<commit_message>
deployment with ansistrano and ansible full in amazon centosç
</commit_message>
<xml_diff>
--- a/diario-alberto-delgado-roda.docx
+++ b/diario-alberto-delgado-roda.docx
@@ -1224,15 +1224,7 @@
       </w:pPr>
       <w:r>
         <w:rPr/>
-        <w:t>Deployar</w:t>
-      </w:r>
-      <w:r>
-        <w:rPr/>
-        <w:t xml:space="preserve"> </w:t>
-      </w:r>
-      <w:r>
-        <w:rPr/>
-        <w:t>con ansistrano</w:t>
+        <w:t>Deployar con ansistrano</w:t>
       </w:r>
     </w:p>
     <w:p>
@@ -1308,16 +1300,22 @@
         </w:rPr>
       </w:pPr>
       <w:r>
-        <w:rPr/>
-      </w:r>
-    </w:p>
-    <w:p>
-      <w:pPr>
-        <w:pStyle w:val="TextBody"/>
-        <w:rPr/>
-      </w:pPr>
-      <w:r>
-        <w:rPr>
+        <w:rPr>
+          <w:b w:val="false"/>
+          <w:bCs w:val="false"/>
+        </w:rPr>
+      </w:r>
+    </w:p>
+    <w:p>
+      <w:pPr>
+        <w:pStyle w:val="TextBody"/>
+        <w:rPr>
+          <w:rFonts w:ascii="Liberation Serif" w:hAnsi="Liberation Serif"/>
+        </w:rPr>
+      </w:pPr>
+      <w:r>
+        <w:rPr>
+          <w:rFonts w:ascii="Liberation Serif" w:hAnsi="Liberation Serif"/>
           <w:b w:val="false"/>
           <w:bCs w:val="false"/>
         </w:rPr>
@@ -1328,13 +1326,22 @@
       <w:pPr>
         <w:pStyle w:val="TextBody"/>
         <w:rPr>
-          <w:b w:val="false"/>
-          <w:b w:val="false"/>
-          <w:bCs w:val="false"/>
-        </w:rPr>
-      </w:pPr>
-      <w:r>
-        <w:rPr/>
+          <w:rFonts w:ascii="Liberation Serif" w:hAnsi="Liberation Serif"/>
+          <w:b w:val="false"/>
+          <w:b w:val="false"/>
+          <w:bCs w:val="false"/>
+          <w:sz w:val="24"/>
+          <w:szCs w:val="24"/>
+        </w:rPr>
+      </w:pPr>
+      <w:r>
+        <w:rPr>
+          <w:rFonts w:ascii="Liberation Serif" w:hAnsi="Liberation Serif"/>
+          <w:b w:val="false"/>
+          <w:bCs w:val="false"/>
+          <w:sz w:val="24"/>
+          <w:szCs w:val="24"/>
+        </w:rPr>
       </w:r>
     </w:p>
     <w:p>
@@ -1348,6 +1355,31 @@
           <w:rFonts w:ascii="Liberation Serif" w:hAnsi="Liberation Serif"/>
           <w:b/>
           <w:bCs/>
+          <w:i w:val="false"/>
+          <w:caps w:val="false"/>
+          <w:smallCaps w:val="false"/>
+          <w:color w:val="24292E"/>
+          <w:spacing w:val="0"/>
+          <w:sz w:val="24"/>
+          <w:szCs w:val="24"/>
+        </w:rPr>
+        <w:t>sudo ansible-galaxy install carlosbuenosvinos.ansistrano-deploy carlosbuenosvinos.ansistrano-rollback</w:t>
+      </w:r>
+    </w:p>
+    <w:p>
+      <w:pPr>
+        <w:pStyle w:val="PreformattedText"/>
+        <w:rPr>
+          <w:rStyle w:val="SourceText"/>
+          <w:rFonts w:ascii="Liberation Serif" w:hAnsi="Liberation Serif"/>
+          <w:sz w:val="24"/>
+          <w:szCs w:val="24"/>
+        </w:rPr>
+      </w:pPr>
+      <w:r>
+        <w:rPr>
+          <w:b w:val="false"/>
+          <w:bCs w:val="false"/>
           <w:i w:val="false"/>
           <w:caps w:val="false"/>
           <w:smallCaps w:val="false"/>
@@ -1356,16 +1388,42 @@
           <w:sz w:val="26"/>
           <w:szCs w:val="26"/>
         </w:rPr>
-        <w:t>sudo ansible-galaxy install carlosbuenosvinos.ansistrano-deploy carlosbuenosvinos.ansistrano-rollback</w:t>
       </w:r>
     </w:p>
     <w:p>
       <w:pPr>
         <w:pStyle w:val="PreformattedText"/>
+        <w:rPr/>
+      </w:pPr>
+      <w:r>
         <w:rPr>
           <w:rStyle w:val="SourceText"/>
           <w:rFonts w:ascii="Liberation Serif" w:hAnsi="Liberation Serif"/>
           <w:b w:val="false"/>
+          <w:bCs w:val="false"/>
+          <w:i w:val="false"/>
+          <w:caps w:val="false"/>
+          <w:smallCaps w:val="false"/>
+          <w:color w:val="24292E"/>
+          <w:spacing w:val="0"/>
+          <w:sz w:val="24"/>
+          <w:szCs w:val="24"/>
+        </w:rPr>
+        <w:t>El deployment en amazon siguiente la estrategia git, por tanto he instalado git en el server de amazon mediante el comando</w:t>
+      </w:r>
+    </w:p>
+    <w:p>
+      <w:pPr>
+        <w:pStyle w:val="PreformattedText"/>
+        <w:rPr>
+          <w:rStyle w:val="SourceText"/>
+          <w:rFonts w:ascii="Liberation Serif" w:hAnsi="Liberation Serif"/>
+          <w:sz w:val="24"/>
+          <w:szCs w:val="24"/>
+        </w:rPr>
+      </w:pPr>
+      <w:r>
+        <w:rPr>
           <w:b w:val="false"/>
           <w:bCs w:val="false"/>
           <w:i w:val="false"/>
@@ -1376,9 +1434,6 @@
           <w:sz w:val="26"/>
           <w:szCs w:val="26"/>
         </w:rPr>
-      </w:pPr>
-      <w:r>
-        <w:rPr/>
       </w:r>
     </w:p>
     <w:p>
@@ -1390,8 +1445,33 @@
         <w:rPr>
           <w:rStyle w:val="SourceText"/>
           <w:rFonts w:ascii="Liberation Serif" w:hAnsi="Liberation Serif"/>
-          <w:b w:val="false"/>
-          <w:bCs w:val="false"/>
+          <w:b/>
+          <w:bCs/>
+          <w:i w:val="false"/>
+          <w:caps w:val="false"/>
+          <w:smallCaps w:val="false"/>
+          <w:color w:val="24292E"/>
+          <w:spacing w:val="0"/>
+          <w:sz w:val="24"/>
+          <w:szCs w:val="24"/>
+        </w:rPr>
+        <w:t>sudo yum install git</w:t>
+      </w:r>
+    </w:p>
+    <w:p>
+      <w:pPr>
+        <w:pStyle w:val="PreformattedText"/>
+        <w:rPr>
+          <w:rStyle w:val="SourceText"/>
+          <w:rFonts w:ascii="Liberation Serif" w:hAnsi="Liberation Serif"/>
+          <w:sz w:val="24"/>
+          <w:szCs w:val="24"/>
+        </w:rPr>
+      </w:pPr>
+      <w:r>
+        <w:rPr>
+          <w:b/>
+          <w:bCs/>
           <w:i w:val="false"/>
           <w:caps w:val="false"/>
           <w:smallCaps w:val="false"/>
@@ -1400,16 +1480,42 @@
           <w:sz w:val="26"/>
           <w:szCs w:val="26"/>
         </w:rPr>
-        <w:t>El deployment en amazon siguiente la estrategia git, por tanto he instalado git en el server de amazon mediante el comando</w:t>
       </w:r>
     </w:p>
     <w:p>
       <w:pPr>
         <w:pStyle w:val="PreformattedText"/>
+        <w:rPr/>
+      </w:pPr>
+      <w:r>
         <w:rPr>
           <w:rStyle w:val="SourceText"/>
           <w:rFonts w:ascii="Liberation Serif" w:hAnsi="Liberation Serif"/>
           <w:b w:val="false"/>
+          <w:bCs w:val="false"/>
+          <w:i w:val="false"/>
+          <w:caps w:val="false"/>
+          <w:smallCaps w:val="false"/>
+          <w:color w:val="24292E"/>
+          <w:spacing w:val="0"/>
+          <w:sz w:val="24"/>
+          <w:szCs w:val="24"/>
+        </w:rPr>
+        <w:t>Para conectarme a amazon necesito el .pem, por tanto he creado un directorio keys, en donde se encuentra el .pem.</w:t>
+      </w:r>
+    </w:p>
+    <w:p>
+      <w:pPr>
+        <w:pStyle w:val="PreformattedText"/>
+        <w:rPr>
+          <w:rStyle w:val="SourceText"/>
+          <w:rFonts w:ascii="Liberation Serif" w:hAnsi="Liberation Serif"/>
+          <w:sz w:val="24"/>
+          <w:szCs w:val="24"/>
+        </w:rPr>
+      </w:pPr>
+      <w:r>
+        <w:rPr>
           <w:b w:val="false"/>
           <w:bCs w:val="false"/>
           <w:i w:val="false"/>
@@ -1420,9 +1526,6 @@
           <w:sz w:val="26"/>
           <w:szCs w:val="26"/>
         </w:rPr>
-      </w:pPr>
-      <w:r>
-        <w:rPr/>
       </w:r>
     </w:p>
     <w:p>
@@ -1434,8 +1537,31 @@
         <w:rPr>
           <w:rStyle w:val="SourceText"/>
           <w:rFonts w:ascii="Liberation Serif" w:hAnsi="Liberation Serif"/>
-          <w:b/>
-          <w:bCs/>
+          <w:b w:val="false"/>
+          <w:bCs w:val="false"/>
+          <w:i w:val="false"/>
+          <w:caps w:val="false"/>
+          <w:smallCaps w:val="false"/>
+          <w:color w:val="24292E"/>
+          <w:spacing w:val="0"/>
+          <w:sz w:val="24"/>
+          <w:szCs w:val="24"/>
+        </w:rPr>
+        <w:t>Al haber configurado el host de ansible, y el playbook y haber lanzado el comando:</w:t>
+      </w:r>
+    </w:p>
+    <w:p>
+      <w:pPr>
+        <w:pStyle w:val="PreformattedText"/>
+        <w:rPr>
+          <w:rStyle w:val="SourceText"/>
+          <w:rFonts w:ascii="Liberation Serif" w:hAnsi="Liberation Serif"/>
+        </w:rPr>
+      </w:pPr>
+      <w:r>
+        <w:rPr>
+          <w:b w:val="false"/>
+          <w:bCs w:val="false"/>
           <w:i w:val="false"/>
           <w:caps w:val="false"/>
           <w:smallCaps w:val="false"/>
@@ -1444,14 +1570,429 @@
           <w:sz w:val="26"/>
           <w:szCs w:val="26"/>
         </w:rPr>
-        <w:t>sudo yum install git</w:t>
       </w:r>
     </w:p>
     <w:p>
       <w:pPr>
         <w:pStyle w:val="PreformattedText"/>
-        <w:rPr>
-          <w:rStyle w:val="SourceText"/>
+        <w:rPr/>
+      </w:pPr>
+      <w:r>
+        <w:rPr/>
+      </w:r>
+    </w:p>
+    <w:p>
+      <w:pPr>
+        <w:pStyle w:val="TextBody"/>
+        <w:rPr>
+          <w:b/>
+          <w:b/>
+          <w:bCs/>
+        </w:rPr>
+      </w:pPr>
+      <w:r>
+        <w:rPr>
+          <w:b/>
+          <w:bCs/>
+        </w:rPr>
+        <w:t>ansible-playbook -i hosts deploy.yml</w:t>
+      </w:r>
+    </w:p>
+    <w:p>
+      <w:pPr>
+        <w:pStyle w:val="TextBody"/>
+        <w:rPr>
+          <w:b w:val="false"/>
+          <w:b w:val="false"/>
+          <w:bCs w:val="false"/>
+        </w:rPr>
+      </w:pPr>
+      <w:r>
+        <w:rPr>
+          <w:b w:val="false"/>
+          <w:bCs w:val="false"/>
+        </w:rPr>
+        <w:t>El servidor de amazon me da un error indicando que el .pem, debería tener permisos 600 con lo cual  mediante el comando chmod 600, cambio los permisos del .pem y vuelvo a lanzar el comando ansible.</w:t>
+      </w:r>
+    </w:p>
+    <w:p>
+      <w:pPr>
+        <w:pStyle w:val="TextBody"/>
+        <w:rPr>
+          <w:b w:val="false"/>
+          <w:b w:val="false"/>
+          <w:bCs w:val="false"/>
+        </w:rPr>
+      </w:pPr>
+      <w:r>
+        <w:rPr>
+          <w:b w:val="false"/>
+          <w:bCs w:val="false"/>
+        </w:rPr>
+      </w:r>
+    </w:p>
+    <w:p>
+      <w:pPr>
+        <w:pStyle w:val="TextBody"/>
+        <w:rPr>
+          <w:b w:val="false"/>
+          <w:b w:val="false"/>
+          <w:bCs w:val="false"/>
+        </w:rPr>
+      </w:pPr>
+      <w:r>
+        <w:rPr>
+          <w:b w:val="false"/>
+          <w:bCs w:val="false"/>
+        </w:rPr>
+        <w:t>Lamentablemente, creyendo que todo va bien, recibo el siguiente error:</w:t>
+      </w:r>
+    </w:p>
+    <w:p>
+      <w:pPr>
+        <w:pStyle w:val="TextBody"/>
+        <w:rPr>
+          <w:b/>
+          <w:b/>
+          <w:bCs/>
+        </w:rPr>
+      </w:pPr>
+      <w:r>
+        <w:rPr>
+          <w:b/>
+          <w:bCs/>
+        </w:rPr>
+        <w:t>fatal: [ec2-54-171-123-73.eu-west-1.compute.amazonaws.com]: UNREACHABLE! =&gt; {"changed": false, "msg": "Failed to connect to the host via ssh: Received message too long 1349281121\r\n", "unreachable": true}</w:t>
+      </w:r>
+    </w:p>
+    <w:p>
+      <w:pPr>
+        <w:pStyle w:val="TextBody"/>
+        <w:rPr>
+          <w:b/>
+          <w:b/>
+          <w:bCs/>
+        </w:rPr>
+      </w:pPr>
+      <w:r>
+        <w:rPr>
+          <w:b/>
+          <w:bCs/>
+        </w:rPr>
+      </w:r>
+    </w:p>
+    <w:p>
+      <w:pPr>
+        <w:pStyle w:val="TextBody"/>
+        <w:rPr>
+          <w:b w:val="false"/>
+          <w:b w:val="false"/>
+          <w:bCs w:val="false"/>
+        </w:rPr>
+      </w:pPr>
+      <w:r>
+        <w:rPr>
+          <w:b w:val="false"/>
+          <w:bCs w:val="false"/>
+        </w:rPr>
+        <w:t xml:space="preserve">Por lo visto el problema estaba en el fichero hosts, el ansible_ssh_user, era incorrecto, se estaba haciendo uso de </w:t>
+      </w:r>
+      <w:r>
+        <w:rPr>
+          <w:b/>
+          <w:bCs/>
+        </w:rPr>
+        <w:t>root</w:t>
+      </w:r>
+      <w:r>
+        <w:rPr>
+          <w:b w:val="false"/>
+          <w:bCs w:val="false"/>
+        </w:rPr>
+        <w:t xml:space="preserve">, cuando se debería de haber usado </w:t>
+      </w:r>
+      <w:r>
+        <w:rPr>
+          <w:b/>
+          <w:bCs/>
+        </w:rPr>
+        <w:t>ec2-user</w:t>
+      </w:r>
+      <w:r>
+        <w:rPr>
+          <w:b w:val="false"/>
+          <w:bCs w:val="false"/>
+        </w:rPr>
+        <w:t>.</w:t>
+        <w:tab/>
+      </w:r>
+    </w:p>
+    <w:p>
+      <w:pPr>
+        <w:pStyle w:val="TextBody"/>
+        <w:rPr>
+          <w:b w:val="false"/>
+          <w:b w:val="false"/>
+          <w:bCs w:val="false"/>
+        </w:rPr>
+      </w:pPr>
+      <w:r>
+        <w:rPr>
+          <w:b w:val="false"/>
+          <w:bCs w:val="false"/>
+        </w:rPr>
+        <w:t xml:space="preserve">Tras haber realizado el cambio, parece que el proceso ansible se ejecuta correctamente, ya que todo sale en letra verde. Pero de nuevo, parece que hay algún problema, si entro al servidor amazon y voy a la ruta </w:t>
+      </w:r>
+      <w:r>
+        <w:rPr>
+          <w:b/>
+          <w:bCs/>
+        </w:rPr>
+        <w:t>/var/www/html/blog</w:t>
+      </w:r>
+      <w:r>
+        <w:rPr>
+          <w:b w:val="false"/>
+          <w:bCs w:val="false"/>
+        </w:rPr>
+        <w:t>, veo que no hay absolutamente nada, con lo que el deploy no se ha realizado.</w:t>
+      </w:r>
+    </w:p>
+    <w:p>
+      <w:pPr>
+        <w:pStyle w:val="TextBody"/>
+        <w:rPr>
+          <w:b w:val="false"/>
+          <w:b w:val="false"/>
+          <w:bCs w:val="false"/>
+        </w:rPr>
+      </w:pPr>
+      <w:r>
+        <w:rPr>
+          <w:b w:val="false"/>
+          <w:bCs w:val="false"/>
+        </w:rPr>
+      </w:r>
+    </w:p>
+    <w:p>
+      <w:pPr>
+        <w:pStyle w:val="TextBody"/>
+        <w:rPr>
+          <w:b w:val="false"/>
+          <w:b w:val="false"/>
+          <w:bCs w:val="false"/>
+        </w:rPr>
+      </w:pPr>
+      <w:r>
+        <w:rPr>
+          <w:b w:val="false"/>
+          <w:bCs w:val="false"/>
+        </w:rPr>
+        <w:t>He copiado literalmente, el playbook de ejemplo que tienen en la documentacion, he probado de ejecutar y he visto que tardaba más y luego daba error, esto ya me ha dejado mejor espina, parece que hacía procesos por detras, con lo que seguramente tenía algo mal puesto, parece que en el deploy via git, no tenía había puestos comillas, con lo que apunta a que eso podría ser el problema.</w:t>
+      </w:r>
+    </w:p>
+    <w:p>
+      <w:pPr>
+        <w:pStyle w:val="TextBody"/>
+        <w:rPr>
+          <w:b w:val="false"/>
+          <w:b w:val="false"/>
+          <w:bCs w:val="false"/>
+        </w:rPr>
+      </w:pPr>
+      <w:r>
+        <w:rPr>
+          <w:b w:val="false"/>
+          <w:bCs w:val="false"/>
+        </w:rPr>
+        <w:t>Tras hacer los reemplazos con los que había copiado del ejemplo de la documentación de ansistrano he conseguido que haga el deploy en amazon.</w:t>
+      </w:r>
+    </w:p>
+    <w:p>
+      <w:pPr>
+        <w:pStyle w:val="TextBody"/>
+        <w:rPr/>
+      </w:pPr>
+      <w:r>
+        <w:rPr>
+          <w:b w:val="false"/>
+          <w:bCs w:val="false"/>
+        </w:rPr>
+        <w:t xml:space="preserve">Aunque he tenido que solucionar otro problema, por lo visto ansible no tenía permisos para crear directorios en </w:t>
+      </w:r>
+      <w:r>
+        <w:rPr>
+          <w:b/>
+          <w:bCs/>
+        </w:rPr>
+        <w:t>/var/www/html</w:t>
+      </w:r>
+      <w:r>
+        <w:rPr>
+          <w:b w:val="false"/>
+          <w:bCs w:val="false"/>
+        </w:rPr>
+        <w:t xml:space="preserve">, con lo que he tenido que cambiar los permisos para que ec2-user sea el propietario de </w:t>
+      </w:r>
+      <w:r>
+        <w:rPr>
+          <w:b/>
+          <w:bCs/>
+        </w:rPr>
+        <w:t>/var/www/html</w:t>
+      </w:r>
+      <w:r>
+        <w:rPr>
+          <w:b w:val="false"/>
+          <w:bCs w:val="false"/>
+        </w:rPr>
+        <w:t>, con lo que ahora con ansible si puedo hacer el deploy.  Las opciones become: true, y become_user: root, no me han funcionado.</w:t>
+      </w:r>
+    </w:p>
+    <w:p>
+      <w:pPr>
+        <w:pStyle w:val="TextBody"/>
+        <w:rPr/>
+      </w:pPr>
+      <w:r>
+        <w:rPr>
+          <w:b w:val="false"/>
+          <w:bCs w:val="false"/>
+        </w:rPr>
+        <w:t>Realizo un commit con todos los cambios hechos hasta aquí.</w:t>
+      </w:r>
+    </w:p>
+    <w:p>
+      <w:pPr>
+        <w:pStyle w:val="TextBody"/>
+        <w:rPr/>
+      </w:pPr>
+      <w:r>
+        <w:rPr>
+          <w:b w:val="false"/>
+          <w:bCs w:val="false"/>
+        </w:rPr>
+        <w:t>Si entro en el lugar donde está alojado el deploy hecho por ansistrano:</w:t>
+      </w:r>
+    </w:p>
+    <w:p>
+      <w:pPr>
+        <w:pStyle w:val="TextBody"/>
+        <w:rPr>
+          <w:b w:val="false"/>
+          <w:b w:val="false"/>
+          <w:bCs w:val="false"/>
+        </w:rPr>
+      </w:pPr>
+      <w:r>
+        <w:rPr/>
+      </w:r>
+    </w:p>
+    <w:p>
+      <w:pPr>
+        <w:pStyle w:val="TextBody"/>
+        <w:rPr/>
+      </w:pPr>
+      <w:hyperlink r:id="rId4">
+        <w:r>
+          <w:rPr>
+            <w:rStyle w:val="InternetLink"/>
+            <w:b/>
+            <w:bCs/>
+          </w:rPr>
+          <w:t>http://ec2-54-246-133-48.eu-west-1.compute.amazonaws.com/blog/current/application/web/</w:t>
+        </w:r>
+      </w:hyperlink>
+    </w:p>
+    <w:p>
+      <w:pPr>
+        <w:pStyle w:val="TextBody"/>
+        <w:rPr>
+          <w:b w:val="false"/>
+          <w:b w:val="false"/>
+          <w:bCs w:val="false"/>
+        </w:rPr>
+      </w:pPr>
+      <w:r>
+        <w:rPr>
+          <w:b w:val="false"/>
+          <w:bCs w:val="false"/>
+        </w:rPr>
+        <w:t>Veré que hay un error 500, igual que me daba en local, esto sucede porque no tenemos ningún mysql configurado para este deploy.</w:t>
+      </w:r>
+    </w:p>
+    <w:p>
+      <w:pPr>
+        <w:pStyle w:val="TextBody"/>
+        <w:rPr>
+          <w:b w:val="false"/>
+          <w:b w:val="false"/>
+          <w:bCs w:val="false"/>
+        </w:rPr>
+      </w:pPr>
+      <w:r>
+        <w:rPr>
+          <w:b w:val="false"/>
+          <w:bCs w:val="false"/>
+        </w:rPr>
+        <w:t>Para esta práctica procederé a instalar mysql en el mismo servidor de amazon.</w:t>
+      </w:r>
+    </w:p>
+    <w:p>
+      <w:pPr>
+        <w:pStyle w:val="TextBody"/>
+        <w:rPr>
+          <w:b w:val="false"/>
+          <w:b w:val="false"/>
+          <w:bCs w:val="false"/>
+        </w:rPr>
+      </w:pPr>
+      <w:r>
+        <w:rPr>
+          <w:b w:val="false"/>
+          <w:bCs w:val="false"/>
+        </w:rPr>
+        <w:t xml:space="preserve">Usaremos este </w:t>
+      </w:r>
+      <w:hyperlink r:id="rId5">
+        <w:r>
+          <w:rPr>
+            <w:rStyle w:val="InternetLink"/>
+            <w:b w:val="false"/>
+            <w:bCs w:val="false"/>
+          </w:rPr>
+          <w:t>rol</w:t>
+        </w:r>
+      </w:hyperlink>
+      <w:r>
+        <w:rPr>
+          <w:b w:val="false"/>
+          <w:bCs w:val="false"/>
+        </w:rPr>
+        <w:t xml:space="preserve"> de ansible galaxy para instalar mysql en amazon.</w:t>
+      </w:r>
+    </w:p>
+    <w:p>
+      <w:pPr>
+        <w:pStyle w:val="TextBody"/>
+        <w:rPr>
+          <w:b w:val="false"/>
+          <w:b w:val="false"/>
+          <w:bCs w:val="false"/>
+        </w:rPr>
+      </w:pPr>
+      <w:r>
+        <w:rPr>
+          <w:b w:val="false"/>
+          <w:bCs w:val="false"/>
+        </w:rPr>
+        <w:t>En mi máquina local he ejecutado el siguiente comando:</w:t>
+      </w:r>
+    </w:p>
+    <w:p>
+      <w:pPr>
+        <w:pStyle w:val="TextBody"/>
+        <w:rPr>
           <w:rFonts w:ascii="Liberation Serif" w:hAnsi="Liberation Serif"/>
           <w:b/>
           <w:b/>
@@ -1459,486 +2000,46 @@
           <w:i w:val="false"/>
           <w:caps w:val="false"/>
           <w:smallCaps w:val="false"/>
-          <w:color w:val="24292E"/>
+          <w:color w:val="000000"/>
           <w:spacing w:val="0"/>
-          <w:sz w:val="26"/>
-          <w:szCs w:val="26"/>
-        </w:rPr>
-      </w:pPr>
-      <w:r>
-        <w:rPr/>
-      </w:r>
-    </w:p>
-    <w:p>
-      <w:pPr>
-        <w:pStyle w:val="PreformattedText"/>
-        <w:rPr/>
-      </w:pPr>
-      <w:r>
-        <w:rPr>
-          <w:rStyle w:val="SourceText"/>
+          <w:sz w:val="24"/>
+          <w:szCs w:val="24"/>
+        </w:rPr>
+      </w:pPr>
+      <w:r>
+        <w:rPr>
           <w:rFonts w:ascii="Liberation Serif" w:hAnsi="Liberation Serif"/>
-          <w:b w:val="false"/>
-          <w:bCs w:val="false"/>
+          <w:b/>
+          <w:bCs/>
           <w:i w:val="false"/>
           <w:caps w:val="false"/>
           <w:smallCaps w:val="false"/>
-          <w:color w:val="24292E"/>
+          <w:color w:val="000000"/>
           <w:spacing w:val="0"/>
-          <w:sz w:val="26"/>
-          <w:szCs w:val="26"/>
-        </w:rPr>
-        <w:t>Para conectarme a amazon necesito el .pem, por tanto he creado un directorio keys, en donde se encuentra el .pem.</w:t>
-      </w:r>
-    </w:p>
-    <w:p>
-      <w:pPr>
-        <w:pStyle w:val="PreformattedText"/>
-        <w:rPr>
-          <w:rStyle w:val="SourceText"/>
-          <w:rFonts w:ascii="Liberation Serif" w:hAnsi="Liberation Serif"/>
-          <w:b w:val="false"/>
-          <w:b w:val="false"/>
-          <w:bCs w:val="false"/>
-          <w:i w:val="false"/>
-          <w:caps w:val="false"/>
-          <w:smallCaps w:val="false"/>
-          <w:color w:val="24292E"/>
-          <w:spacing w:val="0"/>
-          <w:sz w:val="26"/>
-          <w:szCs w:val="26"/>
-        </w:rPr>
-      </w:pPr>
-      <w:r>
-        <w:rPr/>
-      </w:r>
-    </w:p>
-    <w:p>
-      <w:pPr>
-        <w:pStyle w:val="PreformattedText"/>
-        <w:rPr/>
-      </w:pPr>
-      <w:r>
-        <w:rPr>
-          <w:rStyle w:val="SourceText"/>
-          <w:rFonts w:ascii="Liberation Serif" w:hAnsi="Liberation Serif"/>
-          <w:b w:val="false"/>
-          <w:bCs w:val="false"/>
-          <w:i w:val="false"/>
-          <w:caps w:val="false"/>
-          <w:smallCaps w:val="false"/>
-          <w:color w:val="24292E"/>
-          <w:spacing w:val="0"/>
-          <w:sz w:val="26"/>
-          <w:szCs w:val="26"/>
-        </w:rPr>
-        <w:t>Al haber configurado el host de ansible, y el playbook y haber lanzado el comando:</w:t>
-      </w:r>
-    </w:p>
-    <w:p>
-      <w:pPr>
-        <w:pStyle w:val="PreformattedText"/>
-        <w:rPr>
-          <w:rStyle w:val="SourceText"/>
-          <w:rFonts w:ascii="Liberation Serif" w:hAnsi="Liberation Serif"/>
-          <w:b w:val="false"/>
-          <w:b w:val="false"/>
-          <w:bCs w:val="false"/>
-          <w:i w:val="false"/>
-          <w:caps w:val="false"/>
-          <w:smallCaps w:val="false"/>
-          <w:color w:val="24292E"/>
-          <w:spacing w:val="0"/>
-          <w:sz w:val="26"/>
-          <w:szCs w:val="26"/>
-        </w:rPr>
-      </w:pPr>
-      <w:r>
-        <w:rPr/>
-      </w:r>
-    </w:p>
-    <w:p>
-      <w:pPr>
-        <w:pStyle w:val="PreformattedText"/>
-        <w:rPr/>
-      </w:pPr>
-      <w:r>
-        <w:rPr/>
-      </w:r>
-    </w:p>
-    <w:p>
-      <w:pPr>
-        <w:pStyle w:val="TextBody"/>
-        <w:rPr>
-          <w:b/>
-          <w:b/>
-          <w:bCs/>
-        </w:rPr>
-      </w:pPr>
-      <w:r>
-        <w:rPr>
-          <w:b/>
-          <w:bCs/>
-        </w:rPr>
-        <w:t>ansible-playbook -i hosts deploy.yml</w:t>
-      </w:r>
-    </w:p>
-    <w:p>
-      <w:pPr>
-        <w:pStyle w:val="TextBody"/>
-        <w:rPr>
-          <w:b w:val="false"/>
-          <w:b w:val="false"/>
-          <w:bCs w:val="false"/>
-        </w:rPr>
-      </w:pPr>
-      <w:r>
-        <w:rPr>
-          <w:b w:val="false"/>
-          <w:bCs w:val="false"/>
-        </w:rPr>
-        <w:t>El servidor de amazon me da un error indicando que el .pem, debería tener permisos 600 con lo cual  mediante el comando chmod 600, cambio los permisos del .pem y vuelvo a lanzar el comando ansible.</w:t>
-      </w:r>
-    </w:p>
-    <w:p>
-      <w:pPr>
-        <w:pStyle w:val="TextBody"/>
-        <w:rPr>
-          <w:b w:val="false"/>
-          <w:b w:val="false"/>
-          <w:bCs w:val="false"/>
-        </w:rPr>
-      </w:pPr>
-      <w:r>
-        <w:rPr>
-          <w:b w:val="false"/>
-          <w:bCs w:val="false"/>
-        </w:rPr>
-      </w:r>
-    </w:p>
-    <w:p>
-      <w:pPr>
-        <w:pStyle w:val="TextBody"/>
-        <w:rPr>
-          <w:b w:val="false"/>
-          <w:b w:val="false"/>
-          <w:bCs w:val="false"/>
-        </w:rPr>
-      </w:pPr>
-      <w:r>
-        <w:rPr>
-          <w:b w:val="false"/>
-          <w:bCs w:val="false"/>
-        </w:rPr>
-        <w:t>Lamentablemente, creyendo que todo va bien, recibo el siguiente error:</w:t>
-      </w:r>
-    </w:p>
-    <w:p>
-      <w:pPr>
-        <w:pStyle w:val="TextBody"/>
-        <w:rPr>
-          <w:b/>
-          <w:b/>
-          <w:bCs/>
-        </w:rPr>
-      </w:pPr>
-      <w:r>
-        <w:rPr>
-          <w:b/>
-          <w:bCs/>
-        </w:rPr>
-        <w:t>fatal: [ec2-54-171-123-73.eu-west-1.compute.amazonaws.com]: UNREACHABLE! =&gt; {"changed": false, "msg": "Failed to connect to the host via ssh: Received message too long 1349281121\r\n", "unreachable": true}</w:t>
-      </w:r>
-    </w:p>
-    <w:p>
-      <w:pPr>
-        <w:pStyle w:val="TextBody"/>
-        <w:rPr>
-          <w:b/>
-          <w:b/>
-          <w:bCs/>
-        </w:rPr>
-      </w:pPr>
-      <w:r>
-        <w:rPr>
-          <w:b/>
-          <w:bCs/>
-        </w:rPr>
-      </w:r>
-    </w:p>
-    <w:p>
-      <w:pPr>
-        <w:pStyle w:val="TextBody"/>
-        <w:rPr>
-          <w:b w:val="false"/>
-          <w:b w:val="false"/>
-          <w:bCs w:val="false"/>
-        </w:rPr>
-      </w:pPr>
-      <w:r>
-        <w:rPr>
-          <w:b w:val="false"/>
-          <w:bCs w:val="false"/>
-        </w:rPr>
-        <w:t xml:space="preserve">Por lo visto el problema estaba en el fichero hosts, el ansible_ssh_user, era incorrecto, se estaba haciendo uso de </w:t>
-      </w:r>
-      <w:r>
-        <w:rPr>
-          <w:b/>
-          <w:bCs/>
-        </w:rPr>
-        <w:t>root</w:t>
-      </w:r>
-      <w:r>
-        <w:rPr>
-          <w:b w:val="false"/>
-          <w:bCs w:val="false"/>
-        </w:rPr>
-        <w:t xml:space="preserve">, cuando se debería de haber usado </w:t>
-      </w:r>
-      <w:r>
-        <w:rPr>
-          <w:b/>
-          <w:bCs/>
-        </w:rPr>
-        <w:t>ec2-user</w:t>
-      </w:r>
-      <w:r>
-        <w:rPr>
-          <w:b w:val="false"/>
-          <w:bCs w:val="false"/>
-        </w:rPr>
-        <w:t>.</w:t>
-        <w:tab/>
-      </w:r>
-    </w:p>
-    <w:p>
-      <w:pPr>
-        <w:pStyle w:val="TextBody"/>
-        <w:rPr>
-          <w:b w:val="false"/>
-          <w:b w:val="false"/>
-          <w:bCs w:val="false"/>
-        </w:rPr>
-      </w:pPr>
-      <w:r>
-        <w:rPr>
-          <w:b w:val="false"/>
-          <w:bCs w:val="false"/>
-        </w:rPr>
-        <w:t xml:space="preserve">Tras haber realizado el cambio, parece que el proceso ansible se ejecuta correctamente, ya que todo sale en letra verde. Pero de nuevo, parece que hay algún problema, si entro al servidor amazon y voy a la ruta </w:t>
-      </w:r>
-      <w:r>
-        <w:rPr>
-          <w:b/>
-          <w:bCs/>
-        </w:rPr>
-        <w:t>/var/www/html/blog</w:t>
-      </w:r>
-      <w:r>
-        <w:rPr>
-          <w:b w:val="false"/>
-          <w:bCs w:val="false"/>
-        </w:rPr>
-        <w:t>, veo que no hay absolutamente nada, con lo que el deploy no se ha realizado.</w:t>
-      </w:r>
-    </w:p>
-    <w:p>
-      <w:pPr>
-        <w:pStyle w:val="TextBody"/>
-        <w:rPr>
-          <w:b w:val="false"/>
-          <w:b w:val="false"/>
-          <w:bCs w:val="false"/>
-        </w:rPr>
-      </w:pPr>
-      <w:r>
-        <w:rPr>
-          <w:b w:val="false"/>
-          <w:bCs w:val="false"/>
-        </w:rPr>
-      </w:r>
-    </w:p>
-    <w:p>
-      <w:pPr>
-        <w:pStyle w:val="TextBody"/>
-        <w:rPr>
-          <w:b w:val="false"/>
-          <w:b w:val="false"/>
-          <w:bCs w:val="false"/>
-        </w:rPr>
-      </w:pPr>
-      <w:r>
-        <w:rPr>
-          <w:b w:val="false"/>
-          <w:bCs w:val="false"/>
-        </w:rPr>
-        <w:t xml:space="preserve">He copiado literalmente, el playbook de ejemplo que tienen </w:t>
-      </w:r>
-      <w:r>
-        <w:rPr>
-          <w:b w:val="false"/>
-          <w:bCs w:val="false"/>
-        </w:rPr>
-        <w:t xml:space="preserve">en </w:t>
-      </w:r>
-      <w:r>
-        <w:rPr>
-          <w:b w:val="false"/>
-          <w:bCs w:val="false"/>
-        </w:rPr>
-        <w:t xml:space="preserve">la documentacion, he probado de ejecutar y he visto que tardaba más y luego daba error, esto ya me ha dejado mejor espina, parece que hacía procesos por detras, con lo que seguramente tenía algo </w:t>
-      </w:r>
-      <w:r>
-        <w:rPr>
-          <w:b w:val="false"/>
-          <w:bCs w:val="false"/>
-        </w:rPr>
-        <w:t>mal</w:t>
-      </w:r>
-      <w:r>
-        <w:rPr>
-          <w:b w:val="false"/>
-          <w:bCs w:val="false"/>
-        </w:rPr>
-        <w:t xml:space="preserve"> puesto, parece que en el deploy via git, no </w:t>
-      </w:r>
-      <w:r>
-        <w:rPr>
-          <w:b w:val="false"/>
-          <w:bCs w:val="false"/>
-        </w:rPr>
-        <w:t>tenía había puestos</w:t>
-      </w:r>
-      <w:r>
-        <w:rPr>
-          <w:b w:val="false"/>
-          <w:bCs w:val="false"/>
-        </w:rPr>
-        <w:t xml:space="preserve"> comillas, con lo que apunta a que eso podría ser el problema.</w:t>
-      </w:r>
-    </w:p>
-    <w:p>
-      <w:pPr>
-        <w:pStyle w:val="TextBody"/>
-        <w:rPr>
-          <w:b w:val="false"/>
-          <w:b w:val="false"/>
-          <w:bCs w:val="false"/>
-        </w:rPr>
-      </w:pPr>
-      <w:r>
-        <w:rPr>
-          <w:b w:val="false"/>
-          <w:bCs w:val="false"/>
-        </w:rPr>
-        <w:t xml:space="preserve">Tras hacer los reemplazos con </w:t>
-      </w:r>
-      <w:r>
-        <w:rPr>
-          <w:b w:val="false"/>
-          <w:bCs w:val="false"/>
-        </w:rPr>
-        <w:t>los que había copiado</w:t>
-      </w:r>
-      <w:r>
-        <w:rPr>
-          <w:b w:val="false"/>
-          <w:bCs w:val="false"/>
-        </w:rPr>
-        <w:t xml:space="preserve"> </w:t>
-      </w:r>
-      <w:r>
-        <w:rPr>
-          <w:b w:val="false"/>
-          <w:bCs w:val="false"/>
-        </w:rPr>
-        <w:t>del</w:t>
-      </w:r>
-      <w:r>
-        <w:rPr>
-          <w:b w:val="false"/>
-          <w:bCs w:val="false"/>
-        </w:rPr>
-        <w:t xml:space="preserve"> ejemplo </w:t>
-      </w:r>
-      <w:r>
-        <w:rPr>
-          <w:b w:val="false"/>
-          <w:bCs w:val="false"/>
-        </w:rPr>
-        <w:t>de la</w:t>
-      </w:r>
-      <w:r>
-        <w:rPr>
-          <w:b w:val="false"/>
-          <w:bCs w:val="false"/>
-        </w:rPr>
-        <w:t xml:space="preserve"> documentación de ansistrano he conseguido que haga el deploy en amazon.</w:t>
-      </w:r>
-    </w:p>
-    <w:p>
-      <w:pPr>
-        <w:pStyle w:val="TextBody"/>
-        <w:rPr/>
-      </w:pPr>
-      <w:r>
-        <w:rPr>
-          <w:b w:val="false"/>
-          <w:bCs w:val="false"/>
-        </w:rPr>
-        <w:t xml:space="preserve">Aunque he tenido que solucionar otro problema, por lo visto ansible no tenía permisos para crear directorios en </w:t>
-      </w:r>
-      <w:r>
-        <w:rPr>
-          <w:b/>
-          <w:bCs/>
-        </w:rPr>
-        <w:t>/var/www/html</w:t>
-      </w:r>
-      <w:r>
-        <w:rPr>
-          <w:b w:val="false"/>
-          <w:bCs w:val="false"/>
-        </w:rPr>
-        <w:t xml:space="preserve">, con lo que he tenido que cambiar los permisos para que ec2-user sea el propietario de </w:t>
-      </w:r>
-      <w:r>
-        <w:rPr>
-          <w:b/>
-          <w:bCs/>
-        </w:rPr>
-        <w:t>/var/www/html</w:t>
-      </w:r>
-      <w:r>
-        <w:rPr>
-          <w:b w:val="false"/>
-          <w:bCs w:val="false"/>
-        </w:rPr>
-        <w:t>, con lo que ahora con ansible si puedo hacer el deploy.  Las opciones become: true, y become_user: root, no me han funcionado.</w:t>
-      </w:r>
-    </w:p>
-    <w:p>
-      <w:pPr>
-        <w:pStyle w:val="TextBody"/>
-        <w:rPr/>
-      </w:pPr>
-      <w:r>
-        <w:rPr>
-          <w:b w:val="false"/>
-          <w:bCs w:val="false"/>
-        </w:rPr>
-        <w:t>Realizo un commit con todos los cambios hechos hasta aquí.</w:t>
+          <w:sz w:val="24"/>
+          <w:szCs w:val="24"/>
+        </w:rPr>
+        <w:t>sudo ansible-galaxy install geerlingguy.mysql</w:t>
       </w:r>
     </w:p>
     <w:p>
       <w:pPr>
         <w:pStyle w:val="Title"/>
         <w:spacing w:lineRule="auto" w:line="288" w:before="0" w:after="140"/>
-        <w:rPr/>
-      </w:pPr>
-      <w:r>
-        <w:rPr/>
+        <w:rPr>
+          <w:rFonts w:ascii="Liberation Serif" w:hAnsi="Liberation Serif"/>
+          <w:color w:val="000000"/>
+          <w:sz w:val="24"/>
+          <w:szCs w:val="24"/>
+        </w:rPr>
+      </w:pPr>
+      <w:r>
+        <w:rPr>
+          <w:rFonts w:ascii="Liberation Serif" w:hAnsi="Liberation Serif"/>
+          <w:color w:val="000000"/>
+          <w:sz w:val="24"/>
+          <w:szCs w:val="24"/>
+        </w:rPr>
       </w:r>
     </w:p>
     <w:p>
@@ -2688,6 +2789,69 @@
       <w:rFonts w:ascii="Liberation Mono" w:hAnsi="Liberation Mono" w:eastAsia="Nimbus Mono L" w:cs="Liberation Mono"/>
     </w:rPr>
   </w:style>
+  <w:style w:type="character" w:styleId="ListLabel10">
+    <w:name w:val="ListLabel 10"/>
+    <w:qFormat/>
+    <w:rPr>
+      <w:rFonts w:cs="OpenSymbol"/>
+    </w:rPr>
+  </w:style>
+  <w:style w:type="character" w:styleId="ListLabel11">
+    <w:name w:val="ListLabel 11"/>
+    <w:qFormat/>
+    <w:rPr>
+      <w:rFonts w:cs="OpenSymbol"/>
+    </w:rPr>
+  </w:style>
+  <w:style w:type="character" w:styleId="ListLabel12">
+    <w:name w:val="ListLabel 12"/>
+    <w:qFormat/>
+    <w:rPr>
+      <w:rFonts w:cs="OpenSymbol"/>
+    </w:rPr>
+  </w:style>
+  <w:style w:type="character" w:styleId="ListLabel13">
+    <w:name w:val="ListLabel 13"/>
+    <w:qFormat/>
+    <w:rPr>
+      <w:rFonts w:cs="OpenSymbol"/>
+    </w:rPr>
+  </w:style>
+  <w:style w:type="character" w:styleId="ListLabel14">
+    <w:name w:val="ListLabel 14"/>
+    <w:qFormat/>
+    <w:rPr>
+      <w:rFonts w:cs="OpenSymbol"/>
+    </w:rPr>
+  </w:style>
+  <w:style w:type="character" w:styleId="ListLabel15">
+    <w:name w:val="ListLabel 15"/>
+    <w:qFormat/>
+    <w:rPr>
+      <w:rFonts w:cs="OpenSymbol"/>
+    </w:rPr>
+  </w:style>
+  <w:style w:type="character" w:styleId="ListLabel16">
+    <w:name w:val="ListLabel 16"/>
+    <w:qFormat/>
+    <w:rPr>
+      <w:rFonts w:cs="OpenSymbol"/>
+    </w:rPr>
+  </w:style>
+  <w:style w:type="character" w:styleId="ListLabel17">
+    <w:name w:val="ListLabel 17"/>
+    <w:qFormat/>
+    <w:rPr>
+      <w:rFonts w:cs="OpenSymbol"/>
+    </w:rPr>
+  </w:style>
+  <w:style w:type="character" w:styleId="ListLabel18">
+    <w:name w:val="ListLabel 18"/>
+    <w:qFormat/>
+    <w:rPr>
+      <w:rFonts w:cs="OpenSymbol"/>
+    </w:rPr>
+  </w:style>
   <w:style w:type="paragraph" w:styleId="Heading">
     <w:name w:val="Heading"/>
     <w:basedOn w:val="Normal"/>

</xml_diff>

<commit_message>
update document after finish deployment with ansistrano
</commit_message>
<xml_diff>
--- a/diario-alberto-delgado-roda.docx
+++ b/diario-alberto-delgado-roda.docx
@@ -1315,7 +1315,6 @@
       </w:pPr>
       <w:r>
         <w:rPr>
-          <w:rFonts w:ascii="Liberation Serif" w:hAnsi="Liberation Serif"/>
           <w:b w:val="false"/>
           <w:bCs w:val="false"/>
         </w:rPr>
@@ -1336,7 +1335,6 @@
       </w:pPr>
       <w:r>
         <w:rPr>
-          <w:rFonts w:ascii="Liberation Serif" w:hAnsi="Liberation Serif"/>
           <w:b w:val="false"/>
           <w:bCs w:val="false"/>
           <w:sz w:val="24"/>
@@ -1352,7 +1350,6 @@
       <w:r>
         <w:rPr>
           <w:rStyle w:val="SourceText"/>
-          <w:rFonts w:ascii="Liberation Serif" w:hAnsi="Liberation Serif"/>
           <w:b/>
           <w:bCs/>
           <w:i w:val="false"/>
@@ -1378,15 +1375,8 @@
       </w:pPr>
       <w:r>
         <w:rPr>
-          <w:b w:val="false"/>
-          <w:bCs w:val="false"/>
-          <w:i w:val="false"/>
-          <w:caps w:val="false"/>
-          <w:smallCaps w:val="false"/>
-          <w:color w:val="24292E"/>
-          <w:spacing w:val="0"/>
-          <w:sz w:val="26"/>
-          <w:szCs w:val="26"/>
+          <w:sz w:val="24"/>
+          <w:szCs w:val="24"/>
         </w:rPr>
       </w:r>
     </w:p>
@@ -1398,7 +1388,6 @@
       <w:r>
         <w:rPr>
           <w:rStyle w:val="SourceText"/>
-          <w:rFonts w:ascii="Liberation Serif" w:hAnsi="Liberation Serif"/>
           <w:b w:val="false"/>
           <w:bCs w:val="false"/>
           <w:i w:val="false"/>
@@ -1424,15 +1413,8 @@
       </w:pPr>
       <w:r>
         <w:rPr>
-          <w:b w:val="false"/>
-          <w:bCs w:val="false"/>
-          <w:i w:val="false"/>
-          <w:caps w:val="false"/>
-          <w:smallCaps w:val="false"/>
-          <w:color w:val="24292E"/>
-          <w:spacing w:val="0"/>
-          <w:sz w:val="26"/>
-          <w:szCs w:val="26"/>
+          <w:sz w:val="24"/>
+          <w:szCs w:val="24"/>
         </w:rPr>
       </w:r>
     </w:p>
@@ -1444,7 +1426,6 @@
       <w:r>
         <w:rPr>
           <w:rStyle w:val="SourceText"/>
-          <w:rFonts w:ascii="Liberation Serif" w:hAnsi="Liberation Serif"/>
           <w:b/>
           <w:bCs/>
           <w:i w:val="false"/>
@@ -1470,15 +1451,8 @@
       </w:pPr>
       <w:r>
         <w:rPr>
-          <w:b/>
-          <w:bCs/>
-          <w:i w:val="false"/>
-          <w:caps w:val="false"/>
-          <w:smallCaps w:val="false"/>
-          <w:color w:val="24292E"/>
-          <w:spacing w:val="0"/>
-          <w:sz w:val="26"/>
-          <w:szCs w:val="26"/>
+          <w:sz w:val="24"/>
+          <w:szCs w:val="24"/>
         </w:rPr>
       </w:r>
     </w:p>
@@ -1490,7 +1464,6 @@
       <w:r>
         <w:rPr>
           <w:rStyle w:val="SourceText"/>
-          <w:rFonts w:ascii="Liberation Serif" w:hAnsi="Liberation Serif"/>
           <w:b w:val="false"/>
           <w:bCs w:val="false"/>
           <w:i w:val="false"/>
@@ -1516,15 +1489,8 @@
       </w:pPr>
       <w:r>
         <w:rPr>
-          <w:b w:val="false"/>
-          <w:bCs w:val="false"/>
-          <w:i w:val="false"/>
-          <w:caps w:val="false"/>
-          <w:smallCaps w:val="false"/>
-          <w:color w:val="24292E"/>
-          <w:spacing w:val="0"/>
-          <w:sz w:val="26"/>
-          <w:szCs w:val="26"/>
+          <w:sz w:val="24"/>
+          <w:szCs w:val="24"/>
         </w:rPr>
       </w:r>
     </w:p>
@@ -1536,7 +1502,6 @@
       <w:r>
         <w:rPr>
           <w:rStyle w:val="SourceText"/>
-          <w:rFonts w:ascii="Liberation Serif" w:hAnsi="Liberation Serif"/>
           <w:b w:val="false"/>
           <w:bCs w:val="false"/>
           <w:i w:val="false"/>
@@ -1559,17 +1524,7 @@
         </w:rPr>
       </w:pPr>
       <w:r>
-        <w:rPr>
-          <w:b w:val="false"/>
-          <w:bCs w:val="false"/>
-          <w:i w:val="false"/>
-          <w:caps w:val="false"/>
-          <w:smallCaps w:val="false"/>
-          <w:color w:val="24292E"/>
-          <w:spacing w:val="0"/>
-          <w:sz w:val="26"/>
-          <w:szCs w:val="26"/>
-        </w:rPr>
+        <w:rPr/>
       </w:r>
     </w:p>
     <w:p>
@@ -1794,11 +1749,7 @@
     <w:p>
       <w:pPr>
         <w:pStyle w:val="TextBody"/>
-        <w:rPr>
-          <w:b w:val="false"/>
-          <w:b w:val="false"/>
-          <w:bCs w:val="false"/>
-        </w:rPr>
+        <w:rPr/>
       </w:pPr>
       <w:r>
         <w:rPr>
@@ -1818,60 +1769,6 @@
           <w:b w:val="false"/>
           <w:bCs w:val="false"/>
         </w:rPr>
-        <w:t xml:space="preserve">Aunque he tenido que solucionar otro problema, por lo visto ansible no tenía permisos para crear directorios en </w:t>
-      </w:r>
-      <w:r>
-        <w:rPr>
-          <w:b/>
-          <w:bCs/>
-        </w:rPr>
-        <w:t>/var/www/html</w:t>
-      </w:r>
-      <w:r>
-        <w:rPr>
-          <w:b w:val="false"/>
-          <w:bCs w:val="false"/>
-        </w:rPr>
-        <w:t xml:space="preserve">, con lo que he tenido que cambiar los permisos para que ec2-user sea el propietario de </w:t>
-      </w:r>
-      <w:r>
-        <w:rPr>
-          <w:b/>
-          <w:bCs/>
-        </w:rPr>
-        <w:t>/var/www/html</w:t>
-      </w:r>
-      <w:r>
-        <w:rPr>
-          <w:b w:val="false"/>
-          <w:bCs w:val="false"/>
-        </w:rPr>
-        <w:t>, con lo que ahora con ansible si puedo hacer el deploy.  Las opciones become: true, y become_user: root, no me han funcionado.</w:t>
-      </w:r>
-    </w:p>
-    <w:p>
-      <w:pPr>
-        <w:pStyle w:val="TextBody"/>
-        <w:rPr/>
-      </w:pPr>
-      <w:r>
-        <w:rPr>
-          <w:b w:val="false"/>
-          <w:bCs w:val="false"/>
-        </w:rPr>
-        <w:t>Realizo un commit con todos los cambios hechos hasta aquí.</w:t>
-      </w:r>
-    </w:p>
-    <w:p>
-      <w:pPr>
-        <w:pStyle w:val="TextBody"/>
-        <w:rPr/>
-      </w:pPr>
-      <w:r>
-        <w:rPr>
-          <w:b w:val="false"/>
-          <w:bCs w:val="false"/>
-        </w:rPr>
         <w:t>Si entro en el lugar donde está alojado el deploy hecho por ansistrano:</w:t>
       </w:r>
     </w:p>
@@ -1885,7 +1782,10 @@
         </w:rPr>
       </w:pPr>
       <w:r>
-        <w:rPr/>
+        <w:rPr>
+          <w:b w:val="false"/>
+          <w:bCs w:val="false"/>
+        </w:rPr>
       </w:r>
     </w:p>
     <w:p>
@@ -1941,11 +1841,7 @@
     <w:p>
       <w:pPr>
         <w:pStyle w:val="TextBody"/>
-        <w:rPr>
-          <w:b w:val="false"/>
-          <w:b w:val="false"/>
-          <w:bCs w:val="false"/>
-        </w:rPr>
+        <w:rPr/>
       </w:pPr>
       <w:r>
         <w:rPr>
@@ -1992,9 +1888,10 @@
     <w:p>
       <w:pPr>
         <w:pStyle w:val="TextBody"/>
-        <w:rPr>
-          <w:rFonts w:ascii="Liberation Serif" w:hAnsi="Liberation Serif"/>
-          <w:b/>
+        <w:rPr/>
+      </w:pPr>
+      <w:r>
+        <w:rPr>
           <w:b/>
           <w:bCs/>
           <w:i w:val="false"/>
@@ -2005,12 +1902,18 @@
           <w:sz w:val="24"/>
           <w:szCs w:val="24"/>
         </w:rPr>
-      </w:pPr>
-      <w:r>
+        <w:t>sudo ansible-galaxy install geerlingguy.mysql</w:t>
+      </w:r>
+    </w:p>
+    <w:p>
+      <w:pPr>
+        <w:pStyle w:val="TextBody"/>
         <w:rPr>
           <w:rFonts w:ascii="Liberation Serif" w:hAnsi="Liberation Serif"/>
-          <w:b/>
-          <w:bCs/>
+          <w:b w:val="false"/>
+          <w:b w:val="false"/>
+          <w:bCs w:val="false"/>
+          <w:i w:val="false"/>
           <w:i w:val="false"/>
           <w:caps w:val="false"/>
           <w:smallCaps w:val="false"/>
@@ -2019,37 +1922,547 @@
           <w:sz w:val="24"/>
           <w:szCs w:val="24"/>
         </w:rPr>
-        <w:t>sudo ansible-galaxy install geerlingguy.mysql</w:t>
-      </w:r>
-    </w:p>
-    <w:p>
-      <w:pPr>
-        <w:pStyle w:val="Title"/>
-        <w:spacing w:lineRule="auto" w:line="288" w:before="0" w:after="140"/>
-        <w:rPr>
-          <w:rFonts w:ascii="Liberation Serif" w:hAnsi="Liberation Serif"/>
-          <w:color w:val="000000"/>
+      </w:pPr>
+      <w:r>
+        <w:rPr/>
+      </w:r>
+    </w:p>
+    <w:p>
+      <w:pPr>
+        <w:pStyle w:val="TextBody"/>
+        <w:rPr/>
+      </w:pPr>
+      <w:r>
+        <w:rPr>
+          <w:b w:val="false"/>
+          <w:bCs w:val="false"/>
+          <w:i w:val="false"/>
+          <w:caps w:val="false"/>
+          <w:smallCaps w:val="false"/>
+          <w:color w:val="000000"/>
+          <w:spacing w:val="0"/>
           <w:sz w:val="24"/>
           <w:szCs w:val="24"/>
         </w:rPr>
-      </w:pPr>
-      <w:r>
+        <w:t>Tras pensarlo detenidamente, he estos pasos manuales, los podriamos obviar, por tanto he procedido a crear roles en ansible, que me automatizen las siguientes tareas:</w:t>
+      </w:r>
+    </w:p>
+    <w:p>
+      <w:pPr>
+        <w:pStyle w:val="TextBody"/>
         <w:rPr>
           <w:rFonts w:ascii="Liberation Serif" w:hAnsi="Liberation Serif"/>
-          <w:color w:val="000000"/>
+          <w:b w:val="false"/>
+          <w:b w:val="false"/>
+          <w:bCs w:val="false"/>
+          <w:i w:val="false"/>
+          <w:i w:val="false"/>
+          <w:caps w:val="false"/>
+          <w:smallCaps w:val="false"/>
+          <w:color w:val="000000"/>
+          <w:spacing w:val="0"/>
           <w:sz w:val="24"/>
           <w:szCs w:val="24"/>
         </w:rPr>
-      </w:r>
-    </w:p>
-    <w:p>
-      <w:pPr>
-        <w:pStyle w:val="Title"/>
-        <w:spacing w:lineRule="auto" w:line="288" w:before="0" w:after="140"/>
-        <w:rPr/>
-      </w:pPr>
-      <w:r>
-        <w:rPr/>
+      </w:pPr>
+      <w:r>
+        <w:rPr/>
+      </w:r>
+    </w:p>
+    <w:p>
+      <w:pPr>
+        <w:pStyle w:val="TextBody"/>
+        <w:numPr>
+          <w:ilvl w:val="0"/>
+          <w:numId w:val="5"/>
+        </w:numPr>
+        <w:rPr/>
+      </w:pPr>
+      <w:r>
+        <w:rPr>
+          <w:b w:val="false"/>
+          <w:bCs w:val="false"/>
+          <w:i w:val="false"/>
+          <w:caps w:val="false"/>
+          <w:smallCaps w:val="false"/>
+          <w:color w:val="000000"/>
+          <w:spacing w:val="0"/>
+          <w:sz w:val="24"/>
+          <w:szCs w:val="24"/>
+        </w:rPr>
+        <w:t>instalacion del repositorio epel (para poder instalarme php 7)</w:t>
+      </w:r>
+    </w:p>
+    <w:p>
+      <w:pPr>
+        <w:pStyle w:val="TextBody"/>
+        <w:numPr>
+          <w:ilvl w:val="0"/>
+          <w:numId w:val="5"/>
+        </w:numPr>
+        <w:rPr/>
+      </w:pPr>
+      <w:r>
+        <w:rPr>
+          <w:b w:val="false"/>
+          <w:bCs w:val="false"/>
+          <w:i w:val="false"/>
+          <w:caps w:val="false"/>
+          <w:smallCaps w:val="false"/>
+          <w:color w:val="000000"/>
+          <w:spacing w:val="0"/>
+          <w:sz w:val="24"/>
+          <w:szCs w:val="24"/>
+        </w:rPr>
+        <w:t>php 7.1</w:t>
+      </w:r>
+    </w:p>
+    <w:p>
+      <w:pPr>
+        <w:pStyle w:val="TextBody"/>
+        <w:numPr>
+          <w:ilvl w:val="0"/>
+          <w:numId w:val="5"/>
+        </w:numPr>
+        <w:rPr/>
+      </w:pPr>
+      <w:r>
+        <w:rPr>
+          <w:b w:val="false"/>
+          <w:bCs w:val="false"/>
+          <w:i w:val="false"/>
+          <w:caps w:val="false"/>
+          <w:smallCaps w:val="false"/>
+          <w:color w:val="000000"/>
+          <w:spacing w:val="0"/>
+          <w:sz w:val="24"/>
+          <w:szCs w:val="24"/>
+        </w:rPr>
+        <w:t>apache, incluye un reinicio de este, por si en el paso de php7.1 añado alguna extensión que no estaba de inicio</w:t>
+      </w:r>
+    </w:p>
+    <w:p>
+      <w:pPr>
+        <w:pStyle w:val="TextBody"/>
+        <w:numPr>
+          <w:ilvl w:val="0"/>
+          <w:numId w:val="5"/>
+        </w:numPr>
+        <w:rPr/>
+      </w:pPr>
+      <w:r>
+        <w:rPr>
+          <w:b w:val="false"/>
+          <w:bCs w:val="false"/>
+          <w:i w:val="false"/>
+          <w:caps w:val="false"/>
+          <w:smallCaps w:val="false"/>
+          <w:color w:val="000000"/>
+          <w:spacing w:val="0"/>
+          <w:sz w:val="24"/>
+          <w:szCs w:val="24"/>
+        </w:rPr>
+        <w:t>composer</w:t>
+      </w:r>
+    </w:p>
+    <w:p>
+      <w:pPr>
+        <w:pStyle w:val="TextBody"/>
+        <w:numPr>
+          <w:ilvl w:val="0"/>
+          <w:numId w:val="5"/>
+        </w:numPr>
+        <w:rPr/>
+      </w:pPr>
+      <w:r>
+        <w:rPr>
+          <w:b w:val="false"/>
+          <w:bCs w:val="false"/>
+          <w:i w:val="false"/>
+          <w:caps w:val="false"/>
+          <w:smallCaps w:val="false"/>
+          <w:color w:val="000000"/>
+          <w:spacing w:val="0"/>
+          <w:sz w:val="24"/>
+          <w:szCs w:val="24"/>
+        </w:rPr>
+        <w:t>git (instalo git porque como he mencionado antes, el deploy con ansistrano es mediante git)</w:t>
+      </w:r>
+    </w:p>
+    <w:p>
+      <w:pPr>
+        <w:pStyle w:val="TextBody"/>
+        <w:numPr>
+          <w:ilvl w:val="0"/>
+          <w:numId w:val="5"/>
+        </w:numPr>
+        <w:rPr/>
+      </w:pPr>
+      <w:r>
+        <w:rPr>
+          <w:b w:val="false"/>
+          <w:bCs w:val="false"/>
+          <w:i w:val="false"/>
+          <w:caps w:val="false"/>
+          <w:smallCaps w:val="false"/>
+          <w:color w:val="000000"/>
+          <w:spacing w:val="0"/>
+          <w:sz w:val="24"/>
+          <w:szCs w:val="24"/>
+        </w:rPr>
+        <w:t>La aplicacion php tiene puesto ‘mysql’ como host, por tanto para automatizar al m</w:t>
+      </w:r>
+      <w:r>
+        <w:rPr>
+          <w:b w:val="false"/>
+          <w:bCs w:val="false"/>
+          <w:i w:val="false"/>
+          <w:caps w:val="false"/>
+          <w:smallCaps w:val="false"/>
+          <w:color w:val="000000"/>
+          <w:spacing w:val="0"/>
+          <w:sz w:val="24"/>
+          <w:szCs w:val="24"/>
+        </w:rPr>
+        <w:t>á</w:t>
+      </w:r>
+      <w:r>
+        <w:rPr>
+          <w:b w:val="false"/>
+          <w:bCs w:val="false"/>
+          <w:i w:val="false"/>
+          <w:caps w:val="false"/>
+          <w:smallCaps w:val="false"/>
+          <w:color w:val="000000"/>
+          <w:spacing w:val="0"/>
+          <w:sz w:val="24"/>
+          <w:szCs w:val="24"/>
+        </w:rPr>
+        <w:t xml:space="preserve">ximo esto, </w:t>
+      </w:r>
+      <w:r>
+        <w:rPr>
+          <w:b w:val="false"/>
+          <w:bCs w:val="false"/>
+          <w:i w:val="false"/>
+          <w:caps w:val="false"/>
+          <w:smallCaps w:val="false"/>
+          <w:color w:val="000000"/>
+          <w:spacing w:val="0"/>
+          <w:sz w:val="24"/>
+          <w:szCs w:val="24"/>
+        </w:rPr>
+        <w:t>en ansible he añadido un comando para que en el fichero /etc/host añada mysql 127.0.0.1</w:t>
+      </w:r>
+    </w:p>
+    <w:p>
+      <w:pPr>
+        <w:pStyle w:val="TextBody"/>
+        <w:rPr>
+          <w:rFonts w:ascii="Liberation Serif" w:hAnsi="Liberation Serif"/>
+          <w:b w:val="false"/>
+          <w:b w:val="false"/>
+          <w:bCs w:val="false"/>
+          <w:i w:val="false"/>
+          <w:i w:val="false"/>
+          <w:caps w:val="false"/>
+          <w:smallCaps w:val="false"/>
+          <w:color w:val="000000"/>
+          <w:spacing w:val="0"/>
+          <w:sz w:val="24"/>
+          <w:szCs w:val="24"/>
+        </w:rPr>
+      </w:pPr>
+      <w:r>
+        <w:rPr/>
+      </w:r>
+    </w:p>
+    <w:p>
+      <w:pPr>
+        <w:pStyle w:val="TextBody"/>
+        <w:numPr>
+          <w:ilvl w:val="0"/>
+          <w:numId w:val="5"/>
+        </w:numPr>
+        <w:rPr/>
+      </w:pPr>
+      <w:r>
+        <w:rPr>
+          <w:b w:val="false"/>
+          <w:bCs w:val="false"/>
+          <w:i w:val="false"/>
+          <w:caps w:val="false"/>
+          <w:smallCaps w:val="false"/>
+          <w:color w:val="000000"/>
+          <w:spacing w:val="0"/>
+          <w:sz w:val="24"/>
+          <w:szCs w:val="24"/>
+        </w:rPr>
+        <w:t xml:space="preserve">Cuando tenía deployado la aplicación en amazon, </w:t>
+      </w:r>
+      <w:r>
+        <w:rPr>
+          <w:b/>
+          <w:bCs/>
+          <w:i w:val="false"/>
+          <w:caps w:val="false"/>
+          <w:smallCaps w:val="false"/>
+          <w:color w:val="000000"/>
+          <w:spacing w:val="0"/>
+          <w:sz w:val="24"/>
+          <w:szCs w:val="24"/>
+        </w:rPr>
+        <w:t xml:space="preserve">PDO </w:t>
+      </w:r>
+      <w:r>
+        <w:rPr>
+          <w:b w:val="false"/>
+          <w:bCs w:val="false"/>
+          <w:i w:val="false"/>
+          <w:caps w:val="false"/>
+          <w:smallCaps w:val="false"/>
+          <w:color w:val="000000"/>
+          <w:spacing w:val="0"/>
+          <w:sz w:val="24"/>
+          <w:szCs w:val="24"/>
+        </w:rPr>
+        <w:t xml:space="preserve">lanzaba una excepción indicando “Permission denied” código: 1002, tras investigar, acabé en este post de </w:t>
+      </w:r>
+      <w:hyperlink r:id="rId6">
+        <w:r>
+          <w:rPr>
+            <w:rStyle w:val="InternetLink"/>
+            <w:b w:val="false"/>
+            <w:bCs w:val="false"/>
+            <w:i w:val="false"/>
+            <w:caps w:val="false"/>
+            <w:smallCaps w:val="false"/>
+            <w:color w:val="000000"/>
+            <w:spacing w:val="0"/>
+            <w:sz w:val="24"/>
+            <w:szCs w:val="24"/>
+          </w:rPr>
+          <w:t>stackoverflow</w:t>
+        </w:r>
+      </w:hyperlink>
+      <w:r>
+        <w:rPr>
+          <w:b w:val="false"/>
+          <w:bCs w:val="false"/>
+          <w:i w:val="false"/>
+          <w:caps w:val="false"/>
+          <w:smallCaps w:val="false"/>
+          <w:color w:val="000000"/>
+          <w:spacing w:val="0"/>
+          <w:sz w:val="24"/>
+          <w:szCs w:val="24"/>
+        </w:rPr>
+        <w:t xml:space="preserve">. De este post salío otro rol para ansible que se encargaba de activar mediante </w:t>
+      </w:r>
+      <w:r>
+        <w:rPr>
+          <w:b/>
+          <w:bCs/>
+          <w:i w:val="false"/>
+          <w:caps w:val="false"/>
+          <w:smallCaps w:val="false"/>
+          <w:color w:val="000000"/>
+          <w:spacing w:val="0"/>
+          <w:sz w:val="24"/>
+          <w:szCs w:val="24"/>
+        </w:rPr>
+        <w:t xml:space="preserve">setbool </w:t>
+      </w:r>
+      <w:r>
+        <w:rPr>
+          <w:b w:val="false"/>
+          <w:bCs w:val="false"/>
+          <w:i w:val="false"/>
+          <w:caps w:val="false"/>
+          <w:smallCaps w:val="false"/>
+          <w:color w:val="000000"/>
+          <w:spacing w:val="0"/>
+          <w:sz w:val="24"/>
+          <w:szCs w:val="24"/>
+        </w:rPr>
+        <w:t xml:space="preserve">el flag </w:t>
+      </w:r>
+      <w:r>
+        <w:rPr>
+          <w:rStyle w:val="SourceText"/>
+          <w:rFonts w:ascii="Liberation Serif" w:hAnsi="Liberation Serif"/>
+          <w:b/>
+          <w:bCs/>
+          <w:i w:val="false"/>
+          <w:caps w:val="false"/>
+          <w:smallCaps w:val="false"/>
+          <w:color w:val="303336"/>
+          <w:spacing w:val="0"/>
+          <w:sz w:val="24"/>
+          <w:szCs w:val="24"/>
+          <w:highlight w:val="white"/>
+        </w:rPr>
+        <w:t>httpd_can_network_connect</w:t>
+      </w:r>
+    </w:p>
+    <w:p>
+      <w:pPr>
+        <w:pStyle w:val="TextBody"/>
+        <w:numPr>
+          <w:ilvl w:val="0"/>
+          <w:numId w:val="5"/>
+        </w:numPr>
+        <w:rPr/>
+      </w:pPr>
+      <w:r>
+        <w:rPr>
+          <w:rStyle w:val="SourceText"/>
+          <w:rFonts w:ascii="Liberation Serif" w:hAnsi="Liberation Serif"/>
+        </w:rPr>
+        <w:t xml:space="preserve">Mediante el rol de ansible galaxy </w:t>
+      </w:r>
+      <w:r>
+        <w:rPr>
+          <w:rStyle w:val="SourceText"/>
+          <w:rFonts w:ascii="Liberation Serif" w:hAnsi="Liberation Serif"/>
+          <w:b/>
+          <w:bCs/>
+          <w:color w:val="000000"/>
+        </w:rPr>
+        <w:t>geerlingguy.mysql</w:t>
+      </w:r>
+      <w:r>
+        <w:rPr>
+          <w:rStyle w:val="SourceText"/>
+          <w:rFonts w:ascii="Liberation Serif" w:hAnsi="Liberation Serif"/>
+          <w:b w:val="false"/>
+          <w:bCs w:val="false"/>
+          <w:color w:val="000000"/>
+        </w:rPr>
+        <w:t xml:space="preserve"> instalo mysql, incluyendo la creación de la base de datos y el </w:t>
+      </w:r>
+      <w:bookmarkStart w:id="0" w:name="__DdeLink__158_171301445"/>
+      <w:r>
+        <w:rPr>
+          <w:rStyle w:val="SourceText"/>
+          <w:rFonts w:ascii="Liberation Serif" w:hAnsi="Liberation Serif"/>
+          <w:b w:val="false"/>
+          <w:bCs w:val="false"/>
+          <w:color w:val="000000"/>
+        </w:rPr>
+        <w:t>usuario</w:t>
+      </w:r>
+      <w:bookmarkEnd w:id="0"/>
+      <w:r>
+        <w:rPr>
+          <w:rStyle w:val="SourceText"/>
+          <w:rFonts w:ascii="Liberation Serif" w:hAnsi="Liberation Serif"/>
+          <w:b w:val="false"/>
+          <w:bCs w:val="false"/>
+          <w:color w:val="000000"/>
+        </w:rPr>
+        <w:t xml:space="preserve"> que la aplicacion </w:t>
+      </w:r>
+      <w:r>
+        <w:rPr>
+          <w:rStyle w:val="SourceText"/>
+          <w:rFonts w:ascii="Liberation Serif" w:hAnsi="Liberation Serif"/>
+          <w:b/>
+          <w:bCs/>
+          <w:color w:val="000000"/>
+        </w:rPr>
+        <w:t>PHP</w:t>
+      </w:r>
+      <w:r>
+        <w:rPr>
+          <w:rStyle w:val="SourceText"/>
+          <w:rFonts w:ascii="Liberation Serif" w:hAnsi="Liberation Serif"/>
+          <w:b w:val="false"/>
+          <w:bCs w:val="false"/>
+          <w:color w:val="000000"/>
+        </w:rPr>
+        <w:t xml:space="preserve"> espera.</w:t>
+      </w:r>
+    </w:p>
+    <w:p>
+      <w:pPr>
+        <w:pStyle w:val="TextBody"/>
+        <w:numPr>
+          <w:ilvl w:val="0"/>
+          <w:numId w:val="5"/>
+        </w:numPr>
+        <w:rPr/>
+      </w:pPr>
+      <w:r>
+        <w:rPr>
+          <w:rStyle w:val="SourceText"/>
+          <w:rFonts w:ascii="Liberation Serif" w:hAnsi="Liberation Serif"/>
+          <w:b w:val="false"/>
+          <w:bCs w:val="false"/>
+          <w:color w:val="000000"/>
+        </w:rPr>
+        <w:t xml:space="preserve">Deployo en amazon centos, con </w:t>
+      </w:r>
+      <w:r>
+        <w:rPr>
+          <w:rStyle w:val="SourceText"/>
+          <w:rFonts w:ascii="Liberation Serif" w:hAnsi="Liberation Serif"/>
+          <w:b/>
+          <w:bCs/>
+          <w:color w:val="000000"/>
+        </w:rPr>
+        <w:t>ansistrano</w:t>
+      </w:r>
+      <w:r>
+        <w:rPr>
+          <w:rStyle w:val="SourceText"/>
+          <w:rFonts w:ascii="Liberation Serif" w:hAnsi="Liberation Serif"/>
+          <w:b w:val="false"/>
+          <w:bCs w:val="false"/>
+          <w:color w:val="000000"/>
+        </w:rPr>
+        <w:t xml:space="preserve">. Al acabar el deploy, mediante un hoot de after symlink, ejecuto composer install en el directorio current (donde se encuentra el código de la aplicación </w:t>
+      </w:r>
+      <w:r>
+        <w:rPr>
+          <w:rStyle w:val="SourceText"/>
+          <w:rFonts w:ascii="Liberation Serif" w:hAnsi="Liberation Serif"/>
+          <w:b/>
+          <w:bCs/>
+          <w:color w:val="000000"/>
+        </w:rPr>
+        <w:t>PHP</w:t>
+      </w:r>
+      <w:r>
+        <w:rPr>
+          <w:rStyle w:val="SourceText"/>
+          <w:rFonts w:ascii="Liberation Serif" w:hAnsi="Liberation Serif"/>
+          <w:b w:val="false"/>
+          <w:bCs w:val="false"/>
+          <w:color w:val="000000"/>
+        </w:rPr>
+        <w:t>.</w:t>
+      </w:r>
+    </w:p>
+    <w:p>
+      <w:pPr>
+        <w:pStyle w:val="TextBody"/>
+        <w:numPr>
+          <w:ilvl w:val="0"/>
+          <w:numId w:val="5"/>
+        </w:numPr>
+        <w:spacing w:before="0" w:after="140"/>
+        <w:rPr/>
+      </w:pPr>
+      <w:r>
+        <w:rPr>
+          <w:rStyle w:val="SourceText"/>
+          <w:rFonts w:ascii="Liberation Serif" w:hAnsi="Liberation Serif"/>
+          <w:b w:val="false"/>
+          <w:bCs w:val="false"/>
+          <w:color w:val="000000"/>
+        </w:rPr>
+        <w:t>Creo las tablas mysql que la aplicación esperaba tener de buen inicio.</w:t>
       </w:r>
     </w:p>
     <w:sectPr>
@@ -2546,6 +2959,152 @@
   <w:abstractNum w:abstractNumId="5">
     <w:lvl w:ilvl="0">
       <w:start w:val="1"/>
+      <w:numFmt w:val="decimal"/>
+      <w:lvlText w:val="%1."/>
+      <w:lvlJc w:val="left"/>
+      <w:pPr>
+        <w:tabs>
+          <w:tab w:val="num" w:pos="720"/>
+        </w:tabs>
+        <w:ind w:left="720" w:hanging="360"/>
+      </w:pPr>
+      <w:rPr>
+        <w:b w:val="false"/>
+        <w:bCs w:val="false"/>
+      </w:rPr>
+    </w:lvl>
+    <w:lvl w:ilvl="1">
+      <w:start w:val="1"/>
+      <w:numFmt w:val="decimal"/>
+      <w:lvlText w:val="%2."/>
+      <w:lvlJc w:val="left"/>
+      <w:pPr>
+        <w:tabs>
+          <w:tab w:val="num" w:pos="1080"/>
+        </w:tabs>
+        <w:ind w:left="1080" w:hanging="360"/>
+      </w:pPr>
+      <w:rPr>
+        <w:b w:val="false"/>
+        <w:bCs w:val="false"/>
+      </w:rPr>
+    </w:lvl>
+    <w:lvl w:ilvl="2">
+      <w:start w:val="1"/>
+      <w:numFmt w:val="decimal"/>
+      <w:lvlText w:val="%3."/>
+      <w:lvlJc w:val="left"/>
+      <w:pPr>
+        <w:tabs>
+          <w:tab w:val="num" w:pos="1440"/>
+        </w:tabs>
+        <w:ind w:left="1440" w:hanging="360"/>
+      </w:pPr>
+      <w:rPr>
+        <w:b w:val="false"/>
+        <w:bCs w:val="false"/>
+      </w:rPr>
+    </w:lvl>
+    <w:lvl w:ilvl="3">
+      <w:start w:val="1"/>
+      <w:numFmt w:val="decimal"/>
+      <w:lvlText w:val="%4."/>
+      <w:lvlJc w:val="left"/>
+      <w:pPr>
+        <w:tabs>
+          <w:tab w:val="num" w:pos="1800"/>
+        </w:tabs>
+        <w:ind w:left="1800" w:hanging="360"/>
+      </w:pPr>
+      <w:rPr>
+        <w:b w:val="false"/>
+        <w:bCs w:val="false"/>
+      </w:rPr>
+    </w:lvl>
+    <w:lvl w:ilvl="4">
+      <w:start w:val="1"/>
+      <w:numFmt w:val="decimal"/>
+      <w:lvlText w:val="%5."/>
+      <w:lvlJc w:val="left"/>
+      <w:pPr>
+        <w:tabs>
+          <w:tab w:val="num" w:pos="2160"/>
+        </w:tabs>
+        <w:ind w:left="2160" w:hanging="360"/>
+      </w:pPr>
+      <w:rPr>
+        <w:b w:val="false"/>
+        <w:bCs w:val="false"/>
+      </w:rPr>
+    </w:lvl>
+    <w:lvl w:ilvl="5">
+      <w:start w:val="1"/>
+      <w:numFmt w:val="decimal"/>
+      <w:lvlText w:val="%6."/>
+      <w:lvlJc w:val="left"/>
+      <w:pPr>
+        <w:tabs>
+          <w:tab w:val="num" w:pos="2520"/>
+        </w:tabs>
+        <w:ind w:left="2520" w:hanging="360"/>
+      </w:pPr>
+      <w:rPr>
+        <w:b w:val="false"/>
+        <w:bCs w:val="false"/>
+      </w:rPr>
+    </w:lvl>
+    <w:lvl w:ilvl="6">
+      <w:start w:val="1"/>
+      <w:numFmt w:val="decimal"/>
+      <w:lvlText w:val="%7."/>
+      <w:lvlJc w:val="left"/>
+      <w:pPr>
+        <w:tabs>
+          <w:tab w:val="num" w:pos="2880"/>
+        </w:tabs>
+        <w:ind w:left="2880" w:hanging="360"/>
+      </w:pPr>
+      <w:rPr>
+        <w:b w:val="false"/>
+        <w:bCs w:val="false"/>
+      </w:rPr>
+    </w:lvl>
+    <w:lvl w:ilvl="7">
+      <w:start w:val="1"/>
+      <w:numFmt w:val="decimal"/>
+      <w:lvlText w:val="%8."/>
+      <w:lvlJc w:val="left"/>
+      <w:pPr>
+        <w:tabs>
+          <w:tab w:val="num" w:pos="3240"/>
+        </w:tabs>
+        <w:ind w:left="3240" w:hanging="360"/>
+      </w:pPr>
+      <w:rPr>
+        <w:b w:val="false"/>
+        <w:bCs w:val="false"/>
+      </w:rPr>
+    </w:lvl>
+    <w:lvl w:ilvl="8">
+      <w:start w:val="1"/>
+      <w:numFmt w:val="decimal"/>
+      <w:lvlText w:val="%9."/>
+      <w:lvlJc w:val="left"/>
+      <w:pPr>
+        <w:tabs>
+          <w:tab w:val="num" w:pos="3600"/>
+        </w:tabs>
+        <w:ind w:left="3600" w:hanging="360"/>
+      </w:pPr>
+      <w:rPr>
+        <w:b w:val="false"/>
+        <w:bCs w:val="false"/>
+      </w:rPr>
+    </w:lvl>
+  </w:abstractNum>
+  <w:abstractNum w:abstractNumId="6">
+    <w:lvl w:ilvl="0">
+      <w:start w:val="1"/>
       <w:numFmt w:val="none"/>
       <w:suff w:val="nothing"/>
       <w:lvlText w:val=""/>
@@ -2649,6 +3208,9 @@
   </w:num>
   <w:num w:numId="5">
     <w:abstractNumId w:val="5"/>
+  </w:num>
+  <w:num w:numId="6">
+    <w:abstractNumId w:val="6"/>
   </w:num>
 </w:numbering>
 </file>
@@ -2710,7 +3272,10 @@
   <w:style w:type="character" w:styleId="NumberingSymbols">
     <w:name w:val="Numbering Symbols"/>
     <w:qFormat/>
-    <w:rPr/>
+    <w:rPr>
+      <w:b w:val="false"/>
+      <w:bCs w:val="false"/>
+    </w:rPr>
   </w:style>
   <w:style w:type="character" w:styleId="Bullets">
     <w:name w:val="Bullets"/>
@@ -2847,6 +3412,69 @@
   </w:style>
   <w:style w:type="character" w:styleId="ListLabel18">
     <w:name w:val="ListLabel 18"/>
+    <w:qFormat/>
+    <w:rPr>
+      <w:rFonts w:cs="OpenSymbol"/>
+    </w:rPr>
+  </w:style>
+  <w:style w:type="character" w:styleId="ListLabel19">
+    <w:name w:val="ListLabel 19"/>
+    <w:qFormat/>
+    <w:rPr>
+      <w:rFonts w:cs="OpenSymbol"/>
+    </w:rPr>
+  </w:style>
+  <w:style w:type="character" w:styleId="ListLabel20">
+    <w:name w:val="ListLabel 20"/>
+    <w:qFormat/>
+    <w:rPr>
+      <w:rFonts w:cs="OpenSymbol"/>
+    </w:rPr>
+  </w:style>
+  <w:style w:type="character" w:styleId="ListLabel21">
+    <w:name w:val="ListLabel 21"/>
+    <w:qFormat/>
+    <w:rPr>
+      <w:rFonts w:cs="OpenSymbol"/>
+    </w:rPr>
+  </w:style>
+  <w:style w:type="character" w:styleId="ListLabel22">
+    <w:name w:val="ListLabel 22"/>
+    <w:qFormat/>
+    <w:rPr>
+      <w:rFonts w:cs="OpenSymbol"/>
+    </w:rPr>
+  </w:style>
+  <w:style w:type="character" w:styleId="ListLabel23">
+    <w:name w:val="ListLabel 23"/>
+    <w:qFormat/>
+    <w:rPr>
+      <w:rFonts w:cs="OpenSymbol"/>
+    </w:rPr>
+  </w:style>
+  <w:style w:type="character" w:styleId="ListLabel24">
+    <w:name w:val="ListLabel 24"/>
+    <w:qFormat/>
+    <w:rPr>
+      <w:rFonts w:cs="OpenSymbol"/>
+    </w:rPr>
+  </w:style>
+  <w:style w:type="character" w:styleId="ListLabel25">
+    <w:name w:val="ListLabel 25"/>
+    <w:qFormat/>
+    <w:rPr>
+      <w:rFonts w:cs="OpenSymbol"/>
+    </w:rPr>
+  </w:style>
+  <w:style w:type="character" w:styleId="ListLabel26">
+    <w:name w:val="ListLabel 26"/>
+    <w:qFormat/>
+    <w:rPr>
+      <w:rFonts w:cs="OpenSymbol"/>
+    </w:rPr>
+  </w:style>
+  <w:style w:type="character" w:styleId="ListLabel27">
+    <w:name w:val="ListLabel 27"/>
     <w:qFormat/>
     <w:rPr>
       <w:rFonts w:cs="OpenSymbol"/>

</xml_diff>

<commit_message>
yarn configuration with concat vendor
</commit_message>
<xml_diff>
--- a/diario-alberto-delgado-roda.docx
+++ b/diario-alberto-delgado-roda.docx
@@ -1639,11 +1639,7 @@
     <w:p>
       <w:pPr>
         <w:pStyle w:val="TextBody"/>
-        <w:rPr>
-          <w:b w:val="false"/>
-          <w:b w:val="false"/>
-          <w:bCs w:val="false"/>
-        </w:rPr>
+        <w:rPr/>
       </w:pPr>
       <w:r>
         <w:rPr>
@@ -1671,7 +1667,7 @@
           <w:b/>
           <w:bCs/>
         </w:rPr>
-        <w:t>ec2-user</w:t>
+        <w:t>centos</w:t>
       </w:r>
       <w:r>
         <w:rPr>
@@ -1769,88 +1765,53 @@
           <w:b w:val="false"/>
           <w:bCs w:val="false"/>
         </w:rPr>
-        <w:t>Si entro en el lugar donde está alojado el deploy hecho por ansistrano:</w:t>
-      </w:r>
-    </w:p>
-    <w:p>
-      <w:pPr>
-        <w:pStyle w:val="TextBody"/>
-        <w:rPr>
-          <w:b w:val="false"/>
-          <w:b w:val="false"/>
-          <w:bCs w:val="false"/>
-        </w:rPr>
-      </w:pPr>
-      <w:r>
-        <w:rPr>
-          <w:b w:val="false"/>
-          <w:bCs w:val="false"/>
-        </w:rPr>
-      </w:r>
-    </w:p>
-    <w:p>
-      <w:pPr>
-        <w:pStyle w:val="TextBody"/>
-        <w:rPr/>
-      </w:pPr>
+        <w:t xml:space="preserve">Si entro en el lugar donde está alojado el deploy hecho por ansistrano </w:t>
+      </w:r>
+      <w:r>
+        <w:rPr>
+          <w:b w:val="false"/>
+          <w:bCs w:val="false"/>
+        </w:rPr>
+        <w:t>v</w:t>
+      </w:r>
+      <w:r>
+        <w:rPr>
+          <w:b w:val="false"/>
+          <w:bCs w:val="false"/>
+        </w:rPr>
+        <w:t>eré que hay un error 500, igual que me daba en local, esto sucede porque no tenemos ningún mysql configurado para este deploy.</w:t>
+      </w:r>
+    </w:p>
+    <w:p>
+      <w:pPr>
+        <w:pStyle w:val="TextBody"/>
+        <w:rPr>
+          <w:b w:val="false"/>
+          <w:b w:val="false"/>
+          <w:bCs w:val="false"/>
+        </w:rPr>
+      </w:pPr>
+      <w:r>
+        <w:rPr>
+          <w:b w:val="false"/>
+          <w:bCs w:val="false"/>
+        </w:rPr>
+        <w:t>Para esta práctica procederé a instalar mysql en el mismo servidor de amazon.</w:t>
+      </w:r>
+    </w:p>
+    <w:p>
+      <w:pPr>
+        <w:pStyle w:val="TextBody"/>
+        <w:rPr/>
+      </w:pPr>
+      <w:r>
+        <w:rPr>
+          <w:b w:val="false"/>
+          <w:bCs w:val="false"/>
+        </w:rPr>
+        <w:t xml:space="preserve">Usaremos este </w:t>
+      </w:r>
       <w:hyperlink r:id="rId4">
-        <w:r>
-          <w:rPr>
-            <w:rStyle w:val="InternetLink"/>
-            <w:b/>
-            <w:bCs/>
-          </w:rPr>
-          <w:t>http://ec2-54-246-133-48.eu-west-1.compute.amazonaws.com/blog/current/application/web/</w:t>
-        </w:r>
-      </w:hyperlink>
-    </w:p>
-    <w:p>
-      <w:pPr>
-        <w:pStyle w:val="TextBody"/>
-        <w:rPr>
-          <w:b w:val="false"/>
-          <w:b w:val="false"/>
-          <w:bCs w:val="false"/>
-        </w:rPr>
-      </w:pPr>
-      <w:r>
-        <w:rPr>
-          <w:b w:val="false"/>
-          <w:bCs w:val="false"/>
-        </w:rPr>
-        <w:t>Veré que hay un error 500, igual que me daba en local, esto sucede porque no tenemos ningún mysql configurado para este deploy.</w:t>
-      </w:r>
-    </w:p>
-    <w:p>
-      <w:pPr>
-        <w:pStyle w:val="TextBody"/>
-        <w:rPr>
-          <w:b w:val="false"/>
-          <w:b w:val="false"/>
-          <w:bCs w:val="false"/>
-        </w:rPr>
-      </w:pPr>
-      <w:r>
-        <w:rPr>
-          <w:b w:val="false"/>
-          <w:bCs w:val="false"/>
-        </w:rPr>
-        <w:t>Para esta práctica procederé a instalar mysql en el mismo servidor de amazon.</w:t>
-      </w:r>
-    </w:p>
-    <w:p>
-      <w:pPr>
-        <w:pStyle w:val="TextBody"/>
-        <w:rPr/>
-      </w:pPr>
-      <w:r>
-        <w:rPr>
-          <w:b w:val="false"/>
-          <w:bCs w:val="false"/>
-        </w:rPr>
-        <w:t xml:space="preserve">Usaremos este </w:t>
-      </w:r>
-      <w:hyperlink r:id="rId5">
         <w:r>
           <w:rPr>
             <w:rStyle w:val="InternetLink"/>
@@ -2216,7 +2177,7 @@
         </w:rPr>
         <w:t xml:space="preserve">lanzaba una excepción indicando “Permission denied” código: 1002, tras investigar, acabé en este post de </w:t>
       </w:r>
-      <w:hyperlink r:id="rId6">
+      <w:hyperlink r:id="rId5">
         <w:r>
           <w:rPr>
             <w:rStyle w:val="InternetLink"/>
@@ -2304,12 +2265,14 @@
       <w:r>
         <w:rPr>
           <w:rStyle w:val="SourceText"/>
+          <w:rFonts w:ascii="Liberation Serif" w:hAnsi="Liberation Serif"/>
         </w:rPr>
         <w:t xml:space="preserve">Mediante el rol de ansible galaxy </w:t>
       </w:r>
       <w:r>
         <w:rPr>
           <w:rStyle w:val="SourceText"/>
+          <w:rFonts w:ascii="Liberation Serif" w:hAnsi="Liberation Serif"/>
           <w:b/>
           <w:bCs/>
           <w:color w:val="000000"/>
@@ -2319,6 +2282,7 @@
       <w:r>
         <w:rPr>
           <w:rStyle w:val="SourceText"/>
+          <w:rFonts w:ascii="Liberation Serif" w:hAnsi="Liberation Serif"/>
           <w:b w:val="false"/>
           <w:bCs w:val="false"/>
           <w:color w:val="000000"/>
@@ -2329,6 +2293,7 @@
       <w:r>
         <w:rPr>
           <w:rStyle w:val="SourceText"/>
+          <w:rFonts w:ascii="Liberation Serif" w:hAnsi="Liberation Serif"/>
           <w:b w:val="false"/>
           <w:bCs w:val="false"/>
           <w:color w:val="000000"/>
@@ -2339,6 +2304,7 @@
       <w:r>
         <w:rPr>
           <w:rStyle w:val="SourceText"/>
+          <w:rFonts w:ascii="Liberation Serif" w:hAnsi="Liberation Serif"/>
           <w:b w:val="false"/>
           <w:bCs w:val="false"/>
           <w:color w:val="000000"/>
@@ -2348,6 +2314,7 @@
       <w:r>
         <w:rPr>
           <w:rStyle w:val="SourceText"/>
+          <w:rFonts w:ascii="Liberation Serif" w:hAnsi="Liberation Serif"/>
           <w:b/>
           <w:bCs/>
           <w:color w:val="000000"/>
@@ -2357,6 +2324,7 @@
       <w:r>
         <w:rPr>
           <w:rStyle w:val="SourceText"/>
+          <w:rFonts w:ascii="Liberation Serif" w:hAnsi="Liberation Serif"/>
           <w:b w:val="false"/>
           <w:bCs w:val="false"/>
           <w:color w:val="000000"/>
@@ -2376,6 +2344,7 @@
       <w:r>
         <w:rPr>
           <w:rStyle w:val="SourceText"/>
+          <w:rFonts w:ascii="Liberation Serif" w:hAnsi="Liberation Serif"/>
           <w:b w:val="false"/>
           <w:bCs w:val="false"/>
           <w:color w:val="000000"/>
@@ -2385,6 +2354,7 @@
       <w:r>
         <w:rPr>
           <w:rStyle w:val="SourceText"/>
+          <w:rFonts w:ascii="Liberation Serif" w:hAnsi="Liberation Serif"/>
           <w:b/>
           <w:bCs/>
           <w:color w:val="000000"/>
@@ -2394,6 +2364,7 @@
       <w:r>
         <w:rPr>
           <w:rStyle w:val="SourceText"/>
+          <w:rFonts w:ascii="Liberation Serif" w:hAnsi="Liberation Serif"/>
           <w:b w:val="false"/>
           <w:bCs w:val="false"/>
           <w:color w:val="000000"/>
@@ -2403,6 +2374,7 @@
       <w:r>
         <w:rPr>
           <w:rStyle w:val="SourceText"/>
+          <w:rFonts w:ascii="Liberation Serif" w:hAnsi="Liberation Serif"/>
           <w:b/>
           <w:bCs/>
           <w:color w:val="000000"/>
@@ -2412,6 +2384,7 @@
       <w:r>
         <w:rPr>
           <w:rStyle w:val="SourceText"/>
+          <w:rFonts w:ascii="Liberation Serif" w:hAnsi="Liberation Serif"/>
           <w:b w:val="false"/>
           <w:bCs w:val="false"/>
           <w:color w:val="000000"/>
@@ -2432,6 +2405,7 @@
       <w:r>
         <w:rPr>
           <w:rStyle w:val="SourceText"/>
+          <w:rFonts w:ascii="Liberation Serif" w:hAnsi="Liberation Serif"/>
           <w:b w:val="false"/>
           <w:bCs w:val="false"/>
           <w:color w:val="000000"/>
@@ -2453,7 +2427,11 @@
         </w:rPr>
       </w:pPr>
       <w:r>
-        <w:rPr/>
+        <w:rPr>
+          <w:b w:val="false"/>
+          <w:bCs w:val="false"/>
+          <w:color w:val="000000"/>
+        </w:rPr>
       </w:r>
     </w:p>
     <w:p>
@@ -2465,6 +2443,7 @@
       <w:r>
         <w:rPr>
           <w:rStyle w:val="SourceText"/>
+          <w:rFonts w:ascii="Liberation Serif" w:hAnsi="Liberation Serif"/>
           <w:b w:val="false"/>
           <w:bCs w:val="false"/>
           <w:color w:val="000000"/>
@@ -2474,6 +2453,7 @@
       <w:r>
         <w:rPr>
           <w:rStyle w:val="SourceText"/>
+          <w:rFonts w:ascii="Liberation Serif" w:hAnsi="Liberation Serif"/>
           <w:b/>
           <w:bCs/>
           <w:color w:val="000000"/>
@@ -2483,11 +2463,206 @@
       <w:r>
         <w:rPr>
           <w:rStyle w:val="SourceText"/>
+          <w:rFonts w:ascii="Liberation Serif" w:hAnsi="Liberation Serif"/>
           <w:b w:val="false"/>
           <w:bCs w:val="false"/>
           <w:color w:val="000000"/>
         </w:rPr>
         <w:t>.</w:t>
+      </w:r>
+    </w:p>
+    <w:p>
+      <w:pPr>
+        <w:pStyle w:val="TextBody"/>
+        <w:spacing w:before="0" w:after="140"/>
+        <w:rPr/>
+      </w:pPr>
+      <w:r>
+        <w:rPr>
+          <w:rStyle w:val="SourceText"/>
+          <w:rFonts w:ascii="Liberation Serif" w:hAnsi="Liberation Serif"/>
+          <w:b w:val="false"/>
+          <w:bCs w:val="false"/>
+          <w:color w:val="000000"/>
+        </w:rPr>
+        <w:t>Hay una serie de procesos que voy a a realizar de manera manual, para esta práctica porque no he encontrado una manera que se me acabe de gustar y entiendo que no debo bloquearme con esto ya que no es lo mas puntuable para la práctica, los procesos manuales son los siguientes:</w:t>
+      </w:r>
+    </w:p>
+    <w:p>
+      <w:pPr>
+        <w:pStyle w:val="TextBody"/>
+        <w:spacing w:before="0" w:after="140"/>
+        <w:rPr>
+          <w:rStyle w:val="SourceText"/>
+          <w:rFonts w:ascii="Liberation Serif" w:hAnsi="Liberation Serif"/>
+          <w:b w:val="false"/>
+          <w:b w:val="false"/>
+          <w:bCs w:val="false"/>
+          <w:color w:val="000000"/>
+        </w:rPr>
+      </w:pPr>
+      <w:r>
+        <w:rPr/>
+      </w:r>
+    </w:p>
+    <w:p>
+      <w:pPr>
+        <w:pStyle w:val="TextBody"/>
+        <w:numPr>
+          <w:ilvl w:val="0"/>
+          <w:numId w:val="6"/>
+        </w:numPr>
+        <w:spacing w:before="0" w:after="140"/>
+        <w:rPr/>
+      </w:pPr>
+      <w:r>
+        <w:rPr>
+          <w:rStyle w:val="SourceText"/>
+          <w:rFonts w:ascii="Liberation Serif" w:hAnsi="Liberation Serif"/>
+          <w:b w:val="false"/>
+          <w:bCs w:val="false"/>
+          <w:color w:val="000000"/>
+        </w:rPr>
+        <w:t>He añadido un .htaccess en el proyecto silex, para que este en apache funcionen bien las urls.</w:t>
+      </w:r>
+    </w:p>
+    <w:p>
+      <w:pPr>
+        <w:pStyle w:val="TextBody"/>
+        <w:numPr>
+          <w:ilvl w:val="0"/>
+          <w:numId w:val="6"/>
+        </w:numPr>
+        <w:spacing w:before="0" w:after="140"/>
+        <w:rPr/>
+      </w:pPr>
+      <w:r>
+        <w:rPr>
+          <w:rStyle w:val="SourceText"/>
+          <w:rFonts w:ascii="Liberation Serif" w:hAnsi="Liberation Serif"/>
+          <w:b w:val="false"/>
+          <w:bCs w:val="false"/>
+          <w:color w:val="000000"/>
+        </w:rPr>
+        <w:t xml:space="preserve">He cambiado el fichero httpd.conf  que configura el document root para cambiar </w:t>
+      </w:r>
+      <w:r>
+        <w:rPr>
+          <w:rStyle w:val="SourceText"/>
+          <w:rFonts w:ascii="Liberation Serif" w:hAnsi="Liberation Serif"/>
+          <w:b/>
+          <w:bCs/>
+          <w:color w:val="000000"/>
+        </w:rPr>
+        <w:t>AllowOverride None</w:t>
+      </w:r>
+      <w:r>
+        <w:rPr>
+          <w:rStyle w:val="SourceText"/>
+          <w:rFonts w:ascii="Liberation Serif" w:hAnsi="Liberation Serif"/>
+          <w:b w:val="false"/>
+          <w:bCs w:val="false"/>
+          <w:color w:val="000000"/>
+        </w:rPr>
+        <w:t xml:space="preserve"> por </w:t>
+      </w:r>
+      <w:r>
+        <w:rPr>
+          <w:rStyle w:val="SourceText"/>
+          <w:rFonts w:ascii="Liberation Serif" w:hAnsi="Liberation Serif"/>
+          <w:b/>
+          <w:bCs/>
+          <w:color w:val="000000"/>
+        </w:rPr>
+        <w:t>AllowOverride All</w:t>
+      </w:r>
+      <w:r>
+        <w:rPr>
+          <w:rStyle w:val="SourceText"/>
+          <w:rFonts w:ascii="Liberation Serif" w:hAnsi="Liberation Serif"/>
+          <w:b w:val="false"/>
+          <w:bCs w:val="false"/>
+          <w:color w:val="000000"/>
+        </w:rPr>
+        <w:t>, para que el htaccess creado anteriormente tenga su efecto.</w:t>
+      </w:r>
+    </w:p>
+    <w:p>
+      <w:pPr>
+        <w:pStyle w:val="TextBody"/>
+        <w:numPr>
+          <w:ilvl w:val="0"/>
+          <w:numId w:val="6"/>
+        </w:numPr>
+        <w:spacing w:before="0" w:after="140"/>
+        <w:rPr/>
+      </w:pPr>
+      <w:r>
+        <w:rPr>
+          <w:rStyle w:val="SourceText"/>
+          <w:rFonts w:ascii="Liberation Serif" w:hAnsi="Liberation Serif"/>
+          <w:b w:val="false"/>
+          <w:bCs w:val="false"/>
+          <w:color w:val="000000"/>
+        </w:rPr>
+        <w:t xml:space="preserve">Quitar la opción </w:t>
+      </w:r>
+      <w:r>
+        <w:rPr>
+          <w:rStyle w:val="SourceText"/>
+          <w:rFonts w:ascii="Liberation Serif" w:hAnsi="Liberation Serif"/>
+          <w:b/>
+          <w:bCs/>
+          <w:color w:val="000000"/>
+        </w:rPr>
+        <w:t>Indexes</w:t>
+      </w:r>
+      <w:r>
+        <w:rPr>
+          <w:rStyle w:val="SourceText"/>
+          <w:rFonts w:ascii="Liberation Serif" w:hAnsi="Liberation Serif"/>
+          <w:b w:val="false"/>
+          <w:bCs w:val="false"/>
+          <w:color w:val="000000"/>
+        </w:rPr>
+        <w:t xml:space="preserve">, para evitar que alguien pueda ver el contenidod de los directorios web. El objetitvo es forzar el error </w:t>
+      </w:r>
+      <w:r>
+        <w:rPr>
+          <w:rStyle w:val="SourceText"/>
+          <w:rFonts w:ascii="Liberation Serif" w:hAnsi="Liberation Serif"/>
+          <w:b/>
+          <w:bCs/>
+          <w:color w:val="000000"/>
+        </w:rPr>
+        <w:t>403</w:t>
+      </w:r>
+      <w:r>
+        <w:rPr>
+          <w:rStyle w:val="SourceText"/>
+          <w:rFonts w:ascii="Liberation Serif" w:hAnsi="Liberation Serif"/>
+          <w:b w:val="false"/>
+          <w:bCs w:val="false"/>
+          <w:color w:val="000000"/>
+        </w:rPr>
+        <w:t>.</w:t>
+      </w:r>
+    </w:p>
+    <w:p>
+      <w:pPr>
+        <w:pStyle w:val="TextBody"/>
+        <w:spacing w:before="0" w:after="140"/>
+        <w:rPr>
+          <w:rStyle w:val="SourceText"/>
+          <w:rFonts w:ascii="Liberation Serif" w:hAnsi="Liberation Serif"/>
+          <w:b w:val="false"/>
+          <w:b w:val="false"/>
+          <w:bCs w:val="false"/>
+          <w:color w:val="000000"/>
+        </w:rPr>
+      </w:pPr>
+      <w:r>
+        <w:rPr/>
       </w:r>
     </w:p>
     <w:p>
@@ -2506,10 +2681,13 @@
         <w:pStyle w:val="Title"/>
         <w:spacing w:lineRule="auto" w:line="288" w:before="0" w:after="140"/>
         <w:jc w:val="left"/>
-        <w:rPr/>
-      </w:pPr>
-      <w:r>
-        <w:rPr>
+        <w:rPr>
+          <w:rFonts w:ascii="Liberation Serif" w:hAnsi="Liberation Serif"/>
+        </w:rPr>
+      </w:pPr>
+      <w:r>
+        <w:rPr>
+          <w:rFonts w:ascii="Liberation Serif" w:hAnsi="Liberation Serif"/>
           <w:b w:val="false"/>
           <w:bCs w:val="false"/>
           <w:sz w:val="24"/>
@@ -2530,6 +2708,7 @@
       </w:pPr>
       <w:r>
         <w:rPr>
+          <w:rFonts w:ascii="Liberation Serif" w:hAnsi="Liberation Serif"/>
           <w:b w:val="false"/>
           <w:bCs w:val="false"/>
           <w:sz w:val="24"/>
@@ -2539,6 +2718,7 @@
       </w:r>
       <w:r>
         <w:rPr>
+          <w:rFonts w:ascii="Liberation Serif" w:hAnsi="Liberation Serif"/>
           <w:b/>
           <w:bCs/>
           <w:sz w:val="24"/>
@@ -2548,6 +2728,7 @@
       </w:r>
       <w:r>
         <w:rPr>
+          <w:rFonts w:ascii="Liberation Serif" w:hAnsi="Liberation Serif"/>
           <w:b w:val="false"/>
           <w:bCs w:val="false"/>
           <w:sz w:val="24"/>
@@ -2571,6 +2752,7 @@
       </w:pPr>
       <w:r>
         <w:rPr>
+          <w:rFonts w:ascii="Liberation Serif" w:hAnsi="Liberation Serif"/>
           <w:b w:val="false"/>
           <w:bCs w:val="false"/>
           <w:sz w:val="24"/>
@@ -2580,6 +2762,7 @@
       </w:r>
       <w:r>
         <w:rPr>
+          <w:rFonts w:ascii="Liberation Serif" w:hAnsi="Liberation Serif"/>
           <w:b/>
           <w:bCs/>
           <w:sz w:val="24"/>
@@ -2589,6 +2772,7 @@
       </w:r>
       <w:r>
         <w:rPr>
+          <w:rFonts w:ascii="Liberation Serif" w:hAnsi="Liberation Serif"/>
           <w:b w:val="false"/>
           <w:bCs w:val="false"/>
           <w:sz w:val="24"/>
@@ -2598,6 +2782,7 @@
       </w:r>
       <w:r>
         <w:rPr>
+          <w:rFonts w:ascii="Liberation Serif" w:hAnsi="Liberation Serif"/>
           <w:b/>
           <w:bCs/>
           <w:sz w:val="24"/>
@@ -2607,6 +2792,7 @@
       </w:r>
       <w:r>
         <w:rPr>
+          <w:rFonts w:ascii="Liberation Serif" w:hAnsi="Liberation Serif"/>
           <w:b w:val="false"/>
           <w:bCs w:val="false"/>
           <w:sz w:val="24"/>
@@ -2620,131 +2806,1677 @@
         <w:pStyle w:val="Title"/>
         <w:spacing w:lineRule="auto" w:line="288" w:before="0" w:after="140"/>
         <w:jc w:val="left"/>
-        <w:rPr>
-          <w:b w:val="false"/>
+        <w:rPr/>
+      </w:pPr>
+      <w:r>
+        <w:rPr>
+          <w:rFonts w:ascii="Liberation Serif" w:hAnsi="Liberation Serif"/>
           <w:b w:val="false"/>
           <w:bCs w:val="false"/>
           <w:sz w:val="24"/>
           <w:szCs w:val="24"/>
         </w:rPr>
-      </w:pPr>
-      <w:r>
-        <w:rPr>
-          <w:b w:val="false"/>
-          <w:bCs w:val="false"/>
+        <w:t xml:space="preserve">En este punto realizo un nuevo </w:t>
+      </w:r>
+      <w:r>
+        <w:rPr>
+          <w:rFonts w:ascii="Liberation Serif" w:hAnsi="Liberation Serif"/>
+          <w:b/>
+          <w:bCs/>
           <w:sz w:val="24"/>
           <w:szCs w:val="24"/>
         </w:rPr>
-        <w:t xml:space="preserve">En este punto realizo un nuevo </w:t>
-      </w:r>
-      <w:r>
-        <w:rPr>
-          <w:b/>
-          <w:bCs/>
+        <w:t>commit</w:t>
+      </w:r>
+      <w:r>
+        <w:rPr>
+          <w:rFonts w:ascii="Liberation Serif" w:hAnsi="Liberation Serif"/>
+          <w:b w:val="false"/>
+          <w:bCs w:val="false"/>
           <w:sz w:val="24"/>
           <w:szCs w:val="24"/>
         </w:rPr>
-        <w:t>commit</w:t>
-      </w:r>
-      <w:r>
-        <w:rPr>
-          <w:b w:val="false"/>
-          <w:bCs w:val="false"/>
+        <w:t>.</w:t>
+      </w:r>
+    </w:p>
+    <w:p>
+      <w:pPr>
+        <w:pStyle w:val="TextBody"/>
+        <w:rPr/>
+      </w:pPr>
+      <w:r>
+        <w:rPr/>
+        <w:t xml:space="preserve">Tras esto realizo un nuevo deployment, para verlo en el server de amazon. </w:t>
+      </w:r>
+    </w:p>
+    <w:p>
+      <w:pPr>
+        <w:pStyle w:val="TextBody"/>
+        <w:rPr/>
+      </w:pPr>
+      <w:r>
+        <w:rPr/>
+        <w:t xml:space="preserve">He encontrado un problema al ejecutar la web en amazon, la ruta hacia los static assets era incorrecta, con lo que he borrado </w:t>
+      </w:r>
+      <w:r>
+        <w:rPr>
+          <w:b/>
+          <w:bCs/>
+        </w:rPr>
+        <w:t>{{app.request.basepath}}</w:t>
+      </w:r>
+      <w:r>
+        <w:rPr/>
+        <w:t>, que no aporta nada en este caso. Tras hacer el cambio y realizar el deployment, todo ha funcionado como debía.</w:t>
+      </w:r>
+    </w:p>
+    <w:p>
+      <w:pPr>
+        <w:pStyle w:val="TextBody"/>
+        <w:rPr/>
+      </w:pPr>
+      <w:r>
+        <w:rPr/>
+      </w:r>
+    </w:p>
+    <w:p>
+      <w:pPr>
+        <w:pStyle w:val="TextBody"/>
+        <w:rPr/>
+      </w:pPr>
+      <w:r>
+        <w:rPr/>
+      </w:r>
+    </w:p>
+    <w:p>
+      <w:pPr>
+        <w:pStyle w:val="Title"/>
+        <w:rPr/>
+      </w:pPr>
+      <w:r>
+        <w:rPr/>
+        <w:t>C</w:t>
+      </w:r>
+      <w:r>
+        <w:rPr/>
+        <w:t>onfigurar load balancer</w:t>
+      </w:r>
+    </w:p>
+    <w:p>
+      <w:pPr>
+        <w:pStyle w:val="Normal"/>
+        <w:rPr/>
+      </w:pPr>
+      <w:r>
+        <w:rPr/>
+      </w:r>
+    </w:p>
+    <w:p>
+      <w:pPr>
+        <w:pStyle w:val="TextBody"/>
+        <w:rPr/>
+      </w:pPr>
+      <w:r>
+        <w:rPr/>
+        <w:t xml:space="preserve">Antes de proseguir con el minificado de </w:t>
+      </w:r>
+      <w:r>
+        <w:rPr>
+          <w:b/>
+          <w:bCs/>
+        </w:rPr>
+        <w:t>bootstrap y jquery</w:t>
+      </w:r>
+      <w:r>
+        <w:rPr/>
+        <w:t xml:space="preserve"> (la de css no porque solo uso y es directamente una versión minificada), con la subida de imagen a S3 y la instalación de Redis, paso a configurar al load balancer. El motivo de por cual adelanto este paso, es que como he automatizado el 95% de los pasos para deployar el codigo y provisionar las máquinas amazon, no me cuesta nada generar un segundo ya el segundo f</w:t>
+      </w:r>
+      <w:r>
+        <w:rPr>
+          <w:b/>
+          <w:bCs/>
+        </w:rPr>
+        <w:t>rontal</w:t>
+      </w:r>
+      <w:r>
+        <w:rPr>
+          <w:b w:val="false"/>
+          <w:bCs w:val="false"/>
+        </w:rPr>
+        <w:t xml:space="preserve">. </w:t>
+      </w:r>
+    </w:p>
+    <w:p>
+      <w:pPr>
+        <w:pStyle w:val="TextBody"/>
+        <w:rPr/>
+      </w:pPr>
+      <w:r>
+        <w:rPr>
+          <w:b w:val="false"/>
+          <w:bCs w:val="false"/>
+        </w:rPr>
+        <w:t>Pasos realizados.</w:t>
+      </w:r>
+    </w:p>
+    <w:p>
+      <w:pPr>
+        <w:pStyle w:val="TextBody"/>
+        <w:numPr>
+          <w:ilvl w:val="0"/>
+          <w:numId w:val="7"/>
+        </w:numPr>
+        <w:rPr/>
+      </w:pPr>
+      <w:r>
+        <w:rPr>
+          <w:b w:val="false"/>
+          <w:bCs w:val="false"/>
+        </w:rPr>
+        <w:t xml:space="preserve">Crear otra instancia de </w:t>
+      </w:r>
+      <w:r>
+        <w:rPr>
+          <w:b/>
+          <w:bCs/>
+        </w:rPr>
+        <w:t>EC2</w:t>
+      </w:r>
+      <w:r>
+        <w:rPr>
+          <w:b w:val="false"/>
+          <w:bCs w:val="false"/>
+        </w:rPr>
+        <w:t xml:space="preserve">  para generar el deployment de la web con su provisionamiento, además de los pequeños pasos manuales relacionados con el apache mencionados anteriormente.</w:t>
+      </w:r>
+    </w:p>
+    <w:p>
+      <w:pPr>
+        <w:pStyle w:val="TextBody"/>
+        <w:numPr>
+          <w:ilvl w:val="0"/>
+          <w:numId w:val="7"/>
+        </w:numPr>
+        <w:rPr/>
+      </w:pPr>
+      <w:r>
+        <w:rPr>
+          <w:b w:val="false"/>
+          <w:bCs w:val="false"/>
+        </w:rPr>
+        <w:t>Con ansible crear mas hosts, para indicar que se provisiona en un server u otro, ahora en caso de los frontales, pasamos a quitar todo lo relacionado con mysql.</w:t>
+      </w:r>
+    </w:p>
+    <w:p>
+      <w:pPr>
+        <w:pStyle w:val="TextBody"/>
+        <w:numPr>
+          <w:ilvl w:val="0"/>
+          <w:numId w:val="7"/>
+        </w:numPr>
+        <w:rPr/>
+      </w:pPr>
+      <w:r>
+        <w:rPr>
+          <w:b w:val="false"/>
+          <w:bCs w:val="false"/>
+        </w:rPr>
+        <w:t xml:space="preserve">Crear otra instancia de </w:t>
+      </w:r>
+      <w:r>
+        <w:rPr>
+          <w:b/>
+          <w:bCs/>
+        </w:rPr>
+        <w:t xml:space="preserve">EC2 </w:t>
+      </w:r>
+      <w:r>
+        <w:rPr>
+          <w:b w:val="false"/>
+          <w:bCs w:val="false"/>
+        </w:rPr>
+        <w:t>que es la que contendrá mysql.</w:t>
+      </w:r>
+    </w:p>
+    <w:p>
+      <w:pPr>
+        <w:pStyle w:val="TextBody"/>
+        <w:numPr>
+          <w:ilvl w:val="0"/>
+          <w:numId w:val="7"/>
+        </w:numPr>
+        <w:rPr/>
+      </w:pPr>
+      <w:r>
+        <w:rPr>
+          <w:b w:val="false"/>
+          <w:bCs w:val="false"/>
+        </w:rPr>
+        <w:t>Entra al servidor que teniamos y quitar de /etc/hosts, la linea 127.0.0.1 mysql, dado a que como el server mysql pasa a estar en un server aislado, eso deja de ser correcto. En el siguiente provisionamiento, los frontales tendrán la ip del server de mysql en vez del 127.0.0.1, en el rol de mysql que he hecho se ve el cambio(es decir la ip)</w:t>
+      </w:r>
+    </w:p>
+    <w:p>
+      <w:pPr>
+        <w:pStyle w:val="TextBody"/>
+        <w:numPr>
+          <w:ilvl w:val="0"/>
+          <w:numId w:val="7"/>
+        </w:numPr>
+        <w:rPr/>
+      </w:pPr>
+      <w:r>
+        <w:rPr>
+          <w:b w:val="false"/>
+          <w:bCs w:val="false"/>
+        </w:rPr>
+        <w:t xml:space="preserve">Tras realizar el deployment de todo esto y los provisionamientos en cuestión, la aplicación del frontal 1 y frontal 2 no funcionan, y esto es así (y ya me temia que sería así) porque mysql no permite remote connections para el usuario root. Por tanto para suprimir esta restricción, he ido al servidor que contiene mysql, y mediante la cli he ejecutado el siguiente comando: </w:t>
+      </w:r>
+      <w:r>
+        <w:rPr>
+          <w:b/>
+          <w:bCs/>
+        </w:rPr>
+        <w:t>GRANT ALL PRIVILEGES ON *.* TO 'root'@'%' IDENTIFIED BY 'root';</w:t>
+      </w:r>
+      <w:r>
+        <w:rPr>
+          <w:b w:val="false"/>
+          <w:bCs w:val="false"/>
+        </w:rPr>
+        <w:t xml:space="preserve"> Gracias a este paso (manual, por cierto), los dos frontales ya han vuelto a comunicarse con la base de datos mysql. Cabe destacar que soy consciente que ese grant en un entorno real podría ser excesivamente peligroso, por no decir que es lo mas cercano aun suicidio tecnológico.</w:t>
+      </w:r>
+    </w:p>
+    <w:p>
+      <w:pPr>
+        <w:pStyle w:val="TextBody"/>
+        <w:numPr>
+          <w:ilvl w:val="0"/>
+          <w:numId w:val="7"/>
+        </w:numPr>
+        <w:rPr/>
+      </w:pPr>
+      <w:r>
+        <w:rPr>
+          <w:b w:val="false"/>
+          <w:bCs w:val="false"/>
+        </w:rPr>
+        <w:t xml:space="preserve">Al ver que de manera separada ya funcionaban los frontales, he configurado el load balancer de amazon con dos instancias, </w:t>
+      </w:r>
+      <w:r>
+        <w:rPr>
+          <w:b/>
+          <w:bCs/>
+        </w:rPr>
+        <w:t>frontal1 y frontal2</w:t>
+      </w:r>
+      <w:r>
+        <w:rPr>
+          <w:b w:val="false"/>
+          <w:bCs w:val="false"/>
+        </w:rPr>
+        <w:t xml:space="preserve">. </w:t>
+      </w:r>
+    </w:p>
+    <w:p>
+      <w:pPr>
+        <w:pStyle w:val="TextBody"/>
+        <w:rPr>
+          <w:b w:val="false"/>
+          <w:b w:val="false"/>
+          <w:bCs w:val="false"/>
+        </w:rPr>
+      </w:pPr>
+      <w:r>
+        <w:rPr/>
+      </w:r>
+    </w:p>
+    <w:p>
+      <w:pPr>
+        <w:pStyle w:val="TextBody"/>
+        <w:rPr>
+          <w:b w:val="false"/>
+          <w:b w:val="false"/>
+          <w:bCs w:val="false"/>
+        </w:rPr>
+      </w:pPr>
+      <w:r>
+        <w:rPr/>
+      </w:r>
+    </w:p>
+    <w:p>
+      <w:pPr>
+        <w:pStyle w:val="TextBody"/>
+        <w:rPr>
+          <w:b w:val="false"/>
+          <w:b w:val="false"/>
+          <w:bCs w:val="false"/>
+        </w:rPr>
+      </w:pPr>
+      <w:r>
+        <w:rPr/>
+      </w:r>
+    </w:p>
+    <w:p>
+      <w:pPr>
+        <w:pStyle w:val="TextBody"/>
+        <w:rPr>
+          <w:b w:val="false"/>
+          <w:b w:val="false"/>
+          <w:bCs w:val="false"/>
+        </w:rPr>
+      </w:pPr>
+      <w:r>
+        <w:rPr/>
+      </w:r>
+    </w:p>
+    <w:p>
+      <w:pPr>
+        <w:pStyle w:val="TextBody"/>
+        <w:rPr/>
+      </w:pPr>
+      <w:r>
+        <w:rPr>
+          <w:b w:val="false"/>
+          <w:bCs w:val="false"/>
+        </w:rPr>
+        <w:br/>
+        <w:t xml:space="preserve">El acceso al </w:t>
+      </w:r>
+      <w:r>
+        <w:rPr>
+          <w:b/>
+          <w:bCs/>
+        </w:rPr>
+        <w:t>frontal1</w:t>
+      </w:r>
+      <w:r>
+        <w:rPr>
+          <w:b w:val="false"/>
+          <w:bCs w:val="false"/>
+        </w:rPr>
+        <w:t xml:space="preserve"> es mediante: </w:t>
+      </w:r>
+      <w:r>
+        <w:rPr>
+          <w:rFonts w:ascii="Helvetica Neue;Roboto;Arial;sans-serif" w:hAnsi="Helvetica Neue;Roboto;Arial;sans-serif"/>
+          <w:b w:val="false"/>
+          <w:bCs w:val="false"/>
+          <w:i w:val="false"/>
+          <w:caps w:val="false"/>
+          <w:smallCaps w:val="false"/>
+          <w:color w:val="444444"/>
+          <w:spacing w:val="0"/>
+          <w:sz w:val="20"/>
+        </w:rPr>
+        <w:br/>
+        <w:t xml:space="preserve"> ec2-34-253-186-64.eu-west-1.compute.amazonaws.com/blog/current/application/web</w:t>
+      </w:r>
+    </w:p>
+    <w:p>
+      <w:pPr>
+        <w:pStyle w:val="TextBody"/>
+        <w:rPr/>
+      </w:pPr>
+      <w:r>
+        <w:rPr>
+          <w:rFonts w:ascii="Helvetica Neue;Roboto;Arial;sans-serif" w:hAnsi="Helvetica Neue;Roboto;Arial;sans-serif"/>
+          <w:b w:val="false"/>
+          <w:bCs w:val="false"/>
+          <w:i w:val="false"/>
+          <w:caps w:val="false"/>
+          <w:smallCaps w:val="false"/>
+          <w:color w:val="444444"/>
+          <w:spacing w:val="0"/>
+          <w:sz w:val="20"/>
+        </w:rPr>
+        <w:br/>
+        <w:t xml:space="preserve">El acceso al </w:t>
+      </w:r>
+      <w:r>
+        <w:rPr>
+          <w:rFonts w:ascii="Helvetica Neue;Roboto;Arial;sans-serif" w:hAnsi="Helvetica Neue;Roboto;Arial;sans-serif"/>
+          <w:b/>
+          <w:bCs/>
+          <w:i w:val="false"/>
+          <w:caps w:val="false"/>
+          <w:smallCaps w:val="false"/>
+          <w:color w:val="444444"/>
+          <w:spacing w:val="0"/>
+          <w:sz w:val="20"/>
+        </w:rPr>
+        <w:t>frontal2</w:t>
+      </w:r>
+      <w:r>
+        <w:rPr>
+          <w:rFonts w:ascii="Helvetica Neue;Roboto;Arial;sans-serif" w:hAnsi="Helvetica Neue;Roboto;Arial;sans-serif"/>
+          <w:b w:val="false"/>
+          <w:bCs w:val="false"/>
+          <w:i w:val="false"/>
+          <w:caps w:val="false"/>
+          <w:smallCaps w:val="false"/>
+          <w:color w:val="444444"/>
+          <w:spacing w:val="0"/>
+          <w:sz w:val="20"/>
+        </w:rPr>
+        <w:t xml:space="preserve"> es mediante: </w:t>
+        <w:br/>
+        <w:t xml:space="preserve"> ec2-54-194-219-31.eu-west-1.compute.amazonaws.com/blog/current/application/web</w:t>
+      </w:r>
+    </w:p>
+    <w:p>
+      <w:pPr>
+        <w:pStyle w:val="TextBody"/>
+        <w:rPr>
+          <w:rFonts w:ascii="Helvetica Neue;Roboto;Arial;sans-serif" w:hAnsi="Helvetica Neue;Roboto;Arial;sans-serif"/>
+          <w:b w:val="false"/>
+          <w:b w:val="false"/>
+          <w:bCs w:val="false"/>
+          <w:i w:val="false"/>
+          <w:caps w:val="false"/>
+          <w:smallCaps w:val="false"/>
+          <w:color w:val="444444"/>
+          <w:spacing w:val="0"/>
+          <w:sz w:val="20"/>
+        </w:rPr>
+      </w:pPr>
+      <w:r>
+        <w:rPr/>
+      </w:r>
+    </w:p>
+    <w:p>
+      <w:pPr>
+        <w:pStyle w:val="TextBody"/>
+        <w:rPr/>
+      </w:pPr>
+      <w:r>
+        <w:rPr>
+          <w:rFonts w:ascii="Helvetica Neue;Roboto;Arial;sans-serif" w:hAnsi="Helvetica Neue;Roboto;Arial;sans-serif"/>
+          <w:b w:val="false"/>
+          <w:bCs w:val="false"/>
+          <w:i w:val="false"/>
+          <w:caps w:val="false"/>
+          <w:smallCaps w:val="false"/>
+          <w:color w:val="444444"/>
+          <w:spacing w:val="0"/>
+          <w:sz w:val="20"/>
+        </w:rPr>
+        <w:t xml:space="preserve">El acceso via </w:t>
+      </w:r>
+      <w:r>
+        <w:rPr>
+          <w:rFonts w:ascii="Helvetica Neue;Roboto;Arial;sans-serif" w:hAnsi="Helvetica Neue;Roboto;Arial;sans-serif"/>
+          <w:b/>
+          <w:bCs/>
+          <w:i w:val="false"/>
+          <w:caps w:val="false"/>
+          <w:smallCaps w:val="false"/>
+          <w:color w:val="444444"/>
+          <w:spacing w:val="0"/>
+          <w:sz w:val="20"/>
+        </w:rPr>
+        <w:t xml:space="preserve">load balancer </w:t>
+      </w:r>
+      <w:r>
+        <w:rPr>
+          <w:rFonts w:ascii="Helvetica Neue;Roboto;Arial;sans-serif" w:hAnsi="Helvetica Neue;Roboto;Arial;sans-serif"/>
+          <w:b w:val="false"/>
+          <w:bCs w:val="false"/>
+          <w:i w:val="false"/>
+          <w:caps w:val="false"/>
+          <w:smallCaps w:val="false"/>
+          <w:color w:val="444444"/>
+          <w:spacing w:val="0"/>
+          <w:sz w:val="20"/>
+        </w:rPr>
+        <w:t>es:</w:t>
+      </w:r>
+    </w:p>
+    <w:p>
+      <w:pPr>
+        <w:pStyle w:val="TextBody"/>
+        <w:rPr/>
+      </w:pPr>
+      <w:r>
+        <w:rPr>
+          <w:rFonts w:ascii="Helvetica Neue;Roboto;Arial;sans-serif" w:hAnsi="Helvetica Neue;Roboto;Arial;sans-serif"/>
+          <w:b w:val="false"/>
+          <w:bCs w:val="false"/>
+          <w:i w:val="false"/>
+          <w:caps w:val="false"/>
+          <w:smallCaps w:val="false"/>
+          <w:color w:val="444444"/>
+          <w:spacing w:val="0"/>
+          <w:sz w:val="20"/>
+        </w:rPr>
+        <w:t>practicaperformance-341312800.eu-west-1.elb.amazonaws.com/blog/current/application/web/</w:t>
+      </w:r>
+    </w:p>
+    <w:p>
+      <w:pPr>
+        <w:pStyle w:val="TextBody"/>
+        <w:rPr>
+          <w:rFonts w:ascii="Helvetica Neue;Roboto;Arial;sans-serif" w:hAnsi="Helvetica Neue;Roboto;Arial;sans-serif"/>
+          <w:b w:val="false"/>
+          <w:b w:val="false"/>
+          <w:bCs w:val="false"/>
+          <w:i w:val="false"/>
+          <w:caps w:val="false"/>
+          <w:smallCaps w:val="false"/>
+          <w:color w:val="444444"/>
+          <w:spacing w:val="0"/>
+          <w:sz w:val="20"/>
+        </w:rPr>
+      </w:pPr>
+      <w:r>
+        <w:rPr/>
+      </w:r>
+    </w:p>
+    <w:p>
+      <w:pPr>
+        <w:pStyle w:val="TextBody"/>
+        <w:rPr/>
+      </w:pPr>
+      <w:r>
+        <w:rPr>
+          <w:rFonts w:ascii="Helvetica Neue;Roboto;Arial;sans-serif" w:hAnsi="Helvetica Neue;Roboto;Arial;sans-serif"/>
+          <w:b w:val="false"/>
+          <w:bCs w:val="false"/>
+          <w:i w:val="false"/>
+          <w:caps w:val="false"/>
+          <w:smallCaps w:val="false"/>
+          <w:color w:val="444444"/>
+          <w:spacing w:val="0"/>
+          <w:sz w:val="20"/>
+        </w:rPr>
+        <w:t xml:space="preserve">El </w:t>
+      </w:r>
+      <w:r>
+        <w:rPr>
+          <w:rFonts w:ascii="Helvetica Neue;Roboto;Arial;sans-serif" w:hAnsi="Helvetica Neue;Roboto;Arial;sans-serif"/>
+          <w:b/>
+          <w:bCs/>
+          <w:i w:val="false"/>
+          <w:caps w:val="false"/>
+          <w:smallCaps w:val="false"/>
+          <w:color w:val="444444"/>
+          <w:spacing w:val="0"/>
+          <w:sz w:val="20"/>
+        </w:rPr>
+        <w:t>load balancer</w:t>
+      </w:r>
+      <w:r>
+        <w:rPr>
+          <w:rFonts w:ascii="Helvetica Neue;Roboto;Arial;sans-serif" w:hAnsi="Helvetica Neue;Roboto;Arial;sans-serif"/>
+          <w:b w:val="false"/>
+          <w:bCs w:val="false"/>
+          <w:i w:val="false"/>
+          <w:caps w:val="false"/>
+          <w:smallCaps w:val="false"/>
+          <w:color w:val="444444"/>
+          <w:spacing w:val="0"/>
+          <w:sz w:val="20"/>
+        </w:rPr>
+        <w:t xml:space="preserve"> es la que usaré a partir de ahora para realizar todas pruebas, etc.</w:t>
+      </w:r>
+    </w:p>
+    <w:p>
+      <w:pPr>
+        <w:pStyle w:val="TextBody"/>
+        <w:rPr>
+          <w:rFonts w:ascii="Helvetica Neue;Roboto;Arial;sans-serif" w:hAnsi="Helvetica Neue;Roboto;Arial;sans-serif"/>
+          <w:b w:val="false"/>
+          <w:b w:val="false"/>
+          <w:bCs w:val="false"/>
+          <w:i w:val="false"/>
+          <w:caps w:val="false"/>
+          <w:smallCaps w:val="false"/>
+          <w:color w:val="444444"/>
+          <w:spacing w:val="0"/>
+          <w:sz w:val="20"/>
+        </w:rPr>
+      </w:pPr>
+      <w:r>
+        <w:rPr/>
+      </w:r>
+    </w:p>
+    <w:p>
+      <w:pPr>
+        <w:pStyle w:val="Title"/>
+        <w:rPr/>
+      </w:pPr>
+      <w:r>
+        <w:rPr/>
+        <w:t>Generar bundle JS</w:t>
+      </w:r>
+    </w:p>
+    <w:p>
+      <w:pPr>
+        <w:pStyle w:val="TextBody"/>
+        <w:rPr/>
+      </w:pPr>
+      <w:r>
+        <w:rPr/>
+        <w:t>Una vez ya está funcionando el load balancer y tengo formalizado cual será el acceso a la web, procedere a realizar el bundle que contendrá jquery y bootstrap, pasando de 2 files a 1. Pero antes, mediante apache</w:t>
+      </w:r>
+      <w:r>
+        <w:rPr>
+          <w:rFonts w:ascii="Liberation Serif" w:hAnsi="Liberation Serif"/>
+          <w:color w:val="000000"/>
+        </w:rPr>
+        <w:t xml:space="preserve"> </w:t>
+      </w:r>
+      <w:r>
+        <w:rPr>
+          <w:rFonts w:ascii="Liberation Serif" w:hAnsi="Liberation Serif"/>
+          <w:b w:val="false"/>
+          <w:i w:val="false"/>
+          <w:caps w:val="false"/>
+          <w:smallCaps w:val="false"/>
+          <w:color w:val="000000"/>
+          <w:spacing w:val="0"/>
           <w:sz w:val="24"/>
-          <w:szCs w:val="24"/>
+        </w:rPr>
+        <w:t>Apache AB</w:t>
+      </w:r>
+      <w:r>
+        <w:rPr>
+          <w:rFonts w:ascii="Liberation Serif" w:hAnsi="Liberation Serif"/>
+          <w:b w:val="false"/>
+          <w:i w:val="false"/>
+          <w:caps w:val="false"/>
+          <w:smallCaps w:val="false"/>
+          <w:color w:val="24292E"/>
+          <w:spacing w:val="0"/>
+          <w:sz w:val="24"/>
+        </w:rPr>
+        <w:t xml:space="preserve"> </w:t>
+      </w:r>
+      <w:r>
+        <w:rPr>
+          <w:rFonts w:ascii="Liberation Serif" w:hAnsi="Liberation Serif"/>
+          <w:b w:val="false"/>
+          <w:i w:val="false"/>
+          <w:caps w:val="false"/>
+          <w:smallCaps w:val="false"/>
+          <w:color w:val="24292E"/>
+          <w:spacing w:val="0"/>
+          <w:sz w:val="24"/>
+        </w:rPr>
+        <w:t>hare un test contra la web.</w:t>
+      </w:r>
+    </w:p>
+    <w:p>
+      <w:pPr>
+        <w:pStyle w:val="TextBody"/>
+        <w:rPr/>
+      </w:pPr>
+      <w:r>
+        <w:rPr>
+          <w:rFonts w:ascii="Liberation Serif" w:hAnsi="Liberation Serif"/>
+          <w:b w:val="false"/>
+          <w:i w:val="false"/>
+          <w:caps w:val="false"/>
+          <w:smallCaps w:val="false"/>
+          <w:color w:val="24292E"/>
+          <w:spacing w:val="0"/>
+          <w:sz w:val="24"/>
+        </w:rPr>
+        <w:t>El comando ejecutado ha sido:</w:t>
+      </w:r>
+    </w:p>
+    <w:p>
+      <w:pPr>
+        <w:pStyle w:val="TextBody"/>
+        <w:rPr>
+          <w:b/>
+          <w:b/>
+          <w:bCs/>
+        </w:rPr>
+      </w:pPr>
+      <w:r>
+        <w:rPr>
+          <w:rFonts w:ascii="Liberation Serif" w:hAnsi="Liberation Serif"/>
+          <w:b/>
+          <w:bCs/>
+          <w:i w:val="false"/>
+          <w:caps w:val="false"/>
+          <w:smallCaps w:val="false"/>
+          <w:color w:val="24292E"/>
+          <w:spacing w:val="0"/>
+          <w:sz w:val="24"/>
+        </w:rPr>
+        <w:t>ab -n 100 -c 10 practicaperformance-341312800.eu-west-1.elb.amazonaws.com/blog/current/application/web/</w:t>
+      </w:r>
+    </w:p>
+    <w:p>
+      <w:pPr>
+        <w:pStyle w:val="TextBody"/>
+        <w:rPr>
+          <w:b/>
+          <w:b/>
+          <w:bCs/>
+        </w:rPr>
+      </w:pPr>
+      <w:r>
+        <w:rPr>
+          <w:rFonts w:ascii="Liberation Serif" w:hAnsi="Liberation Serif"/>
+          <w:b w:val="false"/>
+          <w:bCs w:val="false"/>
+          <w:i w:val="false"/>
+          <w:caps w:val="false"/>
+          <w:smallCaps w:val="false"/>
+          <w:color w:val="24292E"/>
+          <w:spacing w:val="0"/>
+          <w:sz w:val="24"/>
+        </w:rPr>
+        <w:t>Los resultados han sido:</w:t>
+      </w:r>
+    </w:p>
+    <w:p>
+      <w:pPr>
+        <w:pStyle w:val="TextBody"/>
+        <w:rPr>
+          <w:rFonts w:ascii="Liberation Serif" w:hAnsi="Liberation Serif"/>
+          <w:b w:val="false"/>
+          <w:b w:val="false"/>
+          <w:bCs w:val="false"/>
+          <w:i w:val="false"/>
+          <w:caps w:val="false"/>
+          <w:smallCaps w:val="false"/>
+          <w:color w:val="24292E"/>
+          <w:spacing w:val="0"/>
+          <w:sz w:val="24"/>
+        </w:rPr>
+      </w:pPr>
+      <w:r>
+        <w:rPr>
+          <w:b/>
+          <w:bCs/>
+        </w:rPr>
+      </w:r>
+    </w:p>
+    <w:p>
+      <w:pPr>
+        <w:pStyle w:val="TextBody"/>
+        <w:rPr>
+          <w:b/>
+          <w:b/>
+          <w:bCs/>
+        </w:rPr>
+      </w:pPr>
+      <w:r>
+        <w:rPr>
+          <w:b/>
+          <w:bCs/>
+        </w:rPr>
+        <w:t>This is ApacheBench, Version 2.3 &lt;$Revision: 1757674 $&gt;</w:t>
+      </w:r>
+    </w:p>
+    <w:p>
+      <w:pPr>
+        <w:pStyle w:val="TextBody"/>
+        <w:rPr>
+          <w:b/>
+          <w:b/>
+          <w:bCs/>
+        </w:rPr>
+      </w:pPr>
+      <w:r>
+        <w:rPr>
+          <w:b/>
+          <w:bCs/>
+        </w:rPr>
+        <w:t>Copyright 1996 Adam Twiss, Zeus Technology Ltd, http://www.zeustech.net/</w:t>
+      </w:r>
+    </w:p>
+    <w:p>
+      <w:pPr>
+        <w:pStyle w:val="TextBody"/>
+        <w:rPr>
+          <w:b/>
+          <w:b/>
+          <w:bCs/>
+        </w:rPr>
+      </w:pPr>
+      <w:r>
+        <w:rPr>
+          <w:b/>
+          <w:bCs/>
+        </w:rPr>
+        <w:t>Licensed to The Apache Software Foundation, http://www.apache.org/</w:t>
+      </w:r>
+    </w:p>
+    <w:p>
+      <w:pPr>
+        <w:pStyle w:val="TextBody"/>
+        <w:rPr>
+          <w:b/>
+          <w:b/>
+          <w:bCs/>
+        </w:rPr>
+      </w:pPr>
+      <w:r>
+        <w:rPr>
+          <w:b/>
+          <w:bCs/>
+        </w:rPr>
+      </w:r>
+    </w:p>
+    <w:p>
+      <w:pPr>
+        <w:pStyle w:val="TextBody"/>
+        <w:rPr>
+          <w:b/>
+          <w:b/>
+          <w:bCs/>
+        </w:rPr>
+      </w:pPr>
+      <w:r>
+        <w:rPr>
+          <w:b/>
+          <w:bCs/>
+        </w:rPr>
+        <w:t>Benchmarking practicaperformance-341312800.eu-west-1.elb.amazonaws.com (be patient).....done</w:t>
+      </w:r>
+    </w:p>
+    <w:p>
+      <w:pPr>
+        <w:pStyle w:val="TextBody"/>
+        <w:rPr>
+          <w:b/>
+          <w:b/>
+          <w:bCs/>
+        </w:rPr>
+      </w:pPr>
+      <w:r>
+        <w:rPr>
+          <w:b/>
+          <w:bCs/>
+        </w:rPr>
+      </w:r>
+    </w:p>
+    <w:p>
+      <w:pPr>
+        <w:pStyle w:val="TextBody"/>
+        <w:rPr>
+          <w:b/>
+          <w:b/>
+          <w:bCs/>
+        </w:rPr>
+      </w:pPr>
+      <w:r>
+        <w:rPr>
+          <w:b/>
+          <w:bCs/>
+        </w:rPr>
+      </w:r>
+    </w:p>
+    <w:p>
+      <w:pPr>
+        <w:pStyle w:val="TextBody"/>
+        <w:rPr>
+          <w:b/>
+          <w:b/>
+          <w:bCs/>
+        </w:rPr>
+      </w:pPr>
+      <w:r>
+        <w:rPr>
+          <w:b/>
+          <w:bCs/>
+        </w:rPr>
+        <w:t>Server Software:        Apache/2.4.6</w:t>
+      </w:r>
+    </w:p>
+    <w:p>
+      <w:pPr>
+        <w:pStyle w:val="TextBody"/>
+        <w:rPr>
+          <w:b/>
+          <w:b/>
+          <w:bCs/>
+        </w:rPr>
+      </w:pPr>
+      <w:r>
+        <w:rPr>
+          <w:b/>
+          <w:bCs/>
+        </w:rPr>
+        <w:t>Server Hostname:        practicaperformance-341312800.eu-west-1.elb.amazonaws.com</w:t>
+      </w:r>
+    </w:p>
+    <w:p>
+      <w:pPr>
+        <w:pStyle w:val="TextBody"/>
+        <w:rPr>
+          <w:b/>
+          <w:b/>
+          <w:bCs/>
+        </w:rPr>
+      </w:pPr>
+      <w:r>
+        <w:rPr>
+          <w:b/>
+          <w:bCs/>
+        </w:rPr>
+        <w:t>Server Port:            80</w:t>
+      </w:r>
+    </w:p>
+    <w:p>
+      <w:pPr>
+        <w:pStyle w:val="TextBody"/>
+        <w:rPr>
+          <w:b/>
+          <w:b/>
+          <w:bCs/>
+        </w:rPr>
+      </w:pPr>
+      <w:r>
+        <w:rPr>
+          <w:b/>
+          <w:bCs/>
+        </w:rPr>
+      </w:r>
+    </w:p>
+    <w:p>
+      <w:pPr>
+        <w:pStyle w:val="TextBody"/>
+        <w:rPr>
+          <w:b/>
+          <w:b/>
+          <w:bCs/>
+        </w:rPr>
+      </w:pPr>
+      <w:r>
+        <w:rPr>
+          <w:b/>
+          <w:bCs/>
+        </w:rPr>
+        <w:t>Document Path:          /blog/current/application/web/</w:t>
+      </w:r>
+    </w:p>
+    <w:p>
+      <w:pPr>
+        <w:pStyle w:val="TextBody"/>
+        <w:rPr>
+          <w:b/>
+          <w:b/>
+          <w:bCs/>
+        </w:rPr>
+      </w:pPr>
+      <w:r>
+        <w:rPr>
+          <w:b/>
+          <w:bCs/>
+        </w:rPr>
+        <w:t>Document Length:        476 bytes</w:t>
+      </w:r>
+    </w:p>
+    <w:p>
+      <w:pPr>
+        <w:pStyle w:val="TextBody"/>
+        <w:rPr>
+          <w:b/>
+          <w:b/>
+          <w:bCs/>
+        </w:rPr>
+      </w:pPr>
+      <w:r>
+        <w:rPr>
+          <w:b/>
+          <w:bCs/>
+        </w:rPr>
+      </w:r>
+    </w:p>
+    <w:p>
+      <w:pPr>
+        <w:pStyle w:val="TextBody"/>
+        <w:rPr>
+          <w:b/>
+          <w:b/>
+          <w:bCs/>
+        </w:rPr>
+      </w:pPr>
+      <w:r>
+        <w:rPr>
+          <w:b/>
+          <w:bCs/>
+        </w:rPr>
+        <w:t>Concurrency Level:      10</w:t>
+      </w:r>
+    </w:p>
+    <w:p>
+      <w:pPr>
+        <w:pStyle w:val="TextBody"/>
+        <w:rPr>
+          <w:b/>
+          <w:b/>
+          <w:bCs/>
+        </w:rPr>
+      </w:pPr>
+      <w:r>
+        <w:rPr>
+          <w:b/>
+          <w:bCs/>
+        </w:rPr>
+        <w:t>Time taken for tests:   53.641 seconds</w:t>
+      </w:r>
+    </w:p>
+    <w:p>
+      <w:pPr>
+        <w:pStyle w:val="TextBody"/>
+        <w:rPr>
+          <w:b/>
+          <w:b/>
+          <w:bCs/>
+        </w:rPr>
+      </w:pPr>
+      <w:r>
+        <w:rPr>
+          <w:b/>
+          <w:bCs/>
+        </w:rPr>
+        <w:t>Complete requests:      100</w:t>
+      </w:r>
+    </w:p>
+    <w:p>
+      <w:pPr>
+        <w:pStyle w:val="TextBody"/>
+        <w:rPr>
+          <w:b/>
+          <w:b/>
+          <w:bCs/>
+        </w:rPr>
+      </w:pPr>
+      <w:r>
+        <w:rPr>
+          <w:b/>
+          <w:bCs/>
+        </w:rPr>
+        <w:t>Failed requests:        0</w:t>
+      </w:r>
+    </w:p>
+    <w:p>
+      <w:pPr>
+        <w:pStyle w:val="TextBody"/>
+        <w:rPr>
+          <w:b/>
+          <w:b/>
+          <w:bCs/>
+        </w:rPr>
+      </w:pPr>
+      <w:r>
+        <w:rPr>
+          <w:b/>
+          <w:bCs/>
+        </w:rPr>
+        <w:t>Total transferred:      69100 bytes</w:t>
+      </w:r>
+    </w:p>
+    <w:p>
+      <w:pPr>
+        <w:pStyle w:val="TextBody"/>
+        <w:rPr>
+          <w:b/>
+          <w:b/>
+          <w:bCs/>
+        </w:rPr>
+      </w:pPr>
+      <w:r>
+        <w:rPr>
+          <w:b/>
+          <w:bCs/>
+        </w:rPr>
+        <w:t>HTML transferred:       47600 bytes</w:t>
+      </w:r>
+    </w:p>
+    <w:p>
+      <w:pPr>
+        <w:pStyle w:val="TextBody"/>
+        <w:rPr>
+          <w:b/>
+          <w:b/>
+          <w:bCs/>
+        </w:rPr>
+      </w:pPr>
+      <w:r>
+        <w:rPr>
+          <w:b/>
+          <w:bCs/>
+        </w:rPr>
+        <w:t>Requests per second:    1.86 [#/sec] (mean)</w:t>
+      </w:r>
+    </w:p>
+    <w:p>
+      <w:pPr>
+        <w:pStyle w:val="TextBody"/>
+        <w:rPr>
+          <w:b/>
+          <w:b/>
+          <w:bCs/>
+        </w:rPr>
+      </w:pPr>
+      <w:r>
+        <w:rPr>
+          <w:b/>
+          <w:bCs/>
+        </w:rPr>
+        <w:t>Time per request:       5364.131 [ms] (mean)</w:t>
+      </w:r>
+    </w:p>
+    <w:p>
+      <w:pPr>
+        <w:pStyle w:val="TextBody"/>
+        <w:rPr>
+          <w:b/>
+          <w:b/>
+          <w:bCs/>
+        </w:rPr>
+      </w:pPr>
+      <w:r>
+        <w:rPr>
+          <w:b/>
+          <w:bCs/>
+        </w:rPr>
+        <w:t>Time per request:       536.413 [ms] (mean, across all concurrent requests)</w:t>
+      </w:r>
+    </w:p>
+    <w:p>
+      <w:pPr>
+        <w:pStyle w:val="TextBody"/>
+        <w:rPr>
+          <w:b/>
+          <w:b/>
+          <w:bCs/>
+        </w:rPr>
+      </w:pPr>
+      <w:r>
+        <w:rPr>
+          <w:b/>
+          <w:bCs/>
+        </w:rPr>
+        <w:t>Transfer rate:          1.26 [Kbytes/sec] received</w:t>
+      </w:r>
+    </w:p>
+    <w:p>
+      <w:pPr>
+        <w:pStyle w:val="TextBody"/>
+        <w:rPr>
+          <w:b/>
+          <w:b/>
+          <w:bCs/>
+        </w:rPr>
+      </w:pPr>
+      <w:r>
+        <w:rPr>
+          <w:b/>
+          <w:bCs/>
+        </w:rPr>
+      </w:r>
+    </w:p>
+    <w:p>
+      <w:pPr>
+        <w:pStyle w:val="TextBody"/>
+        <w:rPr>
+          <w:b/>
+          <w:b/>
+          <w:bCs/>
+        </w:rPr>
+      </w:pPr>
+      <w:r>
+        <w:rPr>
+          <w:b/>
+          <w:bCs/>
+        </w:rPr>
+        <w:t>Connection Times (ms)</w:t>
+      </w:r>
+    </w:p>
+    <w:p>
+      <w:pPr>
+        <w:pStyle w:val="TextBody"/>
+        <w:rPr>
+          <w:b/>
+          <w:b/>
+          <w:bCs/>
+        </w:rPr>
+      </w:pPr>
+      <w:r>
+        <w:rPr>
+          <w:b/>
+          <w:bCs/>
+        </w:rPr>
+        <w:t xml:space="preserve">              </w:t>
+      </w:r>
+      <w:r>
+        <w:rPr>
+          <w:b/>
+          <w:bCs/>
+        </w:rPr>
+        <w:t>min  mean[+/-sd] median   max</w:t>
+      </w:r>
+    </w:p>
+    <w:p>
+      <w:pPr>
+        <w:pStyle w:val="TextBody"/>
+        <w:rPr>
+          <w:b/>
+          <w:b/>
+          <w:bCs/>
+        </w:rPr>
+      </w:pPr>
+      <w:r>
+        <w:rPr>
+          <w:b/>
+          <w:bCs/>
+        </w:rPr>
+        <w:t>Connect:       49   67  28.0     59     158</w:t>
+      </w:r>
+    </w:p>
+    <w:p>
+      <w:pPr>
+        <w:pStyle w:val="TextBody"/>
+        <w:rPr>
+          <w:b/>
+          <w:b/>
+          <w:bCs/>
+        </w:rPr>
+      </w:pPr>
+      <w:r>
+        <w:rPr>
+          <w:b/>
+          <w:bCs/>
+        </w:rPr>
+        <w:t>Processing:  5121 5282 146.0   5252    5642</w:t>
+      </w:r>
+    </w:p>
+    <w:p>
+      <w:pPr>
+        <w:pStyle w:val="TextBody"/>
+        <w:rPr>
+          <w:b/>
+          <w:b/>
+          <w:bCs/>
+        </w:rPr>
+      </w:pPr>
+      <w:r>
+        <w:rPr>
+          <w:b/>
+          <w:bCs/>
+        </w:rPr>
+        <w:t>Waiting:      113  242 107.2    224     467</w:t>
+      </w:r>
+    </w:p>
+    <w:p>
+      <w:pPr>
+        <w:pStyle w:val="TextBody"/>
+        <w:rPr>
+          <w:b/>
+          <w:b/>
+          <w:bCs/>
+        </w:rPr>
+      </w:pPr>
+      <w:r>
+        <w:rPr>
+          <w:b/>
+          <w:bCs/>
+        </w:rPr>
+        <w:t>Total:       5175 5349 158.0   5301    5706</w:t>
+      </w:r>
+    </w:p>
+    <w:p>
+      <w:pPr>
+        <w:pStyle w:val="TextBody"/>
+        <w:rPr>
+          <w:b/>
+          <w:b/>
+          <w:bCs/>
+        </w:rPr>
+      </w:pPr>
+      <w:r>
+        <w:rPr>
+          <w:b/>
+          <w:bCs/>
+        </w:rPr>
+      </w:r>
+    </w:p>
+    <w:p>
+      <w:pPr>
+        <w:pStyle w:val="TextBody"/>
+        <w:rPr>
+          <w:b/>
+          <w:b/>
+          <w:bCs/>
+        </w:rPr>
+      </w:pPr>
+      <w:r>
+        <w:rPr>
+          <w:b/>
+          <w:bCs/>
+        </w:rPr>
+        <w:t>Percentage of the requests served within a certain time (ms)</w:t>
+      </w:r>
+    </w:p>
+    <w:p>
+      <w:pPr>
+        <w:pStyle w:val="TextBody"/>
+        <w:rPr>
+          <w:b/>
+          <w:b/>
+          <w:bCs/>
+        </w:rPr>
+      </w:pPr>
+      <w:r>
+        <w:rPr>
+          <w:b/>
+          <w:bCs/>
+        </w:rPr>
+        <w:t xml:space="preserve">  </w:t>
+      </w:r>
+      <w:r>
+        <w:rPr>
+          <w:b/>
+          <w:bCs/>
+        </w:rPr>
+        <w:t>50%   5301</w:t>
+      </w:r>
+    </w:p>
+    <w:p>
+      <w:pPr>
+        <w:pStyle w:val="TextBody"/>
+        <w:rPr>
+          <w:b/>
+          <w:b/>
+          <w:bCs/>
+        </w:rPr>
+      </w:pPr>
+      <w:r>
+        <w:rPr>
+          <w:b/>
+          <w:bCs/>
+        </w:rPr>
+        <w:t xml:space="preserve">  </w:t>
+      </w:r>
+      <w:r>
+        <w:rPr>
+          <w:b/>
+          <w:bCs/>
+        </w:rPr>
+        <w:t>66%   5363</w:t>
+      </w:r>
+    </w:p>
+    <w:p>
+      <w:pPr>
+        <w:pStyle w:val="TextBody"/>
+        <w:rPr>
+          <w:b/>
+          <w:b/>
+          <w:bCs/>
+        </w:rPr>
+      </w:pPr>
+      <w:r>
+        <w:rPr>
+          <w:b/>
+          <w:bCs/>
+        </w:rPr>
+        <w:t xml:space="preserve">  </w:t>
+      </w:r>
+      <w:r>
+        <w:rPr>
+          <w:b/>
+          <w:bCs/>
+        </w:rPr>
+        <w:t>75%   5393</w:t>
+      </w:r>
+    </w:p>
+    <w:p>
+      <w:pPr>
+        <w:pStyle w:val="TextBody"/>
+        <w:rPr>
+          <w:b/>
+          <w:b/>
+          <w:bCs/>
+        </w:rPr>
+      </w:pPr>
+      <w:r>
+        <w:rPr>
+          <w:b/>
+          <w:bCs/>
+        </w:rPr>
+        <w:t xml:space="preserve">  </w:t>
+      </w:r>
+      <w:r>
+        <w:rPr>
+          <w:b/>
+          <w:bCs/>
+        </w:rPr>
+        <w:t>80%   5512</w:t>
+      </w:r>
+    </w:p>
+    <w:p>
+      <w:pPr>
+        <w:pStyle w:val="TextBody"/>
+        <w:rPr>
+          <w:b/>
+          <w:b/>
+          <w:bCs/>
+        </w:rPr>
+      </w:pPr>
+      <w:r>
+        <w:rPr>
+          <w:b/>
+          <w:bCs/>
+        </w:rPr>
+        <w:t xml:space="preserve">  </w:t>
+      </w:r>
+      <w:r>
+        <w:rPr>
+          <w:b/>
+          <w:bCs/>
+        </w:rPr>
+        <w:t>90%   5698</w:t>
+      </w:r>
+    </w:p>
+    <w:p>
+      <w:pPr>
+        <w:pStyle w:val="TextBody"/>
+        <w:rPr>
+          <w:b/>
+          <w:b/>
+          <w:bCs/>
+        </w:rPr>
+      </w:pPr>
+      <w:r>
+        <w:rPr>
+          <w:b/>
+          <w:bCs/>
+        </w:rPr>
+        <w:t xml:space="preserve">  </w:t>
+      </w:r>
+      <w:r>
+        <w:rPr>
+          <w:b/>
+          <w:bCs/>
+        </w:rPr>
+        <w:t>95%   5699</w:t>
+      </w:r>
+    </w:p>
+    <w:p>
+      <w:pPr>
+        <w:pStyle w:val="TextBody"/>
+        <w:rPr>
+          <w:b/>
+          <w:b/>
+          <w:bCs/>
+        </w:rPr>
+      </w:pPr>
+      <w:r>
+        <w:rPr>
+          <w:b/>
+          <w:bCs/>
+        </w:rPr>
+        <w:t xml:space="preserve">  </w:t>
+      </w:r>
+      <w:r>
+        <w:rPr>
+          <w:b/>
+          <w:bCs/>
+        </w:rPr>
+        <w:t>98%   5706</w:t>
+      </w:r>
+    </w:p>
+    <w:p>
+      <w:pPr>
+        <w:pStyle w:val="TextBody"/>
+        <w:rPr>
+          <w:b/>
+          <w:b/>
+          <w:bCs/>
+        </w:rPr>
+      </w:pPr>
+      <w:r>
+        <w:rPr>
+          <w:b/>
+          <w:bCs/>
+        </w:rPr>
+        <w:t xml:space="preserve">  </w:t>
+      </w:r>
+      <w:r>
+        <w:rPr>
+          <w:b/>
+          <w:bCs/>
+        </w:rPr>
+        <w:t>99%   5706</w:t>
+      </w:r>
+    </w:p>
+    <w:p>
+      <w:pPr>
+        <w:pStyle w:val="TextBody"/>
+        <w:rPr>
+          <w:b/>
+          <w:b/>
+          <w:bCs/>
+        </w:rPr>
+      </w:pPr>
+      <w:r>
+        <w:rPr>
+          <w:b/>
+          <w:bCs/>
+        </w:rPr>
+        <w:t xml:space="preserve"> </w:t>
+      </w:r>
+      <w:r>
+        <w:rPr>
+          <w:b/>
+          <w:bCs/>
+        </w:rPr>
+        <w:t>100%   5706 (longest request)</w:t>
+      </w:r>
+    </w:p>
+    <w:p>
+      <w:pPr>
+        <w:pStyle w:val="TextBody"/>
+        <w:rPr>
+          <w:b w:val="false"/>
+          <w:b w:val="false"/>
+          <w:bCs w:val="false"/>
+        </w:rPr>
+      </w:pPr>
+      <w:r>
+        <w:rPr>
+          <w:b w:val="false"/>
+          <w:bCs w:val="false"/>
+        </w:rPr>
+        <w:t xml:space="preserve">Tras tener algo con lo cual comparar, ha llegado el momento de hacer el proceso de </w:t>
+      </w:r>
+      <w:r>
+        <w:rPr>
+          <w:b w:val="false"/>
+          <w:bCs w:val="false"/>
+        </w:rPr>
+        <w:t>concatenación</w:t>
+      </w:r>
+      <w:r>
+        <w:rPr>
+          <w:b w:val="false"/>
+          <w:bCs w:val="false"/>
         </w:rPr>
         <w:t>.</w:t>
       </w:r>
     </w:p>
     <w:p>
       <w:pPr>
-        <w:pStyle w:val="Title"/>
-        <w:spacing w:lineRule="auto" w:line="288" w:before="0" w:after="140"/>
-        <w:jc w:val="left"/>
-        <w:rPr>
-          <w:b w:val="false"/>
-          <w:b w:val="false"/>
-          <w:bCs w:val="false"/>
+        <w:pStyle w:val="TextBody"/>
+        <w:rPr>
+          <w:b w:val="false"/>
+          <w:b w:val="false"/>
+          <w:bCs w:val="false"/>
+        </w:rPr>
+      </w:pPr>
+      <w:r>
+        <w:rPr>
+          <w:b w:val="false"/>
+          <w:bCs w:val="false"/>
+        </w:rPr>
+      </w:r>
+    </w:p>
+    <w:p>
+      <w:pPr>
+        <w:pStyle w:val="TextBody"/>
+        <w:rPr>
+          <w:rFonts w:ascii="Liberation Serif" w:hAnsi="Liberation Serif"/>
+          <w:b w:val="false"/>
+          <w:i w:val="false"/>
+          <w:caps w:val="false"/>
+          <w:smallCaps w:val="false"/>
+          <w:color w:val="24292E"/>
+          <w:spacing w:val="0"/>
           <w:sz w:val="24"/>
-          <w:szCs w:val="24"/>
-        </w:rPr>
-      </w:pPr>
-      <w:r>
-        <w:rPr>
-          <w:b w:val="false"/>
-          <w:bCs w:val="false"/>
-          <w:sz w:val="24"/>
-          <w:szCs w:val="24"/>
-        </w:rPr>
-      </w:r>
-    </w:p>
-    <w:p>
-      <w:pPr>
-        <w:pStyle w:val="Title"/>
-        <w:spacing w:lineRule="auto" w:line="288" w:before="0" w:after="140"/>
-        <w:jc w:val="left"/>
-        <w:rPr>
-          <w:b w:val="false"/>
-          <w:b w:val="false"/>
-          <w:bCs w:val="false"/>
-          <w:sz w:val="24"/>
-          <w:szCs w:val="24"/>
-        </w:rPr>
-      </w:pPr>
-      <w:r>
-        <w:rPr>
-          <w:b w:val="false"/>
-          <w:bCs w:val="false"/>
-          <w:sz w:val="24"/>
-          <w:szCs w:val="24"/>
-        </w:rPr>
-      </w:r>
-    </w:p>
-    <w:p>
-      <w:pPr>
-        <w:pStyle w:val="Title"/>
-        <w:spacing w:lineRule="auto" w:line="288" w:before="0" w:after="140"/>
-        <w:rPr/>
-      </w:pPr>
-      <w:r>
-        <w:rPr/>
-      </w:r>
-    </w:p>
-    <w:p>
-      <w:pPr>
-        <w:pStyle w:val="Title"/>
-        <w:spacing w:lineRule="auto" w:line="288" w:before="0" w:after="140"/>
-        <w:rPr/>
-      </w:pPr>
-      <w:r>
-        <w:rPr/>
-      </w:r>
-    </w:p>
-    <w:p>
-      <w:pPr>
-        <w:pStyle w:val="Title"/>
-        <w:spacing w:lineRule="auto" w:line="288" w:before="0" w:after="140"/>
-        <w:rPr/>
-      </w:pPr>
-      <w:r>
-        <w:rPr/>
-      </w:r>
-    </w:p>
-    <w:p>
-      <w:pPr>
-        <w:pStyle w:val="Title"/>
-        <w:spacing w:lineRule="auto" w:line="288" w:before="0" w:after="140"/>
-        <w:rPr/>
-      </w:pPr>
-      <w:r>
-        <w:rPr/>
-      </w:r>
-    </w:p>
-    <w:p>
-      <w:pPr>
-        <w:pStyle w:val="Title"/>
-        <w:spacing w:lineRule="auto" w:line="288" w:before="0" w:after="140"/>
-        <w:rPr/>
+        </w:rPr>
+      </w:pPr>
+      <w:r>
+        <w:rPr/>
+      </w:r>
+    </w:p>
+    <w:p>
+      <w:pPr>
+        <w:pStyle w:val="TextBody"/>
+        <w:rPr/>
+      </w:pPr>
+      <w:r>
+        <w:rPr>
+          <w:rFonts w:ascii="Helvetica Neue;Roboto;Arial;sans-serif" w:hAnsi="Helvetica Neue;Roboto;Arial;sans-serif"/>
+          <w:b w:val="false"/>
+          <w:bCs w:val="false"/>
+          <w:i w:val="false"/>
+          <w:caps w:val="false"/>
+          <w:smallCaps w:val="false"/>
+          <w:color w:val="444444"/>
+          <w:spacing w:val="0"/>
+          <w:sz w:val="20"/>
+        </w:rPr>
+        <w:br/>
+      </w:r>
+    </w:p>
+    <w:p>
+      <w:pPr>
+        <w:pStyle w:val="TextBody"/>
+        <w:numPr>
+          <w:ilvl w:val="0"/>
+          <w:numId w:val="0"/>
+        </w:numPr>
+        <w:ind w:left="720" w:hanging="0"/>
+        <w:rPr>
+          <w:rFonts w:ascii="Helvetica Neue;Roboto;Arial;sans-serif" w:hAnsi="Helvetica Neue;Roboto;Arial;sans-serif"/>
+          <w:b w:val="false"/>
+          <w:b w:val="false"/>
+          <w:bCs w:val="false"/>
+          <w:i w:val="false"/>
+          <w:caps w:val="false"/>
+          <w:smallCaps w:val="false"/>
+          <w:color w:val="444444"/>
+          <w:spacing w:val="0"/>
+          <w:sz w:val="20"/>
+        </w:rPr>
       </w:pPr>
       <w:r>
         <w:rPr/>
@@ -3418,6 +5150,298 @@
     </w:lvl>
   </w:abstractNum>
   <w:abstractNum w:abstractNumId="6">
+    <w:lvl w:ilvl="0">
+      <w:start w:val="1"/>
+      <w:numFmt w:val="decimal"/>
+      <w:lvlText w:val="%1."/>
+      <w:lvlJc w:val="left"/>
+      <w:pPr>
+        <w:tabs>
+          <w:tab w:val="num" w:pos="720"/>
+        </w:tabs>
+        <w:ind w:left="720" w:hanging="360"/>
+      </w:pPr>
+      <w:rPr>
+        <w:b w:val="false"/>
+        <w:bCs w:val="false"/>
+      </w:rPr>
+    </w:lvl>
+    <w:lvl w:ilvl="1">
+      <w:start w:val="1"/>
+      <w:numFmt w:val="decimal"/>
+      <w:lvlText w:val="%2."/>
+      <w:lvlJc w:val="left"/>
+      <w:pPr>
+        <w:tabs>
+          <w:tab w:val="num" w:pos="1080"/>
+        </w:tabs>
+        <w:ind w:left="1080" w:hanging="360"/>
+      </w:pPr>
+      <w:rPr>
+        <w:b w:val="false"/>
+        <w:bCs w:val="false"/>
+      </w:rPr>
+    </w:lvl>
+    <w:lvl w:ilvl="2">
+      <w:start w:val="1"/>
+      <w:numFmt w:val="decimal"/>
+      <w:lvlText w:val="%3."/>
+      <w:lvlJc w:val="left"/>
+      <w:pPr>
+        <w:tabs>
+          <w:tab w:val="num" w:pos="1440"/>
+        </w:tabs>
+        <w:ind w:left="1440" w:hanging="360"/>
+      </w:pPr>
+      <w:rPr>
+        <w:b w:val="false"/>
+        <w:bCs w:val="false"/>
+      </w:rPr>
+    </w:lvl>
+    <w:lvl w:ilvl="3">
+      <w:start w:val="1"/>
+      <w:numFmt w:val="decimal"/>
+      <w:lvlText w:val="%4."/>
+      <w:lvlJc w:val="left"/>
+      <w:pPr>
+        <w:tabs>
+          <w:tab w:val="num" w:pos="1800"/>
+        </w:tabs>
+        <w:ind w:left="1800" w:hanging="360"/>
+      </w:pPr>
+      <w:rPr>
+        <w:b w:val="false"/>
+        <w:bCs w:val="false"/>
+      </w:rPr>
+    </w:lvl>
+    <w:lvl w:ilvl="4">
+      <w:start w:val="1"/>
+      <w:numFmt w:val="decimal"/>
+      <w:lvlText w:val="%5."/>
+      <w:lvlJc w:val="left"/>
+      <w:pPr>
+        <w:tabs>
+          <w:tab w:val="num" w:pos="2160"/>
+        </w:tabs>
+        <w:ind w:left="2160" w:hanging="360"/>
+      </w:pPr>
+      <w:rPr>
+        <w:b w:val="false"/>
+        <w:bCs w:val="false"/>
+      </w:rPr>
+    </w:lvl>
+    <w:lvl w:ilvl="5">
+      <w:start w:val="1"/>
+      <w:numFmt w:val="decimal"/>
+      <w:lvlText w:val="%6."/>
+      <w:lvlJc w:val="left"/>
+      <w:pPr>
+        <w:tabs>
+          <w:tab w:val="num" w:pos="2520"/>
+        </w:tabs>
+        <w:ind w:left="2520" w:hanging="360"/>
+      </w:pPr>
+      <w:rPr>
+        <w:b w:val="false"/>
+        <w:bCs w:val="false"/>
+      </w:rPr>
+    </w:lvl>
+    <w:lvl w:ilvl="6">
+      <w:start w:val="1"/>
+      <w:numFmt w:val="decimal"/>
+      <w:lvlText w:val="%7."/>
+      <w:lvlJc w:val="left"/>
+      <w:pPr>
+        <w:tabs>
+          <w:tab w:val="num" w:pos="2880"/>
+        </w:tabs>
+        <w:ind w:left="2880" w:hanging="360"/>
+      </w:pPr>
+      <w:rPr>
+        <w:b w:val="false"/>
+        <w:bCs w:val="false"/>
+      </w:rPr>
+    </w:lvl>
+    <w:lvl w:ilvl="7">
+      <w:start w:val="1"/>
+      <w:numFmt w:val="decimal"/>
+      <w:lvlText w:val="%8."/>
+      <w:lvlJc w:val="left"/>
+      <w:pPr>
+        <w:tabs>
+          <w:tab w:val="num" w:pos="3240"/>
+        </w:tabs>
+        <w:ind w:left="3240" w:hanging="360"/>
+      </w:pPr>
+      <w:rPr>
+        <w:b w:val="false"/>
+        <w:bCs w:val="false"/>
+      </w:rPr>
+    </w:lvl>
+    <w:lvl w:ilvl="8">
+      <w:start w:val="1"/>
+      <w:numFmt w:val="decimal"/>
+      <w:lvlText w:val="%9."/>
+      <w:lvlJc w:val="left"/>
+      <w:pPr>
+        <w:tabs>
+          <w:tab w:val="num" w:pos="3600"/>
+        </w:tabs>
+        <w:ind w:left="3600" w:hanging="360"/>
+      </w:pPr>
+      <w:rPr>
+        <w:b w:val="false"/>
+        <w:bCs w:val="false"/>
+      </w:rPr>
+    </w:lvl>
+  </w:abstractNum>
+  <w:abstractNum w:abstractNumId="7">
+    <w:lvl w:ilvl="0">
+      <w:start w:val="1"/>
+      <w:numFmt w:val="decimal"/>
+      <w:lvlText w:val="%1."/>
+      <w:lvlJc w:val="left"/>
+      <w:pPr>
+        <w:tabs>
+          <w:tab w:val="num" w:pos="720"/>
+        </w:tabs>
+        <w:ind w:left="720" w:hanging="360"/>
+      </w:pPr>
+      <w:rPr>
+        <w:b w:val="false"/>
+        <w:bCs w:val="false"/>
+      </w:rPr>
+    </w:lvl>
+    <w:lvl w:ilvl="1">
+      <w:start w:val="1"/>
+      <w:numFmt w:val="decimal"/>
+      <w:lvlText w:val="%2."/>
+      <w:lvlJc w:val="left"/>
+      <w:pPr>
+        <w:tabs>
+          <w:tab w:val="num" w:pos="1080"/>
+        </w:tabs>
+        <w:ind w:left="1080" w:hanging="360"/>
+      </w:pPr>
+      <w:rPr>
+        <w:b w:val="false"/>
+        <w:bCs w:val="false"/>
+      </w:rPr>
+    </w:lvl>
+    <w:lvl w:ilvl="2">
+      <w:start w:val="1"/>
+      <w:numFmt w:val="decimal"/>
+      <w:lvlText w:val="%3."/>
+      <w:lvlJc w:val="left"/>
+      <w:pPr>
+        <w:tabs>
+          <w:tab w:val="num" w:pos="1440"/>
+        </w:tabs>
+        <w:ind w:left="1440" w:hanging="360"/>
+      </w:pPr>
+      <w:rPr>
+        <w:b w:val="false"/>
+        <w:bCs w:val="false"/>
+      </w:rPr>
+    </w:lvl>
+    <w:lvl w:ilvl="3">
+      <w:start w:val="1"/>
+      <w:numFmt w:val="decimal"/>
+      <w:lvlText w:val="%4."/>
+      <w:lvlJc w:val="left"/>
+      <w:pPr>
+        <w:tabs>
+          <w:tab w:val="num" w:pos="1800"/>
+        </w:tabs>
+        <w:ind w:left="1800" w:hanging="360"/>
+      </w:pPr>
+      <w:rPr>
+        <w:b w:val="false"/>
+        <w:bCs w:val="false"/>
+      </w:rPr>
+    </w:lvl>
+    <w:lvl w:ilvl="4">
+      <w:start w:val="1"/>
+      <w:numFmt w:val="decimal"/>
+      <w:lvlText w:val="%5."/>
+      <w:lvlJc w:val="left"/>
+      <w:pPr>
+        <w:tabs>
+          <w:tab w:val="num" w:pos="2160"/>
+        </w:tabs>
+        <w:ind w:left="2160" w:hanging="360"/>
+      </w:pPr>
+      <w:rPr>
+        <w:b w:val="false"/>
+        <w:bCs w:val="false"/>
+      </w:rPr>
+    </w:lvl>
+    <w:lvl w:ilvl="5">
+      <w:start w:val="1"/>
+      <w:numFmt w:val="decimal"/>
+      <w:lvlText w:val="%6."/>
+      <w:lvlJc w:val="left"/>
+      <w:pPr>
+        <w:tabs>
+          <w:tab w:val="num" w:pos="2520"/>
+        </w:tabs>
+        <w:ind w:left="2520" w:hanging="360"/>
+      </w:pPr>
+      <w:rPr>
+        <w:b w:val="false"/>
+        <w:bCs w:val="false"/>
+      </w:rPr>
+    </w:lvl>
+    <w:lvl w:ilvl="6">
+      <w:start w:val="1"/>
+      <w:numFmt w:val="decimal"/>
+      <w:lvlText w:val="%7."/>
+      <w:lvlJc w:val="left"/>
+      <w:pPr>
+        <w:tabs>
+          <w:tab w:val="num" w:pos="2880"/>
+        </w:tabs>
+        <w:ind w:left="2880" w:hanging="360"/>
+      </w:pPr>
+      <w:rPr>
+        <w:b w:val="false"/>
+        <w:bCs w:val="false"/>
+      </w:rPr>
+    </w:lvl>
+    <w:lvl w:ilvl="7">
+      <w:start w:val="1"/>
+      <w:numFmt w:val="decimal"/>
+      <w:lvlText w:val="%8."/>
+      <w:lvlJc w:val="left"/>
+      <w:pPr>
+        <w:tabs>
+          <w:tab w:val="num" w:pos="3240"/>
+        </w:tabs>
+        <w:ind w:left="3240" w:hanging="360"/>
+      </w:pPr>
+      <w:rPr>
+        <w:b w:val="false"/>
+        <w:bCs w:val="false"/>
+      </w:rPr>
+    </w:lvl>
+    <w:lvl w:ilvl="8">
+      <w:start w:val="1"/>
+      <w:numFmt w:val="decimal"/>
+      <w:lvlText w:val="%9."/>
+      <w:lvlJc w:val="left"/>
+      <w:pPr>
+        <w:tabs>
+          <w:tab w:val="num" w:pos="3600"/>
+        </w:tabs>
+        <w:ind w:left="3600" w:hanging="360"/>
+      </w:pPr>
+      <w:rPr>
+        <w:b w:val="false"/>
+        <w:bCs w:val="false"/>
+      </w:rPr>
+    </w:lvl>
+  </w:abstractNum>
+  <w:abstractNum w:abstractNumId="8">
     <w:lvl w:ilvl="0">
       <w:start w:val="1"/>
       <w:numFmt w:val="none"/>
@@ -3526,6 +5550,12 @@
   </w:num>
   <w:num w:numId="6">
     <w:abstractNumId w:val="6"/>
+  </w:num>
+  <w:num w:numId="7">
+    <w:abstractNumId w:val="7"/>
+  </w:num>
+  <w:num w:numId="8">
+    <w:abstractNumId w:val="8"/>
   </w:num>
 </w:numbering>
 </file>
@@ -3930,6 +5960,141 @@
       <w:bCs w:val="false"/>
     </w:rPr>
   </w:style>
+  <w:style w:type="character" w:styleId="ListLabel46">
+    <w:name w:val="ListLabel 46"/>
+    <w:qFormat/>
+    <w:rPr>
+      <w:rFonts w:cs="OpenSymbol"/>
+    </w:rPr>
+  </w:style>
+  <w:style w:type="character" w:styleId="ListLabel47">
+    <w:name w:val="ListLabel 47"/>
+    <w:qFormat/>
+    <w:rPr>
+      <w:rFonts w:cs="OpenSymbol"/>
+    </w:rPr>
+  </w:style>
+  <w:style w:type="character" w:styleId="ListLabel48">
+    <w:name w:val="ListLabel 48"/>
+    <w:qFormat/>
+    <w:rPr>
+      <w:rFonts w:cs="OpenSymbol"/>
+    </w:rPr>
+  </w:style>
+  <w:style w:type="character" w:styleId="ListLabel49">
+    <w:name w:val="ListLabel 49"/>
+    <w:qFormat/>
+    <w:rPr>
+      <w:rFonts w:cs="OpenSymbol"/>
+    </w:rPr>
+  </w:style>
+  <w:style w:type="character" w:styleId="ListLabel50">
+    <w:name w:val="ListLabel 50"/>
+    <w:qFormat/>
+    <w:rPr>
+      <w:rFonts w:cs="OpenSymbol"/>
+    </w:rPr>
+  </w:style>
+  <w:style w:type="character" w:styleId="ListLabel51">
+    <w:name w:val="ListLabel 51"/>
+    <w:qFormat/>
+    <w:rPr>
+      <w:rFonts w:cs="OpenSymbol"/>
+    </w:rPr>
+  </w:style>
+  <w:style w:type="character" w:styleId="ListLabel52">
+    <w:name w:val="ListLabel 52"/>
+    <w:qFormat/>
+    <w:rPr>
+      <w:rFonts w:cs="OpenSymbol"/>
+    </w:rPr>
+  </w:style>
+  <w:style w:type="character" w:styleId="ListLabel53">
+    <w:name w:val="ListLabel 53"/>
+    <w:qFormat/>
+    <w:rPr>
+      <w:rFonts w:cs="OpenSymbol"/>
+    </w:rPr>
+  </w:style>
+  <w:style w:type="character" w:styleId="ListLabel54">
+    <w:name w:val="ListLabel 54"/>
+    <w:qFormat/>
+    <w:rPr>
+      <w:rFonts w:cs="OpenSymbol"/>
+    </w:rPr>
+  </w:style>
+  <w:style w:type="character" w:styleId="ListLabel55">
+    <w:name w:val="ListLabel 55"/>
+    <w:qFormat/>
+    <w:rPr>
+      <w:b w:val="false"/>
+      <w:bCs w:val="false"/>
+    </w:rPr>
+  </w:style>
+  <w:style w:type="character" w:styleId="ListLabel56">
+    <w:name w:val="ListLabel 56"/>
+    <w:qFormat/>
+    <w:rPr>
+      <w:b w:val="false"/>
+      <w:bCs w:val="false"/>
+    </w:rPr>
+  </w:style>
+  <w:style w:type="character" w:styleId="ListLabel57">
+    <w:name w:val="ListLabel 57"/>
+    <w:qFormat/>
+    <w:rPr>
+      <w:b w:val="false"/>
+      <w:bCs w:val="false"/>
+    </w:rPr>
+  </w:style>
+  <w:style w:type="character" w:styleId="ListLabel58">
+    <w:name w:val="ListLabel 58"/>
+    <w:qFormat/>
+    <w:rPr>
+      <w:b w:val="false"/>
+      <w:bCs w:val="false"/>
+    </w:rPr>
+  </w:style>
+  <w:style w:type="character" w:styleId="ListLabel59">
+    <w:name w:val="ListLabel 59"/>
+    <w:qFormat/>
+    <w:rPr>
+      <w:b w:val="false"/>
+      <w:bCs w:val="false"/>
+    </w:rPr>
+  </w:style>
+  <w:style w:type="character" w:styleId="ListLabel60">
+    <w:name w:val="ListLabel 60"/>
+    <w:qFormat/>
+    <w:rPr>
+      <w:b w:val="false"/>
+      <w:bCs w:val="false"/>
+    </w:rPr>
+  </w:style>
+  <w:style w:type="character" w:styleId="ListLabel61">
+    <w:name w:val="ListLabel 61"/>
+    <w:qFormat/>
+    <w:rPr>
+      <w:b w:val="false"/>
+      <w:bCs w:val="false"/>
+    </w:rPr>
+  </w:style>
+  <w:style w:type="character" w:styleId="ListLabel62">
+    <w:name w:val="ListLabel 62"/>
+    <w:qFormat/>
+    <w:rPr>
+      <w:b w:val="false"/>
+      <w:bCs w:val="false"/>
+    </w:rPr>
+  </w:style>
+  <w:style w:type="character" w:styleId="ListLabel63">
+    <w:name w:val="ListLabel 63"/>
+    <w:qFormat/>
+    <w:rPr>
+      <w:b w:val="false"/>
+      <w:bCs w:val="false"/>
+    </w:rPr>
+  </w:style>
   <w:style w:type="paragraph" w:styleId="Heading">
     <w:name w:val="Heading"/>
     <w:basedOn w:val="Normal"/>

</xml_diff>

<commit_message>
update document with redis explanation about amazon
</commit_message>
<xml_diff>
--- a/diario-alberto-delgado-roda.docx
+++ b/diario-alberto-delgado-roda.docx
@@ -1344,28 +1344,19 @@
     </w:p>
     <w:p>
       <w:pPr>
-        <w:pStyle w:val="PreformattedText"/>
+        <w:pStyle w:val="TextBody"/>
         <w:rPr/>
       </w:pPr>
       <w:r>
         <w:rPr>
           <w:rStyle w:val="SourceText"/>
-          <w:b/>
-          <w:bCs/>
-          <w:i w:val="false"/>
-          <w:caps w:val="false"/>
-          <w:smallCaps w:val="false"/>
-          <w:color w:val="24292E"/>
-          <w:spacing w:val="0"/>
-          <w:sz w:val="24"/>
-          <w:szCs w:val="24"/>
         </w:rPr>
         <w:t>sudo ansible-galaxy install carlosbuenosvinos.ansistrano-deploy carlosbuenosvinos.ansistrano-rollback</w:t>
       </w:r>
     </w:p>
     <w:p>
       <w:pPr>
-        <w:pStyle w:val="PreformattedText"/>
+        <w:pStyle w:val="TextBody"/>
         <w:rPr>
           <w:rStyle w:val="SourceText"/>
           <w:rFonts w:ascii="Liberation Serif" w:hAnsi="Liberation Serif"/>
@@ -1377,28 +1368,19 @@
     </w:p>
     <w:p>
       <w:pPr>
-        <w:pStyle w:val="PreformattedText"/>
+        <w:pStyle w:val="TextBody"/>
         <w:rPr/>
       </w:pPr>
       <w:r>
         <w:rPr>
           <w:rStyle w:val="SourceText"/>
-          <w:b w:val="false"/>
-          <w:bCs w:val="false"/>
-          <w:i w:val="false"/>
-          <w:caps w:val="false"/>
-          <w:smallCaps w:val="false"/>
-          <w:color w:val="24292E"/>
-          <w:spacing w:val="0"/>
-          <w:sz w:val="24"/>
-          <w:szCs w:val="24"/>
         </w:rPr>
         <w:t>El deployment en amazon siguiente la estrategia git, por tanto he instalado git en el server de amazon mediante el comando</w:t>
       </w:r>
     </w:p>
     <w:p>
       <w:pPr>
-        <w:pStyle w:val="PreformattedText"/>
+        <w:pStyle w:val="TextBody"/>
         <w:rPr>
           <w:rStyle w:val="SourceText"/>
           <w:rFonts w:ascii="Liberation Serif" w:hAnsi="Liberation Serif"/>
@@ -1410,28 +1392,19 @@
     </w:p>
     <w:p>
       <w:pPr>
-        <w:pStyle w:val="PreformattedText"/>
+        <w:pStyle w:val="TextBody"/>
         <w:rPr/>
       </w:pPr>
       <w:r>
         <w:rPr>
           <w:rStyle w:val="SourceText"/>
-          <w:b/>
-          <w:bCs/>
-          <w:i w:val="false"/>
-          <w:caps w:val="false"/>
-          <w:smallCaps w:val="false"/>
-          <w:color w:val="24292E"/>
-          <w:spacing w:val="0"/>
-          <w:sz w:val="24"/>
-          <w:szCs w:val="24"/>
         </w:rPr>
         <w:t>sudo yum install git</w:t>
       </w:r>
     </w:p>
     <w:p>
       <w:pPr>
-        <w:pStyle w:val="PreformattedText"/>
+        <w:pStyle w:val="TextBody"/>
         <w:rPr>
           <w:rStyle w:val="SourceText"/>
           <w:rFonts w:ascii="Liberation Serif" w:hAnsi="Liberation Serif"/>
@@ -1443,28 +1416,19 @@
     </w:p>
     <w:p>
       <w:pPr>
-        <w:pStyle w:val="PreformattedText"/>
+        <w:pStyle w:val="TextBody"/>
         <w:rPr/>
       </w:pPr>
       <w:r>
         <w:rPr>
           <w:rStyle w:val="SourceText"/>
-          <w:b w:val="false"/>
-          <w:bCs w:val="false"/>
-          <w:i w:val="false"/>
-          <w:caps w:val="false"/>
-          <w:smallCaps w:val="false"/>
-          <w:color w:val="24292E"/>
-          <w:spacing w:val="0"/>
-          <w:sz w:val="24"/>
-          <w:szCs w:val="24"/>
         </w:rPr>
         <w:t>Para conectarme a amazon necesito el .pem, por tanto he creado un directorio keys, en donde se encuentra el .pem.</w:t>
       </w:r>
     </w:p>
     <w:p>
       <w:pPr>
-        <w:pStyle w:val="PreformattedText"/>
+        <w:pStyle w:val="TextBody"/>
         <w:rPr>
           <w:rStyle w:val="SourceText"/>
           <w:rFonts w:ascii="Liberation Serif" w:hAnsi="Liberation Serif"/>
@@ -1476,28 +1440,19 @@
     </w:p>
     <w:p>
       <w:pPr>
-        <w:pStyle w:val="PreformattedText"/>
+        <w:pStyle w:val="TextBody"/>
         <w:rPr/>
       </w:pPr>
       <w:r>
         <w:rPr>
           <w:rStyle w:val="SourceText"/>
-          <w:b w:val="false"/>
-          <w:bCs w:val="false"/>
-          <w:i w:val="false"/>
-          <w:caps w:val="false"/>
-          <w:smallCaps w:val="false"/>
-          <w:color w:val="24292E"/>
-          <w:spacing w:val="0"/>
-          <w:sz w:val="24"/>
-          <w:szCs w:val="24"/>
         </w:rPr>
         <w:t>Al haber configurado el host de ansible, y el playbook y haber lanzado el comando:</w:t>
       </w:r>
     </w:p>
     <w:p>
       <w:pPr>
-        <w:pStyle w:val="PreformattedText"/>
+        <w:pStyle w:val="TextBody"/>
         <w:rPr>
           <w:rStyle w:val="SourceText"/>
           <w:rFonts w:ascii="Liberation Serif" w:hAnsi="Liberation Serif"/>
@@ -5993,18 +5948,10 @@
         </w:rPr>
       </w:pPr>
       <w:r>
-        <w:rPr/>
-      </w:r>
-    </w:p>
-    <w:p>
-      <w:pPr>
-        <w:pStyle w:val="TextBody"/>
         <w:rPr>
           <w:rFonts w:ascii="Helvetica Neue;Roboto;Arial;sans-serif" w:hAnsi="Helvetica Neue;Roboto;Arial;sans-serif"/>
           <w:b w:val="false"/>
-          <w:b w:val="false"/>
-          <w:bCs w:val="false"/>
-          <w:i w:val="false"/>
+          <w:bCs w:val="false"/>
           <w:i w:val="false"/>
           <w:caps w:val="false"/>
           <w:smallCaps w:val="false"/>
@@ -6012,9 +5959,6 @@
           <w:spacing w:val="0"/>
           <w:sz w:val="20"/>
         </w:rPr>
-      </w:pPr>
-      <w:r>
-        <w:rPr/>
       </w:r>
     </w:p>
     <w:p>
@@ -6035,18 +5979,10 @@
         </w:rPr>
       </w:pPr>
       <w:r>
-        <w:rPr/>
-      </w:r>
-    </w:p>
-    <w:p>
-      <w:pPr>
-        <w:pStyle w:val="TextBody"/>
         <w:rPr>
           <w:rFonts w:ascii="Helvetica Neue;Roboto;Arial;sans-serif" w:hAnsi="Helvetica Neue;Roboto;Arial;sans-serif"/>
           <w:b w:val="false"/>
-          <w:b w:val="false"/>
-          <w:bCs w:val="false"/>
-          <w:i w:val="false"/>
+          <w:bCs w:val="false"/>
           <w:i w:val="false"/>
           <w:caps w:val="false"/>
           <w:smallCaps w:val="false"/>
@@ -6054,9 +5990,68 @@
           <w:spacing w:val="0"/>
           <w:sz w:val="20"/>
         </w:rPr>
-      </w:pPr>
-      <w:r>
-        <w:rPr/>
+      </w:r>
+    </w:p>
+    <w:p>
+      <w:pPr>
+        <w:pStyle w:val="TextBody"/>
+        <w:rPr>
+          <w:rFonts w:ascii="Helvetica Neue;Roboto;Arial;sans-serif" w:hAnsi="Helvetica Neue;Roboto;Arial;sans-serif"/>
+          <w:b w:val="false"/>
+          <w:b w:val="false"/>
+          <w:bCs w:val="false"/>
+          <w:i w:val="false"/>
+          <w:i w:val="false"/>
+          <w:caps w:val="false"/>
+          <w:smallCaps w:val="false"/>
+          <w:color w:val="444444"/>
+          <w:spacing w:val="0"/>
+          <w:sz w:val="20"/>
+        </w:rPr>
+      </w:pPr>
+      <w:r>
+        <w:rPr>
+          <w:rFonts w:ascii="Helvetica Neue;Roboto;Arial;sans-serif" w:hAnsi="Helvetica Neue;Roboto;Arial;sans-serif"/>
+          <w:b w:val="false"/>
+          <w:bCs w:val="false"/>
+          <w:i w:val="false"/>
+          <w:caps w:val="false"/>
+          <w:smallCaps w:val="false"/>
+          <w:color w:val="444444"/>
+          <w:spacing w:val="0"/>
+          <w:sz w:val="20"/>
+        </w:rPr>
+      </w:r>
+    </w:p>
+    <w:p>
+      <w:pPr>
+        <w:pStyle w:val="TextBody"/>
+        <w:rPr>
+          <w:rFonts w:ascii="Helvetica Neue;Roboto;Arial;sans-serif" w:hAnsi="Helvetica Neue;Roboto;Arial;sans-serif"/>
+          <w:b w:val="false"/>
+          <w:b w:val="false"/>
+          <w:bCs w:val="false"/>
+          <w:i w:val="false"/>
+          <w:i w:val="false"/>
+          <w:caps w:val="false"/>
+          <w:smallCaps w:val="false"/>
+          <w:color w:val="444444"/>
+          <w:spacing w:val="0"/>
+          <w:sz w:val="20"/>
+        </w:rPr>
+      </w:pPr>
+      <w:r>
+        <w:rPr>
+          <w:rFonts w:ascii="Helvetica Neue;Roboto;Arial;sans-serif" w:hAnsi="Helvetica Neue;Roboto;Arial;sans-serif"/>
+          <w:b w:val="false"/>
+          <w:bCs w:val="false"/>
+          <w:i w:val="false"/>
+          <w:caps w:val="false"/>
+          <w:smallCaps w:val="false"/>
+          <w:color w:val="444444"/>
+          <w:spacing w:val="0"/>
+          <w:sz w:val="20"/>
+        </w:rPr>
       </w:r>
     </w:p>
     <w:p>
@@ -6117,21 +6112,66 @@
       <w:pPr>
         <w:pStyle w:val="TextBody"/>
         <w:spacing w:before="0" w:after="140"/>
+        <w:rPr/>
+      </w:pPr>
+      <w:r>
+        <w:rPr>
+          <w:b w:val="false"/>
+          <w:bCs w:val="false"/>
+          <w:i w:val="false"/>
+          <w:caps w:val="false"/>
+          <w:smallCaps w:val="false"/>
+          <w:color w:val="000000"/>
+          <w:spacing w:val="0"/>
+          <w:sz w:val="24"/>
+          <w:szCs w:val="24"/>
+        </w:rPr>
+        <w:t>Momento en el cual hago otro commit.</w:t>
+      </w:r>
+    </w:p>
+    <w:p>
+      <w:pPr>
+        <w:pStyle w:val="TextBody"/>
+        <w:spacing w:before="0" w:after="140"/>
         <w:rPr>
           <w:rFonts w:ascii="Liberation Serif" w:hAnsi="Liberation Serif"/>
           <w:b w:val="false"/>
           <w:b w:val="false"/>
           <w:bCs w:val="false"/>
+          <w:i w:val="false"/>
+          <w:i w:val="false"/>
+          <w:caps w:val="false"/>
+          <w:smallCaps w:val="false"/>
           <w:color w:val="000000"/>
+          <w:spacing w:val="0"/>
           <w:sz w:val="24"/>
           <w:szCs w:val="24"/>
         </w:rPr>
       </w:pPr>
       <w:r>
         <w:rPr>
+          <w:b w:val="false"/>
+          <w:bCs w:val="false"/>
+          <w:i w:val="false"/>
+          <w:caps w:val="false"/>
+          <w:smallCaps w:val="false"/>
+          <w:color w:val="000000"/>
+          <w:spacing w:val="0"/>
+          <w:sz w:val="24"/>
+          <w:szCs w:val="24"/>
+        </w:rPr>
+      </w:r>
+    </w:p>
+    <w:p>
+      <w:pPr>
+        <w:pStyle w:val="TextBody"/>
+        <w:spacing w:before="0" w:after="140"/>
+        <w:rPr>
           <w:rFonts w:ascii="Liberation Serif" w:hAnsi="Liberation Serif"/>
           <w:b w:val="false"/>
-          <w:bCs w:val="false"/>
+          <w:b w:val="false"/>
+          <w:bCs w:val="false"/>
+          <w:i w:val="false"/>
           <w:i w:val="false"/>
           <w:caps w:val="false"/>
           <w:smallCaps w:val="false"/>
@@ -6140,7 +6180,397 @@
           <w:sz w:val="24"/>
           <w:szCs w:val="24"/>
         </w:rPr>
-        <w:t>Momento en el cual hago otro commit.</w:t>
+      </w:pPr>
+      <w:r>
+        <w:rPr>
+          <w:b w:val="false"/>
+          <w:bCs w:val="false"/>
+          <w:i w:val="false"/>
+          <w:caps w:val="false"/>
+          <w:smallCaps w:val="false"/>
+          <w:color w:val="000000"/>
+          <w:spacing w:val="0"/>
+          <w:sz w:val="24"/>
+          <w:szCs w:val="24"/>
+        </w:rPr>
+      </w:r>
+    </w:p>
+    <w:p>
+      <w:pPr>
+        <w:pStyle w:val="TextBody"/>
+        <w:spacing w:before="0" w:after="140"/>
+        <w:rPr>
+          <w:rFonts w:ascii="Liberation Serif" w:hAnsi="Liberation Serif"/>
+          <w:b w:val="false"/>
+          <w:b w:val="false"/>
+          <w:bCs w:val="false"/>
+          <w:i w:val="false"/>
+          <w:i w:val="false"/>
+          <w:caps w:val="false"/>
+          <w:smallCaps w:val="false"/>
+          <w:color w:val="000000"/>
+          <w:spacing w:val="0"/>
+          <w:sz w:val="24"/>
+          <w:szCs w:val="24"/>
+        </w:rPr>
+      </w:pPr>
+      <w:r>
+        <w:rPr>
+          <w:b w:val="false"/>
+          <w:bCs w:val="false"/>
+          <w:i w:val="false"/>
+          <w:caps w:val="false"/>
+          <w:smallCaps w:val="false"/>
+          <w:color w:val="000000"/>
+          <w:spacing w:val="0"/>
+          <w:sz w:val="24"/>
+          <w:szCs w:val="24"/>
+        </w:rPr>
+      </w:r>
+    </w:p>
+    <w:p>
+      <w:pPr>
+        <w:pStyle w:val="TextBody"/>
+        <w:spacing w:before="0" w:after="140"/>
+        <w:rPr>
+          <w:rFonts w:ascii="Liberation Serif" w:hAnsi="Liberation Serif"/>
+          <w:b w:val="false"/>
+          <w:b w:val="false"/>
+          <w:bCs w:val="false"/>
+          <w:i w:val="false"/>
+          <w:i w:val="false"/>
+          <w:caps w:val="false"/>
+          <w:smallCaps w:val="false"/>
+          <w:color w:val="000000"/>
+          <w:spacing w:val="0"/>
+          <w:sz w:val="24"/>
+          <w:szCs w:val="24"/>
+        </w:rPr>
+      </w:pPr>
+      <w:r>
+        <w:rPr>
+          <w:b w:val="false"/>
+          <w:bCs w:val="false"/>
+          <w:i w:val="false"/>
+          <w:caps w:val="false"/>
+          <w:smallCaps w:val="false"/>
+          <w:color w:val="000000"/>
+          <w:spacing w:val="0"/>
+          <w:sz w:val="24"/>
+          <w:szCs w:val="24"/>
+        </w:rPr>
+      </w:r>
+    </w:p>
+    <w:p>
+      <w:pPr>
+        <w:pStyle w:val="TextBody"/>
+        <w:spacing w:before="0" w:after="140"/>
+        <w:rPr>
+          <w:rFonts w:ascii="Liberation Serif" w:hAnsi="Liberation Serif"/>
+          <w:b w:val="false"/>
+          <w:b w:val="false"/>
+          <w:bCs w:val="false"/>
+          <w:i w:val="false"/>
+          <w:i w:val="false"/>
+          <w:caps w:val="false"/>
+          <w:smallCaps w:val="false"/>
+          <w:color w:val="000000"/>
+          <w:spacing w:val="0"/>
+          <w:sz w:val="24"/>
+          <w:szCs w:val="24"/>
+        </w:rPr>
+      </w:pPr>
+      <w:r>
+        <w:rPr>
+          <w:b w:val="false"/>
+          <w:bCs w:val="false"/>
+          <w:i w:val="false"/>
+          <w:caps w:val="false"/>
+          <w:smallCaps w:val="false"/>
+          <w:color w:val="000000"/>
+          <w:spacing w:val="0"/>
+          <w:sz w:val="24"/>
+          <w:szCs w:val="24"/>
+        </w:rPr>
+      </w:r>
+    </w:p>
+    <w:p>
+      <w:pPr>
+        <w:pStyle w:val="TextBody"/>
+        <w:spacing w:before="0" w:after="140"/>
+        <w:rPr>
+          <w:rFonts w:ascii="Liberation Serif" w:hAnsi="Liberation Serif"/>
+          <w:b w:val="false"/>
+          <w:b w:val="false"/>
+          <w:bCs w:val="false"/>
+          <w:i w:val="false"/>
+          <w:i w:val="false"/>
+          <w:caps w:val="false"/>
+          <w:smallCaps w:val="false"/>
+          <w:color w:val="000000"/>
+          <w:spacing w:val="0"/>
+          <w:sz w:val="24"/>
+          <w:szCs w:val="24"/>
+        </w:rPr>
+      </w:pPr>
+      <w:r>
+        <w:rPr>
+          <w:b w:val="false"/>
+          <w:bCs w:val="false"/>
+          <w:i w:val="false"/>
+          <w:caps w:val="false"/>
+          <w:smallCaps w:val="false"/>
+          <w:color w:val="000000"/>
+          <w:spacing w:val="0"/>
+          <w:sz w:val="24"/>
+          <w:szCs w:val="24"/>
+        </w:rPr>
+      </w:r>
+    </w:p>
+    <w:p>
+      <w:pPr>
+        <w:pStyle w:val="TextBody"/>
+        <w:spacing w:before="0" w:after="140"/>
+        <w:rPr>
+          <w:rFonts w:ascii="Liberation Serif" w:hAnsi="Liberation Serif"/>
+          <w:b w:val="false"/>
+          <w:b w:val="false"/>
+          <w:bCs w:val="false"/>
+          <w:i w:val="false"/>
+          <w:i w:val="false"/>
+          <w:caps w:val="false"/>
+          <w:smallCaps w:val="false"/>
+          <w:color w:val="000000"/>
+          <w:spacing w:val="0"/>
+          <w:sz w:val="24"/>
+          <w:szCs w:val="24"/>
+        </w:rPr>
+      </w:pPr>
+      <w:r>
+        <w:rPr>
+          <w:b w:val="false"/>
+          <w:bCs w:val="false"/>
+          <w:i w:val="false"/>
+          <w:caps w:val="false"/>
+          <w:smallCaps w:val="false"/>
+          <w:color w:val="000000"/>
+          <w:spacing w:val="0"/>
+          <w:sz w:val="24"/>
+          <w:szCs w:val="24"/>
+        </w:rPr>
+      </w:r>
+    </w:p>
+    <w:p>
+      <w:pPr>
+        <w:pStyle w:val="TextBody"/>
+        <w:spacing w:before="0" w:after="140"/>
+        <w:rPr>
+          <w:rFonts w:ascii="Liberation Serif" w:hAnsi="Liberation Serif"/>
+          <w:b w:val="false"/>
+          <w:b w:val="false"/>
+          <w:bCs w:val="false"/>
+          <w:i w:val="false"/>
+          <w:i w:val="false"/>
+          <w:caps w:val="false"/>
+          <w:smallCaps w:val="false"/>
+          <w:color w:val="000000"/>
+          <w:spacing w:val="0"/>
+          <w:sz w:val="24"/>
+          <w:szCs w:val="24"/>
+        </w:rPr>
+      </w:pPr>
+      <w:r>
+        <w:rPr>
+          <w:b w:val="false"/>
+          <w:bCs w:val="false"/>
+          <w:i w:val="false"/>
+          <w:caps w:val="false"/>
+          <w:smallCaps w:val="false"/>
+          <w:color w:val="000000"/>
+          <w:spacing w:val="0"/>
+          <w:sz w:val="24"/>
+          <w:szCs w:val="24"/>
+        </w:rPr>
+      </w:r>
+    </w:p>
+    <w:p>
+      <w:pPr>
+        <w:pStyle w:val="Title"/>
+        <w:rPr/>
+      </w:pPr>
+      <w:r>
+        <w:rPr/>
+        <w:t>Redis Session</w:t>
+      </w:r>
+    </w:p>
+    <w:p>
+      <w:pPr>
+        <w:pStyle w:val="TextBody"/>
+        <w:rPr>
+          <w:b w:val="false"/>
+          <w:b w:val="false"/>
+          <w:bCs w:val="false"/>
+          <w:sz w:val="24"/>
+          <w:szCs w:val="24"/>
+        </w:rPr>
+      </w:pPr>
+      <w:r>
+        <w:rPr/>
+        <w:t>Para hacer que la aplicación Silex manipule las sessiones contra un servidor Redis en vez de en disco, he procedido a realizar los siguientes vendor via composer:</w:t>
+      </w:r>
+    </w:p>
+    <w:p>
+      <w:pPr>
+        <w:pStyle w:val="TextBody"/>
+        <w:numPr>
+          <w:ilvl w:val="0"/>
+          <w:numId w:val="9"/>
+        </w:numPr>
+        <w:rPr>
+          <w:b/>
+          <w:b/>
+          <w:bCs/>
+          <w:sz w:val="24"/>
+          <w:szCs w:val="24"/>
+        </w:rPr>
+      </w:pPr>
+      <w:r>
+        <w:rPr/>
+        <w:t>snc/redis-bundle</w:t>
+      </w:r>
+    </w:p>
+    <w:p>
+      <w:pPr>
+        <w:pStyle w:val="TextBody"/>
+        <w:numPr>
+          <w:ilvl w:val="0"/>
+          <w:numId w:val="9"/>
+        </w:numPr>
+        <w:rPr>
+          <w:b/>
+          <w:b/>
+          <w:bCs/>
+          <w:sz w:val="24"/>
+          <w:szCs w:val="24"/>
+        </w:rPr>
+      </w:pPr>
+      <w:r>
+        <w:rPr/>
+        <w:t>predis/predis</w:t>
+      </w:r>
+    </w:p>
+    <w:p>
+      <w:pPr>
+        <w:pStyle w:val="TextBody"/>
+        <w:rPr>
+          <w:b w:val="false"/>
+          <w:b w:val="false"/>
+          <w:bCs w:val="false"/>
+          <w:sz w:val="24"/>
+          <w:szCs w:val="24"/>
+        </w:rPr>
+      </w:pPr>
+      <w:r>
+        <w:rPr/>
+        <w:t>Al igual que con MySQL, para no tener que jugar con las configuraciones en relación a la IP donde se encuentra Redis, en mi máquina local en el fichero /etc/hosts he añadido:</w:t>
+      </w:r>
+    </w:p>
+    <w:p>
+      <w:pPr>
+        <w:pStyle w:val="TextBody"/>
+        <w:rPr>
+          <w:b/>
+          <w:b/>
+          <w:bCs/>
+          <w:sz w:val="24"/>
+          <w:szCs w:val="24"/>
+        </w:rPr>
+      </w:pPr>
+      <w:r>
+        <w:rPr/>
+        <w:t>127.0.0.1 redis</w:t>
+      </w:r>
+    </w:p>
+    <w:p>
+      <w:pPr>
+        <w:pStyle w:val="TextBody"/>
+        <w:rPr>
+          <w:rFonts w:ascii="Liberation Serif" w:hAnsi="Liberation Serif"/>
+          <w:b w:val="false"/>
+          <w:b w:val="false"/>
+          <w:bCs w:val="false"/>
+          <w:sz w:val="24"/>
+          <w:szCs w:val="24"/>
+        </w:rPr>
+      </w:pPr>
+      <w:r>
+        <w:rPr/>
+        <w:t>Via RedisDesktopManager he comprobado que guardase la session en la base de datos 0.</w:t>
+      </w:r>
+    </w:p>
+    <w:p>
+      <w:pPr>
+        <w:pStyle w:val="TextBody"/>
+        <w:rPr/>
+      </w:pPr>
+      <w:r>
+        <w:rPr/>
+        <w:t xml:space="preserve">Tras conseguir esto, procedo a realizar otro commit. </w:t>
+      </w:r>
+    </w:p>
+    <w:p>
+      <w:pPr>
+        <w:pStyle w:val="Title"/>
+        <w:spacing w:before="240" w:after="120"/>
+        <w:jc w:val="left"/>
+        <w:rPr/>
+      </w:pPr>
+      <w:r>
+        <w:rPr>
+          <w:rFonts w:ascii="Liberation Serif" w:hAnsi="Liberation Serif"/>
+          <w:b w:val="false"/>
+          <w:bCs w:val="false"/>
+          <w:sz w:val="24"/>
+          <w:szCs w:val="24"/>
+        </w:rPr>
+        <w:t>Ahora para hacer el deploy en amazon y garantizar que esto funcione, mediante ansible, al igual que hice con MySQL, hay que crear un registro en el fichero /etc/hosts de los frontales con la ip del server de amazon que contiene Redis:</w:t>
+      </w:r>
+    </w:p>
+    <w:p>
+      <w:pPr>
+        <w:pStyle w:val="TextBody"/>
+        <w:rPr>
+          <w:b/>
+          <w:b/>
+          <w:bCs/>
+        </w:rPr>
+      </w:pPr>
+      <w:r>
+        <w:rPr>
+          <w:b/>
+          <w:bCs/>
+        </w:rPr>
+        <w:t>176.34.134.152 redis</w:t>
+      </w:r>
+    </w:p>
+    <w:p>
+      <w:pPr>
+        <w:pStyle w:val="TextBody"/>
+        <w:rPr/>
+      </w:pPr>
+      <w:r>
+        <w:rPr/>
+        <w:t>Hago un commit con los cambios.</w:t>
+      </w:r>
+    </w:p>
+    <w:p>
+      <w:pPr>
+        <w:pStyle w:val="TextBody"/>
+        <w:spacing w:before="0" w:after="140"/>
+        <w:rPr/>
+      </w:pPr>
+      <w:r>
+        <w:rPr/>
       </w:r>
     </w:p>
     <w:sectPr>
@@ -7219,6 +7649,153 @@
     </w:lvl>
   </w:abstractNum>
   <w:abstractNum w:abstractNumId="9">
+    <w:lvl w:ilvl="0">
+      <w:start w:val="1"/>
+      <w:numFmt w:val="decimal"/>
+      <w:lvlText w:val="%1."/>
+      <w:lvlJc w:val="left"/>
+      <w:pPr>
+        <w:tabs>
+          <w:tab w:val="num" w:pos="720"/>
+        </w:tabs>
+        <w:ind w:left="720" w:hanging="360"/>
+      </w:pPr>
+      <w:rPr>
+        <w:sz w:val="24"/>
+        <w:b/>
+        <w:bCs w:val="false"/>
+      </w:rPr>
+    </w:lvl>
+    <w:lvl w:ilvl="1">
+      <w:start w:val="1"/>
+      <w:numFmt w:val="decimal"/>
+      <w:lvlText w:val="%2."/>
+      <w:lvlJc w:val="left"/>
+      <w:pPr>
+        <w:tabs>
+          <w:tab w:val="num" w:pos="1080"/>
+        </w:tabs>
+        <w:ind w:left="1080" w:hanging="360"/>
+      </w:pPr>
+      <w:rPr>
+        <w:b w:val="false"/>
+        <w:bCs w:val="false"/>
+      </w:rPr>
+    </w:lvl>
+    <w:lvl w:ilvl="2">
+      <w:start w:val="1"/>
+      <w:numFmt w:val="decimal"/>
+      <w:lvlText w:val="%3."/>
+      <w:lvlJc w:val="left"/>
+      <w:pPr>
+        <w:tabs>
+          <w:tab w:val="num" w:pos="1440"/>
+        </w:tabs>
+        <w:ind w:left="1440" w:hanging="360"/>
+      </w:pPr>
+      <w:rPr>
+        <w:b w:val="false"/>
+        <w:bCs w:val="false"/>
+      </w:rPr>
+    </w:lvl>
+    <w:lvl w:ilvl="3">
+      <w:start w:val="1"/>
+      <w:numFmt w:val="decimal"/>
+      <w:lvlText w:val="%4."/>
+      <w:lvlJc w:val="left"/>
+      <w:pPr>
+        <w:tabs>
+          <w:tab w:val="num" w:pos="1800"/>
+        </w:tabs>
+        <w:ind w:left="1800" w:hanging="360"/>
+      </w:pPr>
+      <w:rPr>
+        <w:b w:val="false"/>
+        <w:bCs w:val="false"/>
+      </w:rPr>
+    </w:lvl>
+    <w:lvl w:ilvl="4">
+      <w:start w:val="1"/>
+      <w:numFmt w:val="decimal"/>
+      <w:lvlText w:val="%5."/>
+      <w:lvlJc w:val="left"/>
+      <w:pPr>
+        <w:tabs>
+          <w:tab w:val="num" w:pos="2160"/>
+        </w:tabs>
+        <w:ind w:left="2160" w:hanging="360"/>
+      </w:pPr>
+      <w:rPr>
+        <w:b w:val="false"/>
+        <w:bCs w:val="false"/>
+      </w:rPr>
+    </w:lvl>
+    <w:lvl w:ilvl="5">
+      <w:start w:val="1"/>
+      <w:numFmt w:val="decimal"/>
+      <w:lvlText w:val="%6."/>
+      <w:lvlJc w:val="left"/>
+      <w:pPr>
+        <w:tabs>
+          <w:tab w:val="num" w:pos="2520"/>
+        </w:tabs>
+        <w:ind w:left="2520" w:hanging="360"/>
+      </w:pPr>
+      <w:rPr>
+        <w:b w:val="false"/>
+        <w:bCs w:val="false"/>
+      </w:rPr>
+    </w:lvl>
+    <w:lvl w:ilvl="6">
+      <w:start w:val="1"/>
+      <w:numFmt w:val="decimal"/>
+      <w:lvlText w:val="%7."/>
+      <w:lvlJc w:val="left"/>
+      <w:pPr>
+        <w:tabs>
+          <w:tab w:val="num" w:pos="2880"/>
+        </w:tabs>
+        <w:ind w:left="2880" w:hanging="360"/>
+      </w:pPr>
+      <w:rPr>
+        <w:b w:val="false"/>
+        <w:bCs w:val="false"/>
+      </w:rPr>
+    </w:lvl>
+    <w:lvl w:ilvl="7">
+      <w:start w:val="1"/>
+      <w:numFmt w:val="decimal"/>
+      <w:lvlText w:val="%8."/>
+      <w:lvlJc w:val="left"/>
+      <w:pPr>
+        <w:tabs>
+          <w:tab w:val="num" w:pos="3240"/>
+        </w:tabs>
+        <w:ind w:left="3240" w:hanging="360"/>
+      </w:pPr>
+      <w:rPr>
+        <w:b w:val="false"/>
+        <w:bCs w:val="false"/>
+      </w:rPr>
+    </w:lvl>
+    <w:lvl w:ilvl="8">
+      <w:start w:val="1"/>
+      <w:numFmt w:val="decimal"/>
+      <w:lvlText w:val="%9."/>
+      <w:lvlJc w:val="left"/>
+      <w:pPr>
+        <w:tabs>
+          <w:tab w:val="num" w:pos="3600"/>
+        </w:tabs>
+        <w:ind w:left="3600" w:hanging="360"/>
+      </w:pPr>
+      <w:rPr>
+        <w:b w:val="false"/>
+        <w:bCs w:val="false"/>
+      </w:rPr>
+    </w:lvl>
+  </w:abstractNum>
+  <w:abstractNum w:abstractNumId="10">
     <w:lvl w:ilvl="0">
       <w:start w:val="1"/>
       <w:numFmt w:val="none"/>
@@ -7337,6 +7914,9 @@
   <w:num w:numId="9">
     <w:abstractNumId w:val="9"/>
   </w:num>
+  <w:num w:numId="10">
+    <w:abstractNumId w:val="10"/>
+  </w:num>
 </w:numbering>
 </file>
 
@@ -8856,6 +9436,2477 @@
       <w:bCs w:val="false"/>
     </w:rPr>
   </w:style>
+  <w:style w:type="character" w:styleId="ListLabel190">
+    <w:name w:val="ListLabel 190"/>
+    <w:qFormat/>
+    <w:rPr>
+      <w:rFonts w:cs="OpenSymbol"/>
+    </w:rPr>
+  </w:style>
+  <w:style w:type="character" w:styleId="ListLabel191">
+    <w:name w:val="ListLabel 191"/>
+    <w:qFormat/>
+    <w:rPr>
+      <w:rFonts w:cs="OpenSymbol"/>
+    </w:rPr>
+  </w:style>
+  <w:style w:type="character" w:styleId="ListLabel192">
+    <w:name w:val="ListLabel 192"/>
+    <w:qFormat/>
+    <w:rPr>
+      <w:rFonts w:cs="OpenSymbol"/>
+    </w:rPr>
+  </w:style>
+  <w:style w:type="character" w:styleId="ListLabel193">
+    <w:name w:val="ListLabel 193"/>
+    <w:qFormat/>
+    <w:rPr>
+      <w:rFonts w:cs="OpenSymbol"/>
+    </w:rPr>
+  </w:style>
+  <w:style w:type="character" w:styleId="ListLabel194">
+    <w:name w:val="ListLabel 194"/>
+    <w:qFormat/>
+    <w:rPr>
+      <w:rFonts w:cs="OpenSymbol"/>
+    </w:rPr>
+  </w:style>
+  <w:style w:type="character" w:styleId="ListLabel195">
+    <w:name w:val="ListLabel 195"/>
+    <w:qFormat/>
+    <w:rPr>
+      <w:rFonts w:cs="OpenSymbol"/>
+    </w:rPr>
+  </w:style>
+  <w:style w:type="character" w:styleId="ListLabel196">
+    <w:name w:val="ListLabel 196"/>
+    <w:qFormat/>
+    <w:rPr>
+      <w:rFonts w:cs="OpenSymbol"/>
+    </w:rPr>
+  </w:style>
+  <w:style w:type="character" w:styleId="ListLabel197">
+    <w:name w:val="ListLabel 197"/>
+    <w:qFormat/>
+    <w:rPr>
+      <w:rFonts w:cs="OpenSymbol"/>
+    </w:rPr>
+  </w:style>
+  <w:style w:type="character" w:styleId="ListLabel198">
+    <w:name w:val="ListLabel 198"/>
+    <w:qFormat/>
+    <w:rPr>
+      <w:rFonts w:cs="OpenSymbol"/>
+    </w:rPr>
+  </w:style>
+  <w:style w:type="character" w:styleId="ListLabel199">
+    <w:name w:val="ListLabel 199"/>
+    <w:qFormat/>
+    <w:rPr>
+      <w:b w:val="false"/>
+      <w:bCs w:val="false"/>
+    </w:rPr>
+  </w:style>
+  <w:style w:type="character" w:styleId="ListLabel200">
+    <w:name w:val="ListLabel 200"/>
+    <w:qFormat/>
+    <w:rPr>
+      <w:b w:val="false"/>
+      <w:bCs w:val="false"/>
+    </w:rPr>
+  </w:style>
+  <w:style w:type="character" w:styleId="ListLabel201">
+    <w:name w:val="ListLabel 201"/>
+    <w:qFormat/>
+    <w:rPr>
+      <w:b w:val="false"/>
+      <w:bCs w:val="false"/>
+    </w:rPr>
+  </w:style>
+  <w:style w:type="character" w:styleId="ListLabel202">
+    <w:name w:val="ListLabel 202"/>
+    <w:qFormat/>
+    <w:rPr>
+      <w:b w:val="false"/>
+      <w:bCs w:val="false"/>
+    </w:rPr>
+  </w:style>
+  <w:style w:type="character" w:styleId="ListLabel203">
+    <w:name w:val="ListLabel 203"/>
+    <w:qFormat/>
+    <w:rPr>
+      <w:b w:val="false"/>
+      <w:bCs w:val="false"/>
+    </w:rPr>
+  </w:style>
+  <w:style w:type="character" w:styleId="ListLabel204">
+    <w:name w:val="ListLabel 204"/>
+    <w:qFormat/>
+    <w:rPr>
+      <w:b w:val="false"/>
+      <w:bCs w:val="false"/>
+    </w:rPr>
+  </w:style>
+  <w:style w:type="character" w:styleId="ListLabel205">
+    <w:name w:val="ListLabel 205"/>
+    <w:qFormat/>
+    <w:rPr>
+      <w:b w:val="false"/>
+      <w:bCs w:val="false"/>
+    </w:rPr>
+  </w:style>
+  <w:style w:type="character" w:styleId="ListLabel206">
+    <w:name w:val="ListLabel 206"/>
+    <w:qFormat/>
+    <w:rPr>
+      <w:b w:val="false"/>
+      <w:bCs w:val="false"/>
+    </w:rPr>
+  </w:style>
+  <w:style w:type="character" w:styleId="ListLabel207">
+    <w:name w:val="ListLabel 207"/>
+    <w:qFormat/>
+    <w:rPr>
+      <w:b w:val="false"/>
+      <w:bCs w:val="false"/>
+    </w:rPr>
+  </w:style>
+  <w:style w:type="character" w:styleId="ListLabel208">
+    <w:name w:val="ListLabel 208"/>
+    <w:qFormat/>
+    <w:rPr>
+      <w:b w:val="false"/>
+      <w:bCs w:val="false"/>
+    </w:rPr>
+  </w:style>
+  <w:style w:type="character" w:styleId="ListLabel209">
+    <w:name w:val="ListLabel 209"/>
+    <w:qFormat/>
+    <w:rPr>
+      <w:b w:val="false"/>
+      <w:bCs w:val="false"/>
+    </w:rPr>
+  </w:style>
+  <w:style w:type="character" w:styleId="ListLabel210">
+    <w:name w:val="ListLabel 210"/>
+    <w:qFormat/>
+    <w:rPr>
+      <w:b w:val="false"/>
+      <w:bCs w:val="false"/>
+    </w:rPr>
+  </w:style>
+  <w:style w:type="character" w:styleId="ListLabel211">
+    <w:name w:val="ListLabel 211"/>
+    <w:qFormat/>
+    <w:rPr>
+      <w:b w:val="false"/>
+      <w:bCs w:val="false"/>
+    </w:rPr>
+  </w:style>
+  <w:style w:type="character" w:styleId="ListLabel212">
+    <w:name w:val="ListLabel 212"/>
+    <w:qFormat/>
+    <w:rPr>
+      <w:b w:val="false"/>
+      <w:bCs w:val="false"/>
+    </w:rPr>
+  </w:style>
+  <w:style w:type="character" w:styleId="ListLabel213">
+    <w:name w:val="ListLabel 213"/>
+    <w:qFormat/>
+    <w:rPr>
+      <w:b w:val="false"/>
+      <w:bCs w:val="false"/>
+    </w:rPr>
+  </w:style>
+  <w:style w:type="character" w:styleId="ListLabel214">
+    <w:name w:val="ListLabel 214"/>
+    <w:qFormat/>
+    <w:rPr>
+      <w:b w:val="false"/>
+      <w:bCs w:val="false"/>
+    </w:rPr>
+  </w:style>
+  <w:style w:type="character" w:styleId="ListLabel215">
+    <w:name w:val="ListLabel 215"/>
+    <w:qFormat/>
+    <w:rPr>
+      <w:b w:val="false"/>
+      <w:bCs w:val="false"/>
+    </w:rPr>
+  </w:style>
+  <w:style w:type="character" w:styleId="ListLabel216">
+    <w:name w:val="ListLabel 216"/>
+    <w:qFormat/>
+    <w:rPr>
+      <w:b w:val="false"/>
+      <w:bCs w:val="false"/>
+    </w:rPr>
+  </w:style>
+  <w:style w:type="character" w:styleId="ListLabel217">
+    <w:name w:val="ListLabel 217"/>
+    <w:qFormat/>
+    <w:rPr>
+      <w:b w:val="false"/>
+      <w:bCs w:val="false"/>
+    </w:rPr>
+  </w:style>
+  <w:style w:type="character" w:styleId="ListLabel218">
+    <w:name w:val="ListLabel 218"/>
+    <w:qFormat/>
+    <w:rPr>
+      <w:b w:val="false"/>
+      <w:bCs w:val="false"/>
+    </w:rPr>
+  </w:style>
+  <w:style w:type="character" w:styleId="ListLabel219">
+    <w:name w:val="ListLabel 219"/>
+    <w:qFormat/>
+    <w:rPr>
+      <w:b w:val="false"/>
+      <w:bCs w:val="false"/>
+    </w:rPr>
+  </w:style>
+  <w:style w:type="character" w:styleId="ListLabel220">
+    <w:name w:val="ListLabel 220"/>
+    <w:qFormat/>
+    <w:rPr>
+      <w:b w:val="false"/>
+      <w:bCs w:val="false"/>
+    </w:rPr>
+  </w:style>
+  <w:style w:type="character" w:styleId="ListLabel221">
+    <w:name w:val="ListLabel 221"/>
+    <w:qFormat/>
+    <w:rPr>
+      <w:b w:val="false"/>
+      <w:bCs w:val="false"/>
+    </w:rPr>
+  </w:style>
+  <w:style w:type="character" w:styleId="ListLabel222">
+    <w:name w:val="ListLabel 222"/>
+    <w:qFormat/>
+    <w:rPr>
+      <w:b w:val="false"/>
+      <w:bCs w:val="false"/>
+    </w:rPr>
+  </w:style>
+  <w:style w:type="character" w:styleId="ListLabel223">
+    <w:name w:val="ListLabel 223"/>
+    <w:qFormat/>
+    <w:rPr>
+      <w:b w:val="false"/>
+      <w:bCs w:val="false"/>
+    </w:rPr>
+  </w:style>
+  <w:style w:type="character" w:styleId="ListLabel224">
+    <w:name w:val="ListLabel 224"/>
+    <w:qFormat/>
+    <w:rPr>
+      <w:b w:val="false"/>
+      <w:bCs w:val="false"/>
+    </w:rPr>
+  </w:style>
+  <w:style w:type="character" w:styleId="ListLabel225">
+    <w:name w:val="ListLabel 225"/>
+    <w:qFormat/>
+    <w:rPr>
+      <w:b w:val="false"/>
+      <w:bCs w:val="false"/>
+    </w:rPr>
+  </w:style>
+  <w:style w:type="character" w:styleId="ListLabel226">
+    <w:name w:val="ListLabel 226"/>
+    <w:qFormat/>
+    <w:rPr>
+      <w:b w:val="false"/>
+      <w:bCs w:val="false"/>
+    </w:rPr>
+  </w:style>
+  <w:style w:type="character" w:styleId="ListLabel227">
+    <w:name w:val="ListLabel 227"/>
+    <w:qFormat/>
+    <w:rPr>
+      <w:b w:val="false"/>
+      <w:bCs w:val="false"/>
+    </w:rPr>
+  </w:style>
+  <w:style w:type="character" w:styleId="ListLabel228">
+    <w:name w:val="ListLabel 228"/>
+    <w:qFormat/>
+    <w:rPr>
+      <w:b w:val="false"/>
+      <w:bCs w:val="false"/>
+    </w:rPr>
+  </w:style>
+  <w:style w:type="character" w:styleId="ListLabel229">
+    <w:name w:val="ListLabel 229"/>
+    <w:qFormat/>
+    <w:rPr>
+      <w:b w:val="false"/>
+      <w:bCs w:val="false"/>
+    </w:rPr>
+  </w:style>
+  <w:style w:type="character" w:styleId="ListLabel230">
+    <w:name w:val="ListLabel 230"/>
+    <w:qFormat/>
+    <w:rPr>
+      <w:b w:val="false"/>
+      <w:bCs w:val="false"/>
+    </w:rPr>
+  </w:style>
+  <w:style w:type="character" w:styleId="ListLabel231">
+    <w:name w:val="ListLabel 231"/>
+    <w:qFormat/>
+    <w:rPr>
+      <w:b w:val="false"/>
+      <w:bCs w:val="false"/>
+    </w:rPr>
+  </w:style>
+  <w:style w:type="character" w:styleId="ListLabel232">
+    <w:name w:val="ListLabel 232"/>
+    <w:qFormat/>
+    <w:rPr>
+      <w:b w:val="false"/>
+      <w:bCs w:val="false"/>
+    </w:rPr>
+  </w:style>
+  <w:style w:type="character" w:styleId="ListLabel233">
+    <w:name w:val="ListLabel 233"/>
+    <w:qFormat/>
+    <w:rPr>
+      <w:b w:val="false"/>
+      <w:bCs w:val="false"/>
+    </w:rPr>
+  </w:style>
+  <w:style w:type="character" w:styleId="ListLabel234">
+    <w:name w:val="ListLabel 234"/>
+    <w:qFormat/>
+    <w:rPr>
+      <w:b w:val="false"/>
+      <w:bCs w:val="false"/>
+    </w:rPr>
+  </w:style>
+  <w:style w:type="character" w:styleId="ListLabel235">
+    <w:name w:val="ListLabel 235"/>
+    <w:qFormat/>
+    <w:rPr>
+      <w:rFonts w:cs="OpenSymbol"/>
+    </w:rPr>
+  </w:style>
+  <w:style w:type="character" w:styleId="ListLabel236">
+    <w:name w:val="ListLabel 236"/>
+    <w:qFormat/>
+    <w:rPr>
+      <w:rFonts w:cs="OpenSymbol"/>
+    </w:rPr>
+  </w:style>
+  <w:style w:type="character" w:styleId="ListLabel237">
+    <w:name w:val="ListLabel 237"/>
+    <w:qFormat/>
+    <w:rPr>
+      <w:rFonts w:cs="OpenSymbol"/>
+    </w:rPr>
+  </w:style>
+  <w:style w:type="character" w:styleId="ListLabel238">
+    <w:name w:val="ListLabel 238"/>
+    <w:qFormat/>
+    <w:rPr>
+      <w:rFonts w:cs="OpenSymbol"/>
+    </w:rPr>
+  </w:style>
+  <w:style w:type="character" w:styleId="ListLabel239">
+    <w:name w:val="ListLabel 239"/>
+    <w:qFormat/>
+    <w:rPr>
+      <w:rFonts w:cs="OpenSymbol"/>
+    </w:rPr>
+  </w:style>
+  <w:style w:type="character" w:styleId="ListLabel240">
+    <w:name w:val="ListLabel 240"/>
+    <w:qFormat/>
+    <w:rPr>
+      <w:rFonts w:cs="OpenSymbol"/>
+    </w:rPr>
+  </w:style>
+  <w:style w:type="character" w:styleId="ListLabel241">
+    <w:name w:val="ListLabel 241"/>
+    <w:qFormat/>
+    <w:rPr>
+      <w:rFonts w:cs="OpenSymbol"/>
+    </w:rPr>
+  </w:style>
+  <w:style w:type="character" w:styleId="ListLabel242">
+    <w:name w:val="ListLabel 242"/>
+    <w:qFormat/>
+    <w:rPr>
+      <w:rFonts w:cs="OpenSymbol"/>
+    </w:rPr>
+  </w:style>
+  <w:style w:type="character" w:styleId="ListLabel243">
+    <w:name w:val="ListLabel 243"/>
+    <w:qFormat/>
+    <w:rPr>
+      <w:rFonts w:cs="OpenSymbol"/>
+    </w:rPr>
+  </w:style>
+  <w:style w:type="character" w:styleId="ListLabel244">
+    <w:name w:val="ListLabel 244"/>
+    <w:qFormat/>
+    <w:rPr>
+      <w:b w:val="false"/>
+      <w:bCs w:val="false"/>
+    </w:rPr>
+  </w:style>
+  <w:style w:type="character" w:styleId="ListLabel245">
+    <w:name w:val="ListLabel 245"/>
+    <w:qFormat/>
+    <w:rPr>
+      <w:b w:val="false"/>
+      <w:bCs w:val="false"/>
+    </w:rPr>
+  </w:style>
+  <w:style w:type="character" w:styleId="ListLabel246">
+    <w:name w:val="ListLabel 246"/>
+    <w:qFormat/>
+    <w:rPr>
+      <w:b w:val="false"/>
+      <w:bCs w:val="false"/>
+    </w:rPr>
+  </w:style>
+  <w:style w:type="character" w:styleId="ListLabel247">
+    <w:name w:val="ListLabel 247"/>
+    <w:qFormat/>
+    <w:rPr>
+      <w:b w:val="false"/>
+      <w:bCs w:val="false"/>
+    </w:rPr>
+  </w:style>
+  <w:style w:type="character" w:styleId="ListLabel248">
+    <w:name w:val="ListLabel 248"/>
+    <w:qFormat/>
+    <w:rPr>
+      <w:b w:val="false"/>
+      <w:bCs w:val="false"/>
+    </w:rPr>
+  </w:style>
+  <w:style w:type="character" w:styleId="ListLabel249">
+    <w:name w:val="ListLabel 249"/>
+    <w:qFormat/>
+    <w:rPr>
+      <w:b w:val="false"/>
+      <w:bCs w:val="false"/>
+    </w:rPr>
+  </w:style>
+  <w:style w:type="character" w:styleId="ListLabel250">
+    <w:name w:val="ListLabel 250"/>
+    <w:qFormat/>
+    <w:rPr>
+      <w:b w:val="false"/>
+      <w:bCs w:val="false"/>
+    </w:rPr>
+  </w:style>
+  <w:style w:type="character" w:styleId="ListLabel251">
+    <w:name w:val="ListLabel 251"/>
+    <w:qFormat/>
+    <w:rPr>
+      <w:b w:val="false"/>
+      <w:bCs w:val="false"/>
+    </w:rPr>
+  </w:style>
+  <w:style w:type="character" w:styleId="ListLabel252">
+    <w:name w:val="ListLabel 252"/>
+    <w:qFormat/>
+    <w:rPr>
+      <w:b w:val="false"/>
+      <w:bCs w:val="false"/>
+    </w:rPr>
+  </w:style>
+  <w:style w:type="character" w:styleId="ListLabel253">
+    <w:name w:val="ListLabel 253"/>
+    <w:qFormat/>
+    <w:rPr>
+      <w:b w:val="false"/>
+      <w:bCs w:val="false"/>
+    </w:rPr>
+  </w:style>
+  <w:style w:type="character" w:styleId="ListLabel254">
+    <w:name w:val="ListLabel 254"/>
+    <w:qFormat/>
+    <w:rPr>
+      <w:b w:val="false"/>
+      <w:bCs w:val="false"/>
+    </w:rPr>
+  </w:style>
+  <w:style w:type="character" w:styleId="ListLabel255">
+    <w:name w:val="ListLabel 255"/>
+    <w:qFormat/>
+    <w:rPr>
+      <w:b w:val="false"/>
+      <w:bCs w:val="false"/>
+    </w:rPr>
+  </w:style>
+  <w:style w:type="character" w:styleId="ListLabel256">
+    <w:name w:val="ListLabel 256"/>
+    <w:qFormat/>
+    <w:rPr>
+      <w:b w:val="false"/>
+      <w:bCs w:val="false"/>
+    </w:rPr>
+  </w:style>
+  <w:style w:type="character" w:styleId="ListLabel257">
+    <w:name w:val="ListLabel 257"/>
+    <w:qFormat/>
+    <w:rPr>
+      <w:b w:val="false"/>
+      <w:bCs w:val="false"/>
+    </w:rPr>
+  </w:style>
+  <w:style w:type="character" w:styleId="ListLabel258">
+    <w:name w:val="ListLabel 258"/>
+    <w:qFormat/>
+    <w:rPr>
+      <w:b w:val="false"/>
+      <w:bCs w:val="false"/>
+    </w:rPr>
+  </w:style>
+  <w:style w:type="character" w:styleId="ListLabel259">
+    <w:name w:val="ListLabel 259"/>
+    <w:qFormat/>
+    <w:rPr>
+      <w:b w:val="false"/>
+      <w:bCs w:val="false"/>
+    </w:rPr>
+  </w:style>
+  <w:style w:type="character" w:styleId="ListLabel260">
+    <w:name w:val="ListLabel 260"/>
+    <w:qFormat/>
+    <w:rPr>
+      <w:b w:val="false"/>
+      <w:bCs w:val="false"/>
+    </w:rPr>
+  </w:style>
+  <w:style w:type="character" w:styleId="ListLabel261">
+    <w:name w:val="ListLabel 261"/>
+    <w:qFormat/>
+    <w:rPr>
+      <w:b w:val="false"/>
+      <w:bCs w:val="false"/>
+    </w:rPr>
+  </w:style>
+  <w:style w:type="character" w:styleId="ListLabel262">
+    <w:name w:val="ListLabel 262"/>
+    <w:qFormat/>
+    <w:rPr>
+      <w:b w:val="false"/>
+      <w:bCs w:val="false"/>
+    </w:rPr>
+  </w:style>
+  <w:style w:type="character" w:styleId="ListLabel263">
+    <w:name w:val="ListLabel 263"/>
+    <w:qFormat/>
+    <w:rPr>
+      <w:b w:val="false"/>
+      <w:bCs w:val="false"/>
+    </w:rPr>
+  </w:style>
+  <w:style w:type="character" w:styleId="ListLabel264">
+    <w:name w:val="ListLabel 264"/>
+    <w:qFormat/>
+    <w:rPr>
+      <w:b w:val="false"/>
+      <w:bCs w:val="false"/>
+    </w:rPr>
+  </w:style>
+  <w:style w:type="character" w:styleId="ListLabel265">
+    <w:name w:val="ListLabel 265"/>
+    <w:qFormat/>
+    <w:rPr>
+      <w:b w:val="false"/>
+      <w:bCs w:val="false"/>
+    </w:rPr>
+  </w:style>
+  <w:style w:type="character" w:styleId="ListLabel266">
+    <w:name w:val="ListLabel 266"/>
+    <w:qFormat/>
+    <w:rPr>
+      <w:b w:val="false"/>
+      <w:bCs w:val="false"/>
+    </w:rPr>
+  </w:style>
+  <w:style w:type="character" w:styleId="ListLabel267">
+    <w:name w:val="ListLabel 267"/>
+    <w:qFormat/>
+    <w:rPr>
+      <w:b w:val="false"/>
+      <w:bCs w:val="false"/>
+    </w:rPr>
+  </w:style>
+  <w:style w:type="character" w:styleId="ListLabel268">
+    <w:name w:val="ListLabel 268"/>
+    <w:qFormat/>
+    <w:rPr>
+      <w:b w:val="false"/>
+      <w:bCs w:val="false"/>
+    </w:rPr>
+  </w:style>
+  <w:style w:type="character" w:styleId="ListLabel269">
+    <w:name w:val="ListLabel 269"/>
+    <w:qFormat/>
+    <w:rPr>
+      <w:b w:val="false"/>
+      <w:bCs w:val="false"/>
+    </w:rPr>
+  </w:style>
+  <w:style w:type="character" w:styleId="ListLabel270">
+    <w:name w:val="ListLabel 270"/>
+    <w:qFormat/>
+    <w:rPr>
+      <w:b w:val="false"/>
+      <w:bCs w:val="false"/>
+    </w:rPr>
+  </w:style>
+  <w:style w:type="character" w:styleId="ListLabel271">
+    <w:name w:val="ListLabel 271"/>
+    <w:qFormat/>
+    <w:rPr>
+      <w:b w:val="false"/>
+      <w:bCs w:val="false"/>
+    </w:rPr>
+  </w:style>
+  <w:style w:type="character" w:styleId="ListLabel272">
+    <w:name w:val="ListLabel 272"/>
+    <w:qFormat/>
+    <w:rPr>
+      <w:b w:val="false"/>
+      <w:bCs w:val="false"/>
+    </w:rPr>
+  </w:style>
+  <w:style w:type="character" w:styleId="ListLabel273">
+    <w:name w:val="ListLabel 273"/>
+    <w:qFormat/>
+    <w:rPr>
+      <w:b w:val="false"/>
+      <w:bCs w:val="false"/>
+    </w:rPr>
+  </w:style>
+  <w:style w:type="character" w:styleId="ListLabel274">
+    <w:name w:val="ListLabel 274"/>
+    <w:qFormat/>
+    <w:rPr>
+      <w:b w:val="false"/>
+      <w:bCs w:val="false"/>
+    </w:rPr>
+  </w:style>
+  <w:style w:type="character" w:styleId="ListLabel275">
+    <w:name w:val="ListLabel 275"/>
+    <w:qFormat/>
+    <w:rPr>
+      <w:b w:val="false"/>
+      <w:bCs w:val="false"/>
+    </w:rPr>
+  </w:style>
+  <w:style w:type="character" w:styleId="ListLabel276">
+    <w:name w:val="ListLabel 276"/>
+    <w:qFormat/>
+    <w:rPr>
+      <w:b w:val="false"/>
+      <w:bCs w:val="false"/>
+    </w:rPr>
+  </w:style>
+  <w:style w:type="character" w:styleId="ListLabel277">
+    <w:name w:val="ListLabel 277"/>
+    <w:qFormat/>
+    <w:rPr>
+      <w:b w:val="false"/>
+      <w:bCs w:val="false"/>
+    </w:rPr>
+  </w:style>
+  <w:style w:type="character" w:styleId="ListLabel278">
+    <w:name w:val="ListLabel 278"/>
+    <w:qFormat/>
+    <w:rPr>
+      <w:b w:val="false"/>
+      <w:bCs w:val="false"/>
+    </w:rPr>
+  </w:style>
+  <w:style w:type="character" w:styleId="ListLabel279">
+    <w:name w:val="ListLabel 279"/>
+    <w:qFormat/>
+    <w:rPr>
+      <w:b w:val="false"/>
+      <w:bCs w:val="false"/>
+    </w:rPr>
+  </w:style>
+  <w:style w:type="character" w:styleId="ListLabel280">
+    <w:name w:val="ListLabel 280"/>
+    <w:qFormat/>
+    <w:rPr>
+      <w:b/>
+      <w:bCs w:val="false"/>
+      <w:sz w:val="24"/>
+    </w:rPr>
+  </w:style>
+  <w:style w:type="character" w:styleId="ListLabel281">
+    <w:name w:val="ListLabel 281"/>
+    <w:qFormat/>
+    <w:rPr>
+      <w:b w:val="false"/>
+      <w:bCs w:val="false"/>
+    </w:rPr>
+  </w:style>
+  <w:style w:type="character" w:styleId="ListLabel282">
+    <w:name w:val="ListLabel 282"/>
+    <w:qFormat/>
+    <w:rPr>
+      <w:b w:val="false"/>
+      <w:bCs w:val="false"/>
+    </w:rPr>
+  </w:style>
+  <w:style w:type="character" w:styleId="ListLabel283">
+    <w:name w:val="ListLabel 283"/>
+    <w:qFormat/>
+    <w:rPr>
+      <w:b w:val="false"/>
+      <w:bCs w:val="false"/>
+    </w:rPr>
+  </w:style>
+  <w:style w:type="character" w:styleId="ListLabel284">
+    <w:name w:val="ListLabel 284"/>
+    <w:qFormat/>
+    <w:rPr>
+      <w:b w:val="false"/>
+      <w:bCs w:val="false"/>
+    </w:rPr>
+  </w:style>
+  <w:style w:type="character" w:styleId="ListLabel285">
+    <w:name w:val="ListLabel 285"/>
+    <w:qFormat/>
+    <w:rPr>
+      <w:b w:val="false"/>
+      <w:bCs w:val="false"/>
+    </w:rPr>
+  </w:style>
+  <w:style w:type="character" w:styleId="ListLabel286">
+    <w:name w:val="ListLabel 286"/>
+    <w:qFormat/>
+    <w:rPr>
+      <w:b w:val="false"/>
+      <w:bCs w:val="false"/>
+    </w:rPr>
+  </w:style>
+  <w:style w:type="character" w:styleId="ListLabel287">
+    <w:name w:val="ListLabel 287"/>
+    <w:qFormat/>
+    <w:rPr>
+      <w:b w:val="false"/>
+      <w:bCs w:val="false"/>
+    </w:rPr>
+  </w:style>
+  <w:style w:type="character" w:styleId="ListLabel288">
+    <w:name w:val="ListLabel 288"/>
+    <w:qFormat/>
+    <w:rPr>
+      <w:b w:val="false"/>
+      <w:bCs w:val="false"/>
+    </w:rPr>
+  </w:style>
+  <w:style w:type="character" w:styleId="ListLabel289">
+    <w:name w:val="ListLabel 289"/>
+    <w:qFormat/>
+    <w:rPr>
+      <w:rFonts w:cs="OpenSymbol"/>
+    </w:rPr>
+  </w:style>
+  <w:style w:type="character" w:styleId="ListLabel290">
+    <w:name w:val="ListLabel 290"/>
+    <w:qFormat/>
+    <w:rPr>
+      <w:rFonts w:cs="OpenSymbol"/>
+    </w:rPr>
+  </w:style>
+  <w:style w:type="character" w:styleId="ListLabel291">
+    <w:name w:val="ListLabel 291"/>
+    <w:qFormat/>
+    <w:rPr>
+      <w:rFonts w:cs="OpenSymbol"/>
+    </w:rPr>
+  </w:style>
+  <w:style w:type="character" w:styleId="ListLabel292">
+    <w:name w:val="ListLabel 292"/>
+    <w:qFormat/>
+    <w:rPr>
+      <w:rFonts w:cs="OpenSymbol"/>
+    </w:rPr>
+  </w:style>
+  <w:style w:type="character" w:styleId="ListLabel293">
+    <w:name w:val="ListLabel 293"/>
+    <w:qFormat/>
+    <w:rPr>
+      <w:rFonts w:cs="OpenSymbol"/>
+    </w:rPr>
+  </w:style>
+  <w:style w:type="character" w:styleId="ListLabel294">
+    <w:name w:val="ListLabel 294"/>
+    <w:qFormat/>
+    <w:rPr>
+      <w:rFonts w:cs="OpenSymbol"/>
+    </w:rPr>
+  </w:style>
+  <w:style w:type="character" w:styleId="ListLabel295">
+    <w:name w:val="ListLabel 295"/>
+    <w:qFormat/>
+    <w:rPr>
+      <w:rFonts w:cs="OpenSymbol"/>
+    </w:rPr>
+  </w:style>
+  <w:style w:type="character" w:styleId="ListLabel296">
+    <w:name w:val="ListLabel 296"/>
+    <w:qFormat/>
+    <w:rPr>
+      <w:rFonts w:cs="OpenSymbol"/>
+    </w:rPr>
+  </w:style>
+  <w:style w:type="character" w:styleId="ListLabel297">
+    <w:name w:val="ListLabel 297"/>
+    <w:qFormat/>
+    <w:rPr>
+      <w:rFonts w:cs="OpenSymbol"/>
+    </w:rPr>
+  </w:style>
+  <w:style w:type="character" w:styleId="ListLabel298">
+    <w:name w:val="ListLabel 298"/>
+    <w:qFormat/>
+    <w:rPr>
+      <w:b w:val="false"/>
+      <w:bCs w:val="false"/>
+    </w:rPr>
+  </w:style>
+  <w:style w:type="character" w:styleId="ListLabel299">
+    <w:name w:val="ListLabel 299"/>
+    <w:qFormat/>
+    <w:rPr>
+      <w:b w:val="false"/>
+      <w:bCs w:val="false"/>
+    </w:rPr>
+  </w:style>
+  <w:style w:type="character" w:styleId="ListLabel300">
+    <w:name w:val="ListLabel 300"/>
+    <w:qFormat/>
+    <w:rPr>
+      <w:b w:val="false"/>
+      <w:bCs w:val="false"/>
+    </w:rPr>
+  </w:style>
+  <w:style w:type="character" w:styleId="ListLabel301">
+    <w:name w:val="ListLabel 301"/>
+    <w:qFormat/>
+    <w:rPr>
+      <w:b w:val="false"/>
+      <w:bCs w:val="false"/>
+    </w:rPr>
+  </w:style>
+  <w:style w:type="character" w:styleId="ListLabel302">
+    <w:name w:val="ListLabel 302"/>
+    <w:qFormat/>
+    <w:rPr>
+      <w:b w:val="false"/>
+      <w:bCs w:val="false"/>
+    </w:rPr>
+  </w:style>
+  <w:style w:type="character" w:styleId="ListLabel303">
+    <w:name w:val="ListLabel 303"/>
+    <w:qFormat/>
+    <w:rPr>
+      <w:b w:val="false"/>
+      <w:bCs w:val="false"/>
+    </w:rPr>
+  </w:style>
+  <w:style w:type="character" w:styleId="ListLabel304">
+    <w:name w:val="ListLabel 304"/>
+    <w:qFormat/>
+    <w:rPr>
+      <w:b w:val="false"/>
+      <w:bCs w:val="false"/>
+    </w:rPr>
+  </w:style>
+  <w:style w:type="character" w:styleId="ListLabel305">
+    <w:name w:val="ListLabel 305"/>
+    <w:qFormat/>
+    <w:rPr>
+      <w:b w:val="false"/>
+      <w:bCs w:val="false"/>
+    </w:rPr>
+  </w:style>
+  <w:style w:type="character" w:styleId="ListLabel306">
+    <w:name w:val="ListLabel 306"/>
+    <w:qFormat/>
+    <w:rPr>
+      <w:b w:val="false"/>
+      <w:bCs w:val="false"/>
+    </w:rPr>
+  </w:style>
+  <w:style w:type="character" w:styleId="ListLabel307">
+    <w:name w:val="ListLabel 307"/>
+    <w:qFormat/>
+    <w:rPr>
+      <w:b w:val="false"/>
+      <w:bCs w:val="false"/>
+    </w:rPr>
+  </w:style>
+  <w:style w:type="character" w:styleId="ListLabel308">
+    <w:name w:val="ListLabel 308"/>
+    <w:qFormat/>
+    <w:rPr>
+      <w:b w:val="false"/>
+      <w:bCs w:val="false"/>
+    </w:rPr>
+  </w:style>
+  <w:style w:type="character" w:styleId="ListLabel309">
+    <w:name w:val="ListLabel 309"/>
+    <w:qFormat/>
+    <w:rPr>
+      <w:b w:val="false"/>
+      <w:bCs w:val="false"/>
+    </w:rPr>
+  </w:style>
+  <w:style w:type="character" w:styleId="ListLabel310">
+    <w:name w:val="ListLabel 310"/>
+    <w:qFormat/>
+    <w:rPr>
+      <w:b w:val="false"/>
+      <w:bCs w:val="false"/>
+    </w:rPr>
+  </w:style>
+  <w:style w:type="character" w:styleId="ListLabel311">
+    <w:name w:val="ListLabel 311"/>
+    <w:qFormat/>
+    <w:rPr>
+      <w:b w:val="false"/>
+      <w:bCs w:val="false"/>
+    </w:rPr>
+  </w:style>
+  <w:style w:type="character" w:styleId="ListLabel312">
+    <w:name w:val="ListLabel 312"/>
+    <w:qFormat/>
+    <w:rPr>
+      <w:b w:val="false"/>
+      <w:bCs w:val="false"/>
+    </w:rPr>
+  </w:style>
+  <w:style w:type="character" w:styleId="ListLabel313">
+    <w:name w:val="ListLabel 313"/>
+    <w:qFormat/>
+    <w:rPr>
+      <w:b w:val="false"/>
+      <w:bCs w:val="false"/>
+    </w:rPr>
+  </w:style>
+  <w:style w:type="character" w:styleId="ListLabel314">
+    <w:name w:val="ListLabel 314"/>
+    <w:qFormat/>
+    <w:rPr>
+      <w:b w:val="false"/>
+      <w:bCs w:val="false"/>
+    </w:rPr>
+  </w:style>
+  <w:style w:type="character" w:styleId="ListLabel315">
+    <w:name w:val="ListLabel 315"/>
+    <w:qFormat/>
+    <w:rPr>
+      <w:b w:val="false"/>
+      <w:bCs w:val="false"/>
+    </w:rPr>
+  </w:style>
+  <w:style w:type="character" w:styleId="ListLabel316">
+    <w:name w:val="ListLabel 316"/>
+    <w:qFormat/>
+    <w:rPr>
+      <w:b w:val="false"/>
+      <w:bCs w:val="false"/>
+    </w:rPr>
+  </w:style>
+  <w:style w:type="character" w:styleId="ListLabel317">
+    <w:name w:val="ListLabel 317"/>
+    <w:qFormat/>
+    <w:rPr>
+      <w:b w:val="false"/>
+      <w:bCs w:val="false"/>
+    </w:rPr>
+  </w:style>
+  <w:style w:type="character" w:styleId="ListLabel318">
+    <w:name w:val="ListLabel 318"/>
+    <w:qFormat/>
+    <w:rPr>
+      <w:b w:val="false"/>
+      <w:bCs w:val="false"/>
+    </w:rPr>
+  </w:style>
+  <w:style w:type="character" w:styleId="ListLabel319">
+    <w:name w:val="ListLabel 319"/>
+    <w:qFormat/>
+    <w:rPr>
+      <w:b w:val="false"/>
+      <w:bCs w:val="false"/>
+    </w:rPr>
+  </w:style>
+  <w:style w:type="character" w:styleId="ListLabel320">
+    <w:name w:val="ListLabel 320"/>
+    <w:qFormat/>
+    <w:rPr>
+      <w:b w:val="false"/>
+      <w:bCs w:val="false"/>
+    </w:rPr>
+  </w:style>
+  <w:style w:type="character" w:styleId="ListLabel321">
+    <w:name w:val="ListLabel 321"/>
+    <w:qFormat/>
+    <w:rPr>
+      <w:b w:val="false"/>
+      <w:bCs w:val="false"/>
+    </w:rPr>
+  </w:style>
+  <w:style w:type="character" w:styleId="ListLabel322">
+    <w:name w:val="ListLabel 322"/>
+    <w:qFormat/>
+    <w:rPr>
+      <w:b w:val="false"/>
+      <w:bCs w:val="false"/>
+    </w:rPr>
+  </w:style>
+  <w:style w:type="character" w:styleId="ListLabel323">
+    <w:name w:val="ListLabel 323"/>
+    <w:qFormat/>
+    <w:rPr>
+      <w:b w:val="false"/>
+      <w:bCs w:val="false"/>
+    </w:rPr>
+  </w:style>
+  <w:style w:type="character" w:styleId="ListLabel324">
+    <w:name w:val="ListLabel 324"/>
+    <w:qFormat/>
+    <w:rPr>
+      <w:b w:val="false"/>
+      <w:bCs w:val="false"/>
+    </w:rPr>
+  </w:style>
+  <w:style w:type="character" w:styleId="ListLabel325">
+    <w:name w:val="ListLabel 325"/>
+    <w:qFormat/>
+    <w:rPr>
+      <w:b w:val="false"/>
+      <w:bCs w:val="false"/>
+    </w:rPr>
+  </w:style>
+  <w:style w:type="character" w:styleId="ListLabel326">
+    <w:name w:val="ListLabel 326"/>
+    <w:qFormat/>
+    <w:rPr>
+      <w:b w:val="false"/>
+      <w:bCs w:val="false"/>
+    </w:rPr>
+  </w:style>
+  <w:style w:type="character" w:styleId="ListLabel327">
+    <w:name w:val="ListLabel 327"/>
+    <w:qFormat/>
+    <w:rPr>
+      <w:b w:val="false"/>
+      <w:bCs w:val="false"/>
+    </w:rPr>
+  </w:style>
+  <w:style w:type="character" w:styleId="ListLabel328">
+    <w:name w:val="ListLabel 328"/>
+    <w:qFormat/>
+    <w:rPr>
+      <w:b w:val="false"/>
+      <w:bCs w:val="false"/>
+    </w:rPr>
+  </w:style>
+  <w:style w:type="character" w:styleId="ListLabel329">
+    <w:name w:val="ListLabel 329"/>
+    <w:qFormat/>
+    <w:rPr>
+      <w:b w:val="false"/>
+      <w:bCs w:val="false"/>
+    </w:rPr>
+  </w:style>
+  <w:style w:type="character" w:styleId="ListLabel330">
+    <w:name w:val="ListLabel 330"/>
+    <w:qFormat/>
+    <w:rPr>
+      <w:b w:val="false"/>
+      <w:bCs w:val="false"/>
+    </w:rPr>
+  </w:style>
+  <w:style w:type="character" w:styleId="ListLabel331">
+    <w:name w:val="ListLabel 331"/>
+    <w:qFormat/>
+    <w:rPr>
+      <w:b w:val="false"/>
+      <w:bCs w:val="false"/>
+    </w:rPr>
+  </w:style>
+  <w:style w:type="character" w:styleId="ListLabel332">
+    <w:name w:val="ListLabel 332"/>
+    <w:qFormat/>
+    <w:rPr>
+      <w:b w:val="false"/>
+      <w:bCs w:val="false"/>
+    </w:rPr>
+  </w:style>
+  <w:style w:type="character" w:styleId="ListLabel333">
+    <w:name w:val="ListLabel 333"/>
+    <w:qFormat/>
+    <w:rPr>
+      <w:b w:val="false"/>
+      <w:bCs w:val="false"/>
+    </w:rPr>
+  </w:style>
+  <w:style w:type="character" w:styleId="ListLabel334">
+    <w:name w:val="ListLabel 334"/>
+    <w:qFormat/>
+    <w:rPr>
+      <w:b/>
+      <w:bCs w:val="false"/>
+      <w:sz w:val="24"/>
+    </w:rPr>
+  </w:style>
+  <w:style w:type="character" w:styleId="ListLabel335">
+    <w:name w:val="ListLabel 335"/>
+    <w:qFormat/>
+    <w:rPr>
+      <w:b w:val="false"/>
+      <w:bCs w:val="false"/>
+    </w:rPr>
+  </w:style>
+  <w:style w:type="character" w:styleId="ListLabel336">
+    <w:name w:val="ListLabel 336"/>
+    <w:qFormat/>
+    <w:rPr>
+      <w:b w:val="false"/>
+      <w:bCs w:val="false"/>
+    </w:rPr>
+  </w:style>
+  <w:style w:type="character" w:styleId="ListLabel337">
+    <w:name w:val="ListLabel 337"/>
+    <w:qFormat/>
+    <w:rPr>
+      <w:b w:val="false"/>
+      <w:bCs w:val="false"/>
+    </w:rPr>
+  </w:style>
+  <w:style w:type="character" w:styleId="ListLabel338">
+    <w:name w:val="ListLabel 338"/>
+    <w:qFormat/>
+    <w:rPr>
+      <w:b w:val="false"/>
+      <w:bCs w:val="false"/>
+    </w:rPr>
+  </w:style>
+  <w:style w:type="character" w:styleId="ListLabel339">
+    <w:name w:val="ListLabel 339"/>
+    <w:qFormat/>
+    <w:rPr>
+      <w:b w:val="false"/>
+      <w:bCs w:val="false"/>
+    </w:rPr>
+  </w:style>
+  <w:style w:type="character" w:styleId="ListLabel340">
+    <w:name w:val="ListLabel 340"/>
+    <w:qFormat/>
+    <w:rPr>
+      <w:b w:val="false"/>
+      <w:bCs w:val="false"/>
+    </w:rPr>
+  </w:style>
+  <w:style w:type="character" w:styleId="ListLabel341">
+    <w:name w:val="ListLabel 341"/>
+    <w:qFormat/>
+    <w:rPr>
+      <w:b w:val="false"/>
+      <w:bCs w:val="false"/>
+    </w:rPr>
+  </w:style>
+  <w:style w:type="character" w:styleId="ListLabel342">
+    <w:name w:val="ListLabel 342"/>
+    <w:qFormat/>
+    <w:rPr>
+      <w:b w:val="false"/>
+      <w:bCs w:val="false"/>
+    </w:rPr>
+  </w:style>
+  <w:style w:type="character" w:styleId="ListLabel343">
+    <w:name w:val="ListLabel 343"/>
+    <w:qFormat/>
+    <w:rPr>
+      <w:rFonts w:cs="OpenSymbol"/>
+    </w:rPr>
+  </w:style>
+  <w:style w:type="character" w:styleId="ListLabel344">
+    <w:name w:val="ListLabel 344"/>
+    <w:qFormat/>
+    <w:rPr>
+      <w:rFonts w:cs="OpenSymbol"/>
+    </w:rPr>
+  </w:style>
+  <w:style w:type="character" w:styleId="ListLabel345">
+    <w:name w:val="ListLabel 345"/>
+    <w:qFormat/>
+    <w:rPr>
+      <w:rFonts w:cs="OpenSymbol"/>
+    </w:rPr>
+  </w:style>
+  <w:style w:type="character" w:styleId="ListLabel346">
+    <w:name w:val="ListLabel 346"/>
+    <w:qFormat/>
+    <w:rPr>
+      <w:rFonts w:cs="OpenSymbol"/>
+    </w:rPr>
+  </w:style>
+  <w:style w:type="character" w:styleId="ListLabel347">
+    <w:name w:val="ListLabel 347"/>
+    <w:qFormat/>
+    <w:rPr>
+      <w:rFonts w:cs="OpenSymbol"/>
+    </w:rPr>
+  </w:style>
+  <w:style w:type="character" w:styleId="ListLabel348">
+    <w:name w:val="ListLabel 348"/>
+    <w:qFormat/>
+    <w:rPr>
+      <w:rFonts w:cs="OpenSymbol"/>
+    </w:rPr>
+  </w:style>
+  <w:style w:type="character" w:styleId="ListLabel349">
+    <w:name w:val="ListLabel 349"/>
+    <w:qFormat/>
+    <w:rPr>
+      <w:rFonts w:cs="OpenSymbol"/>
+    </w:rPr>
+  </w:style>
+  <w:style w:type="character" w:styleId="ListLabel350">
+    <w:name w:val="ListLabel 350"/>
+    <w:qFormat/>
+    <w:rPr>
+      <w:rFonts w:cs="OpenSymbol"/>
+    </w:rPr>
+  </w:style>
+  <w:style w:type="character" w:styleId="ListLabel351">
+    <w:name w:val="ListLabel 351"/>
+    <w:qFormat/>
+    <w:rPr>
+      <w:rFonts w:cs="OpenSymbol"/>
+    </w:rPr>
+  </w:style>
+  <w:style w:type="character" w:styleId="ListLabel352">
+    <w:name w:val="ListLabel 352"/>
+    <w:qFormat/>
+    <w:rPr>
+      <w:b w:val="false"/>
+      <w:bCs w:val="false"/>
+    </w:rPr>
+  </w:style>
+  <w:style w:type="character" w:styleId="ListLabel353">
+    <w:name w:val="ListLabel 353"/>
+    <w:qFormat/>
+    <w:rPr>
+      <w:b w:val="false"/>
+      <w:bCs w:val="false"/>
+    </w:rPr>
+  </w:style>
+  <w:style w:type="character" w:styleId="ListLabel354">
+    <w:name w:val="ListLabel 354"/>
+    <w:qFormat/>
+    <w:rPr>
+      <w:b w:val="false"/>
+      <w:bCs w:val="false"/>
+    </w:rPr>
+  </w:style>
+  <w:style w:type="character" w:styleId="ListLabel355">
+    <w:name w:val="ListLabel 355"/>
+    <w:qFormat/>
+    <w:rPr>
+      <w:b w:val="false"/>
+      <w:bCs w:val="false"/>
+    </w:rPr>
+  </w:style>
+  <w:style w:type="character" w:styleId="ListLabel356">
+    <w:name w:val="ListLabel 356"/>
+    <w:qFormat/>
+    <w:rPr>
+      <w:b w:val="false"/>
+      <w:bCs w:val="false"/>
+    </w:rPr>
+  </w:style>
+  <w:style w:type="character" w:styleId="ListLabel357">
+    <w:name w:val="ListLabel 357"/>
+    <w:qFormat/>
+    <w:rPr>
+      <w:b w:val="false"/>
+      <w:bCs w:val="false"/>
+    </w:rPr>
+  </w:style>
+  <w:style w:type="character" w:styleId="ListLabel358">
+    <w:name w:val="ListLabel 358"/>
+    <w:qFormat/>
+    <w:rPr>
+      <w:b w:val="false"/>
+      <w:bCs w:val="false"/>
+    </w:rPr>
+  </w:style>
+  <w:style w:type="character" w:styleId="ListLabel359">
+    <w:name w:val="ListLabel 359"/>
+    <w:qFormat/>
+    <w:rPr>
+      <w:b w:val="false"/>
+      <w:bCs w:val="false"/>
+    </w:rPr>
+  </w:style>
+  <w:style w:type="character" w:styleId="ListLabel360">
+    <w:name w:val="ListLabel 360"/>
+    <w:qFormat/>
+    <w:rPr>
+      <w:b w:val="false"/>
+      <w:bCs w:val="false"/>
+    </w:rPr>
+  </w:style>
+  <w:style w:type="character" w:styleId="ListLabel361">
+    <w:name w:val="ListLabel 361"/>
+    <w:qFormat/>
+    <w:rPr>
+      <w:b w:val="false"/>
+      <w:bCs w:val="false"/>
+    </w:rPr>
+  </w:style>
+  <w:style w:type="character" w:styleId="ListLabel362">
+    <w:name w:val="ListLabel 362"/>
+    <w:qFormat/>
+    <w:rPr>
+      <w:b w:val="false"/>
+      <w:bCs w:val="false"/>
+    </w:rPr>
+  </w:style>
+  <w:style w:type="character" w:styleId="ListLabel363">
+    <w:name w:val="ListLabel 363"/>
+    <w:qFormat/>
+    <w:rPr>
+      <w:b w:val="false"/>
+      <w:bCs w:val="false"/>
+    </w:rPr>
+  </w:style>
+  <w:style w:type="character" w:styleId="ListLabel364">
+    <w:name w:val="ListLabel 364"/>
+    <w:qFormat/>
+    <w:rPr>
+      <w:b w:val="false"/>
+      <w:bCs w:val="false"/>
+    </w:rPr>
+  </w:style>
+  <w:style w:type="character" w:styleId="ListLabel365">
+    <w:name w:val="ListLabel 365"/>
+    <w:qFormat/>
+    <w:rPr>
+      <w:b w:val="false"/>
+      <w:bCs w:val="false"/>
+    </w:rPr>
+  </w:style>
+  <w:style w:type="character" w:styleId="ListLabel366">
+    <w:name w:val="ListLabel 366"/>
+    <w:qFormat/>
+    <w:rPr>
+      <w:b w:val="false"/>
+      <w:bCs w:val="false"/>
+    </w:rPr>
+  </w:style>
+  <w:style w:type="character" w:styleId="ListLabel367">
+    <w:name w:val="ListLabel 367"/>
+    <w:qFormat/>
+    <w:rPr>
+      <w:b w:val="false"/>
+      <w:bCs w:val="false"/>
+    </w:rPr>
+  </w:style>
+  <w:style w:type="character" w:styleId="ListLabel368">
+    <w:name w:val="ListLabel 368"/>
+    <w:qFormat/>
+    <w:rPr>
+      <w:b w:val="false"/>
+      <w:bCs w:val="false"/>
+    </w:rPr>
+  </w:style>
+  <w:style w:type="character" w:styleId="ListLabel369">
+    <w:name w:val="ListLabel 369"/>
+    <w:qFormat/>
+    <w:rPr>
+      <w:b w:val="false"/>
+      <w:bCs w:val="false"/>
+    </w:rPr>
+  </w:style>
+  <w:style w:type="character" w:styleId="ListLabel370">
+    <w:name w:val="ListLabel 370"/>
+    <w:qFormat/>
+    <w:rPr>
+      <w:b w:val="false"/>
+      <w:bCs w:val="false"/>
+    </w:rPr>
+  </w:style>
+  <w:style w:type="character" w:styleId="ListLabel371">
+    <w:name w:val="ListLabel 371"/>
+    <w:qFormat/>
+    <w:rPr>
+      <w:b w:val="false"/>
+      <w:bCs w:val="false"/>
+    </w:rPr>
+  </w:style>
+  <w:style w:type="character" w:styleId="ListLabel372">
+    <w:name w:val="ListLabel 372"/>
+    <w:qFormat/>
+    <w:rPr>
+      <w:b w:val="false"/>
+      <w:bCs w:val="false"/>
+    </w:rPr>
+  </w:style>
+  <w:style w:type="character" w:styleId="ListLabel373">
+    <w:name w:val="ListLabel 373"/>
+    <w:qFormat/>
+    <w:rPr>
+      <w:b w:val="false"/>
+      <w:bCs w:val="false"/>
+    </w:rPr>
+  </w:style>
+  <w:style w:type="character" w:styleId="ListLabel374">
+    <w:name w:val="ListLabel 374"/>
+    <w:qFormat/>
+    <w:rPr>
+      <w:b w:val="false"/>
+      <w:bCs w:val="false"/>
+    </w:rPr>
+  </w:style>
+  <w:style w:type="character" w:styleId="ListLabel375">
+    <w:name w:val="ListLabel 375"/>
+    <w:qFormat/>
+    <w:rPr>
+      <w:b w:val="false"/>
+      <w:bCs w:val="false"/>
+    </w:rPr>
+  </w:style>
+  <w:style w:type="character" w:styleId="ListLabel376">
+    <w:name w:val="ListLabel 376"/>
+    <w:qFormat/>
+    <w:rPr>
+      <w:b w:val="false"/>
+      <w:bCs w:val="false"/>
+    </w:rPr>
+  </w:style>
+  <w:style w:type="character" w:styleId="ListLabel377">
+    <w:name w:val="ListLabel 377"/>
+    <w:qFormat/>
+    <w:rPr>
+      <w:b w:val="false"/>
+      <w:bCs w:val="false"/>
+    </w:rPr>
+  </w:style>
+  <w:style w:type="character" w:styleId="ListLabel378">
+    <w:name w:val="ListLabel 378"/>
+    <w:qFormat/>
+    <w:rPr>
+      <w:b w:val="false"/>
+      <w:bCs w:val="false"/>
+    </w:rPr>
+  </w:style>
+  <w:style w:type="character" w:styleId="ListLabel379">
+    <w:name w:val="ListLabel 379"/>
+    <w:qFormat/>
+    <w:rPr>
+      <w:b w:val="false"/>
+      <w:bCs w:val="false"/>
+    </w:rPr>
+  </w:style>
+  <w:style w:type="character" w:styleId="ListLabel380">
+    <w:name w:val="ListLabel 380"/>
+    <w:qFormat/>
+    <w:rPr>
+      <w:b w:val="false"/>
+      <w:bCs w:val="false"/>
+    </w:rPr>
+  </w:style>
+  <w:style w:type="character" w:styleId="ListLabel381">
+    <w:name w:val="ListLabel 381"/>
+    <w:qFormat/>
+    <w:rPr>
+      <w:b w:val="false"/>
+      <w:bCs w:val="false"/>
+    </w:rPr>
+  </w:style>
+  <w:style w:type="character" w:styleId="ListLabel382">
+    <w:name w:val="ListLabel 382"/>
+    <w:qFormat/>
+    <w:rPr>
+      <w:b w:val="false"/>
+      <w:bCs w:val="false"/>
+    </w:rPr>
+  </w:style>
+  <w:style w:type="character" w:styleId="ListLabel383">
+    <w:name w:val="ListLabel 383"/>
+    <w:qFormat/>
+    <w:rPr>
+      <w:b w:val="false"/>
+      <w:bCs w:val="false"/>
+    </w:rPr>
+  </w:style>
+  <w:style w:type="character" w:styleId="ListLabel384">
+    <w:name w:val="ListLabel 384"/>
+    <w:qFormat/>
+    <w:rPr>
+      <w:b w:val="false"/>
+      <w:bCs w:val="false"/>
+    </w:rPr>
+  </w:style>
+  <w:style w:type="character" w:styleId="ListLabel385">
+    <w:name w:val="ListLabel 385"/>
+    <w:qFormat/>
+    <w:rPr>
+      <w:b w:val="false"/>
+      <w:bCs w:val="false"/>
+    </w:rPr>
+  </w:style>
+  <w:style w:type="character" w:styleId="ListLabel386">
+    <w:name w:val="ListLabel 386"/>
+    <w:qFormat/>
+    <w:rPr>
+      <w:b w:val="false"/>
+      <w:bCs w:val="false"/>
+    </w:rPr>
+  </w:style>
+  <w:style w:type="character" w:styleId="ListLabel387">
+    <w:name w:val="ListLabel 387"/>
+    <w:qFormat/>
+    <w:rPr>
+      <w:b w:val="false"/>
+      <w:bCs w:val="false"/>
+    </w:rPr>
+  </w:style>
+  <w:style w:type="character" w:styleId="ListLabel388">
+    <w:name w:val="ListLabel 388"/>
+    <w:qFormat/>
+    <w:rPr>
+      <w:b/>
+      <w:bCs w:val="false"/>
+      <w:sz w:val="24"/>
+    </w:rPr>
+  </w:style>
+  <w:style w:type="character" w:styleId="ListLabel389">
+    <w:name w:val="ListLabel 389"/>
+    <w:qFormat/>
+    <w:rPr>
+      <w:b w:val="false"/>
+      <w:bCs w:val="false"/>
+    </w:rPr>
+  </w:style>
+  <w:style w:type="character" w:styleId="ListLabel390">
+    <w:name w:val="ListLabel 390"/>
+    <w:qFormat/>
+    <w:rPr>
+      <w:b w:val="false"/>
+      <w:bCs w:val="false"/>
+    </w:rPr>
+  </w:style>
+  <w:style w:type="character" w:styleId="ListLabel391">
+    <w:name w:val="ListLabel 391"/>
+    <w:qFormat/>
+    <w:rPr>
+      <w:b w:val="false"/>
+      <w:bCs w:val="false"/>
+    </w:rPr>
+  </w:style>
+  <w:style w:type="character" w:styleId="ListLabel392">
+    <w:name w:val="ListLabel 392"/>
+    <w:qFormat/>
+    <w:rPr>
+      <w:b w:val="false"/>
+      <w:bCs w:val="false"/>
+    </w:rPr>
+  </w:style>
+  <w:style w:type="character" w:styleId="ListLabel393">
+    <w:name w:val="ListLabel 393"/>
+    <w:qFormat/>
+    <w:rPr>
+      <w:b w:val="false"/>
+      <w:bCs w:val="false"/>
+    </w:rPr>
+  </w:style>
+  <w:style w:type="character" w:styleId="ListLabel394">
+    <w:name w:val="ListLabel 394"/>
+    <w:qFormat/>
+    <w:rPr>
+      <w:b w:val="false"/>
+      <w:bCs w:val="false"/>
+    </w:rPr>
+  </w:style>
+  <w:style w:type="character" w:styleId="ListLabel395">
+    <w:name w:val="ListLabel 395"/>
+    <w:qFormat/>
+    <w:rPr>
+      <w:b w:val="false"/>
+      <w:bCs w:val="false"/>
+    </w:rPr>
+  </w:style>
+  <w:style w:type="character" w:styleId="ListLabel396">
+    <w:name w:val="ListLabel 396"/>
+    <w:qFormat/>
+    <w:rPr>
+      <w:b w:val="false"/>
+      <w:bCs w:val="false"/>
+    </w:rPr>
+  </w:style>
+  <w:style w:type="character" w:styleId="ListLabel397">
+    <w:name w:val="ListLabel 397"/>
+    <w:qFormat/>
+    <w:rPr>
+      <w:rFonts w:cs="OpenSymbol"/>
+    </w:rPr>
+  </w:style>
+  <w:style w:type="character" w:styleId="ListLabel398">
+    <w:name w:val="ListLabel 398"/>
+    <w:qFormat/>
+    <w:rPr>
+      <w:rFonts w:cs="OpenSymbol"/>
+    </w:rPr>
+  </w:style>
+  <w:style w:type="character" w:styleId="ListLabel399">
+    <w:name w:val="ListLabel 399"/>
+    <w:qFormat/>
+    <w:rPr>
+      <w:rFonts w:cs="OpenSymbol"/>
+    </w:rPr>
+  </w:style>
+  <w:style w:type="character" w:styleId="ListLabel400">
+    <w:name w:val="ListLabel 400"/>
+    <w:qFormat/>
+    <w:rPr>
+      <w:rFonts w:cs="OpenSymbol"/>
+    </w:rPr>
+  </w:style>
+  <w:style w:type="character" w:styleId="ListLabel401">
+    <w:name w:val="ListLabel 401"/>
+    <w:qFormat/>
+    <w:rPr>
+      <w:rFonts w:cs="OpenSymbol"/>
+    </w:rPr>
+  </w:style>
+  <w:style w:type="character" w:styleId="ListLabel402">
+    <w:name w:val="ListLabel 402"/>
+    <w:qFormat/>
+    <w:rPr>
+      <w:rFonts w:cs="OpenSymbol"/>
+    </w:rPr>
+  </w:style>
+  <w:style w:type="character" w:styleId="ListLabel403">
+    <w:name w:val="ListLabel 403"/>
+    <w:qFormat/>
+    <w:rPr>
+      <w:rFonts w:cs="OpenSymbol"/>
+    </w:rPr>
+  </w:style>
+  <w:style w:type="character" w:styleId="ListLabel404">
+    <w:name w:val="ListLabel 404"/>
+    <w:qFormat/>
+    <w:rPr>
+      <w:rFonts w:cs="OpenSymbol"/>
+    </w:rPr>
+  </w:style>
+  <w:style w:type="character" w:styleId="ListLabel405">
+    <w:name w:val="ListLabel 405"/>
+    <w:qFormat/>
+    <w:rPr>
+      <w:rFonts w:cs="OpenSymbol"/>
+    </w:rPr>
+  </w:style>
+  <w:style w:type="character" w:styleId="ListLabel406">
+    <w:name w:val="ListLabel 406"/>
+    <w:qFormat/>
+    <w:rPr>
+      <w:b w:val="false"/>
+      <w:bCs w:val="false"/>
+    </w:rPr>
+  </w:style>
+  <w:style w:type="character" w:styleId="ListLabel407">
+    <w:name w:val="ListLabel 407"/>
+    <w:qFormat/>
+    <w:rPr>
+      <w:b w:val="false"/>
+      <w:bCs w:val="false"/>
+    </w:rPr>
+  </w:style>
+  <w:style w:type="character" w:styleId="ListLabel408">
+    <w:name w:val="ListLabel 408"/>
+    <w:qFormat/>
+    <w:rPr>
+      <w:b w:val="false"/>
+      <w:bCs w:val="false"/>
+    </w:rPr>
+  </w:style>
+  <w:style w:type="character" w:styleId="ListLabel409">
+    <w:name w:val="ListLabel 409"/>
+    <w:qFormat/>
+    <w:rPr>
+      <w:b w:val="false"/>
+      <w:bCs w:val="false"/>
+    </w:rPr>
+  </w:style>
+  <w:style w:type="character" w:styleId="ListLabel410">
+    <w:name w:val="ListLabel 410"/>
+    <w:qFormat/>
+    <w:rPr>
+      <w:b w:val="false"/>
+      <w:bCs w:val="false"/>
+    </w:rPr>
+  </w:style>
+  <w:style w:type="character" w:styleId="ListLabel411">
+    <w:name w:val="ListLabel 411"/>
+    <w:qFormat/>
+    <w:rPr>
+      <w:b w:val="false"/>
+      <w:bCs w:val="false"/>
+    </w:rPr>
+  </w:style>
+  <w:style w:type="character" w:styleId="ListLabel412">
+    <w:name w:val="ListLabel 412"/>
+    <w:qFormat/>
+    <w:rPr>
+      <w:b w:val="false"/>
+      <w:bCs w:val="false"/>
+    </w:rPr>
+  </w:style>
+  <w:style w:type="character" w:styleId="ListLabel413">
+    <w:name w:val="ListLabel 413"/>
+    <w:qFormat/>
+    <w:rPr>
+      <w:b w:val="false"/>
+      <w:bCs w:val="false"/>
+    </w:rPr>
+  </w:style>
+  <w:style w:type="character" w:styleId="ListLabel414">
+    <w:name w:val="ListLabel 414"/>
+    <w:qFormat/>
+    <w:rPr>
+      <w:b w:val="false"/>
+      <w:bCs w:val="false"/>
+    </w:rPr>
+  </w:style>
+  <w:style w:type="character" w:styleId="ListLabel415">
+    <w:name w:val="ListLabel 415"/>
+    <w:qFormat/>
+    <w:rPr>
+      <w:b w:val="false"/>
+      <w:bCs w:val="false"/>
+    </w:rPr>
+  </w:style>
+  <w:style w:type="character" w:styleId="ListLabel416">
+    <w:name w:val="ListLabel 416"/>
+    <w:qFormat/>
+    <w:rPr>
+      <w:b w:val="false"/>
+      <w:bCs w:val="false"/>
+    </w:rPr>
+  </w:style>
+  <w:style w:type="character" w:styleId="ListLabel417">
+    <w:name w:val="ListLabel 417"/>
+    <w:qFormat/>
+    <w:rPr>
+      <w:b w:val="false"/>
+      <w:bCs w:val="false"/>
+    </w:rPr>
+  </w:style>
+  <w:style w:type="character" w:styleId="ListLabel418">
+    <w:name w:val="ListLabel 418"/>
+    <w:qFormat/>
+    <w:rPr>
+      <w:b w:val="false"/>
+      <w:bCs w:val="false"/>
+    </w:rPr>
+  </w:style>
+  <w:style w:type="character" w:styleId="ListLabel419">
+    <w:name w:val="ListLabel 419"/>
+    <w:qFormat/>
+    <w:rPr>
+      <w:b w:val="false"/>
+      <w:bCs w:val="false"/>
+    </w:rPr>
+  </w:style>
+  <w:style w:type="character" w:styleId="ListLabel420">
+    <w:name w:val="ListLabel 420"/>
+    <w:qFormat/>
+    <w:rPr>
+      <w:b w:val="false"/>
+      <w:bCs w:val="false"/>
+    </w:rPr>
+  </w:style>
+  <w:style w:type="character" w:styleId="ListLabel421">
+    <w:name w:val="ListLabel 421"/>
+    <w:qFormat/>
+    <w:rPr>
+      <w:b w:val="false"/>
+      <w:bCs w:val="false"/>
+    </w:rPr>
+  </w:style>
+  <w:style w:type="character" w:styleId="ListLabel422">
+    <w:name w:val="ListLabel 422"/>
+    <w:qFormat/>
+    <w:rPr>
+      <w:b w:val="false"/>
+      <w:bCs w:val="false"/>
+    </w:rPr>
+  </w:style>
+  <w:style w:type="character" w:styleId="ListLabel423">
+    <w:name w:val="ListLabel 423"/>
+    <w:qFormat/>
+    <w:rPr>
+      <w:b w:val="false"/>
+      <w:bCs w:val="false"/>
+    </w:rPr>
+  </w:style>
+  <w:style w:type="character" w:styleId="ListLabel424">
+    <w:name w:val="ListLabel 424"/>
+    <w:qFormat/>
+    <w:rPr>
+      <w:b w:val="false"/>
+      <w:bCs w:val="false"/>
+    </w:rPr>
+  </w:style>
+  <w:style w:type="character" w:styleId="ListLabel425">
+    <w:name w:val="ListLabel 425"/>
+    <w:qFormat/>
+    <w:rPr>
+      <w:b w:val="false"/>
+      <w:bCs w:val="false"/>
+    </w:rPr>
+  </w:style>
+  <w:style w:type="character" w:styleId="ListLabel426">
+    <w:name w:val="ListLabel 426"/>
+    <w:qFormat/>
+    <w:rPr>
+      <w:b w:val="false"/>
+      <w:bCs w:val="false"/>
+    </w:rPr>
+  </w:style>
+  <w:style w:type="character" w:styleId="ListLabel427">
+    <w:name w:val="ListLabel 427"/>
+    <w:qFormat/>
+    <w:rPr>
+      <w:b w:val="false"/>
+      <w:bCs w:val="false"/>
+    </w:rPr>
+  </w:style>
+  <w:style w:type="character" w:styleId="ListLabel428">
+    <w:name w:val="ListLabel 428"/>
+    <w:qFormat/>
+    <w:rPr>
+      <w:b w:val="false"/>
+      <w:bCs w:val="false"/>
+    </w:rPr>
+  </w:style>
+  <w:style w:type="character" w:styleId="ListLabel429">
+    <w:name w:val="ListLabel 429"/>
+    <w:qFormat/>
+    <w:rPr>
+      <w:b w:val="false"/>
+      <w:bCs w:val="false"/>
+    </w:rPr>
+  </w:style>
+  <w:style w:type="character" w:styleId="ListLabel430">
+    <w:name w:val="ListLabel 430"/>
+    <w:qFormat/>
+    <w:rPr>
+      <w:b w:val="false"/>
+      <w:bCs w:val="false"/>
+    </w:rPr>
+  </w:style>
+  <w:style w:type="character" w:styleId="ListLabel431">
+    <w:name w:val="ListLabel 431"/>
+    <w:qFormat/>
+    <w:rPr>
+      <w:b w:val="false"/>
+      <w:bCs w:val="false"/>
+    </w:rPr>
+  </w:style>
+  <w:style w:type="character" w:styleId="ListLabel432">
+    <w:name w:val="ListLabel 432"/>
+    <w:qFormat/>
+    <w:rPr>
+      <w:b w:val="false"/>
+      <w:bCs w:val="false"/>
+    </w:rPr>
+  </w:style>
+  <w:style w:type="character" w:styleId="ListLabel433">
+    <w:name w:val="ListLabel 433"/>
+    <w:qFormat/>
+    <w:rPr>
+      <w:b w:val="false"/>
+      <w:bCs w:val="false"/>
+    </w:rPr>
+  </w:style>
+  <w:style w:type="character" w:styleId="ListLabel434">
+    <w:name w:val="ListLabel 434"/>
+    <w:qFormat/>
+    <w:rPr>
+      <w:b w:val="false"/>
+      <w:bCs w:val="false"/>
+    </w:rPr>
+  </w:style>
+  <w:style w:type="character" w:styleId="ListLabel435">
+    <w:name w:val="ListLabel 435"/>
+    <w:qFormat/>
+    <w:rPr>
+      <w:b w:val="false"/>
+      <w:bCs w:val="false"/>
+    </w:rPr>
+  </w:style>
+  <w:style w:type="character" w:styleId="ListLabel436">
+    <w:name w:val="ListLabel 436"/>
+    <w:qFormat/>
+    <w:rPr>
+      <w:b w:val="false"/>
+      <w:bCs w:val="false"/>
+    </w:rPr>
+  </w:style>
+  <w:style w:type="character" w:styleId="ListLabel437">
+    <w:name w:val="ListLabel 437"/>
+    <w:qFormat/>
+    <w:rPr>
+      <w:b w:val="false"/>
+      <w:bCs w:val="false"/>
+    </w:rPr>
+  </w:style>
+  <w:style w:type="character" w:styleId="ListLabel438">
+    <w:name w:val="ListLabel 438"/>
+    <w:qFormat/>
+    <w:rPr>
+      <w:b w:val="false"/>
+      <w:bCs w:val="false"/>
+    </w:rPr>
+  </w:style>
+  <w:style w:type="character" w:styleId="ListLabel439">
+    <w:name w:val="ListLabel 439"/>
+    <w:qFormat/>
+    <w:rPr>
+      <w:b w:val="false"/>
+      <w:bCs w:val="false"/>
+    </w:rPr>
+  </w:style>
+  <w:style w:type="character" w:styleId="ListLabel440">
+    <w:name w:val="ListLabel 440"/>
+    <w:qFormat/>
+    <w:rPr>
+      <w:b w:val="false"/>
+      <w:bCs w:val="false"/>
+    </w:rPr>
+  </w:style>
+  <w:style w:type="character" w:styleId="ListLabel441">
+    <w:name w:val="ListLabel 441"/>
+    <w:qFormat/>
+    <w:rPr>
+      <w:b w:val="false"/>
+      <w:bCs w:val="false"/>
+    </w:rPr>
+  </w:style>
+  <w:style w:type="character" w:styleId="ListLabel442">
+    <w:name w:val="ListLabel 442"/>
+    <w:qFormat/>
+    <w:rPr>
+      <w:b/>
+      <w:bCs w:val="false"/>
+      <w:sz w:val="24"/>
+    </w:rPr>
+  </w:style>
+  <w:style w:type="character" w:styleId="ListLabel443">
+    <w:name w:val="ListLabel 443"/>
+    <w:qFormat/>
+    <w:rPr>
+      <w:b w:val="false"/>
+      <w:bCs w:val="false"/>
+    </w:rPr>
+  </w:style>
+  <w:style w:type="character" w:styleId="ListLabel444">
+    <w:name w:val="ListLabel 444"/>
+    <w:qFormat/>
+    <w:rPr>
+      <w:b w:val="false"/>
+      <w:bCs w:val="false"/>
+    </w:rPr>
+  </w:style>
+  <w:style w:type="character" w:styleId="ListLabel445">
+    <w:name w:val="ListLabel 445"/>
+    <w:qFormat/>
+    <w:rPr>
+      <w:b w:val="false"/>
+      <w:bCs w:val="false"/>
+    </w:rPr>
+  </w:style>
+  <w:style w:type="character" w:styleId="ListLabel446">
+    <w:name w:val="ListLabel 446"/>
+    <w:qFormat/>
+    <w:rPr>
+      <w:b w:val="false"/>
+      <w:bCs w:val="false"/>
+    </w:rPr>
+  </w:style>
+  <w:style w:type="character" w:styleId="ListLabel447">
+    <w:name w:val="ListLabel 447"/>
+    <w:qFormat/>
+    <w:rPr>
+      <w:b w:val="false"/>
+      <w:bCs w:val="false"/>
+    </w:rPr>
+  </w:style>
+  <w:style w:type="character" w:styleId="ListLabel448">
+    <w:name w:val="ListLabel 448"/>
+    <w:qFormat/>
+    <w:rPr>
+      <w:b w:val="false"/>
+      <w:bCs w:val="false"/>
+    </w:rPr>
+  </w:style>
+  <w:style w:type="character" w:styleId="ListLabel449">
+    <w:name w:val="ListLabel 449"/>
+    <w:qFormat/>
+    <w:rPr>
+      <w:b w:val="false"/>
+      <w:bCs w:val="false"/>
+    </w:rPr>
+  </w:style>
+  <w:style w:type="character" w:styleId="ListLabel450">
+    <w:name w:val="ListLabel 450"/>
+    <w:qFormat/>
+    <w:rPr>
+      <w:b w:val="false"/>
+      <w:bCs w:val="false"/>
+    </w:rPr>
+  </w:style>
+  <w:style w:type="character" w:styleId="ListLabel451">
+    <w:name w:val="ListLabel 451"/>
+    <w:qFormat/>
+    <w:rPr>
+      <w:rFonts w:cs="OpenSymbol"/>
+    </w:rPr>
+  </w:style>
+  <w:style w:type="character" w:styleId="ListLabel452">
+    <w:name w:val="ListLabel 452"/>
+    <w:qFormat/>
+    <w:rPr>
+      <w:rFonts w:cs="OpenSymbol"/>
+    </w:rPr>
+  </w:style>
+  <w:style w:type="character" w:styleId="ListLabel453">
+    <w:name w:val="ListLabel 453"/>
+    <w:qFormat/>
+    <w:rPr>
+      <w:rFonts w:cs="OpenSymbol"/>
+    </w:rPr>
+  </w:style>
+  <w:style w:type="character" w:styleId="ListLabel454">
+    <w:name w:val="ListLabel 454"/>
+    <w:qFormat/>
+    <w:rPr>
+      <w:rFonts w:cs="OpenSymbol"/>
+    </w:rPr>
+  </w:style>
+  <w:style w:type="character" w:styleId="ListLabel455">
+    <w:name w:val="ListLabel 455"/>
+    <w:qFormat/>
+    <w:rPr>
+      <w:rFonts w:cs="OpenSymbol"/>
+    </w:rPr>
+  </w:style>
+  <w:style w:type="character" w:styleId="ListLabel456">
+    <w:name w:val="ListLabel 456"/>
+    <w:qFormat/>
+    <w:rPr>
+      <w:rFonts w:cs="OpenSymbol"/>
+    </w:rPr>
+  </w:style>
+  <w:style w:type="character" w:styleId="ListLabel457">
+    <w:name w:val="ListLabel 457"/>
+    <w:qFormat/>
+    <w:rPr>
+      <w:rFonts w:cs="OpenSymbol"/>
+    </w:rPr>
+  </w:style>
+  <w:style w:type="character" w:styleId="ListLabel458">
+    <w:name w:val="ListLabel 458"/>
+    <w:qFormat/>
+    <w:rPr>
+      <w:rFonts w:cs="OpenSymbol"/>
+    </w:rPr>
+  </w:style>
+  <w:style w:type="character" w:styleId="ListLabel459">
+    <w:name w:val="ListLabel 459"/>
+    <w:qFormat/>
+    <w:rPr>
+      <w:rFonts w:cs="OpenSymbol"/>
+    </w:rPr>
+  </w:style>
+  <w:style w:type="character" w:styleId="ListLabel460">
+    <w:name w:val="ListLabel 460"/>
+    <w:qFormat/>
+    <w:rPr>
+      <w:b w:val="false"/>
+      <w:bCs w:val="false"/>
+    </w:rPr>
+  </w:style>
+  <w:style w:type="character" w:styleId="ListLabel461">
+    <w:name w:val="ListLabel 461"/>
+    <w:qFormat/>
+    <w:rPr>
+      <w:b w:val="false"/>
+      <w:bCs w:val="false"/>
+    </w:rPr>
+  </w:style>
+  <w:style w:type="character" w:styleId="ListLabel462">
+    <w:name w:val="ListLabel 462"/>
+    <w:qFormat/>
+    <w:rPr>
+      <w:b w:val="false"/>
+      <w:bCs w:val="false"/>
+    </w:rPr>
+  </w:style>
+  <w:style w:type="character" w:styleId="ListLabel463">
+    <w:name w:val="ListLabel 463"/>
+    <w:qFormat/>
+    <w:rPr>
+      <w:b w:val="false"/>
+      <w:bCs w:val="false"/>
+    </w:rPr>
+  </w:style>
+  <w:style w:type="character" w:styleId="ListLabel464">
+    <w:name w:val="ListLabel 464"/>
+    <w:qFormat/>
+    <w:rPr>
+      <w:b w:val="false"/>
+      <w:bCs w:val="false"/>
+    </w:rPr>
+  </w:style>
+  <w:style w:type="character" w:styleId="ListLabel465">
+    <w:name w:val="ListLabel 465"/>
+    <w:qFormat/>
+    <w:rPr>
+      <w:b w:val="false"/>
+      <w:bCs w:val="false"/>
+    </w:rPr>
+  </w:style>
+  <w:style w:type="character" w:styleId="ListLabel466">
+    <w:name w:val="ListLabel 466"/>
+    <w:qFormat/>
+    <w:rPr>
+      <w:b w:val="false"/>
+      <w:bCs w:val="false"/>
+    </w:rPr>
+  </w:style>
+  <w:style w:type="character" w:styleId="ListLabel467">
+    <w:name w:val="ListLabel 467"/>
+    <w:qFormat/>
+    <w:rPr>
+      <w:b w:val="false"/>
+      <w:bCs w:val="false"/>
+    </w:rPr>
+  </w:style>
+  <w:style w:type="character" w:styleId="ListLabel468">
+    <w:name w:val="ListLabel 468"/>
+    <w:qFormat/>
+    <w:rPr>
+      <w:b w:val="false"/>
+      <w:bCs w:val="false"/>
+    </w:rPr>
+  </w:style>
+  <w:style w:type="character" w:styleId="ListLabel469">
+    <w:name w:val="ListLabel 469"/>
+    <w:qFormat/>
+    <w:rPr>
+      <w:b w:val="false"/>
+      <w:bCs w:val="false"/>
+    </w:rPr>
+  </w:style>
+  <w:style w:type="character" w:styleId="ListLabel470">
+    <w:name w:val="ListLabel 470"/>
+    <w:qFormat/>
+    <w:rPr>
+      <w:b w:val="false"/>
+      <w:bCs w:val="false"/>
+    </w:rPr>
+  </w:style>
+  <w:style w:type="character" w:styleId="ListLabel471">
+    <w:name w:val="ListLabel 471"/>
+    <w:qFormat/>
+    <w:rPr>
+      <w:b w:val="false"/>
+      <w:bCs w:val="false"/>
+    </w:rPr>
+  </w:style>
+  <w:style w:type="character" w:styleId="ListLabel472">
+    <w:name w:val="ListLabel 472"/>
+    <w:qFormat/>
+    <w:rPr>
+      <w:b w:val="false"/>
+      <w:bCs w:val="false"/>
+    </w:rPr>
+  </w:style>
+  <w:style w:type="character" w:styleId="ListLabel473">
+    <w:name w:val="ListLabel 473"/>
+    <w:qFormat/>
+    <w:rPr>
+      <w:b w:val="false"/>
+      <w:bCs w:val="false"/>
+    </w:rPr>
+  </w:style>
+  <w:style w:type="character" w:styleId="ListLabel474">
+    <w:name w:val="ListLabel 474"/>
+    <w:qFormat/>
+    <w:rPr>
+      <w:b w:val="false"/>
+      <w:bCs w:val="false"/>
+    </w:rPr>
+  </w:style>
+  <w:style w:type="character" w:styleId="ListLabel475">
+    <w:name w:val="ListLabel 475"/>
+    <w:qFormat/>
+    <w:rPr>
+      <w:b w:val="false"/>
+      <w:bCs w:val="false"/>
+    </w:rPr>
+  </w:style>
+  <w:style w:type="character" w:styleId="ListLabel476">
+    <w:name w:val="ListLabel 476"/>
+    <w:qFormat/>
+    <w:rPr>
+      <w:b w:val="false"/>
+      <w:bCs w:val="false"/>
+    </w:rPr>
+  </w:style>
+  <w:style w:type="character" w:styleId="ListLabel477">
+    <w:name w:val="ListLabel 477"/>
+    <w:qFormat/>
+    <w:rPr>
+      <w:b w:val="false"/>
+      <w:bCs w:val="false"/>
+    </w:rPr>
+  </w:style>
+  <w:style w:type="character" w:styleId="ListLabel478">
+    <w:name w:val="ListLabel 478"/>
+    <w:qFormat/>
+    <w:rPr>
+      <w:b w:val="false"/>
+      <w:bCs w:val="false"/>
+    </w:rPr>
+  </w:style>
+  <w:style w:type="character" w:styleId="ListLabel479">
+    <w:name w:val="ListLabel 479"/>
+    <w:qFormat/>
+    <w:rPr>
+      <w:b w:val="false"/>
+      <w:bCs w:val="false"/>
+    </w:rPr>
+  </w:style>
+  <w:style w:type="character" w:styleId="ListLabel480">
+    <w:name w:val="ListLabel 480"/>
+    <w:qFormat/>
+    <w:rPr>
+      <w:b w:val="false"/>
+      <w:bCs w:val="false"/>
+    </w:rPr>
+  </w:style>
+  <w:style w:type="character" w:styleId="ListLabel481">
+    <w:name w:val="ListLabel 481"/>
+    <w:qFormat/>
+    <w:rPr>
+      <w:b w:val="false"/>
+      <w:bCs w:val="false"/>
+    </w:rPr>
+  </w:style>
+  <w:style w:type="character" w:styleId="ListLabel482">
+    <w:name w:val="ListLabel 482"/>
+    <w:qFormat/>
+    <w:rPr>
+      <w:b w:val="false"/>
+      <w:bCs w:val="false"/>
+    </w:rPr>
+  </w:style>
+  <w:style w:type="character" w:styleId="ListLabel483">
+    <w:name w:val="ListLabel 483"/>
+    <w:qFormat/>
+    <w:rPr>
+      <w:b w:val="false"/>
+      <w:bCs w:val="false"/>
+    </w:rPr>
+  </w:style>
+  <w:style w:type="character" w:styleId="ListLabel484">
+    <w:name w:val="ListLabel 484"/>
+    <w:qFormat/>
+    <w:rPr>
+      <w:b w:val="false"/>
+      <w:bCs w:val="false"/>
+    </w:rPr>
+  </w:style>
+  <w:style w:type="character" w:styleId="ListLabel485">
+    <w:name w:val="ListLabel 485"/>
+    <w:qFormat/>
+    <w:rPr>
+      <w:b w:val="false"/>
+      <w:bCs w:val="false"/>
+    </w:rPr>
+  </w:style>
+  <w:style w:type="character" w:styleId="ListLabel486">
+    <w:name w:val="ListLabel 486"/>
+    <w:qFormat/>
+    <w:rPr>
+      <w:b w:val="false"/>
+      <w:bCs w:val="false"/>
+    </w:rPr>
+  </w:style>
+  <w:style w:type="character" w:styleId="ListLabel487">
+    <w:name w:val="ListLabel 487"/>
+    <w:qFormat/>
+    <w:rPr>
+      <w:b w:val="false"/>
+      <w:bCs w:val="false"/>
+    </w:rPr>
+  </w:style>
+  <w:style w:type="character" w:styleId="ListLabel488">
+    <w:name w:val="ListLabel 488"/>
+    <w:qFormat/>
+    <w:rPr>
+      <w:b w:val="false"/>
+      <w:bCs w:val="false"/>
+    </w:rPr>
+  </w:style>
+  <w:style w:type="character" w:styleId="ListLabel489">
+    <w:name w:val="ListLabel 489"/>
+    <w:qFormat/>
+    <w:rPr>
+      <w:b w:val="false"/>
+      <w:bCs w:val="false"/>
+    </w:rPr>
+  </w:style>
+  <w:style w:type="character" w:styleId="ListLabel490">
+    <w:name w:val="ListLabel 490"/>
+    <w:qFormat/>
+    <w:rPr>
+      <w:b w:val="false"/>
+      <w:bCs w:val="false"/>
+    </w:rPr>
+  </w:style>
+  <w:style w:type="character" w:styleId="ListLabel491">
+    <w:name w:val="ListLabel 491"/>
+    <w:qFormat/>
+    <w:rPr>
+      <w:b w:val="false"/>
+      <w:bCs w:val="false"/>
+    </w:rPr>
+  </w:style>
+  <w:style w:type="character" w:styleId="ListLabel492">
+    <w:name w:val="ListLabel 492"/>
+    <w:qFormat/>
+    <w:rPr>
+      <w:b w:val="false"/>
+      <w:bCs w:val="false"/>
+    </w:rPr>
+  </w:style>
+  <w:style w:type="character" w:styleId="ListLabel493">
+    <w:name w:val="ListLabel 493"/>
+    <w:qFormat/>
+    <w:rPr>
+      <w:b w:val="false"/>
+      <w:bCs w:val="false"/>
+    </w:rPr>
+  </w:style>
+  <w:style w:type="character" w:styleId="ListLabel494">
+    <w:name w:val="ListLabel 494"/>
+    <w:qFormat/>
+    <w:rPr>
+      <w:b w:val="false"/>
+      <w:bCs w:val="false"/>
+    </w:rPr>
+  </w:style>
+  <w:style w:type="character" w:styleId="ListLabel495">
+    <w:name w:val="ListLabel 495"/>
+    <w:qFormat/>
+    <w:rPr>
+      <w:b w:val="false"/>
+      <w:bCs w:val="false"/>
+    </w:rPr>
+  </w:style>
+  <w:style w:type="character" w:styleId="ListLabel496">
+    <w:name w:val="ListLabel 496"/>
+    <w:qFormat/>
+    <w:rPr>
+      <w:b/>
+      <w:bCs w:val="false"/>
+      <w:sz w:val="24"/>
+    </w:rPr>
+  </w:style>
+  <w:style w:type="character" w:styleId="ListLabel497">
+    <w:name w:val="ListLabel 497"/>
+    <w:qFormat/>
+    <w:rPr>
+      <w:b w:val="false"/>
+      <w:bCs w:val="false"/>
+    </w:rPr>
+  </w:style>
+  <w:style w:type="character" w:styleId="ListLabel498">
+    <w:name w:val="ListLabel 498"/>
+    <w:qFormat/>
+    <w:rPr>
+      <w:b w:val="false"/>
+      <w:bCs w:val="false"/>
+    </w:rPr>
+  </w:style>
+  <w:style w:type="character" w:styleId="ListLabel499">
+    <w:name w:val="ListLabel 499"/>
+    <w:qFormat/>
+    <w:rPr>
+      <w:b w:val="false"/>
+      <w:bCs w:val="false"/>
+    </w:rPr>
+  </w:style>
+  <w:style w:type="character" w:styleId="ListLabel500">
+    <w:name w:val="ListLabel 500"/>
+    <w:qFormat/>
+    <w:rPr>
+      <w:b w:val="false"/>
+      <w:bCs w:val="false"/>
+    </w:rPr>
+  </w:style>
+  <w:style w:type="character" w:styleId="ListLabel501">
+    <w:name w:val="ListLabel 501"/>
+    <w:qFormat/>
+    <w:rPr>
+      <w:b w:val="false"/>
+      <w:bCs w:val="false"/>
+    </w:rPr>
+  </w:style>
+  <w:style w:type="character" w:styleId="ListLabel502">
+    <w:name w:val="ListLabel 502"/>
+    <w:qFormat/>
+    <w:rPr>
+      <w:b w:val="false"/>
+      <w:bCs w:val="false"/>
+    </w:rPr>
+  </w:style>
+  <w:style w:type="character" w:styleId="ListLabel503">
+    <w:name w:val="ListLabel 503"/>
+    <w:qFormat/>
+    <w:rPr>
+      <w:b w:val="false"/>
+      <w:bCs w:val="false"/>
+    </w:rPr>
+  </w:style>
+  <w:style w:type="character" w:styleId="ListLabel504">
+    <w:name w:val="ListLabel 504"/>
+    <w:qFormat/>
+    <w:rPr>
+      <w:b w:val="false"/>
+      <w:bCs w:val="false"/>
+    </w:rPr>
+  </w:style>
   <w:style w:type="paragraph" w:styleId="Heading">
     <w:name w:val="Heading"/>
     <w:basedOn w:val="Normal"/>

</xml_diff>

<commit_message>
add php-xml on ansible task because without that, amazon s3 doesn't work in amazon
</commit_message>
<xml_diff>
--- a/diario-alberto-delgado-roda.docx
+++ b/diario-alberto-delgado-roda.docx
@@ -6780,6 +6780,7 @@
           <w:b w:val="false"/>
           <w:bCs w:val="false"/>
           <w:i w:val="false"/>
+          <w:i w:val="false"/>
           <w:caps w:val="false"/>
           <w:smallCaps w:val="false"/>
           <w:color w:val="24292E"/>
@@ -6815,6 +6816,7 @@
           <w:b w:val="false"/>
           <w:bCs w:val="false"/>
           <w:i w:val="false"/>
+          <w:i w:val="false"/>
           <w:caps w:val="false"/>
           <w:smallCaps w:val="false"/>
           <w:color w:val="24292E"/>
@@ -6895,6 +6897,72 @@
       </w:pPr>
       <w:r>
         <w:rPr/>
+        <w:t>Ha habido un problema y es que en el servidor de Amazon no tenía instalado la extension php-xml, despues de instalarlo, todo ha continuado funcionando con normalidad.</w:t>
+      </w:r>
+    </w:p>
+    <w:p>
+      <w:pPr>
+        <w:pStyle w:val="TextBody"/>
+        <w:spacing w:before="0" w:after="140"/>
+        <w:rPr/>
+      </w:pPr>
+      <w:r>
+        <w:rPr/>
+      </w:r>
+    </w:p>
+    <w:p>
+      <w:pPr>
+        <w:pStyle w:val="TextBody"/>
+        <w:spacing w:before="0" w:after="140"/>
+        <w:rPr/>
+      </w:pPr>
+      <w:r>
+        <w:rPr/>
+        <w:drawing>
+          <wp:anchor behindDoc="0" distT="0" distB="0" distL="0" distR="0" simplePos="0" locked="0" layoutInCell="1" allowOverlap="1" relativeHeight="3">
+            <wp:simplePos x="0" y="0"/>
+            <wp:positionH relativeFrom="column">
+              <wp:align>center</wp:align>
+            </wp:positionH>
+            <wp:positionV relativeFrom="paragraph">
+              <wp:posOffset>635</wp:posOffset>
+            </wp:positionV>
+            <wp:extent cx="6120130" cy="3442335"/>
+            <wp:effectExtent l="0" t="0" r="0" b="0"/>
+            <wp:wrapSquare wrapText="largest"/>
+            <wp:docPr id="2" name="Image2" descr=""/>
+            <wp:cNvGraphicFramePr>
+              <a:graphicFrameLocks xmlns:a="http://schemas.openxmlformats.org/drawingml/2006/main" noChangeAspect="1"/>
+            </wp:cNvGraphicFramePr>
+            <a:graphic xmlns:a="http://schemas.openxmlformats.org/drawingml/2006/main">
+              <a:graphicData uri="http://schemas.openxmlformats.org/drawingml/2006/picture">
+                <pic:pic xmlns:pic="http://schemas.openxmlformats.org/drawingml/2006/picture">
+                  <pic:nvPicPr>
+                    <pic:cNvPr id="2" name="Image2" descr=""/>
+                    <pic:cNvPicPr>
+                      <a:picLocks noChangeAspect="1" noChangeArrowheads="1"/>
+                    </pic:cNvPicPr>
+                  </pic:nvPicPr>
+                  <pic:blipFill>
+                    <a:blip r:embed="rId6"/>
+                    <a:stretch>
+                      <a:fillRect/>
+                    </a:stretch>
+                  </pic:blipFill>
+                  <pic:spPr bwMode="auto">
+                    <a:xfrm>
+                      <a:off x="0" y="0"/>
+                      <a:ext cx="6120130" cy="3442335"/>
+                    </a:xfrm>
+                    <a:prstGeom prst="rect">
+                      <a:avLst/>
+                    </a:prstGeom>
+                  </pic:spPr>
+                </pic:pic>
+              </a:graphicData>
+            </a:graphic>
+          </wp:anchor>
+        </w:drawing>
       </w:r>
     </w:p>
     <w:sectPr>
@@ -8132,8 +8200,10 @@
         <w:ind w:left="720" w:hanging="360"/>
       </w:pPr>
       <w:rPr>
+        <w:sz w:val="20"/>
         <w:b w:val="false"/>
         <w:bCs w:val="false"/>
+        <w:rFonts w:ascii="SFMono-Regular;Consolas;Liberation Mono;Menlo;Courier;monospace" w:hAnsi="SFMono-Regular;Consolas;Liberation Mono;Menlo;Courier;monospace"/>
       </w:rPr>
     </w:lvl>
     <w:lvl w:ilvl="1">
@@ -12804,6 +12874,504 @@
       <w:bCs w:val="false"/>
     </w:rPr>
   </w:style>
+  <w:style w:type="character" w:styleId="ListLabel559">
+    <w:name w:val="ListLabel 559"/>
+    <w:qFormat/>
+    <w:rPr>
+      <w:rFonts w:cs="OpenSymbol"/>
+    </w:rPr>
+  </w:style>
+  <w:style w:type="character" w:styleId="ListLabel560">
+    <w:name w:val="ListLabel 560"/>
+    <w:qFormat/>
+    <w:rPr>
+      <w:rFonts w:cs="OpenSymbol"/>
+    </w:rPr>
+  </w:style>
+  <w:style w:type="character" w:styleId="ListLabel561">
+    <w:name w:val="ListLabel 561"/>
+    <w:qFormat/>
+    <w:rPr>
+      <w:rFonts w:cs="OpenSymbol"/>
+    </w:rPr>
+  </w:style>
+  <w:style w:type="character" w:styleId="ListLabel562">
+    <w:name w:val="ListLabel 562"/>
+    <w:qFormat/>
+    <w:rPr>
+      <w:rFonts w:cs="OpenSymbol"/>
+    </w:rPr>
+  </w:style>
+  <w:style w:type="character" w:styleId="ListLabel563">
+    <w:name w:val="ListLabel 563"/>
+    <w:qFormat/>
+    <w:rPr>
+      <w:rFonts w:cs="OpenSymbol"/>
+    </w:rPr>
+  </w:style>
+  <w:style w:type="character" w:styleId="ListLabel564">
+    <w:name w:val="ListLabel 564"/>
+    <w:qFormat/>
+    <w:rPr>
+      <w:rFonts w:cs="OpenSymbol"/>
+    </w:rPr>
+  </w:style>
+  <w:style w:type="character" w:styleId="ListLabel565">
+    <w:name w:val="ListLabel 565"/>
+    <w:qFormat/>
+    <w:rPr>
+      <w:rFonts w:cs="OpenSymbol"/>
+    </w:rPr>
+  </w:style>
+  <w:style w:type="character" w:styleId="ListLabel566">
+    <w:name w:val="ListLabel 566"/>
+    <w:qFormat/>
+    <w:rPr>
+      <w:rFonts w:cs="OpenSymbol"/>
+    </w:rPr>
+  </w:style>
+  <w:style w:type="character" w:styleId="ListLabel567">
+    <w:name w:val="ListLabel 567"/>
+    <w:qFormat/>
+    <w:rPr>
+      <w:rFonts w:cs="OpenSymbol"/>
+    </w:rPr>
+  </w:style>
+  <w:style w:type="character" w:styleId="ListLabel568">
+    <w:name w:val="ListLabel 568"/>
+    <w:qFormat/>
+    <w:rPr>
+      <w:b w:val="false"/>
+      <w:bCs w:val="false"/>
+    </w:rPr>
+  </w:style>
+  <w:style w:type="character" w:styleId="ListLabel569">
+    <w:name w:val="ListLabel 569"/>
+    <w:qFormat/>
+    <w:rPr>
+      <w:b w:val="false"/>
+      <w:bCs w:val="false"/>
+    </w:rPr>
+  </w:style>
+  <w:style w:type="character" w:styleId="ListLabel570">
+    <w:name w:val="ListLabel 570"/>
+    <w:qFormat/>
+    <w:rPr>
+      <w:b w:val="false"/>
+      <w:bCs w:val="false"/>
+    </w:rPr>
+  </w:style>
+  <w:style w:type="character" w:styleId="ListLabel571">
+    <w:name w:val="ListLabel 571"/>
+    <w:qFormat/>
+    <w:rPr>
+      <w:b w:val="false"/>
+      <w:bCs w:val="false"/>
+    </w:rPr>
+  </w:style>
+  <w:style w:type="character" w:styleId="ListLabel572">
+    <w:name w:val="ListLabel 572"/>
+    <w:qFormat/>
+    <w:rPr>
+      <w:b w:val="false"/>
+      <w:bCs w:val="false"/>
+    </w:rPr>
+  </w:style>
+  <w:style w:type="character" w:styleId="ListLabel573">
+    <w:name w:val="ListLabel 573"/>
+    <w:qFormat/>
+    <w:rPr>
+      <w:b w:val="false"/>
+      <w:bCs w:val="false"/>
+    </w:rPr>
+  </w:style>
+  <w:style w:type="character" w:styleId="ListLabel574">
+    <w:name w:val="ListLabel 574"/>
+    <w:qFormat/>
+    <w:rPr>
+      <w:b w:val="false"/>
+      <w:bCs w:val="false"/>
+    </w:rPr>
+  </w:style>
+  <w:style w:type="character" w:styleId="ListLabel575">
+    <w:name w:val="ListLabel 575"/>
+    <w:qFormat/>
+    <w:rPr>
+      <w:b w:val="false"/>
+      <w:bCs w:val="false"/>
+    </w:rPr>
+  </w:style>
+  <w:style w:type="character" w:styleId="ListLabel576">
+    <w:name w:val="ListLabel 576"/>
+    <w:qFormat/>
+    <w:rPr>
+      <w:b w:val="false"/>
+      <w:bCs w:val="false"/>
+    </w:rPr>
+  </w:style>
+  <w:style w:type="character" w:styleId="ListLabel577">
+    <w:name w:val="ListLabel 577"/>
+    <w:qFormat/>
+    <w:rPr>
+      <w:b w:val="false"/>
+      <w:bCs w:val="false"/>
+    </w:rPr>
+  </w:style>
+  <w:style w:type="character" w:styleId="ListLabel578">
+    <w:name w:val="ListLabel 578"/>
+    <w:qFormat/>
+    <w:rPr>
+      <w:b w:val="false"/>
+      <w:bCs w:val="false"/>
+    </w:rPr>
+  </w:style>
+  <w:style w:type="character" w:styleId="ListLabel579">
+    <w:name w:val="ListLabel 579"/>
+    <w:qFormat/>
+    <w:rPr>
+      <w:b w:val="false"/>
+      <w:bCs w:val="false"/>
+    </w:rPr>
+  </w:style>
+  <w:style w:type="character" w:styleId="ListLabel580">
+    <w:name w:val="ListLabel 580"/>
+    <w:qFormat/>
+    <w:rPr>
+      <w:b w:val="false"/>
+      <w:bCs w:val="false"/>
+    </w:rPr>
+  </w:style>
+  <w:style w:type="character" w:styleId="ListLabel581">
+    <w:name w:val="ListLabel 581"/>
+    <w:qFormat/>
+    <w:rPr>
+      <w:b w:val="false"/>
+      <w:bCs w:val="false"/>
+    </w:rPr>
+  </w:style>
+  <w:style w:type="character" w:styleId="ListLabel582">
+    <w:name w:val="ListLabel 582"/>
+    <w:qFormat/>
+    <w:rPr>
+      <w:b w:val="false"/>
+      <w:bCs w:val="false"/>
+    </w:rPr>
+  </w:style>
+  <w:style w:type="character" w:styleId="ListLabel583">
+    <w:name w:val="ListLabel 583"/>
+    <w:qFormat/>
+    <w:rPr>
+      <w:b w:val="false"/>
+      <w:bCs w:val="false"/>
+    </w:rPr>
+  </w:style>
+  <w:style w:type="character" w:styleId="ListLabel584">
+    <w:name w:val="ListLabel 584"/>
+    <w:qFormat/>
+    <w:rPr>
+      <w:b w:val="false"/>
+      <w:bCs w:val="false"/>
+    </w:rPr>
+  </w:style>
+  <w:style w:type="character" w:styleId="ListLabel585">
+    <w:name w:val="ListLabel 585"/>
+    <w:qFormat/>
+    <w:rPr>
+      <w:b w:val="false"/>
+      <w:bCs w:val="false"/>
+    </w:rPr>
+  </w:style>
+  <w:style w:type="character" w:styleId="ListLabel586">
+    <w:name w:val="ListLabel 586"/>
+    <w:qFormat/>
+    <w:rPr>
+      <w:b w:val="false"/>
+      <w:bCs w:val="false"/>
+    </w:rPr>
+  </w:style>
+  <w:style w:type="character" w:styleId="ListLabel587">
+    <w:name w:val="ListLabel 587"/>
+    <w:qFormat/>
+    <w:rPr>
+      <w:b w:val="false"/>
+      <w:bCs w:val="false"/>
+    </w:rPr>
+  </w:style>
+  <w:style w:type="character" w:styleId="ListLabel588">
+    <w:name w:val="ListLabel 588"/>
+    <w:qFormat/>
+    <w:rPr>
+      <w:b w:val="false"/>
+      <w:bCs w:val="false"/>
+    </w:rPr>
+  </w:style>
+  <w:style w:type="character" w:styleId="ListLabel589">
+    <w:name w:val="ListLabel 589"/>
+    <w:qFormat/>
+    <w:rPr>
+      <w:b w:val="false"/>
+      <w:bCs w:val="false"/>
+    </w:rPr>
+  </w:style>
+  <w:style w:type="character" w:styleId="ListLabel590">
+    <w:name w:val="ListLabel 590"/>
+    <w:qFormat/>
+    <w:rPr>
+      <w:b w:val="false"/>
+      <w:bCs w:val="false"/>
+    </w:rPr>
+  </w:style>
+  <w:style w:type="character" w:styleId="ListLabel591">
+    <w:name w:val="ListLabel 591"/>
+    <w:qFormat/>
+    <w:rPr>
+      <w:b w:val="false"/>
+      <w:bCs w:val="false"/>
+    </w:rPr>
+  </w:style>
+  <w:style w:type="character" w:styleId="ListLabel592">
+    <w:name w:val="ListLabel 592"/>
+    <w:qFormat/>
+    <w:rPr>
+      <w:b w:val="false"/>
+      <w:bCs w:val="false"/>
+    </w:rPr>
+  </w:style>
+  <w:style w:type="character" w:styleId="ListLabel593">
+    <w:name w:val="ListLabel 593"/>
+    <w:qFormat/>
+    <w:rPr>
+      <w:b w:val="false"/>
+      <w:bCs w:val="false"/>
+    </w:rPr>
+  </w:style>
+  <w:style w:type="character" w:styleId="ListLabel594">
+    <w:name w:val="ListLabel 594"/>
+    <w:qFormat/>
+    <w:rPr>
+      <w:b w:val="false"/>
+      <w:bCs w:val="false"/>
+    </w:rPr>
+  </w:style>
+  <w:style w:type="character" w:styleId="ListLabel595">
+    <w:name w:val="ListLabel 595"/>
+    <w:qFormat/>
+    <w:rPr>
+      <w:b w:val="false"/>
+      <w:bCs w:val="false"/>
+    </w:rPr>
+  </w:style>
+  <w:style w:type="character" w:styleId="ListLabel596">
+    <w:name w:val="ListLabel 596"/>
+    <w:qFormat/>
+    <w:rPr>
+      <w:b w:val="false"/>
+      <w:bCs w:val="false"/>
+    </w:rPr>
+  </w:style>
+  <w:style w:type="character" w:styleId="ListLabel597">
+    <w:name w:val="ListLabel 597"/>
+    <w:qFormat/>
+    <w:rPr>
+      <w:b w:val="false"/>
+      <w:bCs w:val="false"/>
+    </w:rPr>
+  </w:style>
+  <w:style w:type="character" w:styleId="ListLabel598">
+    <w:name w:val="ListLabel 598"/>
+    <w:qFormat/>
+    <w:rPr>
+      <w:b w:val="false"/>
+      <w:bCs w:val="false"/>
+    </w:rPr>
+  </w:style>
+  <w:style w:type="character" w:styleId="ListLabel599">
+    <w:name w:val="ListLabel 599"/>
+    <w:qFormat/>
+    <w:rPr>
+      <w:b w:val="false"/>
+      <w:bCs w:val="false"/>
+    </w:rPr>
+  </w:style>
+  <w:style w:type="character" w:styleId="ListLabel600">
+    <w:name w:val="ListLabel 600"/>
+    <w:qFormat/>
+    <w:rPr>
+      <w:b w:val="false"/>
+      <w:bCs w:val="false"/>
+    </w:rPr>
+  </w:style>
+  <w:style w:type="character" w:styleId="ListLabel601">
+    <w:name w:val="ListLabel 601"/>
+    <w:qFormat/>
+    <w:rPr>
+      <w:b w:val="false"/>
+      <w:bCs w:val="false"/>
+    </w:rPr>
+  </w:style>
+  <w:style w:type="character" w:styleId="ListLabel602">
+    <w:name w:val="ListLabel 602"/>
+    <w:qFormat/>
+    <w:rPr>
+      <w:b w:val="false"/>
+      <w:bCs w:val="false"/>
+    </w:rPr>
+  </w:style>
+  <w:style w:type="character" w:styleId="ListLabel603">
+    <w:name w:val="ListLabel 603"/>
+    <w:qFormat/>
+    <w:rPr>
+      <w:b w:val="false"/>
+      <w:bCs w:val="false"/>
+    </w:rPr>
+  </w:style>
+  <w:style w:type="character" w:styleId="ListLabel604">
+    <w:name w:val="ListLabel 604"/>
+    <w:qFormat/>
+    <w:rPr>
+      <w:b/>
+      <w:bCs w:val="false"/>
+      <w:sz w:val="24"/>
+    </w:rPr>
+  </w:style>
+  <w:style w:type="character" w:styleId="ListLabel605">
+    <w:name w:val="ListLabel 605"/>
+    <w:qFormat/>
+    <w:rPr>
+      <w:b w:val="false"/>
+      <w:bCs w:val="false"/>
+    </w:rPr>
+  </w:style>
+  <w:style w:type="character" w:styleId="ListLabel606">
+    <w:name w:val="ListLabel 606"/>
+    <w:qFormat/>
+    <w:rPr>
+      <w:b w:val="false"/>
+      <w:bCs w:val="false"/>
+    </w:rPr>
+  </w:style>
+  <w:style w:type="character" w:styleId="ListLabel607">
+    <w:name w:val="ListLabel 607"/>
+    <w:qFormat/>
+    <w:rPr>
+      <w:b w:val="false"/>
+      <w:bCs w:val="false"/>
+    </w:rPr>
+  </w:style>
+  <w:style w:type="character" w:styleId="ListLabel608">
+    <w:name w:val="ListLabel 608"/>
+    <w:qFormat/>
+    <w:rPr>
+      <w:b w:val="false"/>
+      <w:bCs w:val="false"/>
+    </w:rPr>
+  </w:style>
+  <w:style w:type="character" w:styleId="ListLabel609">
+    <w:name w:val="ListLabel 609"/>
+    <w:qFormat/>
+    <w:rPr>
+      <w:b w:val="false"/>
+      <w:bCs w:val="false"/>
+    </w:rPr>
+  </w:style>
+  <w:style w:type="character" w:styleId="ListLabel610">
+    <w:name w:val="ListLabel 610"/>
+    <w:qFormat/>
+    <w:rPr>
+      <w:b w:val="false"/>
+      <w:bCs w:val="false"/>
+    </w:rPr>
+  </w:style>
+  <w:style w:type="character" w:styleId="ListLabel611">
+    <w:name w:val="ListLabel 611"/>
+    <w:qFormat/>
+    <w:rPr>
+      <w:b w:val="false"/>
+      <w:bCs w:val="false"/>
+    </w:rPr>
+  </w:style>
+  <w:style w:type="character" w:styleId="ListLabel612">
+    <w:name w:val="ListLabel 612"/>
+    <w:qFormat/>
+    <w:rPr>
+      <w:b w:val="false"/>
+      <w:bCs w:val="false"/>
+    </w:rPr>
+  </w:style>
+  <w:style w:type="character" w:styleId="ListLabel613">
+    <w:name w:val="ListLabel 613"/>
+    <w:qFormat/>
+    <w:rPr>
+      <w:rFonts w:ascii="SFMono-Regular;Consolas;Liberation Mono;Menlo;Courier;monospace" w:hAnsi="SFMono-Regular;Consolas;Liberation Mono;Menlo;Courier;monospace"/>
+      <w:b w:val="false"/>
+      <w:bCs w:val="false"/>
+      <w:sz w:val="20"/>
+    </w:rPr>
+  </w:style>
+  <w:style w:type="character" w:styleId="ListLabel614">
+    <w:name w:val="ListLabel 614"/>
+    <w:qFormat/>
+    <w:rPr>
+      <w:b w:val="false"/>
+      <w:bCs w:val="false"/>
+    </w:rPr>
+  </w:style>
+  <w:style w:type="character" w:styleId="ListLabel615">
+    <w:name w:val="ListLabel 615"/>
+    <w:qFormat/>
+    <w:rPr>
+      <w:b w:val="false"/>
+      <w:bCs w:val="false"/>
+    </w:rPr>
+  </w:style>
+  <w:style w:type="character" w:styleId="ListLabel616">
+    <w:name w:val="ListLabel 616"/>
+    <w:qFormat/>
+    <w:rPr>
+      <w:b w:val="false"/>
+      <w:bCs w:val="false"/>
+    </w:rPr>
+  </w:style>
+  <w:style w:type="character" w:styleId="ListLabel617">
+    <w:name w:val="ListLabel 617"/>
+    <w:qFormat/>
+    <w:rPr>
+      <w:b w:val="false"/>
+      <w:bCs w:val="false"/>
+    </w:rPr>
+  </w:style>
+  <w:style w:type="character" w:styleId="ListLabel618">
+    <w:name w:val="ListLabel 618"/>
+    <w:qFormat/>
+    <w:rPr>
+      <w:b w:val="false"/>
+      <w:bCs w:val="false"/>
+    </w:rPr>
+  </w:style>
+  <w:style w:type="character" w:styleId="ListLabel619">
+    <w:name w:val="ListLabel 619"/>
+    <w:qFormat/>
+    <w:rPr>
+      <w:b w:val="false"/>
+      <w:bCs w:val="false"/>
+    </w:rPr>
+  </w:style>
+  <w:style w:type="character" w:styleId="ListLabel620">
+    <w:name w:val="ListLabel 620"/>
+    <w:qFormat/>
+    <w:rPr>
+      <w:b w:val="false"/>
+      <w:bCs w:val="false"/>
+    </w:rPr>
+  </w:style>
+  <w:style w:type="character" w:styleId="ListLabel621">
+    <w:name w:val="ListLabel 621"/>
+    <w:qFormat/>
+    <w:rPr>
+      <w:b w:val="false"/>
+      <w:bCs w:val="false"/>
+    </w:rPr>
+  </w:style>
   <w:style w:type="paragraph" w:styleId="Heading">
     <w:name w:val="Heading"/>
     <w:basedOn w:val="Normal"/>

</xml_diff>

<commit_message>
update .htaccess due an amazon error and update document with cloudfront explanation
</commit_message>
<xml_diff>
--- a/diario-alberto-delgado-roda.docx
+++ b/diario-alberto-delgado-roda.docx
@@ -6892,32 +6892,13 @@
     <w:p>
       <w:pPr>
         <w:pStyle w:val="TextBody"/>
-        <w:spacing w:before="0" w:after="140"/>
-        <w:rPr/>
-      </w:pPr>
-      <w:r>
-        <w:rPr/>
-        <w:t>Ha habido un problema y es que en el servidor de Amazon no tenía instalado la extension php-xml, despues de instalarlo, todo ha continuado funcionando con normalidad.</w:t>
-      </w:r>
-    </w:p>
-    <w:p>
-      <w:pPr>
-        <w:pStyle w:val="TextBody"/>
-        <w:spacing w:before="0" w:after="140"/>
-        <w:rPr/>
-      </w:pPr>
-      <w:r>
-        <w:rPr/>
-      </w:r>
-    </w:p>
-    <w:p>
-      <w:pPr>
-        <w:pStyle w:val="TextBody"/>
-        <w:spacing w:before="0" w:after="140"/>
-        <w:rPr/>
-      </w:pPr>
-      <w:r>
-        <w:rPr/>
+        <w:rPr/>
+      </w:pPr>
+      <w:r>
+        <w:rPr/>
+        <w:br/>
+      </w:r>
+      <w:r>
         <w:drawing>
           <wp:anchor behindDoc="0" distT="0" distB="0" distL="0" distR="0" simplePos="0" locked="0" layoutInCell="1" allowOverlap="1" relativeHeight="3">
             <wp:simplePos x="0" y="0"/>
@@ -6963,6 +6944,350 @@
             </a:graphic>
           </wp:anchor>
         </w:drawing>
+      </w:r>
+      <w:r>
+        <w:rPr/>
+        <w:br/>
+      </w:r>
+      <w:r>
+        <w:rPr/>
+        <w:br/>
+        <w:t>Ha habido un problema y es que en el servidor de Amazon no tenía instalado la extension php-xml, despues de instalarlo, todo ha continuado funcionando con normalidad.</w:t>
+        <w:br/>
+        <w:br/>
+      </w:r>
+    </w:p>
+    <w:p>
+      <w:pPr>
+        <w:pStyle w:val="TextBody"/>
+        <w:rPr/>
+      </w:pPr>
+      <w:r>
+        <w:rPr/>
+      </w:r>
+    </w:p>
+    <w:p>
+      <w:pPr>
+        <w:pStyle w:val="Title"/>
+        <w:rPr/>
+      </w:pPr>
+      <w:r>
+        <w:rPr/>
+        <w:br/>
+      </w:r>
+      <w:r>
+        <w:rPr>
+          <w:b/>
+          <w:bCs/>
+          <w:i w:val="false"/>
+          <w:caps w:val="false"/>
+          <w:smallCaps w:val="false"/>
+          <w:color w:val="000000"/>
+          <w:spacing w:val="0"/>
+          <w:sz w:val="56"/>
+          <w:szCs w:val="56"/>
+        </w:rPr>
+        <w:t>Cloudfront</w:t>
+      </w:r>
+    </w:p>
+    <w:p>
+      <w:pPr>
+        <w:pStyle w:val="TextBody"/>
+        <w:rPr/>
+      </w:pPr>
+      <w:r>
+        <w:rPr>
+          <w:b w:val="false"/>
+          <w:i w:val="false"/>
+          <w:caps w:val="false"/>
+          <w:smallCaps w:val="false"/>
+          <w:color w:val="24292E"/>
+          <w:spacing w:val="0"/>
+          <w:sz w:val="24"/>
+          <w:szCs w:val="24"/>
+        </w:rPr>
+        <w:t xml:space="preserve">Tras configurar el cloudfront, he sido víctima de la incertidumbre, es decir ha tardado un rato en ser operativo. </w:t>
+      </w:r>
+    </w:p>
+    <w:p>
+      <w:pPr>
+        <w:pStyle w:val="TextBody"/>
+        <w:rPr/>
+      </w:pPr>
+      <w:r>
+        <w:rPr>
+          <w:b w:val="false"/>
+          <w:i w:val="false"/>
+          <w:caps w:val="false"/>
+          <w:smallCaps w:val="false"/>
+          <w:color w:val="24292E"/>
+          <w:spacing w:val="0"/>
+          <w:sz w:val="24"/>
+          <w:szCs w:val="24"/>
+        </w:rPr>
+        <w:t>He añadido una nueva variable de configuración en prod.php y dev.php, que son utilizadas en el header y footer para poner la ruta hacia los js y css correspondientes.</w:t>
+      </w:r>
+    </w:p>
+    <w:p>
+      <w:pPr>
+        <w:pStyle w:val="TextBody"/>
+        <w:rPr/>
+      </w:pPr>
+      <w:r>
+        <w:rPr>
+          <w:b w:val="false"/>
+          <w:i w:val="false"/>
+          <w:caps w:val="false"/>
+          <w:smallCaps w:val="false"/>
+          <w:color w:val="24292E"/>
+          <w:spacing w:val="0"/>
+          <w:sz w:val="24"/>
+          <w:szCs w:val="24"/>
+        </w:rPr>
+        <w:t xml:space="preserve">La dirección de la cloudfront es: </w:t>
+      </w:r>
+      <w:hyperlink r:id="rId7">
+        <w:r>
+          <w:rPr>
+            <w:rStyle w:val="InternetLink"/>
+            <w:b/>
+            <w:bCs/>
+            <w:i w:val="false"/>
+            <w:caps w:val="false"/>
+            <w:smallCaps w:val="false"/>
+            <w:color w:val="24292E"/>
+            <w:spacing w:val="0"/>
+            <w:sz w:val="24"/>
+            <w:szCs w:val="24"/>
+          </w:rPr>
+          <w:t>https://dj8cq2g93z9hx.cloudfront.net</w:t>
+        </w:r>
+      </w:hyperlink>
+    </w:p>
+    <w:p>
+      <w:pPr>
+        <w:pStyle w:val="TextBody"/>
+        <w:rPr>
+          <w:b w:val="false"/>
+          <w:b w:val="false"/>
+          <w:bCs w:val="false"/>
+        </w:rPr>
+      </w:pPr>
+      <w:r>
+        <w:rPr>
+          <w:b w:val="false"/>
+          <w:bCs w:val="false"/>
+          <w:i w:val="false"/>
+          <w:caps w:val="false"/>
+          <w:smallCaps w:val="false"/>
+          <w:color w:val="24292E"/>
+          <w:spacing w:val="0"/>
+          <w:sz w:val="24"/>
+          <w:szCs w:val="24"/>
+        </w:rPr>
+        <w:t>Una captura del panel:</w:t>
+      </w:r>
+    </w:p>
+    <w:p>
+      <w:pPr>
+        <w:pStyle w:val="TextBody"/>
+        <w:rPr>
+          <w:rFonts w:ascii="Liberation Serif" w:hAnsi="Liberation Serif"/>
+          <w:i w:val="false"/>
+          <w:i w:val="false"/>
+          <w:caps w:val="false"/>
+          <w:smallCaps w:val="false"/>
+          <w:color w:val="24292E"/>
+          <w:spacing w:val="0"/>
+          <w:sz w:val="24"/>
+          <w:szCs w:val="24"/>
+        </w:rPr>
+      </w:pPr>
+      <w:r>
+        <w:drawing>
+          <wp:anchor behindDoc="0" distT="0" distB="0" distL="0" distR="0" simplePos="0" locked="0" layoutInCell="1" allowOverlap="1" relativeHeight="4">
+            <wp:simplePos x="0" y="0"/>
+            <wp:positionH relativeFrom="column">
+              <wp:align>center</wp:align>
+            </wp:positionH>
+            <wp:positionV relativeFrom="paragraph">
+              <wp:posOffset>635</wp:posOffset>
+            </wp:positionV>
+            <wp:extent cx="6120130" cy="3442335"/>
+            <wp:effectExtent l="0" t="0" r="0" b="0"/>
+            <wp:wrapSquare wrapText="largest"/>
+            <wp:docPr id="3" name="Image3" descr=""/>
+            <wp:cNvGraphicFramePr>
+              <a:graphicFrameLocks xmlns:a="http://schemas.openxmlformats.org/drawingml/2006/main" noChangeAspect="1"/>
+            </wp:cNvGraphicFramePr>
+            <a:graphic xmlns:a="http://schemas.openxmlformats.org/drawingml/2006/main">
+              <a:graphicData uri="http://schemas.openxmlformats.org/drawingml/2006/picture">
+                <pic:pic xmlns:pic="http://schemas.openxmlformats.org/drawingml/2006/picture">
+                  <pic:nvPicPr>
+                    <pic:cNvPr id="3" name="Image3" descr=""/>
+                    <pic:cNvPicPr>
+                      <a:picLocks noChangeAspect="1" noChangeArrowheads="1"/>
+                    </pic:cNvPicPr>
+                  </pic:nvPicPr>
+                  <pic:blipFill>
+                    <a:blip r:embed="rId8"/>
+                    <a:stretch>
+                      <a:fillRect/>
+                    </a:stretch>
+                  </pic:blipFill>
+                  <pic:spPr bwMode="auto">
+                    <a:xfrm>
+                      <a:off x="0" y="0"/>
+                      <a:ext cx="6120130" cy="3442335"/>
+                    </a:xfrm>
+                    <a:prstGeom prst="rect">
+                      <a:avLst/>
+                    </a:prstGeom>
+                  </pic:spPr>
+                </pic:pic>
+              </a:graphicData>
+            </a:graphic>
+          </wp:anchor>
+        </w:drawing>
+      </w:r>
+      <w:r>
+        <w:rPr>
+          <w:i w:val="false"/>
+          <w:caps w:val="false"/>
+          <w:smallCaps w:val="false"/>
+          <w:color w:val="24292E"/>
+          <w:spacing w:val="0"/>
+          <w:sz w:val="24"/>
+          <w:szCs w:val="24"/>
+        </w:rPr>
+        <w:br/>
+      </w:r>
+      <w:r>
+        <w:rPr>
+          <w:i w:val="false"/>
+          <w:caps w:val="false"/>
+          <w:smallCaps w:val="false"/>
+          <w:color w:val="24292E"/>
+          <w:spacing w:val="0"/>
+          <w:sz w:val="24"/>
+          <w:szCs w:val="24"/>
+        </w:rPr>
+        <w:br/>
+      </w:r>
+      <w:r>
+        <w:rPr>
+          <w:i w:val="false"/>
+          <w:caps w:val="false"/>
+          <w:smallCaps w:val="false"/>
+          <w:color w:val="24292E"/>
+          <w:spacing w:val="0"/>
+          <w:sz w:val="24"/>
+          <w:szCs w:val="24"/>
+        </w:rPr>
+        <w:t xml:space="preserve">En este punto donde la práctica esta tan avanzado, he empezado a probar todas las secciones en la aplicación deployada en amazon, tras ir jugueteando he visto que se generaba un error 500 que en local no sucedía. (en local funciona!). Tras mirar en el log de errores de apache del frontal1(es el que he usado para depurar), he acabado en un </w:t>
+      </w:r>
+      <w:hyperlink r:id="rId9">
+        <w:r>
+          <w:rPr>
+            <w:rStyle w:val="InternetLink"/>
+            <w:i w:val="false"/>
+            <w:caps w:val="false"/>
+            <w:smallCaps w:val="false"/>
+            <w:color w:val="24292E"/>
+            <w:spacing w:val="0"/>
+            <w:sz w:val="24"/>
+            <w:szCs w:val="24"/>
+          </w:rPr>
+          <w:t>post</w:t>
+        </w:r>
+      </w:hyperlink>
+      <w:r>
+        <w:rPr>
+          <w:i w:val="false"/>
+          <w:caps w:val="false"/>
+          <w:smallCaps w:val="false"/>
+          <w:color w:val="24292E"/>
+          <w:spacing w:val="0"/>
+          <w:sz w:val="24"/>
+          <w:szCs w:val="24"/>
+        </w:rPr>
+        <w:t xml:space="preserve"> de stackoverflow, he optado por implementar la solución que ofrece Dev_Nix.</w:t>
+      </w:r>
+    </w:p>
+    <w:p>
+      <w:pPr>
+        <w:pStyle w:val="TextBody"/>
+        <w:rPr>
+          <w:rFonts w:ascii="Liberation Serif" w:hAnsi="Liberation Serif"/>
+          <w:i w:val="false"/>
+          <w:i w:val="false"/>
+          <w:caps w:val="false"/>
+          <w:smallCaps w:val="false"/>
+          <w:color w:val="24292E"/>
+          <w:spacing w:val="0"/>
+          <w:sz w:val="24"/>
+          <w:szCs w:val="24"/>
+        </w:rPr>
+      </w:pPr>
+      <w:r>
+        <w:rPr>
+          <w:i w:val="false"/>
+          <w:caps w:val="false"/>
+          <w:smallCaps w:val="false"/>
+          <w:color w:val="24292E"/>
+          <w:spacing w:val="0"/>
+          <w:sz w:val="24"/>
+          <w:szCs w:val="24"/>
+        </w:rPr>
+        <w:t>Tras hacerlo, todo ha empezado a funcionar perfectamente, con lo que la frase “en local funciona”  le he añadido la coletilla “ y en prod también”</w:t>
+      </w:r>
+    </w:p>
+    <w:p>
+      <w:pPr>
+        <w:pStyle w:val="TextBody"/>
+        <w:rPr>
+          <w:rFonts w:ascii="Liberation Serif" w:hAnsi="Liberation Serif"/>
+          <w:i w:val="false"/>
+          <w:i w:val="false"/>
+          <w:caps w:val="false"/>
+          <w:smallCaps w:val="false"/>
+          <w:color w:val="24292E"/>
+          <w:spacing w:val="0"/>
+          <w:sz w:val="24"/>
+          <w:szCs w:val="24"/>
+        </w:rPr>
+      </w:pPr>
+      <w:r>
+        <w:rPr>
+          <w:i w:val="false"/>
+          <w:caps w:val="false"/>
+          <w:smallCaps w:val="false"/>
+          <w:color w:val="24292E"/>
+          <w:spacing w:val="0"/>
+          <w:sz w:val="24"/>
+          <w:szCs w:val="24"/>
+        </w:rPr>
+      </w:r>
+    </w:p>
+    <w:p>
+      <w:pPr>
+        <w:pStyle w:val="TextBody"/>
+        <w:rPr/>
+      </w:pPr>
+      <w:r>
+        <w:rPr/>
+      </w:r>
+    </w:p>
+    <w:p>
+      <w:pPr>
+        <w:pStyle w:val="TextBody"/>
+        <w:spacing w:lineRule="auto" w:line="288" w:before="0" w:after="140"/>
+        <w:rPr/>
+      </w:pPr>
+      <w:r>
+        <w:rPr/>
+        <w:br/>
+        <w:br/>
       </w:r>
     </w:p>
     <w:sectPr>
@@ -13372,6 +13697,1500 @@
       <w:bCs w:val="false"/>
     </w:rPr>
   </w:style>
+  <w:style w:type="character" w:styleId="ListLabel622">
+    <w:name w:val="ListLabel 622"/>
+    <w:qFormat/>
+    <w:rPr>
+      <w:rFonts w:cs="OpenSymbol"/>
+    </w:rPr>
+  </w:style>
+  <w:style w:type="character" w:styleId="ListLabel623">
+    <w:name w:val="ListLabel 623"/>
+    <w:qFormat/>
+    <w:rPr>
+      <w:rFonts w:cs="OpenSymbol"/>
+    </w:rPr>
+  </w:style>
+  <w:style w:type="character" w:styleId="ListLabel624">
+    <w:name w:val="ListLabel 624"/>
+    <w:qFormat/>
+    <w:rPr>
+      <w:rFonts w:cs="OpenSymbol"/>
+    </w:rPr>
+  </w:style>
+  <w:style w:type="character" w:styleId="ListLabel625">
+    <w:name w:val="ListLabel 625"/>
+    <w:qFormat/>
+    <w:rPr>
+      <w:rFonts w:cs="OpenSymbol"/>
+    </w:rPr>
+  </w:style>
+  <w:style w:type="character" w:styleId="ListLabel626">
+    <w:name w:val="ListLabel 626"/>
+    <w:qFormat/>
+    <w:rPr>
+      <w:rFonts w:cs="OpenSymbol"/>
+    </w:rPr>
+  </w:style>
+  <w:style w:type="character" w:styleId="ListLabel627">
+    <w:name w:val="ListLabel 627"/>
+    <w:qFormat/>
+    <w:rPr>
+      <w:rFonts w:cs="OpenSymbol"/>
+    </w:rPr>
+  </w:style>
+  <w:style w:type="character" w:styleId="ListLabel628">
+    <w:name w:val="ListLabel 628"/>
+    <w:qFormat/>
+    <w:rPr>
+      <w:rFonts w:cs="OpenSymbol"/>
+    </w:rPr>
+  </w:style>
+  <w:style w:type="character" w:styleId="ListLabel629">
+    <w:name w:val="ListLabel 629"/>
+    <w:qFormat/>
+    <w:rPr>
+      <w:rFonts w:cs="OpenSymbol"/>
+    </w:rPr>
+  </w:style>
+  <w:style w:type="character" w:styleId="ListLabel630">
+    <w:name w:val="ListLabel 630"/>
+    <w:qFormat/>
+    <w:rPr>
+      <w:rFonts w:cs="OpenSymbol"/>
+    </w:rPr>
+  </w:style>
+  <w:style w:type="character" w:styleId="ListLabel631">
+    <w:name w:val="ListLabel 631"/>
+    <w:qFormat/>
+    <w:rPr>
+      <w:b w:val="false"/>
+      <w:bCs w:val="false"/>
+    </w:rPr>
+  </w:style>
+  <w:style w:type="character" w:styleId="ListLabel632">
+    <w:name w:val="ListLabel 632"/>
+    <w:qFormat/>
+    <w:rPr>
+      <w:b w:val="false"/>
+      <w:bCs w:val="false"/>
+    </w:rPr>
+  </w:style>
+  <w:style w:type="character" w:styleId="ListLabel633">
+    <w:name w:val="ListLabel 633"/>
+    <w:qFormat/>
+    <w:rPr>
+      <w:b w:val="false"/>
+      <w:bCs w:val="false"/>
+    </w:rPr>
+  </w:style>
+  <w:style w:type="character" w:styleId="ListLabel634">
+    <w:name w:val="ListLabel 634"/>
+    <w:qFormat/>
+    <w:rPr>
+      <w:b w:val="false"/>
+      <w:bCs w:val="false"/>
+    </w:rPr>
+  </w:style>
+  <w:style w:type="character" w:styleId="ListLabel635">
+    <w:name w:val="ListLabel 635"/>
+    <w:qFormat/>
+    <w:rPr>
+      <w:b w:val="false"/>
+      <w:bCs w:val="false"/>
+    </w:rPr>
+  </w:style>
+  <w:style w:type="character" w:styleId="ListLabel636">
+    <w:name w:val="ListLabel 636"/>
+    <w:qFormat/>
+    <w:rPr>
+      <w:b w:val="false"/>
+      <w:bCs w:val="false"/>
+    </w:rPr>
+  </w:style>
+  <w:style w:type="character" w:styleId="ListLabel637">
+    <w:name w:val="ListLabel 637"/>
+    <w:qFormat/>
+    <w:rPr>
+      <w:b w:val="false"/>
+      <w:bCs w:val="false"/>
+    </w:rPr>
+  </w:style>
+  <w:style w:type="character" w:styleId="ListLabel638">
+    <w:name w:val="ListLabel 638"/>
+    <w:qFormat/>
+    <w:rPr>
+      <w:b w:val="false"/>
+      <w:bCs w:val="false"/>
+    </w:rPr>
+  </w:style>
+  <w:style w:type="character" w:styleId="ListLabel639">
+    <w:name w:val="ListLabel 639"/>
+    <w:qFormat/>
+    <w:rPr>
+      <w:b w:val="false"/>
+      <w:bCs w:val="false"/>
+    </w:rPr>
+  </w:style>
+  <w:style w:type="character" w:styleId="ListLabel640">
+    <w:name w:val="ListLabel 640"/>
+    <w:qFormat/>
+    <w:rPr>
+      <w:b w:val="false"/>
+      <w:bCs w:val="false"/>
+    </w:rPr>
+  </w:style>
+  <w:style w:type="character" w:styleId="ListLabel641">
+    <w:name w:val="ListLabel 641"/>
+    <w:qFormat/>
+    <w:rPr>
+      <w:b w:val="false"/>
+      <w:bCs w:val="false"/>
+    </w:rPr>
+  </w:style>
+  <w:style w:type="character" w:styleId="ListLabel642">
+    <w:name w:val="ListLabel 642"/>
+    <w:qFormat/>
+    <w:rPr>
+      <w:b w:val="false"/>
+      <w:bCs w:val="false"/>
+    </w:rPr>
+  </w:style>
+  <w:style w:type="character" w:styleId="ListLabel643">
+    <w:name w:val="ListLabel 643"/>
+    <w:qFormat/>
+    <w:rPr>
+      <w:b w:val="false"/>
+      <w:bCs w:val="false"/>
+    </w:rPr>
+  </w:style>
+  <w:style w:type="character" w:styleId="ListLabel644">
+    <w:name w:val="ListLabel 644"/>
+    <w:qFormat/>
+    <w:rPr>
+      <w:b w:val="false"/>
+      <w:bCs w:val="false"/>
+    </w:rPr>
+  </w:style>
+  <w:style w:type="character" w:styleId="ListLabel645">
+    <w:name w:val="ListLabel 645"/>
+    <w:qFormat/>
+    <w:rPr>
+      <w:b w:val="false"/>
+      <w:bCs w:val="false"/>
+    </w:rPr>
+  </w:style>
+  <w:style w:type="character" w:styleId="ListLabel646">
+    <w:name w:val="ListLabel 646"/>
+    <w:qFormat/>
+    <w:rPr>
+      <w:b w:val="false"/>
+      <w:bCs w:val="false"/>
+    </w:rPr>
+  </w:style>
+  <w:style w:type="character" w:styleId="ListLabel647">
+    <w:name w:val="ListLabel 647"/>
+    <w:qFormat/>
+    <w:rPr>
+      <w:b w:val="false"/>
+      <w:bCs w:val="false"/>
+    </w:rPr>
+  </w:style>
+  <w:style w:type="character" w:styleId="ListLabel648">
+    <w:name w:val="ListLabel 648"/>
+    <w:qFormat/>
+    <w:rPr>
+      <w:b w:val="false"/>
+      <w:bCs w:val="false"/>
+    </w:rPr>
+  </w:style>
+  <w:style w:type="character" w:styleId="ListLabel649">
+    <w:name w:val="ListLabel 649"/>
+    <w:qFormat/>
+    <w:rPr>
+      <w:b w:val="false"/>
+      <w:bCs w:val="false"/>
+    </w:rPr>
+  </w:style>
+  <w:style w:type="character" w:styleId="ListLabel650">
+    <w:name w:val="ListLabel 650"/>
+    <w:qFormat/>
+    <w:rPr>
+      <w:b w:val="false"/>
+      <w:bCs w:val="false"/>
+    </w:rPr>
+  </w:style>
+  <w:style w:type="character" w:styleId="ListLabel651">
+    <w:name w:val="ListLabel 651"/>
+    <w:qFormat/>
+    <w:rPr>
+      <w:b w:val="false"/>
+      <w:bCs w:val="false"/>
+    </w:rPr>
+  </w:style>
+  <w:style w:type="character" w:styleId="ListLabel652">
+    <w:name w:val="ListLabel 652"/>
+    <w:qFormat/>
+    <w:rPr>
+      <w:b w:val="false"/>
+      <w:bCs w:val="false"/>
+    </w:rPr>
+  </w:style>
+  <w:style w:type="character" w:styleId="ListLabel653">
+    <w:name w:val="ListLabel 653"/>
+    <w:qFormat/>
+    <w:rPr>
+      <w:b w:val="false"/>
+      <w:bCs w:val="false"/>
+    </w:rPr>
+  </w:style>
+  <w:style w:type="character" w:styleId="ListLabel654">
+    <w:name w:val="ListLabel 654"/>
+    <w:qFormat/>
+    <w:rPr>
+      <w:b w:val="false"/>
+      <w:bCs w:val="false"/>
+    </w:rPr>
+  </w:style>
+  <w:style w:type="character" w:styleId="ListLabel655">
+    <w:name w:val="ListLabel 655"/>
+    <w:qFormat/>
+    <w:rPr>
+      <w:b w:val="false"/>
+      <w:bCs w:val="false"/>
+    </w:rPr>
+  </w:style>
+  <w:style w:type="character" w:styleId="ListLabel656">
+    <w:name w:val="ListLabel 656"/>
+    <w:qFormat/>
+    <w:rPr>
+      <w:b w:val="false"/>
+      <w:bCs w:val="false"/>
+    </w:rPr>
+  </w:style>
+  <w:style w:type="character" w:styleId="ListLabel657">
+    <w:name w:val="ListLabel 657"/>
+    <w:qFormat/>
+    <w:rPr>
+      <w:b w:val="false"/>
+      <w:bCs w:val="false"/>
+    </w:rPr>
+  </w:style>
+  <w:style w:type="character" w:styleId="ListLabel658">
+    <w:name w:val="ListLabel 658"/>
+    <w:qFormat/>
+    <w:rPr>
+      <w:b w:val="false"/>
+      <w:bCs w:val="false"/>
+    </w:rPr>
+  </w:style>
+  <w:style w:type="character" w:styleId="ListLabel659">
+    <w:name w:val="ListLabel 659"/>
+    <w:qFormat/>
+    <w:rPr>
+      <w:b w:val="false"/>
+      <w:bCs w:val="false"/>
+    </w:rPr>
+  </w:style>
+  <w:style w:type="character" w:styleId="ListLabel660">
+    <w:name w:val="ListLabel 660"/>
+    <w:qFormat/>
+    <w:rPr>
+      <w:b w:val="false"/>
+      <w:bCs w:val="false"/>
+    </w:rPr>
+  </w:style>
+  <w:style w:type="character" w:styleId="ListLabel661">
+    <w:name w:val="ListLabel 661"/>
+    <w:qFormat/>
+    <w:rPr>
+      <w:b w:val="false"/>
+      <w:bCs w:val="false"/>
+    </w:rPr>
+  </w:style>
+  <w:style w:type="character" w:styleId="ListLabel662">
+    <w:name w:val="ListLabel 662"/>
+    <w:qFormat/>
+    <w:rPr>
+      <w:b w:val="false"/>
+      <w:bCs w:val="false"/>
+    </w:rPr>
+  </w:style>
+  <w:style w:type="character" w:styleId="ListLabel663">
+    <w:name w:val="ListLabel 663"/>
+    <w:qFormat/>
+    <w:rPr>
+      <w:b w:val="false"/>
+      <w:bCs w:val="false"/>
+    </w:rPr>
+  </w:style>
+  <w:style w:type="character" w:styleId="ListLabel664">
+    <w:name w:val="ListLabel 664"/>
+    <w:qFormat/>
+    <w:rPr>
+      <w:b w:val="false"/>
+      <w:bCs w:val="false"/>
+    </w:rPr>
+  </w:style>
+  <w:style w:type="character" w:styleId="ListLabel665">
+    <w:name w:val="ListLabel 665"/>
+    <w:qFormat/>
+    <w:rPr>
+      <w:b w:val="false"/>
+      <w:bCs w:val="false"/>
+    </w:rPr>
+  </w:style>
+  <w:style w:type="character" w:styleId="ListLabel666">
+    <w:name w:val="ListLabel 666"/>
+    <w:qFormat/>
+    <w:rPr>
+      <w:b w:val="false"/>
+      <w:bCs w:val="false"/>
+    </w:rPr>
+  </w:style>
+  <w:style w:type="character" w:styleId="ListLabel667">
+    <w:name w:val="ListLabel 667"/>
+    <w:qFormat/>
+    <w:rPr>
+      <w:b/>
+      <w:bCs w:val="false"/>
+      <w:sz w:val="24"/>
+    </w:rPr>
+  </w:style>
+  <w:style w:type="character" w:styleId="ListLabel668">
+    <w:name w:val="ListLabel 668"/>
+    <w:qFormat/>
+    <w:rPr>
+      <w:b w:val="false"/>
+      <w:bCs w:val="false"/>
+    </w:rPr>
+  </w:style>
+  <w:style w:type="character" w:styleId="ListLabel669">
+    <w:name w:val="ListLabel 669"/>
+    <w:qFormat/>
+    <w:rPr>
+      <w:b w:val="false"/>
+      <w:bCs w:val="false"/>
+    </w:rPr>
+  </w:style>
+  <w:style w:type="character" w:styleId="ListLabel670">
+    <w:name w:val="ListLabel 670"/>
+    <w:qFormat/>
+    <w:rPr>
+      <w:b w:val="false"/>
+      <w:bCs w:val="false"/>
+    </w:rPr>
+  </w:style>
+  <w:style w:type="character" w:styleId="ListLabel671">
+    <w:name w:val="ListLabel 671"/>
+    <w:qFormat/>
+    <w:rPr>
+      <w:b w:val="false"/>
+      <w:bCs w:val="false"/>
+    </w:rPr>
+  </w:style>
+  <w:style w:type="character" w:styleId="ListLabel672">
+    <w:name w:val="ListLabel 672"/>
+    <w:qFormat/>
+    <w:rPr>
+      <w:b w:val="false"/>
+      <w:bCs w:val="false"/>
+    </w:rPr>
+  </w:style>
+  <w:style w:type="character" w:styleId="ListLabel673">
+    <w:name w:val="ListLabel 673"/>
+    <w:qFormat/>
+    <w:rPr>
+      <w:b w:val="false"/>
+      <w:bCs w:val="false"/>
+    </w:rPr>
+  </w:style>
+  <w:style w:type="character" w:styleId="ListLabel674">
+    <w:name w:val="ListLabel 674"/>
+    <w:qFormat/>
+    <w:rPr>
+      <w:b w:val="false"/>
+      <w:bCs w:val="false"/>
+    </w:rPr>
+  </w:style>
+  <w:style w:type="character" w:styleId="ListLabel675">
+    <w:name w:val="ListLabel 675"/>
+    <w:qFormat/>
+    <w:rPr>
+      <w:b w:val="false"/>
+      <w:bCs w:val="false"/>
+    </w:rPr>
+  </w:style>
+  <w:style w:type="character" w:styleId="ListLabel676">
+    <w:name w:val="ListLabel 676"/>
+    <w:qFormat/>
+    <w:rPr>
+      <w:rFonts w:ascii="SFMono-Regular;Consolas;Liberation Mono;Menlo;Courier;monospace" w:hAnsi="SFMono-Regular;Consolas;Liberation Mono;Menlo;Courier;monospace"/>
+      <w:b w:val="false"/>
+      <w:bCs w:val="false"/>
+      <w:sz w:val="20"/>
+    </w:rPr>
+  </w:style>
+  <w:style w:type="character" w:styleId="ListLabel677">
+    <w:name w:val="ListLabel 677"/>
+    <w:qFormat/>
+    <w:rPr>
+      <w:b w:val="false"/>
+      <w:bCs w:val="false"/>
+    </w:rPr>
+  </w:style>
+  <w:style w:type="character" w:styleId="ListLabel678">
+    <w:name w:val="ListLabel 678"/>
+    <w:qFormat/>
+    <w:rPr>
+      <w:b w:val="false"/>
+      <w:bCs w:val="false"/>
+    </w:rPr>
+  </w:style>
+  <w:style w:type="character" w:styleId="ListLabel679">
+    <w:name w:val="ListLabel 679"/>
+    <w:qFormat/>
+    <w:rPr>
+      <w:b w:val="false"/>
+      <w:bCs w:val="false"/>
+    </w:rPr>
+  </w:style>
+  <w:style w:type="character" w:styleId="ListLabel680">
+    <w:name w:val="ListLabel 680"/>
+    <w:qFormat/>
+    <w:rPr>
+      <w:b w:val="false"/>
+      <w:bCs w:val="false"/>
+    </w:rPr>
+  </w:style>
+  <w:style w:type="character" w:styleId="ListLabel681">
+    <w:name w:val="ListLabel 681"/>
+    <w:qFormat/>
+    <w:rPr>
+      <w:b w:val="false"/>
+      <w:bCs w:val="false"/>
+    </w:rPr>
+  </w:style>
+  <w:style w:type="character" w:styleId="ListLabel682">
+    <w:name w:val="ListLabel 682"/>
+    <w:qFormat/>
+    <w:rPr>
+      <w:b w:val="false"/>
+      <w:bCs w:val="false"/>
+    </w:rPr>
+  </w:style>
+  <w:style w:type="character" w:styleId="ListLabel683">
+    <w:name w:val="ListLabel 683"/>
+    <w:qFormat/>
+    <w:rPr>
+      <w:b w:val="false"/>
+      <w:bCs w:val="false"/>
+    </w:rPr>
+  </w:style>
+  <w:style w:type="character" w:styleId="ListLabel684">
+    <w:name w:val="ListLabel 684"/>
+    <w:qFormat/>
+    <w:rPr>
+      <w:b w:val="false"/>
+      <w:bCs w:val="false"/>
+    </w:rPr>
+  </w:style>
+  <w:style w:type="character" w:styleId="ListLabel685">
+    <w:name w:val="ListLabel 685"/>
+    <w:qFormat/>
+    <w:rPr>
+      <w:rFonts w:cs="OpenSymbol"/>
+    </w:rPr>
+  </w:style>
+  <w:style w:type="character" w:styleId="ListLabel686">
+    <w:name w:val="ListLabel 686"/>
+    <w:qFormat/>
+    <w:rPr>
+      <w:rFonts w:cs="OpenSymbol"/>
+    </w:rPr>
+  </w:style>
+  <w:style w:type="character" w:styleId="ListLabel687">
+    <w:name w:val="ListLabel 687"/>
+    <w:qFormat/>
+    <w:rPr>
+      <w:rFonts w:cs="OpenSymbol"/>
+    </w:rPr>
+  </w:style>
+  <w:style w:type="character" w:styleId="ListLabel688">
+    <w:name w:val="ListLabel 688"/>
+    <w:qFormat/>
+    <w:rPr>
+      <w:rFonts w:cs="OpenSymbol"/>
+    </w:rPr>
+  </w:style>
+  <w:style w:type="character" w:styleId="ListLabel689">
+    <w:name w:val="ListLabel 689"/>
+    <w:qFormat/>
+    <w:rPr>
+      <w:rFonts w:cs="OpenSymbol"/>
+    </w:rPr>
+  </w:style>
+  <w:style w:type="character" w:styleId="ListLabel690">
+    <w:name w:val="ListLabel 690"/>
+    <w:qFormat/>
+    <w:rPr>
+      <w:rFonts w:cs="OpenSymbol"/>
+    </w:rPr>
+  </w:style>
+  <w:style w:type="character" w:styleId="ListLabel691">
+    <w:name w:val="ListLabel 691"/>
+    <w:qFormat/>
+    <w:rPr>
+      <w:rFonts w:cs="OpenSymbol"/>
+    </w:rPr>
+  </w:style>
+  <w:style w:type="character" w:styleId="ListLabel692">
+    <w:name w:val="ListLabel 692"/>
+    <w:qFormat/>
+    <w:rPr>
+      <w:rFonts w:cs="OpenSymbol"/>
+    </w:rPr>
+  </w:style>
+  <w:style w:type="character" w:styleId="ListLabel693">
+    <w:name w:val="ListLabel 693"/>
+    <w:qFormat/>
+    <w:rPr>
+      <w:rFonts w:cs="OpenSymbol"/>
+    </w:rPr>
+  </w:style>
+  <w:style w:type="character" w:styleId="ListLabel694">
+    <w:name w:val="ListLabel 694"/>
+    <w:qFormat/>
+    <w:rPr>
+      <w:b w:val="false"/>
+      <w:bCs w:val="false"/>
+    </w:rPr>
+  </w:style>
+  <w:style w:type="character" w:styleId="ListLabel695">
+    <w:name w:val="ListLabel 695"/>
+    <w:qFormat/>
+    <w:rPr>
+      <w:b w:val="false"/>
+      <w:bCs w:val="false"/>
+    </w:rPr>
+  </w:style>
+  <w:style w:type="character" w:styleId="ListLabel696">
+    <w:name w:val="ListLabel 696"/>
+    <w:qFormat/>
+    <w:rPr>
+      <w:b w:val="false"/>
+      <w:bCs w:val="false"/>
+    </w:rPr>
+  </w:style>
+  <w:style w:type="character" w:styleId="ListLabel697">
+    <w:name w:val="ListLabel 697"/>
+    <w:qFormat/>
+    <w:rPr>
+      <w:b w:val="false"/>
+      <w:bCs w:val="false"/>
+    </w:rPr>
+  </w:style>
+  <w:style w:type="character" w:styleId="ListLabel698">
+    <w:name w:val="ListLabel 698"/>
+    <w:qFormat/>
+    <w:rPr>
+      <w:b w:val="false"/>
+      <w:bCs w:val="false"/>
+    </w:rPr>
+  </w:style>
+  <w:style w:type="character" w:styleId="ListLabel699">
+    <w:name w:val="ListLabel 699"/>
+    <w:qFormat/>
+    <w:rPr>
+      <w:b w:val="false"/>
+      <w:bCs w:val="false"/>
+    </w:rPr>
+  </w:style>
+  <w:style w:type="character" w:styleId="ListLabel700">
+    <w:name w:val="ListLabel 700"/>
+    <w:qFormat/>
+    <w:rPr>
+      <w:b w:val="false"/>
+      <w:bCs w:val="false"/>
+    </w:rPr>
+  </w:style>
+  <w:style w:type="character" w:styleId="ListLabel701">
+    <w:name w:val="ListLabel 701"/>
+    <w:qFormat/>
+    <w:rPr>
+      <w:b w:val="false"/>
+      <w:bCs w:val="false"/>
+    </w:rPr>
+  </w:style>
+  <w:style w:type="character" w:styleId="ListLabel702">
+    <w:name w:val="ListLabel 702"/>
+    <w:qFormat/>
+    <w:rPr>
+      <w:b w:val="false"/>
+      <w:bCs w:val="false"/>
+    </w:rPr>
+  </w:style>
+  <w:style w:type="character" w:styleId="ListLabel703">
+    <w:name w:val="ListLabel 703"/>
+    <w:qFormat/>
+    <w:rPr>
+      <w:b w:val="false"/>
+      <w:bCs w:val="false"/>
+    </w:rPr>
+  </w:style>
+  <w:style w:type="character" w:styleId="ListLabel704">
+    <w:name w:val="ListLabel 704"/>
+    <w:qFormat/>
+    <w:rPr>
+      <w:b w:val="false"/>
+      <w:bCs w:val="false"/>
+    </w:rPr>
+  </w:style>
+  <w:style w:type="character" w:styleId="ListLabel705">
+    <w:name w:val="ListLabel 705"/>
+    <w:qFormat/>
+    <w:rPr>
+      <w:b w:val="false"/>
+      <w:bCs w:val="false"/>
+    </w:rPr>
+  </w:style>
+  <w:style w:type="character" w:styleId="ListLabel706">
+    <w:name w:val="ListLabel 706"/>
+    <w:qFormat/>
+    <w:rPr>
+      <w:b w:val="false"/>
+      <w:bCs w:val="false"/>
+    </w:rPr>
+  </w:style>
+  <w:style w:type="character" w:styleId="ListLabel707">
+    <w:name w:val="ListLabel 707"/>
+    <w:qFormat/>
+    <w:rPr>
+      <w:b w:val="false"/>
+      <w:bCs w:val="false"/>
+    </w:rPr>
+  </w:style>
+  <w:style w:type="character" w:styleId="ListLabel708">
+    <w:name w:val="ListLabel 708"/>
+    <w:qFormat/>
+    <w:rPr>
+      <w:b w:val="false"/>
+      <w:bCs w:val="false"/>
+    </w:rPr>
+  </w:style>
+  <w:style w:type="character" w:styleId="ListLabel709">
+    <w:name w:val="ListLabel 709"/>
+    <w:qFormat/>
+    <w:rPr>
+      <w:b w:val="false"/>
+      <w:bCs w:val="false"/>
+    </w:rPr>
+  </w:style>
+  <w:style w:type="character" w:styleId="ListLabel710">
+    <w:name w:val="ListLabel 710"/>
+    <w:qFormat/>
+    <w:rPr>
+      <w:b w:val="false"/>
+      <w:bCs w:val="false"/>
+    </w:rPr>
+  </w:style>
+  <w:style w:type="character" w:styleId="ListLabel711">
+    <w:name w:val="ListLabel 711"/>
+    <w:qFormat/>
+    <w:rPr>
+      <w:b w:val="false"/>
+      <w:bCs w:val="false"/>
+    </w:rPr>
+  </w:style>
+  <w:style w:type="character" w:styleId="ListLabel712">
+    <w:name w:val="ListLabel 712"/>
+    <w:qFormat/>
+    <w:rPr>
+      <w:b w:val="false"/>
+      <w:bCs w:val="false"/>
+    </w:rPr>
+  </w:style>
+  <w:style w:type="character" w:styleId="ListLabel713">
+    <w:name w:val="ListLabel 713"/>
+    <w:qFormat/>
+    <w:rPr>
+      <w:b w:val="false"/>
+      <w:bCs w:val="false"/>
+    </w:rPr>
+  </w:style>
+  <w:style w:type="character" w:styleId="ListLabel714">
+    <w:name w:val="ListLabel 714"/>
+    <w:qFormat/>
+    <w:rPr>
+      <w:b w:val="false"/>
+      <w:bCs w:val="false"/>
+    </w:rPr>
+  </w:style>
+  <w:style w:type="character" w:styleId="ListLabel715">
+    <w:name w:val="ListLabel 715"/>
+    <w:qFormat/>
+    <w:rPr>
+      <w:b w:val="false"/>
+      <w:bCs w:val="false"/>
+    </w:rPr>
+  </w:style>
+  <w:style w:type="character" w:styleId="ListLabel716">
+    <w:name w:val="ListLabel 716"/>
+    <w:qFormat/>
+    <w:rPr>
+      <w:b w:val="false"/>
+      <w:bCs w:val="false"/>
+    </w:rPr>
+  </w:style>
+  <w:style w:type="character" w:styleId="ListLabel717">
+    <w:name w:val="ListLabel 717"/>
+    <w:qFormat/>
+    <w:rPr>
+      <w:b w:val="false"/>
+      <w:bCs w:val="false"/>
+    </w:rPr>
+  </w:style>
+  <w:style w:type="character" w:styleId="ListLabel718">
+    <w:name w:val="ListLabel 718"/>
+    <w:qFormat/>
+    <w:rPr>
+      <w:b w:val="false"/>
+      <w:bCs w:val="false"/>
+    </w:rPr>
+  </w:style>
+  <w:style w:type="character" w:styleId="ListLabel719">
+    <w:name w:val="ListLabel 719"/>
+    <w:qFormat/>
+    <w:rPr>
+      <w:b w:val="false"/>
+      <w:bCs w:val="false"/>
+    </w:rPr>
+  </w:style>
+  <w:style w:type="character" w:styleId="ListLabel720">
+    <w:name w:val="ListLabel 720"/>
+    <w:qFormat/>
+    <w:rPr>
+      <w:b w:val="false"/>
+      <w:bCs w:val="false"/>
+    </w:rPr>
+  </w:style>
+  <w:style w:type="character" w:styleId="ListLabel721">
+    <w:name w:val="ListLabel 721"/>
+    <w:qFormat/>
+    <w:rPr>
+      <w:b w:val="false"/>
+      <w:bCs w:val="false"/>
+    </w:rPr>
+  </w:style>
+  <w:style w:type="character" w:styleId="ListLabel722">
+    <w:name w:val="ListLabel 722"/>
+    <w:qFormat/>
+    <w:rPr>
+      <w:b w:val="false"/>
+      <w:bCs w:val="false"/>
+    </w:rPr>
+  </w:style>
+  <w:style w:type="character" w:styleId="ListLabel723">
+    <w:name w:val="ListLabel 723"/>
+    <w:qFormat/>
+    <w:rPr>
+      <w:b w:val="false"/>
+      <w:bCs w:val="false"/>
+    </w:rPr>
+  </w:style>
+  <w:style w:type="character" w:styleId="ListLabel724">
+    <w:name w:val="ListLabel 724"/>
+    <w:qFormat/>
+    <w:rPr>
+      <w:b w:val="false"/>
+      <w:bCs w:val="false"/>
+    </w:rPr>
+  </w:style>
+  <w:style w:type="character" w:styleId="ListLabel725">
+    <w:name w:val="ListLabel 725"/>
+    <w:qFormat/>
+    <w:rPr>
+      <w:b w:val="false"/>
+      <w:bCs w:val="false"/>
+    </w:rPr>
+  </w:style>
+  <w:style w:type="character" w:styleId="ListLabel726">
+    <w:name w:val="ListLabel 726"/>
+    <w:qFormat/>
+    <w:rPr>
+      <w:b w:val="false"/>
+      <w:bCs w:val="false"/>
+    </w:rPr>
+  </w:style>
+  <w:style w:type="character" w:styleId="ListLabel727">
+    <w:name w:val="ListLabel 727"/>
+    <w:qFormat/>
+    <w:rPr>
+      <w:b w:val="false"/>
+      <w:bCs w:val="false"/>
+    </w:rPr>
+  </w:style>
+  <w:style w:type="character" w:styleId="ListLabel728">
+    <w:name w:val="ListLabel 728"/>
+    <w:qFormat/>
+    <w:rPr>
+      <w:b w:val="false"/>
+      <w:bCs w:val="false"/>
+    </w:rPr>
+  </w:style>
+  <w:style w:type="character" w:styleId="ListLabel729">
+    <w:name w:val="ListLabel 729"/>
+    <w:qFormat/>
+    <w:rPr>
+      <w:b w:val="false"/>
+      <w:bCs w:val="false"/>
+    </w:rPr>
+  </w:style>
+  <w:style w:type="character" w:styleId="ListLabel730">
+    <w:name w:val="ListLabel 730"/>
+    <w:qFormat/>
+    <w:rPr>
+      <w:b/>
+      <w:bCs w:val="false"/>
+      <w:sz w:val="24"/>
+    </w:rPr>
+  </w:style>
+  <w:style w:type="character" w:styleId="ListLabel731">
+    <w:name w:val="ListLabel 731"/>
+    <w:qFormat/>
+    <w:rPr>
+      <w:b w:val="false"/>
+      <w:bCs w:val="false"/>
+    </w:rPr>
+  </w:style>
+  <w:style w:type="character" w:styleId="ListLabel732">
+    <w:name w:val="ListLabel 732"/>
+    <w:qFormat/>
+    <w:rPr>
+      <w:b w:val="false"/>
+      <w:bCs w:val="false"/>
+    </w:rPr>
+  </w:style>
+  <w:style w:type="character" w:styleId="ListLabel733">
+    <w:name w:val="ListLabel 733"/>
+    <w:qFormat/>
+    <w:rPr>
+      <w:b w:val="false"/>
+      <w:bCs w:val="false"/>
+    </w:rPr>
+  </w:style>
+  <w:style w:type="character" w:styleId="ListLabel734">
+    <w:name w:val="ListLabel 734"/>
+    <w:qFormat/>
+    <w:rPr>
+      <w:b w:val="false"/>
+      <w:bCs w:val="false"/>
+    </w:rPr>
+  </w:style>
+  <w:style w:type="character" w:styleId="ListLabel735">
+    <w:name w:val="ListLabel 735"/>
+    <w:qFormat/>
+    <w:rPr>
+      <w:b w:val="false"/>
+      <w:bCs w:val="false"/>
+    </w:rPr>
+  </w:style>
+  <w:style w:type="character" w:styleId="ListLabel736">
+    <w:name w:val="ListLabel 736"/>
+    <w:qFormat/>
+    <w:rPr>
+      <w:b w:val="false"/>
+      <w:bCs w:val="false"/>
+    </w:rPr>
+  </w:style>
+  <w:style w:type="character" w:styleId="ListLabel737">
+    <w:name w:val="ListLabel 737"/>
+    <w:qFormat/>
+    <w:rPr>
+      <w:b w:val="false"/>
+      <w:bCs w:val="false"/>
+    </w:rPr>
+  </w:style>
+  <w:style w:type="character" w:styleId="ListLabel738">
+    <w:name w:val="ListLabel 738"/>
+    <w:qFormat/>
+    <w:rPr>
+      <w:b w:val="false"/>
+      <w:bCs w:val="false"/>
+    </w:rPr>
+  </w:style>
+  <w:style w:type="character" w:styleId="ListLabel739">
+    <w:name w:val="ListLabel 739"/>
+    <w:qFormat/>
+    <w:rPr>
+      <w:rFonts w:ascii="SFMono-Regular;Consolas;Liberation Mono;Menlo;Courier;monospace" w:hAnsi="SFMono-Regular;Consolas;Liberation Mono;Menlo;Courier;monospace"/>
+      <w:b w:val="false"/>
+      <w:bCs w:val="false"/>
+      <w:sz w:val="20"/>
+    </w:rPr>
+  </w:style>
+  <w:style w:type="character" w:styleId="ListLabel740">
+    <w:name w:val="ListLabel 740"/>
+    <w:qFormat/>
+    <w:rPr>
+      <w:b w:val="false"/>
+      <w:bCs w:val="false"/>
+    </w:rPr>
+  </w:style>
+  <w:style w:type="character" w:styleId="ListLabel741">
+    <w:name w:val="ListLabel 741"/>
+    <w:qFormat/>
+    <w:rPr>
+      <w:b w:val="false"/>
+      <w:bCs w:val="false"/>
+    </w:rPr>
+  </w:style>
+  <w:style w:type="character" w:styleId="ListLabel742">
+    <w:name w:val="ListLabel 742"/>
+    <w:qFormat/>
+    <w:rPr>
+      <w:b w:val="false"/>
+      <w:bCs w:val="false"/>
+    </w:rPr>
+  </w:style>
+  <w:style w:type="character" w:styleId="ListLabel743">
+    <w:name w:val="ListLabel 743"/>
+    <w:qFormat/>
+    <w:rPr>
+      <w:b w:val="false"/>
+      <w:bCs w:val="false"/>
+    </w:rPr>
+  </w:style>
+  <w:style w:type="character" w:styleId="ListLabel744">
+    <w:name w:val="ListLabel 744"/>
+    <w:qFormat/>
+    <w:rPr>
+      <w:b w:val="false"/>
+      <w:bCs w:val="false"/>
+    </w:rPr>
+  </w:style>
+  <w:style w:type="character" w:styleId="ListLabel745">
+    <w:name w:val="ListLabel 745"/>
+    <w:qFormat/>
+    <w:rPr>
+      <w:b w:val="false"/>
+      <w:bCs w:val="false"/>
+    </w:rPr>
+  </w:style>
+  <w:style w:type="character" w:styleId="ListLabel746">
+    <w:name w:val="ListLabel 746"/>
+    <w:qFormat/>
+    <w:rPr>
+      <w:b w:val="false"/>
+      <w:bCs w:val="false"/>
+    </w:rPr>
+  </w:style>
+  <w:style w:type="character" w:styleId="ListLabel747">
+    <w:name w:val="ListLabel 747"/>
+    <w:qFormat/>
+    <w:rPr>
+      <w:b w:val="false"/>
+      <w:bCs w:val="false"/>
+    </w:rPr>
+  </w:style>
+  <w:style w:type="character" w:styleId="ListLabel748">
+    <w:name w:val="ListLabel 748"/>
+    <w:qFormat/>
+    <w:rPr>
+      <w:rFonts w:cs="OpenSymbol"/>
+    </w:rPr>
+  </w:style>
+  <w:style w:type="character" w:styleId="ListLabel749">
+    <w:name w:val="ListLabel 749"/>
+    <w:qFormat/>
+    <w:rPr>
+      <w:rFonts w:cs="OpenSymbol"/>
+    </w:rPr>
+  </w:style>
+  <w:style w:type="character" w:styleId="ListLabel750">
+    <w:name w:val="ListLabel 750"/>
+    <w:qFormat/>
+    <w:rPr>
+      <w:rFonts w:cs="OpenSymbol"/>
+    </w:rPr>
+  </w:style>
+  <w:style w:type="character" w:styleId="ListLabel751">
+    <w:name w:val="ListLabel 751"/>
+    <w:qFormat/>
+    <w:rPr>
+      <w:rFonts w:cs="OpenSymbol"/>
+    </w:rPr>
+  </w:style>
+  <w:style w:type="character" w:styleId="ListLabel752">
+    <w:name w:val="ListLabel 752"/>
+    <w:qFormat/>
+    <w:rPr>
+      <w:rFonts w:cs="OpenSymbol"/>
+    </w:rPr>
+  </w:style>
+  <w:style w:type="character" w:styleId="ListLabel753">
+    <w:name w:val="ListLabel 753"/>
+    <w:qFormat/>
+    <w:rPr>
+      <w:rFonts w:cs="OpenSymbol"/>
+    </w:rPr>
+  </w:style>
+  <w:style w:type="character" w:styleId="ListLabel754">
+    <w:name w:val="ListLabel 754"/>
+    <w:qFormat/>
+    <w:rPr>
+      <w:rFonts w:cs="OpenSymbol"/>
+    </w:rPr>
+  </w:style>
+  <w:style w:type="character" w:styleId="ListLabel755">
+    <w:name w:val="ListLabel 755"/>
+    <w:qFormat/>
+    <w:rPr>
+      <w:rFonts w:cs="OpenSymbol"/>
+    </w:rPr>
+  </w:style>
+  <w:style w:type="character" w:styleId="ListLabel756">
+    <w:name w:val="ListLabel 756"/>
+    <w:qFormat/>
+    <w:rPr>
+      <w:rFonts w:cs="OpenSymbol"/>
+    </w:rPr>
+  </w:style>
+  <w:style w:type="character" w:styleId="ListLabel757">
+    <w:name w:val="ListLabel 757"/>
+    <w:qFormat/>
+    <w:rPr>
+      <w:b w:val="false"/>
+      <w:bCs w:val="false"/>
+    </w:rPr>
+  </w:style>
+  <w:style w:type="character" w:styleId="ListLabel758">
+    <w:name w:val="ListLabel 758"/>
+    <w:qFormat/>
+    <w:rPr>
+      <w:b w:val="false"/>
+      <w:bCs w:val="false"/>
+    </w:rPr>
+  </w:style>
+  <w:style w:type="character" w:styleId="ListLabel759">
+    <w:name w:val="ListLabel 759"/>
+    <w:qFormat/>
+    <w:rPr>
+      <w:b w:val="false"/>
+      <w:bCs w:val="false"/>
+    </w:rPr>
+  </w:style>
+  <w:style w:type="character" w:styleId="ListLabel760">
+    <w:name w:val="ListLabel 760"/>
+    <w:qFormat/>
+    <w:rPr>
+      <w:b w:val="false"/>
+      <w:bCs w:val="false"/>
+    </w:rPr>
+  </w:style>
+  <w:style w:type="character" w:styleId="ListLabel761">
+    <w:name w:val="ListLabel 761"/>
+    <w:qFormat/>
+    <w:rPr>
+      <w:b w:val="false"/>
+      <w:bCs w:val="false"/>
+    </w:rPr>
+  </w:style>
+  <w:style w:type="character" w:styleId="ListLabel762">
+    <w:name w:val="ListLabel 762"/>
+    <w:qFormat/>
+    <w:rPr>
+      <w:b w:val="false"/>
+      <w:bCs w:val="false"/>
+    </w:rPr>
+  </w:style>
+  <w:style w:type="character" w:styleId="ListLabel763">
+    <w:name w:val="ListLabel 763"/>
+    <w:qFormat/>
+    <w:rPr>
+      <w:b w:val="false"/>
+      <w:bCs w:val="false"/>
+    </w:rPr>
+  </w:style>
+  <w:style w:type="character" w:styleId="ListLabel764">
+    <w:name w:val="ListLabel 764"/>
+    <w:qFormat/>
+    <w:rPr>
+      <w:b w:val="false"/>
+      <w:bCs w:val="false"/>
+    </w:rPr>
+  </w:style>
+  <w:style w:type="character" w:styleId="ListLabel765">
+    <w:name w:val="ListLabel 765"/>
+    <w:qFormat/>
+    <w:rPr>
+      <w:b w:val="false"/>
+      <w:bCs w:val="false"/>
+    </w:rPr>
+  </w:style>
+  <w:style w:type="character" w:styleId="ListLabel766">
+    <w:name w:val="ListLabel 766"/>
+    <w:qFormat/>
+    <w:rPr>
+      <w:b w:val="false"/>
+      <w:bCs w:val="false"/>
+    </w:rPr>
+  </w:style>
+  <w:style w:type="character" w:styleId="ListLabel767">
+    <w:name w:val="ListLabel 767"/>
+    <w:qFormat/>
+    <w:rPr>
+      <w:b w:val="false"/>
+      <w:bCs w:val="false"/>
+    </w:rPr>
+  </w:style>
+  <w:style w:type="character" w:styleId="ListLabel768">
+    <w:name w:val="ListLabel 768"/>
+    <w:qFormat/>
+    <w:rPr>
+      <w:b w:val="false"/>
+      <w:bCs w:val="false"/>
+    </w:rPr>
+  </w:style>
+  <w:style w:type="character" w:styleId="ListLabel769">
+    <w:name w:val="ListLabel 769"/>
+    <w:qFormat/>
+    <w:rPr>
+      <w:b w:val="false"/>
+      <w:bCs w:val="false"/>
+    </w:rPr>
+  </w:style>
+  <w:style w:type="character" w:styleId="ListLabel770">
+    <w:name w:val="ListLabel 770"/>
+    <w:qFormat/>
+    <w:rPr>
+      <w:b w:val="false"/>
+      <w:bCs w:val="false"/>
+    </w:rPr>
+  </w:style>
+  <w:style w:type="character" w:styleId="ListLabel771">
+    <w:name w:val="ListLabel 771"/>
+    <w:qFormat/>
+    <w:rPr>
+      <w:b w:val="false"/>
+      <w:bCs w:val="false"/>
+    </w:rPr>
+  </w:style>
+  <w:style w:type="character" w:styleId="ListLabel772">
+    <w:name w:val="ListLabel 772"/>
+    <w:qFormat/>
+    <w:rPr>
+      <w:b w:val="false"/>
+      <w:bCs w:val="false"/>
+    </w:rPr>
+  </w:style>
+  <w:style w:type="character" w:styleId="ListLabel773">
+    <w:name w:val="ListLabel 773"/>
+    <w:qFormat/>
+    <w:rPr>
+      <w:b w:val="false"/>
+      <w:bCs w:val="false"/>
+    </w:rPr>
+  </w:style>
+  <w:style w:type="character" w:styleId="ListLabel774">
+    <w:name w:val="ListLabel 774"/>
+    <w:qFormat/>
+    <w:rPr>
+      <w:b w:val="false"/>
+      <w:bCs w:val="false"/>
+    </w:rPr>
+  </w:style>
+  <w:style w:type="character" w:styleId="ListLabel775">
+    <w:name w:val="ListLabel 775"/>
+    <w:qFormat/>
+    <w:rPr>
+      <w:b w:val="false"/>
+      <w:bCs w:val="false"/>
+    </w:rPr>
+  </w:style>
+  <w:style w:type="character" w:styleId="ListLabel776">
+    <w:name w:val="ListLabel 776"/>
+    <w:qFormat/>
+    <w:rPr>
+      <w:b w:val="false"/>
+      <w:bCs w:val="false"/>
+    </w:rPr>
+  </w:style>
+  <w:style w:type="character" w:styleId="ListLabel777">
+    <w:name w:val="ListLabel 777"/>
+    <w:qFormat/>
+    <w:rPr>
+      <w:b w:val="false"/>
+      <w:bCs w:val="false"/>
+    </w:rPr>
+  </w:style>
+  <w:style w:type="character" w:styleId="ListLabel778">
+    <w:name w:val="ListLabel 778"/>
+    <w:qFormat/>
+    <w:rPr>
+      <w:b w:val="false"/>
+      <w:bCs w:val="false"/>
+    </w:rPr>
+  </w:style>
+  <w:style w:type="character" w:styleId="ListLabel779">
+    <w:name w:val="ListLabel 779"/>
+    <w:qFormat/>
+    <w:rPr>
+      <w:b w:val="false"/>
+      <w:bCs w:val="false"/>
+    </w:rPr>
+  </w:style>
+  <w:style w:type="character" w:styleId="ListLabel780">
+    <w:name w:val="ListLabel 780"/>
+    <w:qFormat/>
+    <w:rPr>
+      <w:b w:val="false"/>
+      <w:bCs w:val="false"/>
+    </w:rPr>
+  </w:style>
+  <w:style w:type="character" w:styleId="ListLabel781">
+    <w:name w:val="ListLabel 781"/>
+    <w:qFormat/>
+    <w:rPr>
+      <w:b w:val="false"/>
+      <w:bCs w:val="false"/>
+    </w:rPr>
+  </w:style>
+  <w:style w:type="character" w:styleId="ListLabel782">
+    <w:name w:val="ListLabel 782"/>
+    <w:qFormat/>
+    <w:rPr>
+      <w:b w:val="false"/>
+      <w:bCs w:val="false"/>
+    </w:rPr>
+  </w:style>
+  <w:style w:type="character" w:styleId="ListLabel783">
+    <w:name w:val="ListLabel 783"/>
+    <w:qFormat/>
+    <w:rPr>
+      <w:b w:val="false"/>
+      <w:bCs w:val="false"/>
+    </w:rPr>
+  </w:style>
+  <w:style w:type="character" w:styleId="ListLabel784">
+    <w:name w:val="ListLabel 784"/>
+    <w:qFormat/>
+    <w:rPr>
+      <w:b w:val="false"/>
+      <w:bCs w:val="false"/>
+    </w:rPr>
+  </w:style>
+  <w:style w:type="character" w:styleId="ListLabel785">
+    <w:name w:val="ListLabel 785"/>
+    <w:qFormat/>
+    <w:rPr>
+      <w:b w:val="false"/>
+      <w:bCs w:val="false"/>
+    </w:rPr>
+  </w:style>
+  <w:style w:type="character" w:styleId="ListLabel786">
+    <w:name w:val="ListLabel 786"/>
+    <w:qFormat/>
+    <w:rPr>
+      <w:b w:val="false"/>
+      <w:bCs w:val="false"/>
+    </w:rPr>
+  </w:style>
+  <w:style w:type="character" w:styleId="ListLabel787">
+    <w:name w:val="ListLabel 787"/>
+    <w:qFormat/>
+    <w:rPr>
+      <w:b w:val="false"/>
+      <w:bCs w:val="false"/>
+    </w:rPr>
+  </w:style>
+  <w:style w:type="character" w:styleId="ListLabel788">
+    <w:name w:val="ListLabel 788"/>
+    <w:qFormat/>
+    <w:rPr>
+      <w:b w:val="false"/>
+      <w:bCs w:val="false"/>
+    </w:rPr>
+  </w:style>
+  <w:style w:type="character" w:styleId="ListLabel789">
+    <w:name w:val="ListLabel 789"/>
+    <w:qFormat/>
+    <w:rPr>
+      <w:b w:val="false"/>
+      <w:bCs w:val="false"/>
+    </w:rPr>
+  </w:style>
+  <w:style w:type="character" w:styleId="ListLabel790">
+    <w:name w:val="ListLabel 790"/>
+    <w:qFormat/>
+    <w:rPr>
+      <w:b w:val="false"/>
+      <w:bCs w:val="false"/>
+    </w:rPr>
+  </w:style>
+  <w:style w:type="character" w:styleId="ListLabel791">
+    <w:name w:val="ListLabel 791"/>
+    <w:qFormat/>
+    <w:rPr>
+      <w:b w:val="false"/>
+      <w:bCs w:val="false"/>
+    </w:rPr>
+  </w:style>
+  <w:style w:type="character" w:styleId="ListLabel792">
+    <w:name w:val="ListLabel 792"/>
+    <w:qFormat/>
+    <w:rPr>
+      <w:b w:val="false"/>
+      <w:bCs w:val="false"/>
+    </w:rPr>
+  </w:style>
+  <w:style w:type="character" w:styleId="ListLabel793">
+    <w:name w:val="ListLabel 793"/>
+    <w:qFormat/>
+    <w:rPr>
+      <w:b/>
+      <w:bCs w:val="false"/>
+      <w:sz w:val="24"/>
+    </w:rPr>
+  </w:style>
+  <w:style w:type="character" w:styleId="ListLabel794">
+    <w:name w:val="ListLabel 794"/>
+    <w:qFormat/>
+    <w:rPr>
+      <w:b w:val="false"/>
+      <w:bCs w:val="false"/>
+    </w:rPr>
+  </w:style>
+  <w:style w:type="character" w:styleId="ListLabel795">
+    <w:name w:val="ListLabel 795"/>
+    <w:qFormat/>
+    <w:rPr>
+      <w:b w:val="false"/>
+      <w:bCs w:val="false"/>
+    </w:rPr>
+  </w:style>
+  <w:style w:type="character" w:styleId="ListLabel796">
+    <w:name w:val="ListLabel 796"/>
+    <w:qFormat/>
+    <w:rPr>
+      <w:b w:val="false"/>
+      <w:bCs w:val="false"/>
+    </w:rPr>
+  </w:style>
+  <w:style w:type="character" w:styleId="ListLabel797">
+    <w:name w:val="ListLabel 797"/>
+    <w:qFormat/>
+    <w:rPr>
+      <w:b w:val="false"/>
+      <w:bCs w:val="false"/>
+    </w:rPr>
+  </w:style>
+  <w:style w:type="character" w:styleId="ListLabel798">
+    <w:name w:val="ListLabel 798"/>
+    <w:qFormat/>
+    <w:rPr>
+      <w:b w:val="false"/>
+      <w:bCs w:val="false"/>
+    </w:rPr>
+  </w:style>
+  <w:style w:type="character" w:styleId="ListLabel799">
+    <w:name w:val="ListLabel 799"/>
+    <w:qFormat/>
+    <w:rPr>
+      <w:b w:val="false"/>
+      <w:bCs w:val="false"/>
+    </w:rPr>
+  </w:style>
+  <w:style w:type="character" w:styleId="ListLabel800">
+    <w:name w:val="ListLabel 800"/>
+    <w:qFormat/>
+    <w:rPr>
+      <w:b w:val="false"/>
+      <w:bCs w:val="false"/>
+    </w:rPr>
+  </w:style>
+  <w:style w:type="character" w:styleId="ListLabel801">
+    <w:name w:val="ListLabel 801"/>
+    <w:qFormat/>
+    <w:rPr>
+      <w:b w:val="false"/>
+      <w:bCs w:val="false"/>
+    </w:rPr>
+  </w:style>
+  <w:style w:type="character" w:styleId="ListLabel802">
+    <w:name w:val="ListLabel 802"/>
+    <w:qFormat/>
+    <w:rPr>
+      <w:rFonts w:ascii="SFMono-Regular;Consolas;Liberation Mono;Menlo;Courier;monospace" w:hAnsi="SFMono-Regular;Consolas;Liberation Mono;Menlo;Courier;monospace"/>
+      <w:b w:val="false"/>
+      <w:bCs w:val="false"/>
+      <w:sz w:val="20"/>
+    </w:rPr>
+  </w:style>
+  <w:style w:type="character" w:styleId="ListLabel803">
+    <w:name w:val="ListLabel 803"/>
+    <w:qFormat/>
+    <w:rPr>
+      <w:b w:val="false"/>
+      <w:bCs w:val="false"/>
+    </w:rPr>
+  </w:style>
+  <w:style w:type="character" w:styleId="ListLabel804">
+    <w:name w:val="ListLabel 804"/>
+    <w:qFormat/>
+    <w:rPr>
+      <w:b w:val="false"/>
+      <w:bCs w:val="false"/>
+    </w:rPr>
+  </w:style>
+  <w:style w:type="character" w:styleId="ListLabel805">
+    <w:name w:val="ListLabel 805"/>
+    <w:qFormat/>
+    <w:rPr>
+      <w:b w:val="false"/>
+      <w:bCs w:val="false"/>
+    </w:rPr>
+  </w:style>
+  <w:style w:type="character" w:styleId="ListLabel806">
+    <w:name w:val="ListLabel 806"/>
+    <w:qFormat/>
+    <w:rPr>
+      <w:b w:val="false"/>
+      <w:bCs w:val="false"/>
+    </w:rPr>
+  </w:style>
+  <w:style w:type="character" w:styleId="ListLabel807">
+    <w:name w:val="ListLabel 807"/>
+    <w:qFormat/>
+    <w:rPr>
+      <w:b w:val="false"/>
+      <w:bCs w:val="false"/>
+    </w:rPr>
+  </w:style>
+  <w:style w:type="character" w:styleId="ListLabel808">
+    <w:name w:val="ListLabel 808"/>
+    <w:qFormat/>
+    <w:rPr>
+      <w:b w:val="false"/>
+      <w:bCs w:val="false"/>
+    </w:rPr>
+  </w:style>
+  <w:style w:type="character" w:styleId="ListLabel809">
+    <w:name w:val="ListLabel 809"/>
+    <w:qFormat/>
+    <w:rPr>
+      <w:b w:val="false"/>
+      <w:bCs w:val="false"/>
+    </w:rPr>
+  </w:style>
+  <w:style w:type="character" w:styleId="ListLabel810">
+    <w:name w:val="ListLabel 810"/>
+    <w:qFormat/>
+    <w:rPr>
+      <w:b w:val="false"/>
+      <w:bCs w:val="false"/>
+    </w:rPr>
+  </w:style>
   <w:style w:type="paragraph" w:styleId="Heading">
     <w:name w:val="Heading"/>
     <w:basedOn w:val="Normal"/>

</xml_diff>

<commit_message>
update document with redis cache explanation
</commit_message>
<xml_diff>
--- a/diario-alberto-delgado-roda.docx
+++ b/diario-alberto-delgado-roda.docx
@@ -7091,17 +7091,7 @@
     <w:p>
       <w:pPr>
         <w:pStyle w:val="TextBody"/>
-        <w:rPr>
-          <w:rFonts w:ascii="Liberation Serif" w:hAnsi="Liberation Serif"/>
-          <w:i w:val="false"/>
-          <w:i w:val="false"/>
-          <w:caps w:val="false"/>
-          <w:smallCaps w:val="false"/>
-          <w:color w:val="24292E"/>
-          <w:spacing w:val="0"/>
-          <w:sz w:val="24"/>
-          <w:szCs w:val="24"/>
-        </w:rPr>
+        <w:rPr/>
       </w:pPr>
       <w:r>
         <w:drawing>
@@ -7173,17 +7163,6 @@
           <w:szCs w:val="24"/>
         </w:rPr>
         <w:br/>
-      </w:r>
-      <w:r>
-        <w:rPr>
-          <w:i w:val="false"/>
-          <w:caps w:val="false"/>
-          <w:smallCaps w:val="false"/>
-          <w:color w:val="24292E"/>
-          <w:spacing w:val="0"/>
-          <w:sz w:val="24"/>
-          <w:szCs w:val="24"/>
-        </w:rPr>
         <w:t xml:space="preserve">En este punto donde la práctica esta tan avanzado, he empezado a probar todas las secciones en la aplicación deployada en amazon, tras ir jugueteando he visto que se generaba un error 500 que en local no sucedía. (en local funciona!). Tras mirar en el log de errores de apache del frontal1(es el que he usado para depurar), he acabado en un </w:t>
       </w:r>
       <w:hyperlink r:id="rId9">
@@ -7288,6 +7267,115 @@
         <w:rPr/>
         <w:br/>
         <w:br/>
+      </w:r>
+    </w:p>
+    <w:p>
+      <w:pPr>
+        <w:pStyle w:val="Title"/>
+        <w:rPr/>
+      </w:pPr>
+      <w:r>
+        <w:rPr/>
+        <w:t>C</w:t>
+      </w:r>
+      <w:r>
+        <w:rPr/>
+        <w:t>achear artículos en Redis</w:t>
+      </w:r>
+    </w:p>
+    <w:p>
+      <w:pPr>
+        <w:pStyle w:val="TextBody"/>
+        <w:rPr/>
+      </w:pPr>
+      <w:r>
+        <w:rPr/>
+        <w:t>Para realizar el cacheo de la query de obtención de un árticulo he hecho uso del siguiente vendor:</w:t>
+      </w:r>
+    </w:p>
+    <w:p>
+      <w:pPr>
+        <w:pStyle w:val="TextBody"/>
+        <w:rPr>
+          <w:b/>
+          <w:b/>
+          <w:bCs/>
+        </w:rPr>
+      </w:pPr>
+      <w:r>
+        <w:rPr>
+          <w:b/>
+          <w:bCs/>
+        </w:rPr>
+        <w:t>predis/service-provider</w:t>
+      </w:r>
+    </w:p>
+    <w:p>
+      <w:pPr>
+        <w:pStyle w:val="TextBody"/>
+        <w:rPr/>
+      </w:pPr>
+      <w:r>
+        <w:rPr>
+          <w:b w:val="false"/>
+          <w:bCs w:val="false"/>
+        </w:rPr>
+        <w:t xml:space="preserve">En el controller </w:t>
+      </w:r>
+      <w:r>
+        <w:rPr>
+          <w:b/>
+          <w:bCs/>
+        </w:rPr>
+        <w:t>ReadArticle</w:t>
+      </w:r>
+      <w:r>
+        <w:rPr>
+          <w:b w:val="false"/>
+          <w:bCs w:val="false"/>
+        </w:rPr>
+        <w:t xml:space="preserve">, cacheo el objeto de manera serializada, sin ponerle ningún tiempo de expiración, invalido la cache en el momento en que es editado mediante </w:t>
+      </w:r>
+      <w:r>
+        <w:rPr>
+          <w:b/>
+          <w:bCs/>
+        </w:rPr>
+        <w:t>EditArticle</w:t>
+      </w:r>
+      <w:r>
+        <w:rPr>
+          <w:b w:val="false"/>
+          <w:bCs w:val="false"/>
+        </w:rPr>
+        <w:t>. No ha habido mucho problema, solo en decidir que vendor utilizar, etc, el código que he escrito no es precisamente digno de elogio, pero cumple con su cometido para la práctica. (o eso percibo).</w:t>
+      </w:r>
+    </w:p>
+    <w:p>
+      <w:pPr>
+        <w:pStyle w:val="TextBody"/>
+        <w:rPr/>
+      </w:pPr>
+      <w:r>
+        <w:rPr>
+          <w:b w:val="false"/>
+          <w:bCs w:val="false"/>
+        </w:rPr>
+        <w:t>Ahora haré un deploy para garantizar que en amazon funciona correctamente. Ha sido un deployment exitoso.</w:t>
+      </w:r>
+    </w:p>
+    <w:p>
+      <w:pPr>
+        <w:pStyle w:val="TextBody"/>
+        <w:spacing w:before="0" w:after="140"/>
+        <w:rPr/>
+      </w:pPr>
+      <w:r>
+        <w:rPr>
+          <w:b w:val="false"/>
+          <w:bCs w:val="false"/>
+        </w:rPr>
+        <w:t>Es el momento de enfrentarse al ranking top 5 de los mas leídos.</w:t>
       </w:r>
     </w:p>
     <w:sectPr>
@@ -15191,6 +15279,504 @@
       <w:bCs w:val="false"/>
     </w:rPr>
   </w:style>
+  <w:style w:type="character" w:styleId="ListLabel811">
+    <w:name w:val="ListLabel 811"/>
+    <w:qFormat/>
+    <w:rPr>
+      <w:rFonts w:cs="OpenSymbol"/>
+    </w:rPr>
+  </w:style>
+  <w:style w:type="character" w:styleId="ListLabel812">
+    <w:name w:val="ListLabel 812"/>
+    <w:qFormat/>
+    <w:rPr>
+      <w:rFonts w:cs="OpenSymbol"/>
+    </w:rPr>
+  </w:style>
+  <w:style w:type="character" w:styleId="ListLabel813">
+    <w:name w:val="ListLabel 813"/>
+    <w:qFormat/>
+    <w:rPr>
+      <w:rFonts w:cs="OpenSymbol"/>
+    </w:rPr>
+  </w:style>
+  <w:style w:type="character" w:styleId="ListLabel814">
+    <w:name w:val="ListLabel 814"/>
+    <w:qFormat/>
+    <w:rPr>
+      <w:rFonts w:cs="OpenSymbol"/>
+    </w:rPr>
+  </w:style>
+  <w:style w:type="character" w:styleId="ListLabel815">
+    <w:name w:val="ListLabel 815"/>
+    <w:qFormat/>
+    <w:rPr>
+      <w:rFonts w:cs="OpenSymbol"/>
+    </w:rPr>
+  </w:style>
+  <w:style w:type="character" w:styleId="ListLabel816">
+    <w:name w:val="ListLabel 816"/>
+    <w:qFormat/>
+    <w:rPr>
+      <w:rFonts w:cs="OpenSymbol"/>
+    </w:rPr>
+  </w:style>
+  <w:style w:type="character" w:styleId="ListLabel817">
+    <w:name w:val="ListLabel 817"/>
+    <w:qFormat/>
+    <w:rPr>
+      <w:rFonts w:cs="OpenSymbol"/>
+    </w:rPr>
+  </w:style>
+  <w:style w:type="character" w:styleId="ListLabel818">
+    <w:name w:val="ListLabel 818"/>
+    <w:qFormat/>
+    <w:rPr>
+      <w:rFonts w:cs="OpenSymbol"/>
+    </w:rPr>
+  </w:style>
+  <w:style w:type="character" w:styleId="ListLabel819">
+    <w:name w:val="ListLabel 819"/>
+    <w:qFormat/>
+    <w:rPr>
+      <w:rFonts w:cs="OpenSymbol"/>
+    </w:rPr>
+  </w:style>
+  <w:style w:type="character" w:styleId="ListLabel820">
+    <w:name w:val="ListLabel 820"/>
+    <w:qFormat/>
+    <w:rPr>
+      <w:b w:val="false"/>
+      <w:bCs w:val="false"/>
+    </w:rPr>
+  </w:style>
+  <w:style w:type="character" w:styleId="ListLabel821">
+    <w:name w:val="ListLabel 821"/>
+    <w:qFormat/>
+    <w:rPr>
+      <w:b w:val="false"/>
+      <w:bCs w:val="false"/>
+    </w:rPr>
+  </w:style>
+  <w:style w:type="character" w:styleId="ListLabel822">
+    <w:name w:val="ListLabel 822"/>
+    <w:qFormat/>
+    <w:rPr>
+      <w:b w:val="false"/>
+      <w:bCs w:val="false"/>
+    </w:rPr>
+  </w:style>
+  <w:style w:type="character" w:styleId="ListLabel823">
+    <w:name w:val="ListLabel 823"/>
+    <w:qFormat/>
+    <w:rPr>
+      <w:b w:val="false"/>
+      <w:bCs w:val="false"/>
+    </w:rPr>
+  </w:style>
+  <w:style w:type="character" w:styleId="ListLabel824">
+    <w:name w:val="ListLabel 824"/>
+    <w:qFormat/>
+    <w:rPr>
+      <w:b w:val="false"/>
+      <w:bCs w:val="false"/>
+    </w:rPr>
+  </w:style>
+  <w:style w:type="character" w:styleId="ListLabel825">
+    <w:name w:val="ListLabel 825"/>
+    <w:qFormat/>
+    <w:rPr>
+      <w:b w:val="false"/>
+      <w:bCs w:val="false"/>
+    </w:rPr>
+  </w:style>
+  <w:style w:type="character" w:styleId="ListLabel826">
+    <w:name w:val="ListLabel 826"/>
+    <w:qFormat/>
+    <w:rPr>
+      <w:b w:val="false"/>
+      <w:bCs w:val="false"/>
+    </w:rPr>
+  </w:style>
+  <w:style w:type="character" w:styleId="ListLabel827">
+    <w:name w:val="ListLabel 827"/>
+    <w:qFormat/>
+    <w:rPr>
+      <w:b w:val="false"/>
+      <w:bCs w:val="false"/>
+    </w:rPr>
+  </w:style>
+  <w:style w:type="character" w:styleId="ListLabel828">
+    <w:name w:val="ListLabel 828"/>
+    <w:qFormat/>
+    <w:rPr>
+      <w:b w:val="false"/>
+      <w:bCs w:val="false"/>
+    </w:rPr>
+  </w:style>
+  <w:style w:type="character" w:styleId="ListLabel829">
+    <w:name w:val="ListLabel 829"/>
+    <w:qFormat/>
+    <w:rPr>
+      <w:b w:val="false"/>
+      <w:bCs w:val="false"/>
+    </w:rPr>
+  </w:style>
+  <w:style w:type="character" w:styleId="ListLabel830">
+    <w:name w:val="ListLabel 830"/>
+    <w:qFormat/>
+    <w:rPr>
+      <w:b w:val="false"/>
+      <w:bCs w:val="false"/>
+    </w:rPr>
+  </w:style>
+  <w:style w:type="character" w:styleId="ListLabel831">
+    <w:name w:val="ListLabel 831"/>
+    <w:qFormat/>
+    <w:rPr>
+      <w:b w:val="false"/>
+      <w:bCs w:val="false"/>
+    </w:rPr>
+  </w:style>
+  <w:style w:type="character" w:styleId="ListLabel832">
+    <w:name w:val="ListLabel 832"/>
+    <w:qFormat/>
+    <w:rPr>
+      <w:b w:val="false"/>
+      <w:bCs w:val="false"/>
+    </w:rPr>
+  </w:style>
+  <w:style w:type="character" w:styleId="ListLabel833">
+    <w:name w:val="ListLabel 833"/>
+    <w:qFormat/>
+    <w:rPr>
+      <w:b w:val="false"/>
+      <w:bCs w:val="false"/>
+    </w:rPr>
+  </w:style>
+  <w:style w:type="character" w:styleId="ListLabel834">
+    <w:name w:val="ListLabel 834"/>
+    <w:qFormat/>
+    <w:rPr>
+      <w:b w:val="false"/>
+      <w:bCs w:val="false"/>
+    </w:rPr>
+  </w:style>
+  <w:style w:type="character" w:styleId="ListLabel835">
+    <w:name w:val="ListLabel 835"/>
+    <w:qFormat/>
+    <w:rPr>
+      <w:b w:val="false"/>
+      <w:bCs w:val="false"/>
+    </w:rPr>
+  </w:style>
+  <w:style w:type="character" w:styleId="ListLabel836">
+    <w:name w:val="ListLabel 836"/>
+    <w:qFormat/>
+    <w:rPr>
+      <w:b w:val="false"/>
+      <w:bCs w:val="false"/>
+    </w:rPr>
+  </w:style>
+  <w:style w:type="character" w:styleId="ListLabel837">
+    <w:name w:val="ListLabel 837"/>
+    <w:qFormat/>
+    <w:rPr>
+      <w:b w:val="false"/>
+      <w:bCs w:val="false"/>
+    </w:rPr>
+  </w:style>
+  <w:style w:type="character" w:styleId="ListLabel838">
+    <w:name w:val="ListLabel 838"/>
+    <w:qFormat/>
+    <w:rPr>
+      <w:b w:val="false"/>
+      <w:bCs w:val="false"/>
+    </w:rPr>
+  </w:style>
+  <w:style w:type="character" w:styleId="ListLabel839">
+    <w:name w:val="ListLabel 839"/>
+    <w:qFormat/>
+    <w:rPr>
+      <w:b w:val="false"/>
+      <w:bCs w:val="false"/>
+    </w:rPr>
+  </w:style>
+  <w:style w:type="character" w:styleId="ListLabel840">
+    <w:name w:val="ListLabel 840"/>
+    <w:qFormat/>
+    <w:rPr>
+      <w:b w:val="false"/>
+      <w:bCs w:val="false"/>
+    </w:rPr>
+  </w:style>
+  <w:style w:type="character" w:styleId="ListLabel841">
+    <w:name w:val="ListLabel 841"/>
+    <w:qFormat/>
+    <w:rPr>
+      <w:b w:val="false"/>
+      <w:bCs w:val="false"/>
+    </w:rPr>
+  </w:style>
+  <w:style w:type="character" w:styleId="ListLabel842">
+    <w:name w:val="ListLabel 842"/>
+    <w:qFormat/>
+    <w:rPr>
+      <w:b w:val="false"/>
+      <w:bCs w:val="false"/>
+    </w:rPr>
+  </w:style>
+  <w:style w:type="character" w:styleId="ListLabel843">
+    <w:name w:val="ListLabel 843"/>
+    <w:qFormat/>
+    <w:rPr>
+      <w:b w:val="false"/>
+      <w:bCs w:val="false"/>
+    </w:rPr>
+  </w:style>
+  <w:style w:type="character" w:styleId="ListLabel844">
+    <w:name w:val="ListLabel 844"/>
+    <w:qFormat/>
+    <w:rPr>
+      <w:b w:val="false"/>
+      <w:bCs w:val="false"/>
+    </w:rPr>
+  </w:style>
+  <w:style w:type="character" w:styleId="ListLabel845">
+    <w:name w:val="ListLabel 845"/>
+    <w:qFormat/>
+    <w:rPr>
+      <w:b w:val="false"/>
+      <w:bCs w:val="false"/>
+    </w:rPr>
+  </w:style>
+  <w:style w:type="character" w:styleId="ListLabel846">
+    <w:name w:val="ListLabel 846"/>
+    <w:qFormat/>
+    <w:rPr>
+      <w:b w:val="false"/>
+      <w:bCs w:val="false"/>
+    </w:rPr>
+  </w:style>
+  <w:style w:type="character" w:styleId="ListLabel847">
+    <w:name w:val="ListLabel 847"/>
+    <w:qFormat/>
+    <w:rPr>
+      <w:b w:val="false"/>
+      <w:bCs w:val="false"/>
+    </w:rPr>
+  </w:style>
+  <w:style w:type="character" w:styleId="ListLabel848">
+    <w:name w:val="ListLabel 848"/>
+    <w:qFormat/>
+    <w:rPr>
+      <w:b w:val="false"/>
+      <w:bCs w:val="false"/>
+    </w:rPr>
+  </w:style>
+  <w:style w:type="character" w:styleId="ListLabel849">
+    <w:name w:val="ListLabel 849"/>
+    <w:qFormat/>
+    <w:rPr>
+      <w:b w:val="false"/>
+      <w:bCs w:val="false"/>
+    </w:rPr>
+  </w:style>
+  <w:style w:type="character" w:styleId="ListLabel850">
+    <w:name w:val="ListLabel 850"/>
+    <w:qFormat/>
+    <w:rPr>
+      <w:b w:val="false"/>
+      <w:bCs w:val="false"/>
+    </w:rPr>
+  </w:style>
+  <w:style w:type="character" w:styleId="ListLabel851">
+    <w:name w:val="ListLabel 851"/>
+    <w:qFormat/>
+    <w:rPr>
+      <w:b w:val="false"/>
+      <w:bCs w:val="false"/>
+    </w:rPr>
+  </w:style>
+  <w:style w:type="character" w:styleId="ListLabel852">
+    <w:name w:val="ListLabel 852"/>
+    <w:qFormat/>
+    <w:rPr>
+      <w:b w:val="false"/>
+      <w:bCs w:val="false"/>
+    </w:rPr>
+  </w:style>
+  <w:style w:type="character" w:styleId="ListLabel853">
+    <w:name w:val="ListLabel 853"/>
+    <w:qFormat/>
+    <w:rPr>
+      <w:b w:val="false"/>
+      <w:bCs w:val="false"/>
+    </w:rPr>
+  </w:style>
+  <w:style w:type="character" w:styleId="ListLabel854">
+    <w:name w:val="ListLabel 854"/>
+    <w:qFormat/>
+    <w:rPr>
+      <w:b w:val="false"/>
+      <w:bCs w:val="false"/>
+    </w:rPr>
+  </w:style>
+  <w:style w:type="character" w:styleId="ListLabel855">
+    <w:name w:val="ListLabel 855"/>
+    <w:qFormat/>
+    <w:rPr>
+      <w:b w:val="false"/>
+      <w:bCs w:val="false"/>
+    </w:rPr>
+  </w:style>
+  <w:style w:type="character" w:styleId="ListLabel856">
+    <w:name w:val="ListLabel 856"/>
+    <w:qFormat/>
+    <w:rPr>
+      <w:b/>
+      <w:bCs w:val="false"/>
+      <w:sz w:val="24"/>
+    </w:rPr>
+  </w:style>
+  <w:style w:type="character" w:styleId="ListLabel857">
+    <w:name w:val="ListLabel 857"/>
+    <w:qFormat/>
+    <w:rPr>
+      <w:b w:val="false"/>
+      <w:bCs w:val="false"/>
+    </w:rPr>
+  </w:style>
+  <w:style w:type="character" w:styleId="ListLabel858">
+    <w:name w:val="ListLabel 858"/>
+    <w:qFormat/>
+    <w:rPr>
+      <w:b w:val="false"/>
+      <w:bCs w:val="false"/>
+    </w:rPr>
+  </w:style>
+  <w:style w:type="character" w:styleId="ListLabel859">
+    <w:name w:val="ListLabel 859"/>
+    <w:qFormat/>
+    <w:rPr>
+      <w:b w:val="false"/>
+      <w:bCs w:val="false"/>
+    </w:rPr>
+  </w:style>
+  <w:style w:type="character" w:styleId="ListLabel860">
+    <w:name w:val="ListLabel 860"/>
+    <w:qFormat/>
+    <w:rPr>
+      <w:b w:val="false"/>
+      <w:bCs w:val="false"/>
+    </w:rPr>
+  </w:style>
+  <w:style w:type="character" w:styleId="ListLabel861">
+    <w:name w:val="ListLabel 861"/>
+    <w:qFormat/>
+    <w:rPr>
+      <w:b w:val="false"/>
+      <w:bCs w:val="false"/>
+    </w:rPr>
+  </w:style>
+  <w:style w:type="character" w:styleId="ListLabel862">
+    <w:name w:val="ListLabel 862"/>
+    <w:qFormat/>
+    <w:rPr>
+      <w:b w:val="false"/>
+      <w:bCs w:val="false"/>
+    </w:rPr>
+  </w:style>
+  <w:style w:type="character" w:styleId="ListLabel863">
+    <w:name w:val="ListLabel 863"/>
+    <w:qFormat/>
+    <w:rPr>
+      <w:b w:val="false"/>
+      <w:bCs w:val="false"/>
+    </w:rPr>
+  </w:style>
+  <w:style w:type="character" w:styleId="ListLabel864">
+    <w:name w:val="ListLabel 864"/>
+    <w:qFormat/>
+    <w:rPr>
+      <w:b w:val="false"/>
+      <w:bCs w:val="false"/>
+    </w:rPr>
+  </w:style>
+  <w:style w:type="character" w:styleId="ListLabel865">
+    <w:name w:val="ListLabel 865"/>
+    <w:qFormat/>
+    <w:rPr>
+      <w:rFonts w:ascii="SFMono-Regular;Consolas;Liberation Mono;Menlo;Courier;monospace" w:hAnsi="SFMono-Regular;Consolas;Liberation Mono;Menlo;Courier;monospace"/>
+      <w:b w:val="false"/>
+      <w:bCs w:val="false"/>
+      <w:sz w:val="20"/>
+    </w:rPr>
+  </w:style>
+  <w:style w:type="character" w:styleId="ListLabel866">
+    <w:name w:val="ListLabel 866"/>
+    <w:qFormat/>
+    <w:rPr>
+      <w:b w:val="false"/>
+      <w:bCs w:val="false"/>
+    </w:rPr>
+  </w:style>
+  <w:style w:type="character" w:styleId="ListLabel867">
+    <w:name w:val="ListLabel 867"/>
+    <w:qFormat/>
+    <w:rPr>
+      <w:b w:val="false"/>
+      <w:bCs w:val="false"/>
+    </w:rPr>
+  </w:style>
+  <w:style w:type="character" w:styleId="ListLabel868">
+    <w:name w:val="ListLabel 868"/>
+    <w:qFormat/>
+    <w:rPr>
+      <w:b w:val="false"/>
+      <w:bCs w:val="false"/>
+    </w:rPr>
+  </w:style>
+  <w:style w:type="character" w:styleId="ListLabel869">
+    <w:name w:val="ListLabel 869"/>
+    <w:qFormat/>
+    <w:rPr>
+      <w:b w:val="false"/>
+      <w:bCs w:val="false"/>
+    </w:rPr>
+  </w:style>
+  <w:style w:type="character" w:styleId="ListLabel870">
+    <w:name w:val="ListLabel 870"/>
+    <w:qFormat/>
+    <w:rPr>
+      <w:b w:val="false"/>
+      <w:bCs w:val="false"/>
+    </w:rPr>
+  </w:style>
+  <w:style w:type="character" w:styleId="ListLabel871">
+    <w:name w:val="ListLabel 871"/>
+    <w:qFormat/>
+    <w:rPr>
+      <w:b w:val="false"/>
+      <w:bCs w:val="false"/>
+    </w:rPr>
+  </w:style>
+  <w:style w:type="character" w:styleId="ListLabel872">
+    <w:name w:val="ListLabel 872"/>
+    <w:qFormat/>
+    <w:rPr>
+      <w:b w:val="false"/>
+      <w:bCs w:val="false"/>
+    </w:rPr>
+  </w:style>
+  <w:style w:type="character" w:styleId="ListLabel873">
+    <w:name w:val="ListLabel 873"/>
+    <w:qFormat/>
+    <w:rPr>
+      <w:b w:val="false"/>
+      <w:bCs w:val="false"/>
+    </w:rPr>
+  </w:style>
   <w:style w:type="paragraph" w:styleId="Heading">
     <w:name w:val="Heading"/>
     <w:basedOn w:val="Normal"/>

</xml_diff>

<commit_message>
blackfire first step and add new automatizations in ansible
</commit_message>
<xml_diff>
--- a/diario-alberto-delgado-roda.docx
+++ b/diario-alberto-delgado-roda.docx
@@ -7276,11 +7276,7 @@
       </w:pPr>
       <w:r>
         <w:rPr/>
-        <w:t>C</w:t>
-      </w:r>
-      <w:r>
-        <w:rPr/>
-        <w:t>achear artículos en Redis</w:t>
+        <w:t>Cachear artículos en Redis</w:t>
       </w:r>
     </w:p>
     <w:p>
@@ -7376,6 +7372,118 @@
           <w:bCs w:val="false"/>
         </w:rPr>
         <w:t>Es el momento de enfrentarse al ranking top 5 de los mas leídos.</w:t>
+      </w:r>
+    </w:p>
+    <w:p>
+      <w:pPr>
+        <w:pStyle w:val="TextBody"/>
+        <w:spacing w:before="0" w:after="140"/>
+        <w:rPr>
+          <w:b w:val="false"/>
+          <w:b w:val="false"/>
+          <w:bCs w:val="false"/>
+        </w:rPr>
+      </w:pPr>
+      <w:r>
+        <w:rPr/>
+      </w:r>
+    </w:p>
+    <w:p>
+      <w:pPr>
+        <w:pStyle w:val="Title"/>
+        <w:rPr/>
+      </w:pPr>
+      <w:r>
+        <w:rPr/>
+        <w:t>Blackfire</w:t>
+      </w:r>
+    </w:p>
+    <w:p>
+      <w:pPr>
+        <w:pStyle w:val="TextBody"/>
+        <w:rPr/>
+      </w:pPr>
+      <w:r>
+        <w:rPr/>
+        <w:t xml:space="preserve">Para la instalación de blackfire, he seguido los </w:t>
+      </w:r>
+      <w:hyperlink r:id="rId10">
+        <w:r>
+          <w:rPr>
+            <w:rStyle w:val="InternetLink"/>
+          </w:rPr>
+          <w:t>docs</w:t>
+        </w:r>
+      </w:hyperlink>
+      <w:r>
+        <w:rPr/>
+        <w:t xml:space="preserve"> para sistemas </w:t>
+      </w:r>
+      <w:r>
+        <w:rPr>
+          <w:b/>
+          <w:bCs/>
+        </w:rPr>
+        <w:t>redhat</w:t>
+      </w:r>
+      <w:r>
+        <w:rPr>
+          <w:b w:val="false"/>
+          <w:bCs w:val="false"/>
+        </w:rPr>
+        <w:t xml:space="preserve">, en ansible he automatizado todos los pasos hasta llegar al blackfire register (donde pide key y secret), este proceso lo he hecho manualmente en los dos frontales. </w:t>
+      </w:r>
+      <w:r>
+        <w:rPr>
+          <w:b w:val="false"/>
+          <w:bCs w:val="false"/>
+        </w:rPr>
+        <w:t>El proceso es el que indica en la web.</w:t>
+      </w:r>
+    </w:p>
+    <w:p>
+      <w:pPr>
+        <w:pStyle w:val="TextBody"/>
+        <w:rPr>
+          <w:rFonts w:ascii="Helvetica Neue;Helvetica;Arial;sans-serif" w:hAnsi="Helvetica Neue;Helvetica;Arial;sans-serif"/>
+          <w:b w:val="false"/>
+          <w:b w:val="false"/>
+          <w:bCs w:val="false"/>
+          <w:i w:val="false"/>
+          <w:caps w:val="false"/>
+          <w:smallCaps w:val="false"/>
+          <w:color w:val="000000"/>
+          <w:spacing w:val="0"/>
+          <w:sz w:val="30"/>
+        </w:rPr>
+      </w:pPr>
+      <w:r>
+        <w:rPr>
+          <w:b w:val="false"/>
+          <w:bCs w:val="false"/>
+        </w:rPr>
+        <w:t>Ha sido satisfactorio tanto en local, como en amazon.</w:t>
+      </w:r>
+    </w:p>
+    <w:p>
+      <w:pPr>
+        <w:pStyle w:val="TextBody"/>
+        <w:spacing w:before="0" w:after="140"/>
+        <w:rPr/>
+      </w:pPr>
+      <w:r>
+        <w:rPr>
+          <w:b w:val="false"/>
+          <w:bCs w:val="false"/>
+        </w:rPr>
+        <w:t xml:space="preserve">Lo que tambien voy a automatizar es la instalación de </w:t>
+      </w:r>
+      <w:r>
+        <w:rPr>
+          <w:b/>
+          <w:bCs/>
+        </w:rPr>
+        <w:t xml:space="preserve">PHP Probe </w:t>
       </w:r>
     </w:p>
     <w:sectPr>
@@ -8914,6 +9022,13 @@
     <w:pPr/>
     <w:rPr/>
   </w:style>
+  <w:style w:type="paragraph" w:styleId="Heading3">
+    <w:name w:val="Heading 3"/>
+    <w:basedOn w:val="Heading"/>
+    <w:qFormat/>
+    <w:pPr/>
+    <w:rPr/>
+  </w:style>
   <w:style w:type="character" w:styleId="InternetLink">
     <w:name w:val="Internet Link"/>
     <w:rPr>
@@ -15771,6 +15886,504 @@
   </w:style>
   <w:style w:type="character" w:styleId="ListLabel873">
     <w:name w:val="ListLabel 873"/>
+    <w:qFormat/>
+    <w:rPr>
+      <w:b w:val="false"/>
+      <w:bCs w:val="false"/>
+    </w:rPr>
+  </w:style>
+  <w:style w:type="character" w:styleId="ListLabel874">
+    <w:name w:val="ListLabel 874"/>
+    <w:qFormat/>
+    <w:rPr>
+      <w:rFonts w:cs="OpenSymbol"/>
+    </w:rPr>
+  </w:style>
+  <w:style w:type="character" w:styleId="ListLabel875">
+    <w:name w:val="ListLabel 875"/>
+    <w:qFormat/>
+    <w:rPr>
+      <w:rFonts w:cs="OpenSymbol"/>
+    </w:rPr>
+  </w:style>
+  <w:style w:type="character" w:styleId="ListLabel876">
+    <w:name w:val="ListLabel 876"/>
+    <w:qFormat/>
+    <w:rPr>
+      <w:rFonts w:cs="OpenSymbol"/>
+    </w:rPr>
+  </w:style>
+  <w:style w:type="character" w:styleId="ListLabel877">
+    <w:name w:val="ListLabel 877"/>
+    <w:qFormat/>
+    <w:rPr>
+      <w:rFonts w:cs="OpenSymbol"/>
+    </w:rPr>
+  </w:style>
+  <w:style w:type="character" w:styleId="ListLabel878">
+    <w:name w:val="ListLabel 878"/>
+    <w:qFormat/>
+    <w:rPr>
+      <w:rFonts w:cs="OpenSymbol"/>
+    </w:rPr>
+  </w:style>
+  <w:style w:type="character" w:styleId="ListLabel879">
+    <w:name w:val="ListLabel 879"/>
+    <w:qFormat/>
+    <w:rPr>
+      <w:rFonts w:cs="OpenSymbol"/>
+    </w:rPr>
+  </w:style>
+  <w:style w:type="character" w:styleId="ListLabel880">
+    <w:name w:val="ListLabel 880"/>
+    <w:qFormat/>
+    <w:rPr>
+      <w:rFonts w:cs="OpenSymbol"/>
+    </w:rPr>
+  </w:style>
+  <w:style w:type="character" w:styleId="ListLabel881">
+    <w:name w:val="ListLabel 881"/>
+    <w:qFormat/>
+    <w:rPr>
+      <w:rFonts w:cs="OpenSymbol"/>
+    </w:rPr>
+  </w:style>
+  <w:style w:type="character" w:styleId="ListLabel882">
+    <w:name w:val="ListLabel 882"/>
+    <w:qFormat/>
+    <w:rPr>
+      <w:rFonts w:cs="OpenSymbol"/>
+    </w:rPr>
+  </w:style>
+  <w:style w:type="character" w:styleId="ListLabel883">
+    <w:name w:val="ListLabel 883"/>
+    <w:qFormat/>
+    <w:rPr>
+      <w:b w:val="false"/>
+      <w:bCs w:val="false"/>
+    </w:rPr>
+  </w:style>
+  <w:style w:type="character" w:styleId="ListLabel884">
+    <w:name w:val="ListLabel 884"/>
+    <w:qFormat/>
+    <w:rPr>
+      <w:b w:val="false"/>
+      <w:bCs w:val="false"/>
+    </w:rPr>
+  </w:style>
+  <w:style w:type="character" w:styleId="ListLabel885">
+    <w:name w:val="ListLabel 885"/>
+    <w:qFormat/>
+    <w:rPr>
+      <w:b w:val="false"/>
+      <w:bCs w:val="false"/>
+    </w:rPr>
+  </w:style>
+  <w:style w:type="character" w:styleId="ListLabel886">
+    <w:name w:val="ListLabel 886"/>
+    <w:qFormat/>
+    <w:rPr>
+      <w:b w:val="false"/>
+      <w:bCs w:val="false"/>
+    </w:rPr>
+  </w:style>
+  <w:style w:type="character" w:styleId="ListLabel887">
+    <w:name w:val="ListLabel 887"/>
+    <w:qFormat/>
+    <w:rPr>
+      <w:b w:val="false"/>
+      <w:bCs w:val="false"/>
+    </w:rPr>
+  </w:style>
+  <w:style w:type="character" w:styleId="ListLabel888">
+    <w:name w:val="ListLabel 888"/>
+    <w:qFormat/>
+    <w:rPr>
+      <w:b w:val="false"/>
+      <w:bCs w:val="false"/>
+    </w:rPr>
+  </w:style>
+  <w:style w:type="character" w:styleId="ListLabel889">
+    <w:name w:val="ListLabel 889"/>
+    <w:qFormat/>
+    <w:rPr>
+      <w:b w:val="false"/>
+      <w:bCs w:val="false"/>
+    </w:rPr>
+  </w:style>
+  <w:style w:type="character" w:styleId="ListLabel890">
+    <w:name w:val="ListLabel 890"/>
+    <w:qFormat/>
+    <w:rPr>
+      <w:b w:val="false"/>
+      <w:bCs w:val="false"/>
+    </w:rPr>
+  </w:style>
+  <w:style w:type="character" w:styleId="ListLabel891">
+    <w:name w:val="ListLabel 891"/>
+    <w:qFormat/>
+    <w:rPr>
+      <w:b w:val="false"/>
+      <w:bCs w:val="false"/>
+    </w:rPr>
+  </w:style>
+  <w:style w:type="character" w:styleId="ListLabel892">
+    <w:name w:val="ListLabel 892"/>
+    <w:qFormat/>
+    <w:rPr>
+      <w:b w:val="false"/>
+      <w:bCs w:val="false"/>
+    </w:rPr>
+  </w:style>
+  <w:style w:type="character" w:styleId="ListLabel893">
+    <w:name w:val="ListLabel 893"/>
+    <w:qFormat/>
+    <w:rPr>
+      <w:b w:val="false"/>
+      <w:bCs w:val="false"/>
+    </w:rPr>
+  </w:style>
+  <w:style w:type="character" w:styleId="ListLabel894">
+    <w:name w:val="ListLabel 894"/>
+    <w:qFormat/>
+    <w:rPr>
+      <w:b w:val="false"/>
+      <w:bCs w:val="false"/>
+    </w:rPr>
+  </w:style>
+  <w:style w:type="character" w:styleId="ListLabel895">
+    <w:name w:val="ListLabel 895"/>
+    <w:qFormat/>
+    <w:rPr>
+      <w:b w:val="false"/>
+      <w:bCs w:val="false"/>
+    </w:rPr>
+  </w:style>
+  <w:style w:type="character" w:styleId="ListLabel896">
+    <w:name w:val="ListLabel 896"/>
+    <w:qFormat/>
+    <w:rPr>
+      <w:b w:val="false"/>
+      <w:bCs w:val="false"/>
+    </w:rPr>
+  </w:style>
+  <w:style w:type="character" w:styleId="ListLabel897">
+    <w:name w:val="ListLabel 897"/>
+    <w:qFormat/>
+    <w:rPr>
+      <w:b w:val="false"/>
+      <w:bCs w:val="false"/>
+    </w:rPr>
+  </w:style>
+  <w:style w:type="character" w:styleId="ListLabel898">
+    <w:name w:val="ListLabel 898"/>
+    <w:qFormat/>
+    <w:rPr>
+      <w:b w:val="false"/>
+      <w:bCs w:val="false"/>
+    </w:rPr>
+  </w:style>
+  <w:style w:type="character" w:styleId="ListLabel899">
+    <w:name w:val="ListLabel 899"/>
+    <w:qFormat/>
+    <w:rPr>
+      <w:b w:val="false"/>
+      <w:bCs w:val="false"/>
+    </w:rPr>
+  </w:style>
+  <w:style w:type="character" w:styleId="ListLabel900">
+    <w:name w:val="ListLabel 900"/>
+    <w:qFormat/>
+    <w:rPr>
+      <w:b w:val="false"/>
+      <w:bCs w:val="false"/>
+    </w:rPr>
+  </w:style>
+  <w:style w:type="character" w:styleId="ListLabel901">
+    <w:name w:val="ListLabel 901"/>
+    <w:qFormat/>
+    <w:rPr>
+      <w:b w:val="false"/>
+      <w:bCs w:val="false"/>
+    </w:rPr>
+  </w:style>
+  <w:style w:type="character" w:styleId="ListLabel902">
+    <w:name w:val="ListLabel 902"/>
+    <w:qFormat/>
+    <w:rPr>
+      <w:b w:val="false"/>
+      <w:bCs w:val="false"/>
+    </w:rPr>
+  </w:style>
+  <w:style w:type="character" w:styleId="ListLabel903">
+    <w:name w:val="ListLabel 903"/>
+    <w:qFormat/>
+    <w:rPr>
+      <w:b w:val="false"/>
+      <w:bCs w:val="false"/>
+    </w:rPr>
+  </w:style>
+  <w:style w:type="character" w:styleId="ListLabel904">
+    <w:name w:val="ListLabel 904"/>
+    <w:qFormat/>
+    <w:rPr>
+      <w:b w:val="false"/>
+      <w:bCs w:val="false"/>
+    </w:rPr>
+  </w:style>
+  <w:style w:type="character" w:styleId="ListLabel905">
+    <w:name w:val="ListLabel 905"/>
+    <w:qFormat/>
+    <w:rPr>
+      <w:b w:val="false"/>
+      <w:bCs w:val="false"/>
+    </w:rPr>
+  </w:style>
+  <w:style w:type="character" w:styleId="ListLabel906">
+    <w:name w:val="ListLabel 906"/>
+    <w:qFormat/>
+    <w:rPr>
+      <w:b w:val="false"/>
+      <w:bCs w:val="false"/>
+    </w:rPr>
+  </w:style>
+  <w:style w:type="character" w:styleId="ListLabel907">
+    <w:name w:val="ListLabel 907"/>
+    <w:qFormat/>
+    <w:rPr>
+      <w:b w:val="false"/>
+      <w:bCs w:val="false"/>
+    </w:rPr>
+  </w:style>
+  <w:style w:type="character" w:styleId="ListLabel908">
+    <w:name w:val="ListLabel 908"/>
+    <w:qFormat/>
+    <w:rPr>
+      <w:b w:val="false"/>
+      <w:bCs w:val="false"/>
+    </w:rPr>
+  </w:style>
+  <w:style w:type="character" w:styleId="ListLabel909">
+    <w:name w:val="ListLabel 909"/>
+    <w:qFormat/>
+    <w:rPr>
+      <w:b w:val="false"/>
+      <w:bCs w:val="false"/>
+    </w:rPr>
+  </w:style>
+  <w:style w:type="character" w:styleId="ListLabel910">
+    <w:name w:val="ListLabel 910"/>
+    <w:qFormat/>
+    <w:rPr>
+      <w:b w:val="false"/>
+      <w:bCs w:val="false"/>
+    </w:rPr>
+  </w:style>
+  <w:style w:type="character" w:styleId="ListLabel911">
+    <w:name w:val="ListLabel 911"/>
+    <w:qFormat/>
+    <w:rPr>
+      <w:b w:val="false"/>
+      <w:bCs w:val="false"/>
+    </w:rPr>
+  </w:style>
+  <w:style w:type="character" w:styleId="ListLabel912">
+    <w:name w:val="ListLabel 912"/>
+    <w:qFormat/>
+    <w:rPr>
+      <w:b w:val="false"/>
+      <w:bCs w:val="false"/>
+    </w:rPr>
+  </w:style>
+  <w:style w:type="character" w:styleId="ListLabel913">
+    <w:name w:val="ListLabel 913"/>
+    <w:qFormat/>
+    <w:rPr>
+      <w:b w:val="false"/>
+      <w:bCs w:val="false"/>
+    </w:rPr>
+  </w:style>
+  <w:style w:type="character" w:styleId="ListLabel914">
+    <w:name w:val="ListLabel 914"/>
+    <w:qFormat/>
+    <w:rPr>
+      <w:b w:val="false"/>
+      <w:bCs w:val="false"/>
+    </w:rPr>
+  </w:style>
+  <w:style w:type="character" w:styleId="ListLabel915">
+    <w:name w:val="ListLabel 915"/>
+    <w:qFormat/>
+    <w:rPr>
+      <w:b w:val="false"/>
+      <w:bCs w:val="false"/>
+    </w:rPr>
+  </w:style>
+  <w:style w:type="character" w:styleId="ListLabel916">
+    <w:name w:val="ListLabel 916"/>
+    <w:qFormat/>
+    <w:rPr>
+      <w:b w:val="false"/>
+      <w:bCs w:val="false"/>
+    </w:rPr>
+  </w:style>
+  <w:style w:type="character" w:styleId="ListLabel917">
+    <w:name w:val="ListLabel 917"/>
+    <w:qFormat/>
+    <w:rPr>
+      <w:b w:val="false"/>
+      <w:bCs w:val="false"/>
+    </w:rPr>
+  </w:style>
+  <w:style w:type="character" w:styleId="ListLabel918">
+    <w:name w:val="ListLabel 918"/>
+    <w:qFormat/>
+    <w:rPr>
+      <w:b w:val="false"/>
+      <w:bCs w:val="false"/>
+    </w:rPr>
+  </w:style>
+  <w:style w:type="character" w:styleId="ListLabel919">
+    <w:name w:val="ListLabel 919"/>
+    <w:qFormat/>
+    <w:rPr>
+      <w:b/>
+      <w:bCs w:val="false"/>
+      <w:sz w:val="24"/>
+    </w:rPr>
+  </w:style>
+  <w:style w:type="character" w:styleId="ListLabel920">
+    <w:name w:val="ListLabel 920"/>
+    <w:qFormat/>
+    <w:rPr>
+      <w:b w:val="false"/>
+      <w:bCs w:val="false"/>
+    </w:rPr>
+  </w:style>
+  <w:style w:type="character" w:styleId="ListLabel921">
+    <w:name w:val="ListLabel 921"/>
+    <w:qFormat/>
+    <w:rPr>
+      <w:b w:val="false"/>
+      <w:bCs w:val="false"/>
+    </w:rPr>
+  </w:style>
+  <w:style w:type="character" w:styleId="ListLabel922">
+    <w:name w:val="ListLabel 922"/>
+    <w:qFormat/>
+    <w:rPr>
+      <w:b w:val="false"/>
+      <w:bCs w:val="false"/>
+    </w:rPr>
+  </w:style>
+  <w:style w:type="character" w:styleId="ListLabel923">
+    <w:name w:val="ListLabel 923"/>
+    <w:qFormat/>
+    <w:rPr>
+      <w:b w:val="false"/>
+      <w:bCs w:val="false"/>
+    </w:rPr>
+  </w:style>
+  <w:style w:type="character" w:styleId="ListLabel924">
+    <w:name w:val="ListLabel 924"/>
+    <w:qFormat/>
+    <w:rPr>
+      <w:b w:val="false"/>
+      <w:bCs w:val="false"/>
+    </w:rPr>
+  </w:style>
+  <w:style w:type="character" w:styleId="ListLabel925">
+    <w:name w:val="ListLabel 925"/>
+    <w:qFormat/>
+    <w:rPr>
+      <w:b w:val="false"/>
+      <w:bCs w:val="false"/>
+    </w:rPr>
+  </w:style>
+  <w:style w:type="character" w:styleId="ListLabel926">
+    <w:name w:val="ListLabel 926"/>
+    <w:qFormat/>
+    <w:rPr>
+      <w:b w:val="false"/>
+      <w:bCs w:val="false"/>
+    </w:rPr>
+  </w:style>
+  <w:style w:type="character" w:styleId="ListLabel927">
+    <w:name w:val="ListLabel 927"/>
+    <w:qFormat/>
+    <w:rPr>
+      <w:b w:val="false"/>
+      <w:bCs w:val="false"/>
+    </w:rPr>
+  </w:style>
+  <w:style w:type="character" w:styleId="ListLabel928">
+    <w:name w:val="ListLabel 928"/>
+    <w:qFormat/>
+    <w:rPr>
+      <w:rFonts w:ascii="SFMono-Regular;Consolas;Liberation Mono;Menlo;Courier;monospace" w:hAnsi="SFMono-Regular;Consolas;Liberation Mono;Menlo;Courier;monospace"/>
+      <w:b w:val="false"/>
+      <w:bCs w:val="false"/>
+      <w:sz w:val="20"/>
+    </w:rPr>
+  </w:style>
+  <w:style w:type="character" w:styleId="ListLabel929">
+    <w:name w:val="ListLabel 929"/>
+    <w:qFormat/>
+    <w:rPr>
+      <w:b w:val="false"/>
+      <w:bCs w:val="false"/>
+    </w:rPr>
+  </w:style>
+  <w:style w:type="character" w:styleId="ListLabel930">
+    <w:name w:val="ListLabel 930"/>
+    <w:qFormat/>
+    <w:rPr>
+      <w:b w:val="false"/>
+      <w:bCs w:val="false"/>
+    </w:rPr>
+  </w:style>
+  <w:style w:type="character" w:styleId="ListLabel931">
+    <w:name w:val="ListLabel 931"/>
+    <w:qFormat/>
+    <w:rPr>
+      <w:b w:val="false"/>
+      <w:bCs w:val="false"/>
+    </w:rPr>
+  </w:style>
+  <w:style w:type="character" w:styleId="ListLabel932">
+    <w:name w:val="ListLabel 932"/>
+    <w:qFormat/>
+    <w:rPr>
+      <w:b w:val="false"/>
+      <w:bCs w:val="false"/>
+    </w:rPr>
+  </w:style>
+  <w:style w:type="character" w:styleId="ListLabel933">
+    <w:name w:val="ListLabel 933"/>
+    <w:qFormat/>
+    <w:rPr>
+      <w:b w:val="false"/>
+      <w:bCs w:val="false"/>
+    </w:rPr>
+  </w:style>
+  <w:style w:type="character" w:styleId="ListLabel934">
+    <w:name w:val="ListLabel 934"/>
+    <w:qFormat/>
+    <w:rPr>
+      <w:b w:val="false"/>
+      <w:bCs w:val="false"/>
+    </w:rPr>
+  </w:style>
+  <w:style w:type="character" w:styleId="ListLabel935">
+    <w:name w:val="ListLabel 935"/>
+    <w:qFormat/>
+    <w:rPr>
+      <w:b w:val="false"/>
+      <w:bCs w:val="false"/>
+    </w:rPr>
+  </w:style>
+  <w:style w:type="character" w:styleId="ListLabel936">
+    <w:name w:val="ListLabel 936"/>
     <w:qFormat/>
     <w:rPr>
       <w:b w:val="false"/>

</xml_diff>

<commit_message>
global ranking top 5
</commit_message>
<xml_diff>
--- a/diario-alberto-delgado-roda.docx
+++ b/diario-alberto-delgado-roda.docx
@@ -7378,14 +7378,80 @@
       <w:pPr>
         <w:pStyle w:val="TextBody"/>
         <w:spacing w:before="0" w:after="140"/>
-        <w:rPr>
-          <w:b w:val="false"/>
-          <w:b w:val="false"/>
-          <w:bCs w:val="false"/>
-        </w:rPr>
-      </w:pPr>
-      <w:r>
-        <w:rPr/>
+        <w:rPr/>
+      </w:pPr>
+      <w:r>
+        <w:rPr>
+          <w:b w:val="false"/>
+          <w:bCs w:val="false"/>
+        </w:rPr>
+        <w:t xml:space="preserve">He estudiado un poco el siguiente repo de </w:t>
+      </w:r>
+      <w:hyperlink r:id="rId10">
+        <w:r>
+          <w:rPr>
+            <w:rStyle w:val="InternetLink"/>
+            <w:b w:val="false"/>
+            <w:bCs w:val="false"/>
+          </w:rPr>
+          <w:t>github</w:t>
+        </w:r>
+      </w:hyperlink>
+      <w:r>
+        <w:rPr>
+          <w:b w:val="false"/>
+          <w:bCs w:val="false"/>
+        </w:rPr>
+        <w:t xml:space="preserve"> para hacer la tarea.</w:t>
+      </w:r>
+    </w:p>
+    <w:p>
+      <w:pPr>
+        <w:pStyle w:val="TextBody"/>
+        <w:spacing w:before="0" w:after="140"/>
+        <w:rPr>
+          <w:b w:val="false"/>
+          <w:b w:val="false"/>
+          <w:bCs w:val="false"/>
+        </w:rPr>
+      </w:pPr>
+      <w:r>
+        <w:rPr>
+          <w:b w:val="false"/>
+          <w:bCs w:val="false"/>
+        </w:rPr>
+        <w:t>Hago primero un commit del ranking global.</w:t>
+      </w:r>
+    </w:p>
+    <w:p>
+      <w:pPr>
+        <w:pStyle w:val="TextBody"/>
+        <w:spacing w:before="0" w:after="140"/>
+        <w:rPr>
+          <w:b w:val="false"/>
+          <w:b w:val="false"/>
+          <w:bCs w:val="false"/>
+        </w:rPr>
+      </w:pPr>
+      <w:r>
+        <w:rPr/>
+      </w:r>
+    </w:p>
+    <w:p>
+      <w:pPr>
+        <w:pStyle w:val="TextBody"/>
+        <w:spacing w:before="0" w:after="140"/>
+        <w:rPr>
+          <w:b w:val="false"/>
+          <w:b w:val="false"/>
+          <w:bCs w:val="false"/>
+        </w:rPr>
+      </w:pPr>
+      <w:r>
+        <w:rPr>
+          <w:b w:val="false"/>
+          <w:bCs w:val="false"/>
+        </w:rPr>
       </w:r>
     </w:p>
     <w:p>
@@ -7407,7 +7473,7 @@
         <w:rPr/>
         <w:t xml:space="preserve">Para la instalación de blackfire, he seguido los </w:t>
       </w:r>
-      <w:hyperlink r:id="rId10">
+      <w:hyperlink r:id="rId11">
         <w:r>
           <w:rPr>
             <w:rStyle w:val="InternetLink"/>
@@ -7431,14 +7497,7 @@
           <w:b w:val="false"/>
           <w:bCs w:val="false"/>
         </w:rPr>
-        <w:t xml:space="preserve">, en ansible he automatizado todos los pasos hasta llegar al blackfire register (donde pide key y secret), este proceso lo he hecho manualmente en los dos frontales. </w:t>
-      </w:r>
-      <w:r>
-        <w:rPr>
-          <w:b w:val="false"/>
-          <w:bCs w:val="false"/>
-        </w:rPr>
-        <w:t>El proceso es el que indica en la web.</w:t>
+        <w:t>, en ansible he automatizado todos los pasos hasta llegar al blackfire register (donde pide key y secret), este proceso lo he hecho manualmente en los dos frontales. El proceso es el que indica en la web.</w:t>
       </w:r>
     </w:p>
     <w:p>
@@ -7449,6 +7508,7 @@
           <w:b w:val="false"/>
           <w:b w:val="false"/>
           <w:bCs w:val="false"/>
+          <w:i w:val="false"/>
           <w:i w:val="false"/>
           <w:caps w:val="false"/>
           <w:smallCaps w:val="false"/>
@@ -16390,6 +16450,504 @@
       <w:bCs w:val="false"/>
     </w:rPr>
   </w:style>
+  <w:style w:type="character" w:styleId="ListLabel937">
+    <w:name w:val="ListLabel 937"/>
+    <w:qFormat/>
+    <w:rPr>
+      <w:rFonts w:cs="OpenSymbol"/>
+    </w:rPr>
+  </w:style>
+  <w:style w:type="character" w:styleId="ListLabel938">
+    <w:name w:val="ListLabel 938"/>
+    <w:qFormat/>
+    <w:rPr>
+      <w:rFonts w:cs="OpenSymbol"/>
+    </w:rPr>
+  </w:style>
+  <w:style w:type="character" w:styleId="ListLabel939">
+    <w:name w:val="ListLabel 939"/>
+    <w:qFormat/>
+    <w:rPr>
+      <w:rFonts w:cs="OpenSymbol"/>
+    </w:rPr>
+  </w:style>
+  <w:style w:type="character" w:styleId="ListLabel940">
+    <w:name w:val="ListLabel 940"/>
+    <w:qFormat/>
+    <w:rPr>
+      <w:rFonts w:cs="OpenSymbol"/>
+    </w:rPr>
+  </w:style>
+  <w:style w:type="character" w:styleId="ListLabel941">
+    <w:name w:val="ListLabel 941"/>
+    <w:qFormat/>
+    <w:rPr>
+      <w:rFonts w:cs="OpenSymbol"/>
+    </w:rPr>
+  </w:style>
+  <w:style w:type="character" w:styleId="ListLabel942">
+    <w:name w:val="ListLabel 942"/>
+    <w:qFormat/>
+    <w:rPr>
+      <w:rFonts w:cs="OpenSymbol"/>
+    </w:rPr>
+  </w:style>
+  <w:style w:type="character" w:styleId="ListLabel943">
+    <w:name w:val="ListLabel 943"/>
+    <w:qFormat/>
+    <w:rPr>
+      <w:rFonts w:cs="OpenSymbol"/>
+    </w:rPr>
+  </w:style>
+  <w:style w:type="character" w:styleId="ListLabel944">
+    <w:name w:val="ListLabel 944"/>
+    <w:qFormat/>
+    <w:rPr>
+      <w:rFonts w:cs="OpenSymbol"/>
+    </w:rPr>
+  </w:style>
+  <w:style w:type="character" w:styleId="ListLabel945">
+    <w:name w:val="ListLabel 945"/>
+    <w:qFormat/>
+    <w:rPr>
+      <w:rFonts w:cs="OpenSymbol"/>
+    </w:rPr>
+  </w:style>
+  <w:style w:type="character" w:styleId="ListLabel946">
+    <w:name w:val="ListLabel 946"/>
+    <w:qFormat/>
+    <w:rPr>
+      <w:b w:val="false"/>
+      <w:bCs w:val="false"/>
+    </w:rPr>
+  </w:style>
+  <w:style w:type="character" w:styleId="ListLabel947">
+    <w:name w:val="ListLabel 947"/>
+    <w:qFormat/>
+    <w:rPr>
+      <w:b w:val="false"/>
+      <w:bCs w:val="false"/>
+    </w:rPr>
+  </w:style>
+  <w:style w:type="character" w:styleId="ListLabel948">
+    <w:name w:val="ListLabel 948"/>
+    <w:qFormat/>
+    <w:rPr>
+      <w:b w:val="false"/>
+      <w:bCs w:val="false"/>
+    </w:rPr>
+  </w:style>
+  <w:style w:type="character" w:styleId="ListLabel949">
+    <w:name w:val="ListLabel 949"/>
+    <w:qFormat/>
+    <w:rPr>
+      <w:b w:val="false"/>
+      <w:bCs w:val="false"/>
+    </w:rPr>
+  </w:style>
+  <w:style w:type="character" w:styleId="ListLabel950">
+    <w:name w:val="ListLabel 950"/>
+    <w:qFormat/>
+    <w:rPr>
+      <w:b w:val="false"/>
+      <w:bCs w:val="false"/>
+    </w:rPr>
+  </w:style>
+  <w:style w:type="character" w:styleId="ListLabel951">
+    <w:name w:val="ListLabel 951"/>
+    <w:qFormat/>
+    <w:rPr>
+      <w:b w:val="false"/>
+      <w:bCs w:val="false"/>
+    </w:rPr>
+  </w:style>
+  <w:style w:type="character" w:styleId="ListLabel952">
+    <w:name w:val="ListLabel 952"/>
+    <w:qFormat/>
+    <w:rPr>
+      <w:b w:val="false"/>
+      <w:bCs w:val="false"/>
+    </w:rPr>
+  </w:style>
+  <w:style w:type="character" w:styleId="ListLabel953">
+    <w:name w:val="ListLabel 953"/>
+    <w:qFormat/>
+    <w:rPr>
+      <w:b w:val="false"/>
+      <w:bCs w:val="false"/>
+    </w:rPr>
+  </w:style>
+  <w:style w:type="character" w:styleId="ListLabel954">
+    <w:name w:val="ListLabel 954"/>
+    <w:qFormat/>
+    <w:rPr>
+      <w:b w:val="false"/>
+      <w:bCs w:val="false"/>
+    </w:rPr>
+  </w:style>
+  <w:style w:type="character" w:styleId="ListLabel955">
+    <w:name w:val="ListLabel 955"/>
+    <w:qFormat/>
+    <w:rPr>
+      <w:b w:val="false"/>
+      <w:bCs w:val="false"/>
+    </w:rPr>
+  </w:style>
+  <w:style w:type="character" w:styleId="ListLabel956">
+    <w:name w:val="ListLabel 956"/>
+    <w:qFormat/>
+    <w:rPr>
+      <w:b w:val="false"/>
+      <w:bCs w:val="false"/>
+    </w:rPr>
+  </w:style>
+  <w:style w:type="character" w:styleId="ListLabel957">
+    <w:name w:val="ListLabel 957"/>
+    <w:qFormat/>
+    <w:rPr>
+      <w:b w:val="false"/>
+      <w:bCs w:val="false"/>
+    </w:rPr>
+  </w:style>
+  <w:style w:type="character" w:styleId="ListLabel958">
+    <w:name w:val="ListLabel 958"/>
+    <w:qFormat/>
+    <w:rPr>
+      <w:b w:val="false"/>
+      <w:bCs w:val="false"/>
+    </w:rPr>
+  </w:style>
+  <w:style w:type="character" w:styleId="ListLabel959">
+    <w:name w:val="ListLabel 959"/>
+    <w:qFormat/>
+    <w:rPr>
+      <w:b w:val="false"/>
+      <w:bCs w:val="false"/>
+    </w:rPr>
+  </w:style>
+  <w:style w:type="character" w:styleId="ListLabel960">
+    <w:name w:val="ListLabel 960"/>
+    <w:qFormat/>
+    <w:rPr>
+      <w:b w:val="false"/>
+      <w:bCs w:val="false"/>
+    </w:rPr>
+  </w:style>
+  <w:style w:type="character" w:styleId="ListLabel961">
+    <w:name w:val="ListLabel 961"/>
+    <w:qFormat/>
+    <w:rPr>
+      <w:b w:val="false"/>
+      <w:bCs w:val="false"/>
+    </w:rPr>
+  </w:style>
+  <w:style w:type="character" w:styleId="ListLabel962">
+    <w:name w:val="ListLabel 962"/>
+    <w:qFormat/>
+    <w:rPr>
+      <w:b w:val="false"/>
+      <w:bCs w:val="false"/>
+    </w:rPr>
+  </w:style>
+  <w:style w:type="character" w:styleId="ListLabel963">
+    <w:name w:val="ListLabel 963"/>
+    <w:qFormat/>
+    <w:rPr>
+      <w:b w:val="false"/>
+      <w:bCs w:val="false"/>
+    </w:rPr>
+  </w:style>
+  <w:style w:type="character" w:styleId="ListLabel964">
+    <w:name w:val="ListLabel 964"/>
+    <w:qFormat/>
+    <w:rPr>
+      <w:b w:val="false"/>
+      <w:bCs w:val="false"/>
+    </w:rPr>
+  </w:style>
+  <w:style w:type="character" w:styleId="ListLabel965">
+    <w:name w:val="ListLabel 965"/>
+    <w:qFormat/>
+    <w:rPr>
+      <w:b w:val="false"/>
+      <w:bCs w:val="false"/>
+    </w:rPr>
+  </w:style>
+  <w:style w:type="character" w:styleId="ListLabel966">
+    <w:name w:val="ListLabel 966"/>
+    <w:qFormat/>
+    <w:rPr>
+      <w:b w:val="false"/>
+      <w:bCs w:val="false"/>
+    </w:rPr>
+  </w:style>
+  <w:style w:type="character" w:styleId="ListLabel967">
+    <w:name w:val="ListLabel 967"/>
+    <w:qFormat/>
+    <w:rPr>
+      <w:b w:val="false"/>
+      <w:bCs w:val="false"/>
+    </w:rPr>
+  </w:style>
+  <w:style w:type="character" w:styleId="ListLabel968">
+    <w:name w:val="ListLabel 968"/>
+    <w:qFormat/>
+    <w:rPr>
+      <w:b w:val="false"/>
+      <w:bCs w:val="false"/>
+    </w:rPr>
+  </w:style>
+  <w:style w:type="character" w:styleId="ListLabel969">
+    <w:name w:val="ListLabel 969"/>
+    <w:qFormat/>
+    <w:rPr>
+      <w:b w:val="false"/>
+      <w:bCs w:val="false"/>
+    </w:rPr>
+  </w:style>
+  <w:style w:type="character" w:styleId="ListLabel970">
+    <w:name w:val="ListLabel 970"/>
+    <w:qFormat/>
+    <w:rPr>
+      <w:b w:val="false"/>
+      <w:bCs w:val="false"/>
+    </w:rPr>
+  </w:style>
+  <w:style w:type="character" w:styleId="ListLabel971">
+    <w:name w:val="ListLabel 971"/>
+    <w:qFormat/>
+    <w:rPr>
+      <w:b w:val="false"/>
+      <w:bCs w:val="false"/>
+    </w:rPr>
+  </w:style>
+  <w:style w:type="character" w:styleId="ListLabel972">
+    <w:name w:val="ListLabel 972"/>
+    <w:qFormat/>
+    <w:rPr>
+      <w:b w:val="false"/>
+      <w:bCs w:val="false"/>
+    </w:rPr>
+  </w:style>
+  <w:style w:type="character" w:styleId="ListLabel973">
+    <w:name w:val="ListLabel 973"/>
+    <w:qFormat/>
+    <w:rPr>
+      <w:b w:val="false"/>
+      <w:bCs w:val="false"/>
+    </w:rPr>
+  </w:style>
+  <w:style w:type="character" w:styleId="ListLabel974">
+    <w:name w:val="ListLabel 974"/>
+    <w:qFormat/>
+    <w:rPr>
+      <w:b w:val="false"/>
+      <w:bCs w:val="false"/>
+    </w:rPr>
+  </w:style>
+  <w:style w:type="character" w:styleId="ListLabel975">
+    <w:name w:val="ListLabel 975"/>
+    <w:qFormat/>
+    <w:rPr>
+      <w:b w:val="false"/>
+      <w:bCs w:val="false"/>
+    </w:rPr>
+  </w:style>
+  <w:style w:type="character" w:styleId="ListLabel976">
+    <w:name w:val="ListLabel 976"/>
+    <w:qFormat/>
+    <w:rPr>
+      <w:b w:val="false"/>
+      <w:bCs w:val="false"/>
+    </w:rPr>
+  </w:style>
+  <w:style w:type="character" w:styleId="ListLabel977">
+    <w:name w:val="ListLabel 977"/>
+    <w:qFormat/>
+    <w:rPr>
+      <w:b w:val="false"/>
+      <w:bCs w:val="false"/>
+    </w:rPr>
+  </w:style>
+  <w:style w:type="character" w:styleId="ListLabel978">
+    <w:name w:val="ListLabel 978"/>
+    <w:qFormat/>
+    <w:rPr>
+      <w:b w:val="false"/>
+      <w:bCs w:val="false"/>
+    </w:rPr>
+  </w:style>
+  <w:style w:type="character" w:styleId="ListLabel979">
+    <w:name w:val="ListLabel 979"/>
+    <w:qFormat/>
+    <w:rPr>
+      <w:b w:val="false"/>
+      <w:bCs w:val="false"/>
+    </w:rPr>
+  </w:style>
+  <w:style w:type="character" w:styleId="ListLabel980">
+    <w:name w:val="ListLabel 980"/>
+    <w:qFormat/>
+    <w:rPr>
+      <w:b w:val="false"/>
+      <w:bCs w:val="false"/>
+    </w:rPr>
+  </w:style>
+  <w:style w:type="character" w:styleId="ListLabel981">
+    <w:name w:val="ListLabel 981"/>
+    <w:qFormat/>
+    <w:rPr>
+      <w:b w:val="false"/>
+      <w:bCs w:val="false"/>
+    </w:rPr>
+  </w:style>
+  <w:style w:type="character" w:styleId="ListLabel982">
+    <w:name w:val="ListLabel 982"/>
+    <w:qFormat/>
+    <w:rPr>
+      <w:b/>
+      <w:bCs w:val="false"/>
+      <w:sz w:val="24"/>
+    </w:rPr>
+  </w:style>
+  <w:style w:type="character" w:styleId="ListLabel983">
+    <w:name w:val="ListLabel 983"/>
+    <w:qFormat/>
+    <w:rPr>
+      <w:b w:val="false"/>
+      <w:bCs w:val="false"/>
+    </w:rPr>
+  </w:style>
+  <w:style w:type="character" w:styleId="ListLabel984">
+    <w:name w:val="ListLabel 984"/>
+    <w:qFormat/>
+    <w:rPr>
+      <w:b w:val="false"/>
+      <w:bCs w:val="false"/>
+    </w:rPr>
+  </w:style>
+  <w:style w:type="character" w:styleId="ListLabel985">
+    <w:name w:val="ListLabel 985"/>
+    <w:qFormat/>
+    <w:rPr>
+      <w:b w:val="false"/>
+      <w:bCs w:val="false"/>
+    </w:rPr>
+  </w:style>
+  <w:style w:type="character" w:styleId="ListLabel986">
+    <w:name w:val="ListLabel 986"/>
+    <w:qFormat/>
+    <w:rPr>
+      <w:b w:val="false"/>
+      <w:bCs w:val="false"/>
+    </w:rPr>
+  </w:style>
+  <w:style w:type="character" w:styleId="ListLabel987">
+    <w:name w:val="ListLabel 987"/>
+    <w:qFormat/>
+    <w:rPr>
+      <w:b w:val="false"/>
+      <w:bCs w:val="false"/>
+    </w:rPr>
+  </w:style>
+  <w:style w:type="character" w:styleId="ListLabel988">
+    <w:name w:val="ListLabel 988"/>
+    <w:qFormat/>
+    <w:rPr>
+      <w:b w:val="false"/>
+      <w:bCs w:val="false"/>
+    </w:rPr>
+  </w:style>
+  <w:style w:type="character" w:styleId="ListLabel989">
+    <w:name w:val="ListLabel 989"/>
+    <w:qFormat/>
+    <w:rPr>
+      <w:b w:val="false"/>
+      <w:bCs w:val="false"/>
+    </w:rPr>
+  </w:style>
+  <w:style w:type="character" w:styleId="ListLabel990">
+    <w:name w:val="ListLabel 990"/>
+    <w:qFormat/>
+    <w:rPr>
+      <w:b w:val="false"/>
+      <w:bCs w:val="false"/>
+    </w:rPr>
+  </w:style>
+  <w:style w:type="character" w:styleId="ListLabel991">
+    <w:name w:val="ListLabel 991"/>
+    <w:qFormat/>
+    <w:rPr>
+      <w:rFonts w:ascii="SFMono-Regular;Consolas;Liberation Mono;Menlo;Courier;monospace" w:hAnsi="SFMono-Regular;Consolas;Liberation Mono;Menlo;Courier;monospace"/>
+      <w:b w:val="false"/>
+      <w:bCs w:val="false"/>
+      <w:sz w:val="20"/>
+    </w:rPr>
+  </w:style>
+  <w:style w:type="character" w:styleId="ListLabel992">
+    <w:name w:val="ListLabel 992"/>
+    <w:qFormat/>
+    <w:rPr>
+      <w:b w:val="false"/>
+      <w:bCs w:val="false"/>
+    </w:rPr>
+  </w:style>
+  <w:style w:type="character" w:styleId="ListLabel993">
+    <w:name w:val="ListLabel 993"/>
+    <w:qFormat/>
+    <w:rPr>
+      <w:b w:val="false"/>
+      <w:bCs w:val="false"/>
+    </w:rPr>
+  </w:style>
+  <w:style w:type="character" w:styleId="ListLabel994">
+    <w:name w:val="ListLabel 994"/>
+    <w:qFormat/>
+    <w:rPr>
+      <w:b w:val="false"/>
+      <w:bCs w:val="false"/>
+    </w:rPr>
+  </w:style>
+  <w:style w:type="character" w:styleId="ListLabel995">
+    <w:name w:val="ListLabel 995"/>
+    <w:qFormat/>
+    <w:rPr>
+      <w:b w:val="false"/>
+      <w:bCs w:val="false"/>
+    </w:rPr>
+  </w:style>
+  <w:style w:type="character" w:styleId="ListLabel996">
+    <w:name w:val="ListLabel 996"/>
+    <w:qFormat/>
+    <w:rPr>
+      <w:b w:val="false"/>
+      <w:bCs w:val="false"/>
+    </w:rPr>
+  </w:style>
+  <w:style w:type="character" w:styleId="ListLabel997">
+    <w:name w:val="ListLabel 997"/>
+    <w:qFormat/>
+    <w:rPr>
+      <w:b w:val="false"/>
+      <w:bCs w:val="false"/>
+    </w:rPr>
+  </w:style>
+  <w:style w:type="character" w:styleId="ListLabel998">
+    <w:name w:val="ListLabel 998"/>
+    <w:qFormat/>
+    <w:rPr>
+      <w:b w:val="false"/>
+      <w:bCs w:val="false"/>
+    </w:rPr>
+  </w:style>
+  <w:style w:type="character" w:styleId="ListLabel999">
+    <w:name w:val="ListLabel 999"/>
+    <w:qFormat/>
+    <w:rPr>
+      <w:b w:val="false"/>
+      <w:bCs w:val="false"/>
+    </w:rPr>
+  </w:style>
   <w:style w:type="paragraph" w:styleId="Heading">
     <w:name w:val="Heading"/>
     <w:basedOn w:val="Normal"/>

</xml_diff>

<commit_message>
update document with ranking
</commit_message>
<xml_diff>
--- a/diario-alberto-delgado-roda.docx
+++ b/diario-alberto-delgado-roda.docx
@@ -7409,18 +7409,14 @@
       <w:pPr>
         <w:pStyle w:val="TextBody"/>
         <w:spacing w:before="0" w:after="140"/>
-        <w:rPr>
-          <w:b w:val="false"/>
-          <w:b w:val="false"/>
-          <w:bCs w:val="false"/>
-        </w:rPr>
-      </w:pPr>
-      <w:r>
-        <w:rPr>
-          <w:b w:val="false"/>
-          <w:bCs w:val="false"/>
-        </w:rPr>
-        <w:t>Hago primero un commit del ranking global.</w:t>
+        <w:rPr/>
+      </w:pPr>
+      <w:r>
+        <w:rPr>
+          <w:b w:val="false"/>
+          <w:bCs w:val="false"/>
+        </w:rPr>
+        <w:t>Hago primero un commit del ranking global</w:t>
       </w:r>
     </w:p>
     <w:p>
@@ -7434,7 +7430,11 @@
         </w:rPr>
       </w:pPr>
       <w:r>
-        <w:rPr/>
+        <w:rPr>
+          <w:b w:val="false"/>
+          <w:bCs w:val="false"/>
+        </w:rPr>
+        <w:t>Hago otro commit con el ranking por usuario autenticado.</w:t>
       </w:r>
     </w:p>
     <w:p>
@@ -16948,6 +16948,504 @@
       <w:bCs w:val="false"/>
     </w:rPr>
   </w:style>
+  <w:style w:type="character" w:styleId="ListLabel1000">
+    <w:name w:val="ListLabel 1000"/>
+    <w:qFormat/>
+    <w:rPr>
+      <w:rFonts w:cs="OpenSymbol"/>
+    </w:rPr>
+  </w:style>
+  <w:style w:type="character" w:styleId="ListLabel1001">
+    <w:name w:val="ListLabel 1001"/>
+    <w:qFormat/>
+    <w:rPr>
+      <w:rFonts w:cs="OpenSymbol"/>
+    </w:rPr>
+  </w:style>
+  <w:style w:type="character" w:styleId="ListLabel1002">
+    <w:name w:val="ListLabel 1002"/>
+    <w:qFormat/>
+    <w:rPr>
+      <w:rFonts w:cs="OpenSymbol"/>
+    </w:rPr>
+  </w:style>
+  <w:style w:type="character" w:styleId="ListLabel1003">
+    <w:name w:val="ListLabel 1003"/>
+    <w:qFormat/>
+    <w:rPr>
+      <w:rFonts w:cs="OpenSymbol"/>
+    </w:rPr>
+  </w:style>
+  <w:style w:type="character" w:styleId="ListLabel1004">
+    <w:name w:val="ListLabel 1004"/>
+    <w:qFormat/>
+    <w:rPr>
+      <w:rFonts w:cs="OpenSymbol"/>
+    </w:rPr>
+  </w:style>
+  <w:style w:type="character" w:styleId="ListLabel1005">
+    <w:name w:val="ListLabel 1005"/>
+    <w:qFormat/>
+    <w:rPr>
+      <w:rFonts w:cs="OpenSymbol"/>
+    </w:rPr>
+  </w:style>
+  <w:style w:type="character" w:styleId="ListLabel1006">
+    <w:name w:val="ListLabel 1006"/>
+    <w:qFormat/>
+    <w:rPr>
+      <w:rFonts w:cs="OpenSymbol"/>
+    </w:rPr>
+  </w:style>
+  <w:style w:type="character" w:styleId="ListLabel1007">
+    <w:name w:val="ListLabel 1007"/>
+    <w:qFormat/>
+    <w:rPr>
+      <w:rFonts w:cs="OpenSymbol"/>
+    </w:rPr>
+  </w:style>
+  <w:style w:type="character" w:styleId="ListLabel1008">
+    <w:name w:val="ListLabel 1008"/>
+    <w:qFormat/>
+    <w:rPr>
+      <w:rFonts w:cs="OpenSymbol"/>
+    </w:rPr>
+  </w:style>
+  <w:style w:type="character" w:styleId="ListLabel1009">
+    <w:name w:val="ListLabel 1009"/>
+    <w:qFormat/>
+    <w:rPr>
+      <w:b w:val="false"/>
+      <w:bCs w:val="false"/>
+    </w:rPr>
+  </w:style>
+  <w:style w:type="character" w:styleId="ListLabel1010">
+    <w:name w:val="ListLabel 1010"/>
+    <w:qFormat/>
+    <w:rPr>
+      <w:b w:val="false"/>
+      <w:bCs w:val="false"/>
+    </w:rPr>
+  </w:style>
+  <w:style w:type="character" w:styleId="ListLabel1011">
+    <w:name w:val="ListLabel 1011"/>
+    <w:qFormat/>
+    <w:rPr>
+      <w:b w:val="false"/>
+      <w:bCs w:val="false"/>
+    </w:rPr>
+  </w:style>
+  <w:style w:type="character" w:styleId="ListLabel1012">
+    <w:name w:val="ListLabel 1012"/>
+    <w:qFormat/>
+    <w:rPr>
+      <w:b w:val="false"/>
+      <w:bCs w:val="false"/>
+    </w:rPr>
+  </w:style>
+  <w:style w:type="character" w:styleId="ListLabel1013">
+    <w:name w:val="ListLabel 1013"/>
+    <w:qFormat/>
+    <w:rPr>
+      <w:b w:val="false"/>
+      <w:bCs w:val="false"/>
+    </w:rPr>
+  </w:style>
+  <w:style w:type="character" w:styleId="ListLabel1014">
+    <w:name w:val="ListLabel 1014"/>
+    <w:qFormat/>
+    <w:rPr>
+      <w:b w:val="false"/>
+      <w:bCs w:val="false"/>
+    </w:rPr>
+  </w:style>
+  <w:style w:type="character" w:styleId="ListLabel1015">
+    <w:name w:val="ListLabel 1015"/>
+    <w:qFormat/>
+    <w:rPr>
+      <w:b w:val="false"/>
+      <w:bCs w:val="false"/>
+    </w:rPr>
+  </w:style>
+  <w:style w:type="character" w:styleId="ListLabel1016">
+    <w:name w:val="ListLabel 1016"/>
+    <w:qFormat/>
+    <w:rPr>
+      <w:b w:val="false"/>
+      <w:bCs w:val="false"/>
+    </w:rPr>
+  </w:style>
+  <w:style w:type="character" w:styleId="ListLabel1017">
+    <w:name w:val="ListLabel 1017"/>
+    <w:qFormat/>
+    <w:rPr>
+      <w:b w:val="false"/>
+      <w:bCs w:val="false"/>
+    </w:rPr>
+  </w:style>
+  <w:style w:type="character" w:styleId="ListLabel1018">
+    <w:name w:val="ListLabel 1018"/>
+    <w:qFormat/>
+    <w:rPr>
+      <w:b w:val="false"/>
+      <w:bCs w:val="false"/>
+    </w:rPr>
+  </w:style>
+  <w:style w:type="character" w:styleId="ListLabel1019">
+    <w:name w:val="ListLabel 1019"/>
+    <w:qFormat/>
+    <w:rPr>
+      <w:b w:val="false"/>
+      <w:bCs w:val="false"/>
+    </w:rPr>
+  </w:style>
+  <w:style w:type="character" w:styleId="ListLabel1020">
+    <w:name w:val="ListLabel 1020"/>
+    <w:qFormat/>
+    <w:rPr>
+      <w:b w:val="false"/>
+      <w:bCs w:val="false"/>
+    </w:rPr>
+  </w:style>
+  <w:style w:type="character" w:styleId="ListLabel1021">
+    <w:name w:val="ListLabel 1021"/>
+    <w:qFormat/>
+    <w:rPr>
+      <w:b w:val="false"/>
+      <w:bCs w:val="false"/>
+    </w:rPr>
+  </w:style>
+  <w:style w:type="character" w:styleId="ListLabel1022">
+    <w:name w:val="ListLabel 1022"/>
+    <w:qFormat/>
+    <w:rPr>
+      <w:b w:val="false"/>
+      <w:bCs w:val="false"/>
+    </w:rPr>
+  </w:style>
+  <w:style w:type="character" w:styleId="ListLabel1023">
+    <w:name w:val="ListLabel 1023"/>
+    <w:qFormat/>
+    <w:rPr>
+      <w:b w:val="false"/>
+      <w:bCs w:val="false"/>
+    </w:rPr>
+  </w:style>
+  <w:style w:type="character" w:styleId="ListLabel1024">
+    <w:name w:val="ListLabel 1024"/>
+    <w:qFormat/>
+    <w:rPr>
+      <w:b w:val="false"/>
+      <w:bCs w:val="false"/>
+    </w:rPr>
+  </w:style>
+  <w:style w:type="character" w:styleId="ListLabel1025">
+    <w:name w:val="ListLabel 1025"/>
+    <w:qFormat/>
+    <w:rPr>
+      <w:b w:val="false"/>
+      <w:bCs w:val="false"/>
+    </w:rPr>
+  </w:style>
+  <w:style w:type="character" w:styleId="ListLabel1026">
+    <w:name w:val="ListLabel 1026"/>
+    <w:qFormat/>
+    <w:rPr>
+      <w:b w:val="false"/>
+      <w:bCs w:val="false"/>
+    </w:rPr>
+  </w:style>
+  <w:style w:type="character" w:styleId="ListLabel1027">
+    <w:name w:val="ListLabel 1027"/>
+    <w:qFormat/>
+    <w:rPr>
+      <w:b w:val="false"/>
+      <w:bCs w:val="false"/>
+    </w:rPr>
+  </w:style>
+  <w:style w:type="character" w:styleId="ListLabel1028">
+    <w:name w:val="ListLabel 1028"/>
+    <w:qFormat/>
+    <w:rPr>
+      <w:b w:val="false"/>
+      <w:bCs w:val="false"/>
+    </w:rPr>
+  </w:style>
+  <w:style w:type="character" w:styleId="ListLabel1029">
+    <w:name w:val="ListLabel 1029"/>
+    <w:qFormat/>
+    <w:rPr>
+      <w:b w:val="false"/>
+      <w:bCs w:val="false"/>
+    </w:rPr>
+  </w:style>
+  <w:style w:type="character" w:styleId="ListLabel1030">
+    <w:name w:val="ListLabel 1030"/>
+    <w:qFormat/>
+    <w:rPr>
+      <w:b w:val="false"/>
+      <w:bCs w:val="false"/>
+    </w:rPr>
+  </w:style>
+  <w:style w:type="character" w:styleId="ListLabel1031">
+    <w:name w:val="ListLabel 1031"/>
+    <w:qFormat/>
+    <w:rPr>
+      <w:b w:val="false"/>
+      <w:bCs w:val="false"/>
+    </w:rPr>
+  </w:style>
+  <w:style w:type="character" w:styleId="ListLabel1032">
+    <w:name w:val="ListLabel 1032"/>
+    <w:qFormat/>
+    <w:rPr>
+      <w:b w:val="false"/>
+      <w:bCs w:val="false"/>
+    </w:rPr>
+  </w:style>
+  <w:style w:type="character" w:styleId="ListLabel1033">
+    <w:name w:val="ListLabel 1033"/>
+    <w:qFormat/>
+    <w:rPr>
+      <w:b w:val="false"/>
+      <w:bCs w:val="false"/>
+    </w:rPr>
+  </w:style>
+  <w:style w:type="character" w:styleId="ListLabel1034">
+    <w:name w:val="ListLabel 1034"/>
+    <w:qFormat/>
+    <w:rPr>
+      <w:b w:val="false"/>
+      <w:bCs w:val="false"/>
+    </w:rPr>
+  </w:style>
+  <w:style w:type="character" w:styleId="ListLabel1035">
+    <w:name w:val="ListLabel 1035"/>
+    <w:qFormat/>
+    <w:rPr>
+      <w:b w:val="false"/>
+      <w:bCs w:val="false"/>
+    </w:rPr>
+  </w:style>
+  <w:style w:type="character" w:styleId="ListLabel1036">
+    <w:name w:val="ListLabel 1036"/>
+    <w:qFormat/>
+    <w:rPr>
+      <w:b w:val="false"/>
+      <w:bCs w:val="false"/>
+    </w:rPr>
+  </w:style>
+  <w:style w:type="character" w:styleId="ListLabel1037">
+    <w:name w:val="ListLabel 1037"/>
+    <w:qFormat/>
+    <w:rPr>
+      <w:b w:val="false"/>
+      <w:bCs w:val="false"/>
+    </w:rPr>
+  </w:style>
+  <w:style w:type="character" w:styleId="ListLabel1038">
+    <w:name w:val="ListLabel 1038"/>
+    <w:qFormat/>
+    <w:rPr>
+      <w:b w:val="false"/>
+      <w:bCs w:val="false"/>
+    </w:rPr>
+  </w:style>
+  <w:style w:type="character" w:styleId="ListLabel1039">
+    <w:name w:val="ListLabel 1039"/>
+    <w:qFormat/>
+    <w:rPr>
+      <w:b w:val="false"/>
+      <w:bCs w:val="false"/>
+    </w:rPr>
+  </w:style>
+  <w:style w:type="character" w:styleId="ListLabel1040">
+    <w:name w:val="ListLabel 1040"/>
+    <w:qFormat/>
+    <w:rPr>
+      <w:b w:val="false"/>
+      <w:bCs w:val="false"/>
+    </w:rPr>
+  </w:style>
+  <w:style w:type="character" w:styleId="ListLabel1041">
+    <w:name w:val="ListLabel 1041"/>
+    <w:qFormat/>
+    <w:rPr>
+      <w:b w:val="false"/>
+      <w:bCs w:val="false"/>
+    </w:rPr>
+  </w:style>
+  <w:style w:type="character" w:styleId="ListLabel1042">
+    <w:name w:val="ListLabel 1042"/>
+    <w:qFormat/>
+    <w:rPr>
+      <w:b w:val="false"/>
+      <w:bCs w:val="false"/>
+    </w:rPr>
+  </w:style>
+  <w:style w:type="character" w:styleId="ListLabel1043">
+    <w:name w:val="ListLabel 1043"/>
+    <w:qFormat/>
+    <w:rPr>
+      <w:b w:val="false"/>
+      <w:bCs w:val="false"/>
+    </w:rPr>
+  </w:style>
+  <w:style w:type="character" w:styleId="ListLabel1044">
+    <w:name w:val="ListLabel 1044"/>
+    <w:qFormat/>
+    <w:rPr>
+      <w:b w:val="false"/>
+      <w:bCs w:val="false"/>
+    </w:rPr>
+  </w:style>
+  <w:style w:type="character" w:styleId="ListLabel1045">
+    <w:name w:val="ListLabel 1045"/>
+    <w:qFormat/>
+    <w:rPr>
+      <w:b/>
+      <w:bCs w:val="false"/>
+      <w:sz w:val="24"/>
+    </w:rPr>
+  </w:style>
+  <w:style w:type="character" w:styleId="ListLabel1046">
+    <w:name w:val="ListLabel 1046"/>
+    <w:qFormat/>
+    <w:rPr>
+      <w:b w:val="false"/>
+      <w:bCs w:val="false"/>
+    </w:rPr>
+  </w:style>
+  <w:style w:type="character" w:styleId="ListLabel1047">
+    <w:name w:val="ListLabel 1047"/>
+    <w:qFormat/>
+    <w:rPr>
+      <w:b w:val="false"/>
+      <w:bCs w:val="false"/>
+    </w:rPr>
+  </w:style>
+  <w:style w:type="character" w:styleId="ListLabel1048">
+    <w:name w:val="ListLabel 1048"/>
+    <w:qFormat/>
+    <w:rPr>
+      <w:b w:val="false"/>
+      <w:bCs w:val="false"/>
+    </w:rPr>
+  </w:style>
+  <w:style w:type="character" w:styleId="ListLabel1049">
+    <w:name w:val="ListLabel 1049"/>
+    <w:qFormat/>
+    <w:rPr>
+      <w:b w:val="false"/>
+      <w:bCs w:val="false"/>
+    </w:rPr>
+  </w:style>
+  <w:style w:type="character" w:styleId="ListLabel1050">
+    <w:name w:val="ListLabel 1050"/>
+    <w:qFormat/>
+    <w:rPr>
+      <w:b w:val="false"/>
+      <w:bCs w:val="false"/>
+    </w:rPr>
+  </w:style>
+  <w:style w:type="character" w:styleId="ListLabel1051">
+    <w:name w:val="ListLabel 1051"/>
+    <w:qFormat/>
+    <w:rPr>
+      <w:b w:val="false"/>
+      <w:bCs w:val="false"/>
+    </w:rPr>
+  </w:style>
+  <w:style w:type="character" w:styleId="ListLabel1052">
+    <w:name w:val="ListLabel 1052"/>
+    <w:qFormat/>
+    <w:rPr>
+      <w:b w:val="false"/>
+      <w:bCs w:val="false"/>
+    </w:rPr>
+  </w:style>
+  <w:style w:type="character" w:styleId="ListLabel1053">
+    <w:name w:val="ListLabel 1053"/>
+    <w:qFormat/>
+    <w:rPr>
+      <w:b w:val="false"/>
+      <w:bCs w:val="false"/>
+    </w:rPr>
+  </w:style>
+  <w:style w:type="character" w:styleId="ListLabel1054">
+    <w:name w:val="ListLabel 1054"/>
+    <w:qFormat/>
+    <w:rPr>
+      <w:rFonts w:ascii="SFMono-Regular;Consolas;Liberation Mono;Menlo;Courier;monospace" w:hAnsi="SFMono-Regular;Consolas;Liberation Mono;Menlo;Courier;monospace"/>
+      <w:b w:val="false"/>
+      <w:bCs w:val="false"/>
+      <w:sz w:val="20"/>
+    </w:rPr>
+  </w:style>
+  <w:style w:type="character" w:styleId="ListLabel1055">
+    <w:name w:val="ListLabel 1055"/>
+    <w:qFormat/>
+    <w:rPr>
+      <w:b w:val="false"/>
+      <w:bCs w:val="false"/>
+    </w:rPr>
+  </w:style>
+  <w:style w:type="character" w:styleId="ListLabel1056">
+    <w:name w:val="ListLabel 1056"/>
+    <w:qFormat/>
+    <w:rPr>
+      <w:b w:val="false"/>
+      <w:bCs w:val="false"/>
+    </w:rPr>
+  </w:style>
+  <w:style w:type="character" w:styleId="ListLabel1057">
+    <w:name w:val="ListLabel 1057"/>
+    <w:qFormat/>
+    <w:rPr>
+      <w:b w:val="false"/>
+      <w:bCs w:val="false"/>
+    </w:rPr>
+  </w:style>
+  <w:style w:type="character" w:styleId="ListLabel1058">
+    <w:name w:val="ListLabel 1058"/>
+    <w:qFormat/>
+    <w:rPr>
+      <w:b w:val="false"/>
+      <w:bCs w:val="false"/>
+    </w:rPr>
+  </w:style>
+  <w:style w:type="character" w:styleId="ListLabel1059">
+    <w:name w:val="ListLabel 1059"/>
+    <w:qFormat/>
+    <w:rPr>
+      <w:b w:val="false"/>
+      <w:bCs w:val="false"/>
+    </w:rPr>
+  </w:style>
+  <w:style w:type="character" w:styleId="ListLabel1060">
+    <w:name w:val="ListLabel 1060"/>
+    <w:qFormat/>
+    <w:rPr>
+      <w:b w:val="false"/>
+      <w:bCs w:val="false"/>
+    </w:rPr>
+  </w:style>
+  <w:style w:type="character" w:styleId="ListLabel1061">
+    <w:name w:val="ListLabel 1061"/>
+    <w:qFormat/>
+    <w:rPr>
+      <w:b w:val="false"/>
+      <w:bCs w:val="false"/>
+    </w:rPr>
+  </w:style>
+  <w:style w:type="character" w:styleId="ListLabel1062">
+    <w:name w:val="ListLabel 1062"/>
+    <w:qFormat/>
+    <w:rPr>
+      <w:b w:val="false"/>
+      <w:bCs w:val="false"/>
+    </w:rPr>
+  </w:style>
   <w:style w:type="paragraph" w:styleId="Heading">
     <w:name w:val="Heading"/>
     <w:basedOn w:val="Normal"/>

</xml_diff>

<commit_message>
update documentation and add readme for quick instructions
</commit_message>
<xml_diff>
--- a/diario-alberto-delgado-roda.docx
+++ b/diario-alberto-delgado-roda.docx
@@ -7544,6 +7544,220 @@
           <w:bCs/>
         </w:rPr>
         <w:t xml:space="preserve">PHP Probe </w:t>
+      </w:r>
+    </w:p>
+    <w:p>
+      <w:pPr>
+        <w:pStyle w:val="TextBody"/>
+        <w:spacing w:before="0" w:after="140"/>
+        <w:rPr>
+          <w:b/>
+          <w:b/>
+          <w:bCs/>
+        </w:rPr>
+      </w:pPr>
+      <w:r>
+        <w:rPr/>
+      </w:r>
+    </w:p>
+    <w:p>
+      <w:pPr>
+        <w:pStyle w:val="TextBody"/>
+        <w:spacing w:before="0" w:after="140"/>
+        <w:rPr>
+          <w:b/>
+          <w:b/>
+          <w:bCs/>
+        </w:rPr>
+      </w:pPr>
+      <w:r>
+        <w:rPr/>
+      </w:r>
+    </w:p>
+    <w:p>
+      <w:pPr>
+        <w:pStyle w:val="TextBody"/>
+        <w:spacing w:before="0" w:after="140"/>
+        <w:rPr>
+          <w:b/>
+          <w:b/>
+          <w:bCs/>
+        </w:rPr>
+      </w:pPr>
+      <w:r>
+        <w:rPr/>
+      </w:r>
+    </w:p>
+    <w:p>
+      <w:pPr>
+        <w:pStyle w:val="TextBody"/>
+        <w:spacing w:before="0" w:after="140"/>
+        <w:rPr>
+          <w:b/>
+          <w:b/>
+          <w:bCs/>
+        </w:rPr>
+      </w:pPr>
+      <w:r>
+        <w:rPr/>
+      </w:r>
+    </w:p>
+    <w:p>
+      <w:pPr>
+        <w:pStyle w:val="TextBody"/>
+        <w:spacing w:before="0" w:after="140"/>
+        <w:rPr>
+          <w:b/>
+          <w:b/>
+          <w:bCs/>
+        </w:rPr>
+      </w:pPr>
+      <w:r>
+        <w:rPr/>
+      </w:r>
+    </w:p>
+    <w:p>
+      <w:pPr>
+        <w:pStyle w:val="TextBody"/>
+        <w:spacing w:before="0" w:after="140"/>
+        <w:rPr>
+          <w:b/>
+          <w:b/>
+          <w:bCs/>
+        </w:rPr>
+      </w:pPr>
+      <w:r>
+        <w:rPr/>
+      </w:r>
+    </w:p>
+    <w:p>
+      <w:pPr>
+        <w:pStyle w:val="TextBody"/>
+        <w:spacing w:before="0" w:after="140"/>
+        <w:rPr>
+          <w:b/>
+          <w:b/>
+          <w:bCs/>
+        </w:rPr>
+      </w:pPr>
+      <w:r>
+        <w:rPr/>
+      </w:r>
+    </w:p>
+    <w:p>
+      <w:pPr>
+        <w:pStyle w:val="TextBody"/>
+        <w:spacing w:before="0" w:after="140"/>
+        <w:rPr>
+          <w:b/>
+          <w:b/>
+          <w:bCs/>
+        </w:rPr>
+      </w:pPr>
+      <w:r>
+        <w:rPr/>
+      </w:r>
+    </w:p>
+    <w:p>
+      <w:pPr>
+        <w:pStyle w:val="TextBody"/>
+        <w:spacing w:before="0" w:after="140"/>
+        <w:rPr>
+          <w:b/>
+          <w:b/>
+          <w:bCs/>
+        </w:rPr>
+      </w:pPr>
+      <w:r>
+        <w:rPr/>
+      </w:r>
+    </w:p>
+    <w:p>
+      <w:pPr>
+        <w:pStyle w:val="TextBody"/>
+        <w:spacing w:before="0" w:after="140"/>
+        <w:rPr>
+          <w:b/>
+          <w:b/>
+          <w:bCs/>
+        </w:rPr>
+      </w:pPr>
+      <w:r>
+        <w:rPr/>
+      </w:r>
+    </w:p>
+    <w:p>
+      <w:pPr>
+        <w:pStyle w:val="Title"/>
+        <w:rPr/>
+      </w:pPr>
+      <w:r>
+        <w:rPr/>
+        <w:t>Captura de pantalla de las instancias EC2 utilizadas.</w:t>
+      </w:r>
+    </w:p>
+    <w:p>
+      <w:pPr>
+        <w:pStyle w:val="Title"/>
+        <w:rPr/>
+      </w:pPr>
+      <w:r>
+        <w:rPr/>
+      </w:r>
+    </w:p>
+    <w:p>
+      <w:pPr>
+        <w:pStyle w:val="TextBody"/>
+        <w:spacing w:before="0" w:after="140"/>
+        <w:rPr/>
+      </w:pPr>
+      <w:r>
+        <w:rPr/>
+        <w:drawing>
+          <wp:anchor behindDoc="0" distT="0" distB="0" distL="0" distR="0" simplePos="0" locked="0" layoutInCell="1" allowOverlap="1" relativeHeight="5">
+            <wp:simplePos x="0" y="0"/>
+            <wp:positionH relativeFrom="column">
+              <wp:align>center</wp:align>
+            </wp:positionH>
+            <wp:positionV relativeFrom="paragraph">
+              <wp:posOffset>635</wp:posOffset>
+            </wp:positionV>
+            <wp:extent cx="6120130" cy="3442335"/>
+            <wp:effectExtent l="0" t="0" r="0" b="0"/>
+            <wp:wrapSquare wrapText="largest"/>
+            <wp:docPr id="4" name="Image4" descr=""/>
+            <wp:cNvGraphicFramePr>
+              <a:graphicFrameLocks xmlns:a="http://schemas.openxmlformats.org/drawingml/2006/main" noChangeAspect="1"/>
+            </wp:cNvGraphicFramePr>
+            <a:graphic xmlns:a="http://schemas.openxmlformats.org/drawingml/2006/main">
+              <a:graphicData uri="http://schemas.openxmlformats.org/drawingml/2006/picture">
+                <pic:pic xmlns:pic="http://schemas.openxmlformats.org/drawingml/2006/picture">
+                  <pic:nvPicPr>
+                    <pic:cNvPr id="4" name="Image4" descr=""/>
+                    <pic:cNvPicPr>
+                      <a:picLocks noChangeAspect="1" noChangeArrowheads="1"/>
+                    </pic:cNvPicPr>
+                  </pic:nvPicPr>
+                  <pic:blipFill>
+                    <a:blip r:embed="rId12"/>
+                    <a:stretch>
+                      <a:fillRect/>
+                    </a:stretch>
+                  </pic:blipFill>
+                  <pic:spPr bwMode="auto">
+                    <a:xfrm>
+                      <a:off x="0" y="0"/>
+                      <a:ext cx="6120130" cy="3442335"/>
+                    </a:xfrm>
+                    <a:prstGeom prst="rect">
+                      <a:avLst/>
+                    </a:prstGeom>
+                  </pic:spPr>
+                </pic:pic>
+              </a:graphicData>
+            </a:graphic>
+          </wp:anchor>
+        </w:drawing>
       </w:r>
     </w:p>
     <w:sectPr>
@@ -17446,6 +17660,1002 @@
       <w:bCs w:val="false"/>
     </w:rPr>
   </w:style>
+  <w:style w:type="character" w:styleId="ListLabel1063">
+    <w:name w:val="ListLabel 1063"/>
+    <w:qFormat/>
+    <w:rPr>
+      <w:rFonts w:cs="OpenSymbol"/>
+    </w:rPr>
+  </w:style>
+  <w:style w:type="character" w:styleId="ListLabel1064">
+    <w:name w:val="ListLabel 1064"/>
+    <w:qFormat/>
+    <w:rPr>
+      <w:rFonts w:cs="OpenSymbol"/>
+    </w:rPr>
+  </w:style>
+  <w:style w:type="character" w:styleId="ListLabel1065">
+    <w:name w:val="ListLabel 1065"/>
+    <w:qFormat/>
+    <w:rPr>
+      <w:rFonts w:cs="OpenSymbol"/>
+    </w:rPr>
+  </w:style>
+  <w:style w:type="character" w:styleId="ListLabel1066">
+    <w:name w:val="ListLabel 1066"/>
+    <w:qFormat/>
+    <w:rPr>
+      <w:rFonts w:cs="OpenSymbol"/>
+    </w:rPr>
+  </w:style>
+  <w:style w:type="character" w:styleId="ListLabel1067">
+    <w:name w:val="ListLabel 1067"/>
+    <w:qFormat/>
+    <w:rPr>
+      <w:rFonts w:cs="OpenSymbol"/>
+    </w:rPr>
+  </w:style>
+  <w:style w:type="character" w:styleId="ListLabel1068">
+    <w:name w:val="ListLabel 1068"/>
+    <w:qFormat/>
+    <w:rPr>
+      <w:rFonts w:cs="OpenSymbol"/>
+    </w:rPr>
+  </w:style>
+  <w:style w:type="character" w:styleId="ListLabel1069">
+    <w:name w:val="ListLabel 1069"/>
+    <w:qFormat/>
+    <w:rPr>
+      <w:rFonts w:cs="OpenSymbol"/>
+    </w:rPr>
+  </w:style>
+  <w:style w:type="character" w:styleId="ListLabel1070">
+    <w:name w:val="ListLabel 1070"/>
+    <w:qFormat/>
+    <w:rPr>
+      <w:rFonts w:cs="OpenSymbol"/>
+    </w:rPr>
+  </w:style>
+  <w:style w:type="character" w:styleId="ListLabel1071">
+    <w:name w:val="ListLabel 1071"/>
+    <w:qFormat/>
+    <w:rPr>
+      <w:rFonts w:cs="OpenSymbol"/>
+    </w:rPr>
+  </w:style>
+  <w:style w:type="character" w:styleId="ListLabel1072">
+    <w:name w:val="ListLabel 1072"/>
+    <w:qFormat/>
+    <w:rPr>
+      <w:b w:val="false"/>
+      <w:bCs w:val="false"/>
+    </w:rPr>
+  </w:style>
+  <w:style w:type="character" w:styleId="ListLabel1073">
+    <w:name w:val="ListLabel 1073"/>
+    <w:qFormat/>
+    <w:rPr>
+      <w:b w:val="false"/>
+      <w:bCs w:val="false"/>
+    </w:rPr>
+  </w:style>
+  <w:style w:type="character" w:styleId="ListLabel1074">
+    <w:name w:val="ListLabel 1074"/>
+    <w:qFormat/>
+    <w:rPr>
+      <w:b w:val="false"/>
+      <w:bCs w:val="false"/>
+    </w:rPr>
+  </w:style>
+  <w:style w:type="character" w:styleId="ListLabel1075">
+    <w:name w:val="ListLabel 1075"/>
+    <w:qFormat/>
+    <w:rPr>
+      <w:b w:val="false"/>
+      <w:bCs w:val="false"/>
+    </w:rPr>
+  </w:style>
+  <w:style w:type="character" w:styleId="ListLabel1076">
+    <w:name w:val="ListLabel 1076"/>
+    <w:qFormat/>
+    <w:rPr>
+      <w:b w:val="false"/>
+      <w:bCs w:val="false"/>
+    </w:rPr>
+  </w:style>
+  <w:style w:type="character" w:styleId="ListLabel1077">
+    <w:name w:val="ListLabel 1077"/>
+    <w:qFormat/>
+    <w:rPr>
+      <w:b w:val="false"/>
+      <w:bCs w:val="false"/>
+    </w:rPr>
+  </w:style>
+  <w:style w:type="character" w:styleId="ListLabel1078">
+    <w:name w:val="ListLabel 1078"/>
+    <w:qFormat/>
+    <w:rPr>
+      <w:b w:val="false"/>
+      <w:bCs w:val="false"/>
+    </w:rPr>
+  </w:style>
+  <w:style w:type="character" w:styleId="ListLabel1079">
+    <w:name w:val="ListLabel 1079"/>
+    <w:qFormat/>
+    <w:rPr>
+      <w:b w:val="false"/>
+      <w:bCs w:val="false"/>
+    </w:rPr>
+  </w:style>
+  <w:style w:type="character" w:styleId="ListLabel1080">
+    <w:name w:val="ListLabel 1080"/>
+    <w:qFormat/>
+    <w:rPr>
+      <w:b w:val="false"/>
+      <w:bCs w:val="false"/>
+    </w:rPr>
+  </w:style>
+  <w:style w:type="character" w:styleId="ListLabel1081">
+    <w:name w:val="ListLabel 1081"/>
+    <w:qFormat/>
+    <w:rPr>
+      <w:b w:val="false"/>
+      <w:bCs w:val="false"/>
+    </w:rPr>
+  </w:style>
+  <w:style w:type="character" w:styleId="ListLabel1082">
+    <w:name w:val="ListLabel 1082"/>
+    <w:qFormat/>
+    <w:rPr>
+      <w:b w:val="false"/>
+      <w:bCs w:val="false"/>
+    </w:rPr>
+  </w:style>
+  <w:style w:type="character" w:styleId="ListLabel1083">
+    <w:name w:val="ListLabel 1083"/>
+    <w:qFormat/>
+    <w:rPr>
+      <w:b w:val="false"/>
+      <w:bCs w:val="false"/>
+    </w:rPr>
+  </w:style>
+  <w:style w:type="character" w:styleId="ListLabel1084">
+    <w:name w:val="ListLabel 1084"/>
+    <w:qFormat/>
+    <w:rPr>
+      <w:b w:val="false"/>
+      <w:bCs w:val="false"/>
+    </w:rPr>
+  </w:style>
+  <w:style w:type="character" w:styleId="ListLabel1085">
+    <w:name w:val="ListLabel 1085"/>
+    <w:qFormat/>
+    <w:rPr>
+      <w:b w:val="false"/>
+      <w:bCs w:val="false"/>
+    </w:rPr>
+  </w:style>
+  <w:style w:type="character" w:styleId="ListLabel1086">
+    <w:name w:val="ListLabel 1086"/>
+    <w:qFormat/>
+    <w:rPr>
+      <w:b w:val="false"/>
+      <w:bCs w:val="false"/>
+    </w:rPr>
+  </w:style>
+  <w:style w:type="character" w:styleId="ListLabel1087">
+    <w:name w:val="ListLabel 1087"/>
+    <w:qFormat/>
+    <w:rPr>
+      <w:b w:val="false"/>
+      <w:bCs w:val="false"/>
+    </w:rPr>
+  </w:style>
+  <w:style w:type="character" w:styleId="ListLabel1088">
+    <w:name w:val="ListLabel 1088"/>
+    <w:qFormat/>
+    <w:rPr>
+      <w:b w:val="false"/>
+      <w:bCs w:val="false"/>
+    </w:rPr>
+  </w:style>
+  <w:style w:type="character" w:styleId="ListLabel1089">
+    <w:name w:val="ListLabel 1089"/>
+    <w:qFormat/>
+    <w:rPr>
+      <w:b w:val="false"/>
+      <w:bCs w:val="false"/>
+    </w:rPr>
+  </w:style>
+  <w:style w:type="character" w:styleId="ListLabel1090">
+    <w:name w:val="ListLabel 1090"/>
+    <w:qFormat/>
+    <w:rPr>
+      <w:b w:val="false"/>
+      <w:bCs w:val="false"/>
+    </w:rPr>
+  </w:style>
+  <w:style w:type="character" w:styleId="ListLabel1091">
+    <w:name w:val="ListLabel 1091"/>
+    <w:qFormat/>
+    <w:rPr>
+      <w:b w:val="false"/>
+      <w:bCs w:val="false"/>
+    </w:rPr>
+  </w:style>
+  <w:style w:type="character" w:styleId="ListLabel1092">
+    <w:name w:val="ListLabel 1092"/>
+    <w:qFormat/>
+    <w:rPr>
+      <w:b w:val="false"/>
+      <w:bCs w:val="false"/>
+    </w:rPr>
+  </w:style>
+  <w:style w:type="character" w:styleId="ListLabel1093">
+    <w:name w:val="ListLabel 1093"/>
+    <w:qFormat/>
+    <w:rPr>
+      <w:b w:val="false"/>
+      <w:bCs w:val="false"/>
+    </w:rPr>
+  </w:style>
+  <w:style w:type="character" w:styleId="ListLabel1094">
+    <w:name w:val="ListLabel 1094"/>
+    <w:qFormat/>
+    <w:rPr>
+      <w:b w:val="false"/>
+      <w:bCs w:val="false"/>
+    </w:rPr>
+  </w:style>
+  <w:style w:type="character" w:styleId="ListLabel1095">
+    <w:name w:val="ListLabel 1095"/>
+    <w:qFormat/>
+    <w:rPr>
+      <w:b w:val="false"/>
+      <w:bCs w:val="false"/>
+    </w:rPr>
+  </w:style>
+  <w:style w:type="character" w:styleId="ListLabel1096">
+    <w:name w:val="ListLabel 1096"/>
+    <w:qFormat/>
+    <w:rPr>
+      <w:b w:val="false"/>
+      <w:bCs w:val="false"/>
+    </w:rPr>
+  </w:style>
+  <w:style w:type="character" w:styleId="ListLabel1097">
+    <w:name w:val="ListLabel 1097"/>
+    <w:qFormat/>
+    <w:rPr>
+      <w:b w:val="false"/>
+      <w:bCs w:val="false"/>
+    </w:rPr>
+  </w:style>
+  <w:style w:type="character" w:styleId="ListLabel1098">
+    <w:name w:val="ListLabel 1098"/>
+    <w:qFormat/>
+    <w:rPr>
+      <w:b w:val="false"/>
+      <w:bCs w:val="false"/>
+    </w:rPr>
+  </w:style>
+  <w:style w:type="character" w:styleId="ListLabel1099">
+    <w:name w:val="ListLabel 1099"/>
+    <w:qFormat/>
+    <w:rPr>
+      <w:b w:val="false"/>
+      <w:bCs w:val="false"/>
+    </w:rPr>
+  </w:style>
+  <w:style w:type="character" w:styleId="ListLabel1100">
+    <w:name w:val="ListLabel 1100"/>
+    <w:qFormat/>
+    <w:rPr>
+      <w:b w:val="false"/>
+      <w:bCs w:val="false"/>
+    </w:rPr>
+  </w:style>
+  <w:style w:type="character" w:styleId="ListLabel1101">
+    <w:name w:val="ListLabel 1101"/>
+    <w:qFormat/>
+    <w:rPr>
+      <w:b w:val="false"/>
+      <w:bCs w:val="false"/>
+    </w:rPr>
+  </w:style>
+  <w:style w:type="character" w:styleId="ListLabel1102">
+    <w:name w:val="ListLabel 1102"/>
+    <w:qFormat/>
+    <w:rPr>
+      <w:b w:val="false"/>
+      <w:bCs w:val="false"/>
+    </w:rPr>
+  </w:style>
+  <w:style w:type="character" w:styleId="ListLabel1103">
+    <w:name w:val="ListLabel 1103"/>
+    <w:qFormat/>
+    <w:rPr>
+      <w:b w:val="false"/>
+      <w:bCs w:val="false"/>
+    </w:rPr>
+  </w:style>
+  <w:style w:type="character" w:styleId="ListLabel1104">
+    <w:name w:val="ListLabel 1104"/>
+    <w:qFormat/>
+    <w:rPr>
+      <w:b w:val="false"/>
+      <w:bCs w:val="false"/>
+    </w:rPr>
+  </w:style>
+  <w:style w:type="character" w:styleId="ListLabel1105">
+    <w:name w:val="ListLabel 1105"/>
+    <w:qFormat/>
+    <w:rPr>
+      <w:b w:val="false"/>
+      <w:bCs w:val="false"/>
+    </w:rPr>
+  </w:style>
+  <w:style w:type="character" w:styleId="ListLabel1106">
+    <w:name w:val="ListLabel 1106"/>
+    <w:qFormat/>
+    <w:rPr>
+      <w:b w:val="false"/>
+      <w:bCs w:val="false"/>
+    </w:rPr>
+  </w:style>
+  <w:style w:type="character" w:styleId="ListLabel1107">
+    <w:name w:val="ListLabel 1107"/>
+    <w:qFormat/>
+    <w:rPr>
+      <w:b w:val="false"/>
+      <w:bCs w:val="false"/>
+    </w:rPr>
+  </w:style>
+  <w:style w:type="character" w:styleId="ListLabel1108">
+    <w:name w:val="ListLabel 1108"/>
+    <w:qFormat/>
+    <w:rPr>
+      <w:b/>
+      <w:bCs w:val="false"/>
+      <w:sz w:val="24"/>
+    </w:rPr>
+  </w:style>
+  <w:style w:type="character" w:styleId="ListLabel1109">
+    <w:name w:val="ListLabel 1109"/>
+    <w:qFormat/>
+    <w:rPr>
+      <w:b w:val="false"/>
+      <w:bCs w:val="false"/>
+    </w:rPr>
+  </w:style>
+  <w:style w:type="character" w:styleId="ListLabel1110">
+    <w:name w:val="ListLabel 1110"/>
+    <w:qFormat/>
+    <w:rPr>
+      <w:b w:val="false"/>
+      <w:bCs w:val="false"/>
+    </w:rPr>
+  </w:style>
+  <w:style w:type="character" w:styleId="ListLabel1111">
+    <w:name w:val="ListLabel 1111"/>
+    <w:qFormat/>
+    <w:rPr>
+      <w:b w:val="false"/>
+      <w:bCs w:val="false"/>
+    </w:rPr>
+  </w:style>
+  <w:style w:type="character" w:styleId="ListLabel1112">
+    <w:name w:val="ListLabel 1112"/>
+    <w:qFormat/>
+    <w:rPr>
+      <w:b w:val="false"/>
+      <w:bCs w:val="false"/>
+    </w:rPr>
+  </w:style>
+  <w:style w:type="character" w:styleId="ListLabel1113">
+    <w:name w:val="ListLabel 1113"/>
+    <w:qFormat/>
+    <w:rPr>
+      <w:b w:val="false"/>
+      <w:bCs w:val="false"/>
+    </w:rPr>
+  </w:style>
+  <w:style w:type="character" w:styleId="ListLabel1114">
+    <w:name w:val="ListLabel 1114"/>
+    <w:qFormat/>
+    <w:rPr>
+      <w:b w:val="false"/>
+      <w:bCs w:val="false"/>
+    </w:rPr>
+  </w:style>
+  <w:style w:type="character" w:styleId="ListLabel1115">
+    <w:name w:val="ListLabel 1115"/>
+    <w:qFormat/>
+    <w:rPr>
+      <w:b w:val="false"/>
+      <w:bCs w:val="false"/>
+    </w:rPr>
+  </w:style>
+  <w:style w:type="character" w:styleId="ListLabel1116">
+    <w:name w:val="ListLabel 1116"/>
+    <w:qFormat/>
+    <w:rPr>
+      <w:b w:val="false"/>
+      <w:bCs w:val="false"/>
+    </w:rPr>
+  </w:style>
+  <w:style w:type="character" w:styleId="ListLabel1117">
+    <w:name w:val="ListLabel 1117"/>
+    <w:qFormat/>
+    <w:rPr>
+      <w:rFonts w:ascii="SFMono-Regular;Consolas;Liberation Mono;Menlo;Courier;monospace" w:hAnsi="SFMono-Regular;Consolas;Liberation Mono;Menlo;Courier;monospace"/>
+      <w:b w:val="false"/>
+      <w:bCs w:val="false"/>
+      <w:sz w:val="20"/>
+    </w:rPr>
+  </w:style>
+  <w:style w:type="character" w:styleId="ListLabel1118">
+    <w:name w:val="ListLabel 1118"/>
+    <w:qFormat/>
+    <w:rPr>
+      <w:b w:val="false"/>
+      <w:bCs w:val="false"/>
+    </w:rPr>
+  </w:style>
+  <w:style w:type="character" w:styleId="ListLabel1119">
+    <w:name w:val="ListLabel 1119"/>
+    <w:qFormat/>
+    <w:rPr>
+      <w:b w:val="false"/>
+      <w:bCs w:val="false"/>
+    </w:rPr>
+  </w:style>
+  <w:style w:type="character" w:styleId="ListLabel1120">
+    <w:name w:val="ListLabel 1120"/>
+    <w:qFormat/>
+    <w:rPr>
+      <w:b w:val="false"/>
+      <w:bCs w:val="false"/>
+    </w:rPr>
+  </w:style>
+  <w:style w:type="character" w:styleId="ListLabel1121">
+    <w:name w:val="ListLabel 1121"/>
+    <w:qFormat/>
+    <w:rPr>
+      <w:b w:val="false"/>
+      <w:bCs w:val="false"/>
+    </w:rPr>
+  </w:style>
+  <w:style w:type="character" w:styleId="ListLabel1122">
+    <w:name w:val="ListLabel 1122"/>
+    <w:qFormat/>
+    <w:rPr>
+      <w:b w:val="false"/>
+      <w:bCs w:val="false"/>
+    </w:rPr>
+  </w:style>
+  <w:style w:type="character" w:styleId="ListLabel1123">
+    <w:name w:val="ListLabel 1123"/>
+    <w:qFormat/>
+    <w:rPr>
+      <w:b w:val="false"/>
+      <w:bCs w:val="false"/>
+    </w:rPr>
+  </w:style>
+  <w:style w:type="character" w:styleId="ListLabel1124">
+    <w:name w:val="ListLabel 1124"/>
+    <w:qFormat/>
+    <w:rPr>
+      <w:b w:val="false"/>
+      <w:bCs w:val="false"/>
+    </w:rPr>
+  </w:style>
+  <w:style w:type="character" w:styleId="ListLabel1125">
+    <w:name w:val="ListLabel 1125"/>
+    <w:qFormat/>
+    <w:rPr>
+      <w:b w:val="false"/>
+      <w:bCs w:val="false"/>
+    </w:rPr>
+  </w:style>
+  <w:style w:type="character" w:styleId="ListLabel1126">
+    <w:name w:val="ListLabel 1126"/>
+    <w:qFormat/>
+    <w:rPr>
+      <w:rFonts w:cs="OpenSymbol"/>
+    </w:rPr>
+  </w:style>
+  <w:style w:type="character" w:styleId="ListLabel1127">
+    <w:name w:val="ListLabel 1127"/>
+    <w:qFormat/>
+    <w:rPr>
+      <w:rFonts w:cs="OpenSymbol"/>
+    </w:rPr>
+  </w:style>
+  <w:style w:type="character" w:styleId="ListLabel1128">
+    <w:name w:val="ListLabel 1128"/>
+    <w:qFormat/>
+    <w:rPr>
+      <w:rFonts w:cs="OpenSymbol"/>
+    </w:rPr>
+  </w:style>
+  <w:style w:type="character" w:styleId="ListLabel1129">
+    <w:name w:val="ListLabel 1129"/>
+    <w:qFormat/>
+    <w:rPr>
+      <w:rFonts w:cs="OpenSymbol"/>
+    </w:rPr>
+  </w:style>
+  <w:style w:type="character" w:styleId="ListLabel1130">
+    <w:name w:val="ListLabel 1130"/>
+    <w:qFormat/>
+    <w:rPr>
+      <w:rFonts w:cs="OpenSymbol"/>
+    </w:rPr>
+  </w:style>
+  <w:style w:type="character" w:styleId="ListLabel1131">
+    <w:name w:val="ListLabel 1131"/>
+    <w:qFormat/>
+    <w:rPr>
+      <w:rFonts w:cs="OpenSymbol"/>
+    </w:rPr>
+  </w:style>
+  <w:style w:type="character" w:styleId="ListLabel1132">
+    <w:name w:val="ListLabel 1132"/>
+    <w:qFormat/>
+    <w:rPr>
+      <w:rFonts w:cs="OpenSymbol"/>
+    </w:rPr>
+  </w:style>
+  <w:style w:type="character" w:styleId="ListLabel1133">
+    <w:name w:val="ListLabel 1133"/>
+    <w:qFormat/>
+    <w:rPr>
+      <w:rFonts w:cs="OpenSymbol"/>
+    </w:rPr>
+  </w:style>
+  <w:style w:type="character" w:styleId="ListLabel1134">
+    <w:name w:val="ListLabel 1134"/>
+    <w:qFormat/>
+    <w:rPr>
+      <w:rFonts w:cs="OpenSymbol"/>
+    </w:rPr>
+  </w:style>
+  <w:style w:type="character" w:styleId="ListLabel1135">
+    <w:name w:val="ListLabel 1135"/>
+    <w:qFormat/>
+    <w:rPr>
+      <w:b w:val="false"/>
+      <w:bCs w:val="false"/>
+    </w:rPr>
+  </w:style>
+  <w:style w:type="character" w:styleId="ListLabel1136">
+    <w:name w:val="ListLabel 1136"/>
+    <w:qFormat/>
+    <w:rPr>
+      <w:b w:val="false"/>
+      <w:bCs w:val="false"/>
+    </w:rPr>
+  </w:style>
+  <w:style w:type="character" w:styleId="ListLabel1137">
+    <w:name w:val="ListLabel 1137"/>
+    <w:qFormat/>
+    <w:rPr>
+      <w:b w:val="false"/>
+      <w:bCs w:val="false"/>
+    </w:rPr>
+  </w:style>
+  <w:style w:type="character" w:styleId="ListLabel1138">
+    <w:name w:val="ListLabel 1138"/>
+    <w:qFormat/>
+    <w:rPr>
+      <w:b w:val="false"/>
+      <w:bCs w:val="false"/>
+    </w:rPr>
+  </w:style>
+  <w:style w:type="character" w:styleId="ListLabel1139">
+    <w:name w:val="ListLabel 1139"/>
+    <w:qFormat/>
+    <w:rPr>
+      <w:b w:val="false"/>
+      <w:bCs w:val="false"/>
+    </w:rPr>
+  </w:style>
+  <w:style w:type="character" w:styleId="ListLabel1140">
+    <w:name w:val="ListLabel 1140"/>
+    <w:qFormat/>
+    <w:rPr>
+      <w:b w:val="false"/>
+      <w:bCs w:val="false"/>
+    </w:rPr>
+  </w:style>
+  <w:style w:type="character" w:styleId="ListLabel1141">
+    <w:name w:val="ListLabel 1141"/>
+    <w:qFormat/>
+    <w:rPr>
+      <w:b w:val="false"/>
+      <w:bCs w:val="false"/>
+    </w:rPr>
+  </w:style>
+  <w:style w:type="character" w:styleId="ListLabel1142">
+    <w:name w:val="ListLabel 1142"/>
+    <w:qFormat/>
+    <w:rPr>
+      <w:b w:val="false"/>
+      <w:bCs w:val="false"/>
+    </w:rPr>
+  </w:style>
+  <w:style w:type="character" w:styleId="ListLabel1143">
+    <w:name w:val="ListLabel 1143"/>
+    <w:qFormat/>
+    <w:rPr>
+      <w:b w:val="false"/>
+      <w:bCs w:val="false"/>
+    </w:rPr>
+  </w:style>
+  <w:style w:type="character" w:styleId="ListLabel1144">
+    <w:name w:val="ListLabel 1144"/>
+    <w:qFormat/>
+    <w:rPr>
+      <w:b w:val="false"/>
+      <w:bCs w:val="false"/>
+    </w:rPr>
+  </w:style>
+  <w:style w:type="character" w:styleId="ListLabel1145">
+    <w:name w:val="ListLabel 1145"/>
+    <w:qFormat/>
+    <w:rPr>
+      <w:b w:val="false"/>
+      <w:bCs w:val="false"/>
+    </w:rPr>
+  </w:style>
+  <w:style w:type="character" w:styleId="ListLabel1146">
+    <w:name w:val="ListLabel 1146"/>
+    <w:qFormat/>
+    <w:rPr>
+      <w:b w:val="false"/>
+      <w:bCs w:val="false"/>
+    </w:rPr>
+  </w:style>
+  <w:style w:type="character" w:styleId="ListLabel1147">
+    <w:name w:val="ListLabel 1147"/>
+    <w:qFormat/>
+    <w:rPr>
+      <w:b w:val="false"/>
+      <w:bCs w:val="false"/>
+    </w:rPr>
+  </w:style>
+  <w:style w:type="character" w:styleId="ListLabel1148">
+    <w:name w:val="ListLabel 1148"/>
+    <w:qFormat/>
+    <w:rPr>
+      <w:b w:val="false"/>
+      <w:bCs w:val="false"/>
+    </w:rPr>
+  </w:style>
+  <w:style w:type="character" w:styleId="ListLabel1149">
+    <w:name w:val="ListLabel 1149"/>
+    <w:qFormat/>
+    <w:rPr>
+      <w:b w:val="false"/>
+      <w:bCs w:val="false"/>
+    </w:rPr>
+  </w:style>
+  <w:style w:type="character" w:styleId="ListLabel1150">
+    <w:name w:val="ListLabel 1150"/>
+    <w:qFormat/>
+    <w:rPr>
+      <w:b w:val="false"/>
+      <w:bCs w:val="false"/>
+    </w:rPr>
+  </w:style>
+  <w:style w:type="character" w:styleId="ListLabel1151">
+    <w:name w:val="ListLabel 1151"/>
+    <w:qFormat/>
+    <w:rPr>
+      <w:b w:val="false"/>
+      <w:bCs w:val="false"/>
+    </w:rPr>
+  </w:style>
+  <w:style w:type="character" w:styleId="ListLabel1152">
+    <w:name w:val="ListLabel 1152"/>
+    <w:qFormat/>
+    <w:rPr>
+      <w:b w:val="false"/>
+      <w:bCs w:val="false"/>
+    </w:rPr>
+  </w:style>
+  <w:style w:type="character" w:styleId="ListLabel1153">
+    <w:name w:val="ListLabel 1153"/>
+    <w:qFormat/>
+    <w:rPr>
+      <w:b w:val="false"/>
+      <w:bCs w:val="false"/>
+    </w:rPr>
+  </w:style>
+  <w:style w:type="character" w:styleId="ListLabel1154">
+    <w:name w:val="ListLabel 1154"/>
+    <w:qFormat/>
+    <w:rPr>
+      <w:b w:val="false"/>
+      <w:bCs w:val="false"/>
+    </w:rPr>
+  </w:style>
+  <w:style w:type="character" w:styleId="ListLabel1155">
+    <w:name w:val="ListLabel 1155"/>
+    <w:qFormat/>
+    <w:rPr>
+      <w:b w:val="false"/>
+      <w:bCs w:val="false"/>
+    </w:rPr>
+  </w:style>
+  <w:style w:type="character" w:styleId="ListLabel1156">
+    <w:name w:val="ListLabel 1156"/>
+    <w:qFormat/>
+    <w:rPr>
+      <w:b w:val="false"/>
+      <w:bCs w:val="false"/>
+    </w:rPr>
+  </w:style>
+  <w:style w:type="character" w:styleId="ListLabel1157">
+    <w:name w:val="ListLabel 1157"/>
+    <w:qFormat/>
+    <w:rPr>
+      <w:b w:val="false"/>
+      <w:bCs w:val="false"/>
+    </w:rPr>
+  </w:style>
+  <w:style w:type="character" w:styleId="ListLabel1158">
+    <w:name w:val="ListLabel 1158"/>
+    <w:qFormat/>
+    <w:rPr>
+      <w:b w:val="false"/>
+      <w:bCs w:val="false"/>
+    </w:rPr>
+  </w:style>
+  <w:style w:type="character" w:styleId="ListLabel1159">
+    <w:name w:val="ListLabel 1159"/>
+    <w:qFormat/>
+    <w:rPr>
+      <w:b w:val="false"/>
+      <w:bCs w:val="false"/>
+    </w:rPr>
+  </w:style>
+  <w:style w:type="character" w:styleId="ListLabel1160">
+    <w:name w:val="ListLabel 1160"/>
+    <w:qFormat/>
+    <w:rPr>
+      <w:b w:val="false"/>
+      <w:bCs w:val="false"/>
+    </w:rPr>
+  </w:style>
+  <w:style w:type="character" w:styleId="ListLabel1161">
+    <w:name w:val="ListLabel 1161"/>
+    <w:qFormat/>
+    <w:rPr>
+      <w:b w:val="false"/>
+      <w:bCs w:val="false"/>
+    </w:rPr>
+  </w:style>
+  <w:style w:type="character" w:styleId="ListLabel1162">
+    <w:name w:val="ListLabel 1162"/>
+    <w:qFormat/>
+    <w:rPr>
+      <w:b w:val="false"/>
+      <w:bCs w:val="false"/>
+    </w:rPr>
+  </w:style>
+  <w:style w:type="character" w:styleId="ListLabel1163">
+    <w:name w:val="ListLabel 1163"/>
+    <w:qFormat/>
+    <w:rPr>
+      <w:b w:val="false"/>
+      <w:bCs w:val="false"/>
+    </w:rPr>
+  </w:style>
+  <w:style w:type="character" w:styleId="ListLabel1164">
+    <w:name w:val="ListLabel 1164"/>
+    <w:qFormat/>
+    <w:rPr>
+      <w:b w:val="false"/>
+      <w:bCs w:val="false"/>
+    </w:rPr>
+  </w:style>
+  <w:style w:type="character" w:styleId="ListLabel1165">
+    <w:name w:val="ListLabel 1165"/>
+    <w:qFormat/>
+    <w:rPr>
+      <w:b w:val="false"/>
+      <w:bCs w:val="false"/>
+    </w:rPr>
+  </w:style>
+  <w:style w:type="character" w:styleId="ListLabel1166">
+    <w:name w:val="ListLabel 1166"/>
+    <w:qFormat/>
+    <w:rPr>
+      <w:b w:val="false"/>
+      <w:bCs w:val="false"/>
+    </w:rPr>
+  </w:style>
+  <w:style w:type="character" w:styleId="ListLabel1167">
+    <w:name w:val="ListLabel 1167"/>
+    <w:qFormat/>
+    <w:rPr>
+      <w:b w:val="false"/>
+      <w:bCs w:val="false"/>
+    </w:rPr>
+  </w:style>
+  <w:style w:type="character" w:styleId="ListLabel1168">
+    <w:name w:val="ListLabel 1168"/>
+    <w:qFormat/>
+    <w:rPr>
+      <w:b w:val="false"/>
+      <w:bCs w:val="false"/>
+    </w:rPr>
+  </w:style>
+  <w:style w:type="character" w:styleId="ListLabel1169">
+    <w:name w:val="ListLabel 1169"/>
+    <w:qFormat/>
+    <w:rPr>
+      <w:b w:val="false"/>
+      <w:bCs w:val="false"/>
+    </w:rPr>
+  </w:style>
+  <w:style w:type="character" w:styleId="ListLabel1170">
+    <w:name w:val="ListLabel 1170"/>
+    <w:qFormat/>
+    <w:rPr>
+      <w:b w:val="false"/>
+      <w:bCs w:val="false"/>
+    </w:rPr>
+  </w:style>
+  <w:style w:type="character" w:styleId="ListLabel1171">
+    <w:name w:val="ListLabel 1171"/>
+    <w:qFormat/>
+    <w:rPr>
+      <w:b/>
+      <w:bCs w:val="false"/>
+      <w:sz w:val="24"/>
+    </w:rPr>
+  </w:style>
+  <w:style w:type="character" w:styleId="ListLabel1172">
+    <w:name w:val="ListLabel 1172"/>
+    <w:qFormat/>
+    <w:rPr>
+      <w:b w:val="false"/>
+      <w:bCs w:val="false"/>
+    </w:rPr>
+  </w:style>
+  <w:style w:type="character" w:styleId="ListLabel1173">
+    <w:name w:val="ListLabel 1173"/>
+    <w:qFormat/>
+    <w:rPr>
+      <w:b w:val="false"/>
+      <w:bCs w:val="false"/>
+    </w:rPr>
+  </w:style>
+  <w:style w:type="character" w:styleId="ListLabel1174">
+    <w:name w:val="ListLabel 1174"/>
+    <w:qFormat/>
+    <w:rPr>
+      <w:b w:val="false"/>
+      <w:bCs w:val="false"/>
+    </w:rPr>
+  </w:style>
+  <w:style w:type="character" w:styleId="ListLabel1175">
+    <w:name w:val="ListLabel 1175"/>
+    <w:qFormat/>
+    <w:rPr>
+      <w:b w:val="false"/>
+      <w:bCs w:val="false"/>
+    </w:rPr>
+  </w:style>
+  <w:style w:type="character" w:styleId="ListLabel1176">
+    <w:name w:val="ListLabel 1176"/>
+    <w:qFormat/>
+    <w:rPr>
+      <w:b w:val="false"/>
+      <w:bCs w:val="false"/>
+    </w:rPr>
+  </w:style>
+  <w:style w:type="character" w:styleId="ListLabel1177">
+    <w:name w:val="ListLabel 1177"/>
+    <w:qFormat/>
+    <w:rPr>
+      <w:b w:val="false"/>
+      <w:bCs w:val="false"/>
+    </w:rPr>
+  </w:style>
+  <w:style w:type="character" w:styleId="ListLabel1178">
+    <w:name w:val="ListLabel 1178"/>
+    <w:qFormat/>
+    <w:rPr>
+      <w:b w:val="false"/>
+      <w:bCs w:val="false"/>
+    </w:rPr>
+  </w:style>
+  <w:style w:type="character" w:styleId="ListLabel1179">
+    <w:name w:val="ListLabel 1179"/>
+    <w:qFormat/>
+    <w:rPr>
+      <w:b w:val="false"/>
+      <w:bCs w:val="false"/>
+    </w:rPr>
+  </w:style>
+  <w:style w:type="character" w:styleId="ListLabel1180">
+    <w:name w:val="ListLabel 1180"/>
+    <w:qFormat/>
+    <w:rPr>
+      <w:rFonts w:ascii="SFMono-Regular;Consolas;Liberation Mono;Menlo;Courier;monospace" w:hAnsi="SFMono-Regular;Consolas;Liberation Mono;Menlo;Courier;monospace"/>
+      <w:b w:val="false"/>
+      <w:bCs w:val="false"/>
+      <w:sz w:val="20"/>
+    </w:rPr>
+  </w:style>
+  <w:style w:type="character" w:styleId="ListLabel1181">
+    <w:name w:val="ListLabel 1181"/>
+    <w:qFormat/>
+    <w:rPr>
+      <w:b w:val="false"/>
+      <w:bCs w:val="false"/>
+    </w:rPr>
+  </w:style>
+  <w:style w:type="character" w:styleId="ListLabel1182">
+    <w:name w:val="ListLabel 1182"/>
+    <w:qFormat/>
+    <w:rPr>
+      <w:b w:val="false"/>
+      <w:bCs w:val="false"/>
+    </w:rPr>
+  </w:style>
+  <w:style w:type="character" w:styleId="ListLabel1183">
+    <w:name w:val="ListLabel 1183"/>
+    <w:qFormat/>
+    <w:rPr>
+      <w:b w:val="false"/>
+      <w:bCs w:val="false"/>
+    </w:rPr>
+  </w:style>
+  <w:style w:type="character" w:styleId="ListLabel1184">
+    <w:name w:val="ListLabel 1184"/>
+    <w:qFormat/>
+    <w:rPr>
+      <w:b w:val="false"/>
+      <w:bCs w:val="false"/>
+    </w:rPr>
+  </w:style>
+  <w:style w:type="character" w:styleId="ListLabel1185">
+    <w:name w:val="ListLabel 1185"/>
+    <w:qFormat/>
+    <w:rPr>
+      <w:b w:val="false"/>
+      <w:bCs w:val="false"/>
+    </w:rPr>
+  </w:style>
+  <w:style w:type="character" w:styleId="ListLabel1186">
+    <w:name w:val="ListLabel 1186"/>
+    <w:qFormat/>
+    <w:rPr>
+      <w:b w:val="false"/>
+      <w:bCs w:val="false"/>
+    </w:rPr>
+  </w:style>
+  <w:style w:type="character" w:styleId="ListLabel1187">
+    <w:name w:val="ListLabel 1187"/>
+    <w:qFormat/>
+    <w:rPr>
+      <w:b w:val="false"/>
+      <w:bCs w:val="false"/>
+    </w:rPr>
+  </w:style>
+  <w:style w:type="character" w:styleId="ListLabel1188">
+    <w:name w:val="ListLabel 1188"/>
+    <w:qFormat/>
+    <w:rPr>
+      <w:b w:val="false"/>
+      <w:bCs w:val="false"/>
+    </w:rPr>
+  </w:style>
   <w:style w:type="paragraph" w:styleId="Heading">
     <w:name w:val="Heading"/>
     <w:basedOn w:val="Normal"/>

</xml_diff>

<commit_message>
last commit with blackfire
</commit_message>
<xml_diff>
--- a/diario-alberto-delgado-roda.docx
+++ b/diario-alberto-delgado-roda.docx
@@ -7551,13 +7551,31 @@
         <w:pStyle w:val="TextBody"/>
         <w:spacing w:before="0" w:after="140"/>
         <w:rPr>
-          <w:b/>
-          <w:b/>
-          <w:bCs/>
-        </w:rPr>
-      </w:pPr>
-      <w:r>
-        <w:rPr/>
+          <w:b w:val="false"/>
+          <w:b w:val="false"/>
+          <w:bCs w:val="false"/>
+        </w:rPr>
+      </w:pPr>
+      <w:r>
+        <w:rPr>
+          <w:b w:val="false"/>
+          <w:bCs w:val="false"/>
+        </w:rPr>
+        <w:t>En este punto en el que todo parecía un camino de rosas, no ha resultado serlo, me he topado con varios problemas para conseguir realizar un profiling, no funcionaba ni con extension de chrome, ni utilizando el blackfire-client directamente desde el server que quería medir. Tras haber seguido varias recomendaciones por parte de la web de blackfire y ver que seguía sin ir, hablando con José Armesto, llegamos a la conclusón de que pudiese ser Centos el obstáculo, con lo que lo probé en Ubuntu, y el resultado fue completamente satisfactorio. Viendo que en Ubuntu funcionaba, recordé que selinux</w:t>
+      </w:r>
+      <w:r>
+        <w:rPr>
+          <w:b/>
+          <w:bCs/>
+        </w:rPr>
+        <w:t xml:space="preserve"> </w:t>
+      </w:r>
+      <w:r>
+        <w:rPr>
+          <w:b w:val="false"/>
+          <w:bCs w:val="false"/>
+        </w:rPr>
+        <w:t>es algo que contiene tanto Centos como Fedora (mi sistema operativo local), por tanto había grandes posibilidades de que fuese el motivo del error. Y así fue, fue desactivarlo y empezar a funcionar, en un ejemplo real, no deshabilitaria selinux, sino que investigaria detalladamente cual es su cometido, y en cual de estos blackfire se ve impedido en realizar su función.</w:t>
       </w:r>
     </w:p>
     <w:p>
@@ -7565,13 +7583,16 @@
         <w:pStyle w:val="TextBody"/>
         <w:spacing w:before="0" w:after="140"/>
         <w:rPr>
-          <w:b/>
-          <w:b/>
-          <w:bCs/>
-        </w:rPr>
-      </w:pPr>
-      <w:r>
-        <w:rPr/>
+          <w:b w:val="false"/>
+          <w:b w:val="false"/>
+          <w:bCs w:val="false"/>
+        </w:rPr>
+      </w:pPr>
+      <w:r>
+        <w:rPr>
+          <w:b w:val="false"/>
+          <w:bCs w:val="false"/>
+        </w:rPr>
       </w:r>
     </w:p>
     <w:p>
@@ -7579,14 +7600,21 @@
         <w:pStyle w:val="TextBody"/>
         <w:spacing w:before="0" w:after="140"/>
         <w:rPr>
-          <w:b/>
-          <w:b/>
-          <w:bCs/>
-        </w:rPr>
-      </w:pPr>
-      <w:r>
-        <w:rPr/>
-      </w:r>
+          <w:b w:val="false"/>
+          <w:b w:val="false"/>
+          <w:bCs w:val="false"/>
+        </w:rPr>
+      </w:pPr>
+      <w:hyperlink r:id="rId12">
+        <w:r>
+          <w:rPr>
+            <w:rStyle w:val="InternetLink"/>
+            <w:b w:val="false"/>
+            <w:bCs w:val="false"/>
+          </w:rPr>
+          <w:t>Perfil público blackfire</w:t>
+        </w:r>
+      </w:hyperlink>
     </w:p>
     <w:p>
       <w:pPr>
@@ -7599,7 +7627,10 @@
         </w:rPr>
       </w:pPr>
       <w:r>
-        <w:rPr/>
+        <w:rPr>
+          <w:b/>
+          <w:bCs/>
+        </w:rPr>
       </w:r>
     </w:p>
     <w:p>
@@ -7607,13 +7638,17 @@
         <w:pStyle w:val="TextBody"/>
         <w:spacing w:before="0" w:after="140"/>
         <w:rPr>
-          <w:b/>
-          <w:b/>
-          <w:bCs/>
-        </w:rPr>
-      </w:pPr>
-      <w:r>
-        <w:rPr/>
+          <w:b w:val="false"/>
+          <w:b w:val="false"/>
+          <w:bCs w:val="false"/>
+        </w:rPr>
+      </w:pPr>
+      <w:r>
+        <w:rPr>
+          <w:b w:val="false"/>
+          <w:bCs w:val="false"/>
+        </w:rPr>
+        <w:t>Último commit!</w:t>
       </w:r>
     </w:p>
     <w:p>
@@ -7627,63 +7662,10 @@
         </w:rPr>
       </w:pPr>
       <w:r>
-        <w:rPr/>
-      </w:r>
-    </w:p>
-    <w:p>
-      <w:pPr>
-        <w:pStyle w:val="TextBody"/>
-        <w:spacing w:before="0" w:after="140"/>
-        <w:rPr>
-          <w:b/>
-          <w:b/>
-          <w:bCs/>
-        </w:rPr>
-      </w:pPr>
-      <w:r>
-        <w:rPr/>
-      </w:r>
-    </w:p>
-    <w:p>
-      <w:pPr>
-        <w:pStyle w:val="TextBody"/>
-        <w:spacing w:before="0" w:after="140"/>
-        <w:rPr>
-          <w:b/>
-          <w:b/>
-          <w:bCs/>
-        </w:rPr>
-      </w:pPr>
-      <w:r>
-        <w:rPr/>
-      </w:r>
-    </w:p>
-    <w:p>
-      <w:pPr>
-        <w:pStyle w:val="TextBody"/>
-        <w:spacing w:before="0" w:after="140"/>
-        <w:rPr>
-          <w:b/>
-          <w:b/>
-          <w:bCs/>
-        </w:rPr>
-      </w:pPr>
-      <w:r>
-        <w:rPr/>
-      </w:r>
-    </w:p>
-    <w:p>
-      <w:pPr>
-        <w:pStyle w:val="TextBody"/>
-        <w:spacing w:before="0" w:after="140"/>
-        <w:rPr>
-          <w:b/>
-          <w:b/>
-          <w:bCs/>
-        </w:rPr>
-      </w:pPr>
-      <w:r>
-        <w:rPr/>
+        <w:rPr>
+          <w:b/>
+          <w:bCs/>
+        </w:rPr>
       </w:r>
     </w:p>
     <w:p>
@@ -7739,7 +7721,7 @@
                     </pic:cNvPicPr>
                   </pic:nvPicPr>
                   <pic:blipFill>
-                    <a:blip r:embed="rId12"/>
+                    <a:blip r:embed="rId13"/>
                     <a:stretch>
                       <a:fillRect/>
                     </a:stretch>
@@ -18656,6 +18638,504 @@
       <w:bCs w:val="false"/>
     </w:rPr>
   </w:style>
+  <w:style w:type="character" w:styleId="ListLabel1189">
+    <w:name w:val="ListLabel 1189"/>
+    <w:qFormat/>
+    <w:rPr>
+      <w:rFonts w:cs="OpenSymbol"/>
+    </w:rPr>
+  </w:style>
+  <w:style w:type="character" w:styleId="ListLabel1190">
+    <w:name w:val="ListLabel 1190"/>
+    <w:qFormat/>
+    <w:rPr>
+      <w:rFonts w:cs="OpenSymbol"/>
+    </w:rPr>
+  </w:style>
+  <w:style w:type="character" w:styleId="ListLabel1191">
+    <w:name w:val="ListLabel 1191"/>
+    <w:qFormat/>
+    <w:rPr>
+      <w:rFonts w:cs="OpenSymbol"/>
+    </w:rPr>
+  </w:style>
+  <w:style w:type="character" w:styleId="ListLabel1192">
+    <w:name w:val="ListLabel 1192"/>
+    <w:qFormat/>
+    <w:rPr>
+      <w:rFonts w:cs="OpenSymbol"/>
+    </w:rPr>
+  </w:style>
+  <w:style w:type="character" w:styleId="ListLabel1193">
+    <w:name w:val="ListLabel 1193"/>
+    <w:qFormat/>
+    <w:rPr>
+      <w:rFonts w:cs="OpenSymbol"/>
+    </w:rPr>
+  </w:style>
+  <w:style w:type="character" w:styleId="ListLabel1194">
+    <w:name w:val="ListLabel 1194"/>
+    <w:qFormat/>
+    <w:rPr>
+      <w:rFonts w:cs="OpenSymbol"/>
+    </w:rPr>
+  </w:style>
+  <w:style w:type="character" w:styleId="ListLabel1195">
+    <w:name w:val="ListLabel 1195"/>
+    <w:qFormat/>
+    <w:rPr>
+      <w:rFonts w:cs="OpenSymbol"/>
+    </w:rPr>
+  </w:style>
+  <w:style w:type="character" w:styleId="ListLabel1196">
+    <w:name w:val="ListLabel 1196"/>
+    <w:qFormat/>
+    <w:rPr>
+      <w:rFonts w:cs="OpenSymbol"/>
+    </w:rPr>
+  </w:style>
+  <w:style w:type="character" w:styleId="ListLabel1197">
+    <w:name w:val="ListLabel 1197"/>
+    <w:qFormat/>
+    <w:rPr>
+      <w:rFonts w:cs="OpenSymbol"/>
+    </w:rPr>
+  </w:style>
+  <w:style w:type="character" w:styleId="ListLabel1198">
+    <w:name w:val="ListLabel 1198"/>
+    <w:qFormat/>
+    <w:rPr>
+      <w:b w:val="false"/>
+      <w:bCs w:val="false"/>
+    </w:rPr>
+  </w:style>
+  <w:style w:type="character" w:styleId="ListLabel1199">
+    <w:name w:val="ListLabel 1199"/>
+    <w:qFormat/>
+    <w:rPr>
+      <w:b w:val="false"/>
+      <w:bCs w:val="false"/>
+    </w:rPr>
+  </w:style>
+  <w:style w:type="character" w:styleId="ListLabel1200">
+    <w:name w:val="ListLabel 1200"/>
+    <w:qFormat/>
+    <w:rPr>
+      <w:b w:val="false"/>
+      <w:bCs w:val="false"/>
+    </w:rPr>
+  </w:style>
+  <w:style w:type="character" w:styleId="ListLabel1201">
+    <w:name w:val="ListLabel 1201"/>
+    <w:qFormat/>
+    <w:rPr>
+      <w:b w:val="false"/>
+      <w:bCs w:val="false"/>
+    </w:rPr>
+  </w:style>
+  <w:style w:type="character" w:styleId="ListLabel1202">
+    <w:name w:val="ListLabel 1202"/>
+    <w:qFormat/>
+    <w:rPr>
+      <w:b w:val="false"/>
+      <w:bCs w:val="false"/>
+    </w:rPr>
+  </w:style>
+  <w:style w:type="character" w:styleId="ListLabel1203">
+    <w:name w:val="ListLabel 1203"/>
+    <w:qFormat/>
+    <w:rPr>
+      <w:b w:val="false"/>
+      <w:bCs w:val="false"/>
+    </w:rPr>
+  </w:style>
+  <w:style w:type="character" w:styleId="ListLabel1204">
+    <w:name w:val="ListLabel 1204"/>
+    <w:qFormat/>
+    <w:rPr>
+      <w:b w:val="false"/>
+      <w:bCs w:val="false"/>
+    </w:rPr>
+  </w:style>
+  <w:style w:type="character" w:styleId="ListLabel1205">
+    <w:name w:val="ListLabel 1205"/>
+    <w:qFormat/>
+    <w:rPr>
+      <w:b w:val="false"/>
+      <w:bCs w:val="false"/>
+    </w:rPr>
+  </w:style>
+  <w:style w:type="character" w:styleId="ListLabel1206">
+    <w:name w:val="ListLabel 1206"/>
+    <w:qFormat/>
+    <w:rPr>
+      <w:b w:val="false"/>
+      <w:bCs w:val="false"/>
+    </w:rPr>
+  </w:style>
+  <w:style w:type="character" w:styleId="ListLabel1207">
+    <w:name w:val="ListLabel 1207"/>
+    <w:qFormat/>
+    <w:rPr>
+      <w:b w:val="false"/>
+      <w:bCs w:val="false"/>
+    </w:rPr>
+  </w:style>
+  <w:style w:type="character" w:styleId="ListLabel1208">
+    <w:name w:val="ListLabel 1208"/>
+    <w:qFormat/>
+    <w:rPr>
+      <w:b w:val="false"/>
+      <w:bCs w:val="false"/>
+    </w:rPr>
+  </w:style>
+  <w:style w:type="character" w:styleId="ListLabel1209">
+    <w:name w:val="ListLabel 1209"/>
+    <w:qFormat/>
+    <w:rPr>
+      <w:b w:val="false"/>
+      <w:bCs w:val="false"/>
+    </w:rPr>
+  </w:style>
+  <w:style w:type="character" w:styleId="ListLabel1210">
+    <w:name w:val="ListLabel 1210"/>
+    <w:qFormat/>
+    <w:rPr>
+      <w:b w:val="false"/>
+      <w:bCs w:val="false"/>
+    </w:rPr>
+  </w:style>
+  <w:style w:type="character" w:styleId="ListLabel1211">
+    <w:name w:val="ListLabel 1211"/>
+    <w:qFormat/>
+    <w:rPr>
+      <w:b w:val="false"/>
+      <w:bCs w:val="false"/>
+    </w:rPr>
+  </w:style>
+  <w:style w:type="character" w:styleId="ListLabel1212">
+    <w:name w:val="ListLabel 1212"/>
+    <w:qFormat/>
+    <w:rPr>
+      <w:b w:val="false"/>
+      <w:bCs w:val="false"/>
+    </w:rPr>
+  </w:style>
+  <w:style w:type="character" w:styleId="ListLabel1213">
+    <w:name w:val="ListLabel 1213"/>
+    <w:qFormat/>
+    <w:rPr>
+      <w:b w:val="false"/>
+      <w:bCs w:val="false"/>
+    </w:rPr>
+  </w:style>
+  <w:style w:type="character" w:styleId="ListLabel1214">
+    <w:name w:val="ListLabel 1214"/>
+    <w:qFormat/>
+    <w:rPr>
+      <w:b w:val="false"/>
+      <w:bCs w:val="false"/>
+    </w:rPr>
+  </w:style>
+  <w:style w:type="character" w:styleId="ListLabel1215">
+    <w:name w:val="ListLabel 1215"/>
+    <w:qFormat/>
+    <w:rPr>
+      <w:b w:val="false"/>
+      <w:bCs w:val="false"/>
+    </w:rPr>
+  </w:style>
+  <w:style w:type="character" w:styleId="ListLabel1216">
+    <w:name w:val="ListLabel 1216"/>
+    <w:qFormat/>
+    <w:rPr>
+      <w:b w:val="false"/>
+      <w:bCs w:val="false"/>
+    </w:rPr>
+  </w:style>
+  <w:style w:type="character" w:styleId="ListLabel1217">
+    <w:name w:val="ListLabel 1217"/>
+    <w:qFormat/>
+    <w:rPr>
+      <w:b w:val="false"/>
+      <w:bCs w:val="false"/>
+    </w:rPr>
+  </w:style>
+  <w:style w:type="character" w:styleId="ListLabel1218">
+    <w:name w:val="ListLabel 1218"/>
+    <w:qFormat/>
+    <w:rPr>
+      <w:b w:val="false"/>
+      <w:bCs w:val="false"/>
+    </w:rPr>
+  </w:style>
+  <w:style w:type="character" w:styleId="ListLabel1219">
+    <w:name w:val="ListLabel 1219"/>
+    <w:qFormat/>
+    <w:rPr>
+      <w:b w:val="false"/>
+      <w:bCs w:val="false"/>
+    </w:rPr>
+  </w:style>
+  <w:style w:type="character" w:styleId="ListLabel1220">
+    <w:name w:val="ListLabel 1220"/>
+    <w:qFormat/>
+    <w:rPr>
+      <w:b w:val="false"/>
+      <w:bCs w:val="false"/>
+    </w:rPr>
+  </w:style>
+  <w:style w:type="character" w:styleId="ListLabel1221">
+    <w:name w:val="ListLabel 1221"/>
+    <w:qFormat/>
+    <w:rPr>
+      <w:b w:val="false"/>
+      <w:bCs w:val="false"/>
+    </w:rPr>
+  </w:style>
+  <w:style w:type="character" w:styleId="ListLabel1222">
+    <w:name w:val="ListLabel 1222"/>
+    <w:qFormat/>
+    <w:rPr>
+      <w:b w:val="false"/>
+      <w:bCs w:val="false"/>
+    </w:rPr>
+  </w:style>
+  <w:style w:type="character" w:styleId="ListLabel1223">
+    <w:name w:val="ListLabel 1223"/>
+    <w:qFormat/>
+    <w:rPr>
+      <w:b w:val="false"/>
+      <w:bCs w:val="false"/>
+    </w:rPr>
+  </w:style>
+  <w:style w:type="character" w:styleId="ListLabel1224">
+    <w:name w:val="ListLabel 1224"/>
+    <w:qFormat/>
+    <w:rPr>
+      <w:b w:val="false"/>
+      <w:bCs w:val="false"/>
+    </w:rPr>
+  </w:style>
+  <w:style w:type="character" w:styleId="ListLabel1225">
+    <w:name w:val="ListLabel 1225"/>
+    <w:qFormat/>
+    <w:rPr>
+      <w:b w:val="false"/>
+      <w:bCs w:val="false"/>
+    </w:rPr>
+  </w:style>
+  <w:style w:type="character" w:styleId="ListLabel1226">
+    <w:name w:val="ListLabel 1226"/>
+    <w:qFormat/>
+    <w:rPr>
+      <w:b w:val="false"/>
+      <w:bCs w:val="false"/>
+    </w:rPr>
+  </w:style>
+  <w:style w:type="character" w:styleId="ListLabel1227">
+    <w:name w:val="ListLabel 1227"/>
+    <w:qFormat/>
+    <w:rPr>
+      <w:b w:val="false"/>
+      <w:bCs w:val="false"/>
+    </w:rPr>
+  </w:style>
+  <w:style w:type="character" w:styleId="ListLabel1228">
+    <w:name w:val="ListLabel 1228"/>
+    <w:qFormat/>
+    <w:rPr>
+      <w:b w:val="false"/>
+      <w:bCs w:val="false"/>
+    </w:rPr>
+  </w:style>
+  <w:style w:type="character" w:styleId="ListLabel1229">
+    <w:name w:val="ListLabel 1229"/>
+    <w:qFormat/>
+    <w:rPr>
+      <w:b w:val="false"/>
+      <w:bCs w:val="false"/>
+    </w:rPr>
+  </w:style>
+  <w:style w:type="character" w:styleId="ListLabel1230">
+    <w:name w:val="ListLabel 1230"/>
+    <w:qFormat/>
+    <w:rPr>
+      <w:b w:val="false"/>
+      <w:bCs w:val="false"/>
+    </w:rPr>
+  </w:style>
+  <w:style w:type="character" w:styleId="ListLabel1231">
+    <w:name w:val="ListLabel 1231"/>
+    <w:qFormat/>
+    <w:rPr>
+      <w:b w:val="false"/>
+      <w:bCs w:val="false"/>
+    </w:rPr>
+  </w:style>
+  <w:style w:type="character" w:styleId="ListLabel1232">
+    <w:name w:val="ListLabel 1232"/>
+    <w:qFormat/>
+    <w:rPr>
+      <w:b w:val="false"/>
+      <w:bCs w:val="false"/>
+    </w:rPr>
+  </w:style>
+  <w:style w:type="character" w:styleId="ListLabel1233">
+    <w:name w:val="ListLabel 1233"/>
+    <w:qFormat/>
+    <w:rPr>
+      <w:b w:val="false"/>
+      <w:bCs w:val="false"/>
+    </w:rPr>
+  </w:style>
+  <w:style w:type="character" w:styleId="ListLabel1234">
+    <w:name w:val="ListLabel 1234"/>
+    <w:qFormat/>
+    <w:rPr>
+      <w:b/>
+      <w:bCs w:val="false"/>
+      <w:sz w:val="24"/>
+    </w:rPr>
+  </w:style>
+  <w:style w:type="character" w:styleId="ListLabel1235">
+    <w:name w:val="ListLabel 1235"/>
+    <w:qFormat/>
+    <w:rPr>
+      <w:b w:val="false"/>
+      <w:bCs w:val="false"/>
+    </w:rPr>
+  </w:style>
+  <w:style w:type="character" w:styleId="ListLabel1236">
+    <w:name w:val="ListLabel 1236"/>
+    <w:qFormat/>
+    <w:rPr>
+      <w:b w:val="false"/>
+      <w:bCs w:val="false"/>
+    </w:rPr>
+  </w:style>
+  <w:style w:type="character" w:styleId="ListLabel1237">
+    <w:name w:val="ListLabel 1237"/>
+    <w:qFormat/>
+    <w:rPr>
+      <w:b w:val="false"/>
+      <w:bCs w:val="false"/>
+    </w:rPr>
+  </w:style>
+  <w:style w:type="character" w:styleId="ListLabel1238">
+    <w:name w:val="ListLabel 1238"/>
+    <w:qFormat/>
+    <w:rPr>
+      <w:b w:val="false"/>
+      <w:bCs w:val="false"/>
+    </w:rPr>
+  </w:style>
+  <w:style w:type="character" w:styleId="ListLabel1239">
+    <w:name w:val="ListLabel 1239"/>
+    <w:qFormat/>
+    <w:rPr>
+      <w:b w:val="false"/>
+      <w:bCs w:val="false"/>
+    </w:rPr>
+  </w:style>
+  <w:style w:type="character" w:styleId="ListLabel1240">
+    <w:name w:val="ListLabel 1240"/>
+    <w:qFormat/>
+    <w:rPr>
+      <w:b w:val="false"/>
+      <w:bCs w:val="false"/>
+    </w:rPr>
+  </w:style>
+  <w:style w:type="character" w:styleId="ListLabel1241">
+    <w:name w:val="ListLabel 1241"/>
+    <w:qFormat/>
+    <w:rPr>
+      <w:b w:val="false"/>
+      <w:bCs w:val="false"/>
+    </w:rPr>
+  </w:style>
+  <w:style w:type="character" w:styleId="ListLabel1242">
+    <w:name w:val="ListLabel 1242"/>
+    <w:qFormat/>
+    <w:rPr>
+      <w:b w:val="false"/>
+      <w:bCs w:val="false"/>
+    </w:rPr>
+  </w:style>
+  <w:style w:type="character" w:styleId="ListLabel1243">
+    <w:name w:val="ListLabel 1243"/>
+    <w:qFormat/>
+    <w:rPr>
+      <w:rFonts w:ascii="SFMono-Regular;Consolas;Liberation Mono;Menlo;Courier;monospace" w:hAnsi="SFMono-Regular;Consolas;Liberation Mono;Menlo;Courier;monospace"/>
+      <w:b w:val="false"/>
+      <w:bCs w:val="false"/>
+      <w:sz w:val="20"/>
+    </w:rPr>
+  </w:style>
+  <w:style w:type="character" w:styleId="ListLabel1244">
+    <w:name w:val="ListLabel 1244"/>
+    <w:qFormat/>
+    <w:rPr>
+      <w:b w:val="false"/>
+      <w:bCs w:val="false"/>
+    </w:rPr>
+  </w:style>
+  <w:style w:type="character" w:styleId="ListLabel1245">
+    <w:name w:val="ListLabel 1245"/>
+    <w:qFormat/>
+    <w:rPr>
+      <w:b w:val="false"/>
+      <w:bCs w:val="false"/>
+    </w:rPr>
+  </w:style>
+  <w:style w:type="character" w:styleId="ListLabel1246">
+    <w:name w:val="ListLabel 1246"/>
+    <w:qFormat/>
+    <w:rPr>
+      <w:b w:val="false"/>
+      <w:bCs w:val="false"/>
+    </w:rPr>
+  </w:style>
+  <w:style w:type="character" w:styleId="ListLabel1247">
+    <w:name w:val="ListLabel 1247"/>
+    <w:qFormat/>
+    <w:rPr>
+      <w:b w:val="false"/>
+      <w:bCs w:val="false"/>
+    </w:rPr>
+  </w:style>
+  <w:style w:type="character" w:styleId="ListLabel1248">
+    <w:name w:val="ListLabel 1248"/>
+    <w:qFormat/>
+    <w:rPr>
+      <w:b w:val="false"/>
+      <w:bCs w:val="false"/>
+    </w:rPr>
+  </w:style>
+  <w:style w:type="character" w:styleId="ListLabel1249">
+    <w:name w:val="ListLabel 1249"/>
+    <w:qFormat/>
+    <w:rPr>
+      <w:b w:val="false"/>
+      <w:bCs w:val="false"/>
+    </w:rPr>
+  </w:style>
+  <w:style w:type="character" w:styleId="ListLabel1250">
+    <w:name w:val="ListLabel 1250"/>
+    <w:qFormat/>
+    <w:rPr>
+      <w:b w:val="false"/>
+      <w:bCs w:val="false"/>
+    </w:rPr>
+  </w:style>
+  <w:style w:type="character" w:styleId="ListLabel1251">
+    <w:name w:val="ListLabel 1251"/>
+    <w:qFormat/>
+    <w:rPr>
+      <w:b w:val="false"/>
+      <w:bCs w:val="false"/>
+    </w:rPr>
+  </w:style>
   <w:style w:type="paragraph" w:styleId="Heading">
     <w:name w:val="Heading"/>
     <w:basedOn w:val="Normal"/>

</xml_diff>